<commit_message>
Atualização de início do Documento de Acompanhamento da OS4782.
</commit_message>
<xml_diff>
--- a/00_GESTAO_GERAL/05_ORDEM_SERVICO/05_OS4782/01_GESTAO/OS 4782 - Documento de Acompanhamento.docx
+++ b/00_GESTAO_GERAL/05_ORDEM_SERVICO/05_OS4782/01_GESTAO/OS 4782 - Documento de Acompanhamento.docx
@@ -1,6 +1,6 @@
 
 <file path=word/document.xml><?xml version="1.0" encoding="utf-8"?>
-<w:document xmlns:wpc="http://schemas.microsoft.com/office/word/2010/wordprocessingCanvas" xmlns:cx="http://schemas.microsoft.com/office/drawing/2014/chartex" xmlns:cx1="http://schemas.microsoft.com/office/drawing/2015/9/8/chartex" xmlns:cx2="http://schemas.microsoft.com/office/drawing/2015/10/21/chartex" xmlns:mc="http://schemas.openxmlformats.org/markup-compatibility/2006" xmlns:o="urn:schemas-microsoft-com:office:office" xmlns:r="http://schemas.openxmlformats.org/officeDocument/2006/relationships" xmlns:m="http://schemas.openxmlformats.org/officeDocument/2006/math" xmlns:v="urn:schemas-microsoft-com:vml" xmlns:wp14="http://schemas.microsoft.com/office/word/2010/wordprocessingDrawing" xmlns:wp="http://schemas.openxmlformats.org/drawingml/2006/wordprocessingDrawing" xmlns:w10="urn:schemas-microsoft-com:office:word" xmlns:w="http://schemas.openxmlformats.org/wordprocessingml/2006/main" xmlns:w14="http://schemas.microsoft.com/office/word/2010/wordml" xmlns:w15="http://schemas.microsoft.com/office/word/2012/wordml" xmlns:w16se="http://schemas.microsoft.com/office/word/2015/wordml/symex" xmlns:wpg="http://schemas.microsoft.com/office/word/2010/wordprocessingGroup" xmlns:wpi="http://schemas.microsoft.com/office/word/2010/wordprocessingInk" xmlns:wne="http://schemas.microsoft.com/office/word/2006/wordml" xmlns:wps="http://schemas.microsoft.com/office/word/2010/wordprocessingShape" mc:Ignorable="w14 w15 w16se wp14">
+<w:document xmlns:wpc="http://schemas.microsoft.com/office/word/2010/wordprocessingCanvas" xmlns:mc="http://schemas.openxmlformats.org/markup-compatibility/2006" xmlns:o="urn:schemas-microsoft-com:office:office" xmlns:r="http://schemas.openxmlformats.org/officeDocument/2006/relationships" xmlns:m="http://schemas.openxmlformats.org/officeDocument/2006/math" xmlns:v="urn:schemas-microsoft-com:vml" xmlns:wp14="http://schemas.microsoft.com/office/word/2010/wordprocessingDrawing" xmlns:wp="http://schemas.openxmlformats.org/drawingml/2006/wordprocessingDrawing" xmlns:w10="urn:schemas-microsoft-com:office:word" xmlns:w="http://schemas.openxmlformats.org/wordprocessingml/2006/main" xmlns:w14="http://schemas.microsoft.com/office/word/2010/wordml" xmlns:w15="http://schemas.microsoft.com/office/word/2012/wordml" xmlns:wpg="http://schemas.microsoft.com/office/word/2010/wordprocessingGroup" xmlns:wpi="http://schemas.microsoft.com/office/word/2010/wordprocessingInk" xmlns:wne="http://schemas.microsoft.com/office/word/2006/wordml" xmlns:wps="http://schemas.microsoft.com/office/word/2010/wordprocessingShape" mc:Ignorable="w14 w15 wp14">
   <w:body>
     <w:p>
       <w:pPr>
@@ -1040,15 +1040,7 @@
               <w:spacing w:after="0"/>
             </w:pPr>
             <w:r>
-              <w:t xml:space="preserve">Solicitar </w:t>
-            </w:r>
-            <w:proofErr w:type="gramStart"/>
-            <w:r>
-              <w:t>para Atuar</w:t>
-            </w:r>
-            <w:proofErr w:type="gramEnd"/>
-            <w:r>
-              <w:t xml:space="preserve"> como Usuário Principal de uma Empresa</w:t>
+              <w:t>Solicitar para Atuar como Usuário Principal de uma Empresa</w:t>
             </w:r>
           </w:p>
         </w:tc>
@@ -1190,7 +1182,7 @@
                 <w:sz w:val="24"/>
                 <w:szCs w:val="24"/>
               </w:rPr>
-              <w:t>01</w:t>
+              <w:t>15</w:t>
             </w:r>
             <w:r>
               <w:rPr>
@@ -1458,6 +1450,9 @@
               <w:spacing w:after="0"/>
               <w:jc w:val="center"/>
             </w:pPr>
+            <w:r>
+              <w:t>15/06/16</w:t>
+            </w:r>
           </w:p>
         </w:tc>
         <w:tc>
@@ -1472,6 +1467,18 @@
                 <w:szCs w:val="20"/>
               </w:rPr>
             </w:pPr>
+            <w:r>
+              <w:rPr>
+                <w:szCs w:val="20"/>
+              </w:rPr>
+              <w:t xml:space="preserve">Acompanhamento da </w:t>
+            </w:r>
+            <w:r>
+              <w:rPr>
+                <w:szCs w:val="20"/>
+              </w:rPr>
+              <w:t>OS</w:t>
+            </w:r>
           </w:p>
         </w:tc>
       </w:tr>
@@ -2119,6 +2126,9 @@
               <w:spacing w:after="0"/>
               <w:jc w:val="center"/>
             </w:pPr>
+            <w:r>
+              <w:t>15/06/16</w:t>
+            </w:r>
           </w:p>
         </w:tc>
         <w:tc>
@@ -2129,6 +2139,9 @@
             <w:pPr>
               <w:spacing w:after="0"/>
             </w:pPr>
+            <w:r>
+              <w:t>Início</w:t>
+            </w:r>
           </w:p>
         </w:tc>
         <w:tc>
@@ -2139,6 +2152,15 @@
             <w:pPr>
               <w:spacing w:after="0"/>
             </w:pPr>
+            <w:r>
+              <w:t xml:space="preserve">NTC </w:t>
+            </w:r>
+            <w:r>
+              <w:t>-</w:t>
+            </w:r>
+            <w:r>
+              <w:t xml:space="preserve"> Rodrigo Borges</w:t>
+            </w:r>
           </w:p>
         </w:tc>
       </w:tr>
@@ -2205,6 +2227,8 @@
             <w:pPr>
               <w:spacing w:after="0"/>
             </w:pPr>
+            <w:bookmarkStart w:id="0" w:name="_GoBack"/>
+            <w:bookmarkEnd w:id="0"/>
           </w:p>
         </w:tc>
       </w:tr>
@@ -4119,8 +4143,6 @@
           <w:szCs w:val="24"/>
         </w:rPr>
       </w:pPr>
-      <w:bookmarkStart w:id="0" w:name="_GoBack"/>
-      <w:bookmarkEnd w:id="0"/>
       <w:r>
         <w:rPr>
           <w:b/>
@@ -4146,18 +4168,8 @@
           <w:sz w:val="24"/>
           <w:szCs w:val="24"/>
         </w:rPr>
-        <w:t xml:space="preserve">Sanções </w:t>
+        <w:t>Sanções a Aplicar</w:t>
       </w:r>
-      <w:proofErr w:type="gramStart"/>
-      <w:r>
-        <w:rPr>
-          <w:b/>
-          <w:sz w:val="24"/>
-          <w:szCs w:val="24"/>
-        </w:rPr>
-        <w:t>a Aplicar</w:t>
-      </w:r>
-      <w:proofErr w:type="gramEnd"/>
       <w:r>
         <w:rPr>
           <w:b/>
@@ -4192,7 +4204,7 @@
 </file>
 
 <file path=word/endnotes.xml><?xml version="1.0" encoding="utf-8"?>
-<w:endnotes xmlns:wpc="http://schemas.microsoft.com/office/word/2010/wordprocessingCanvas" xmlns:cx="http://schemas.microsoft.com/office/drawing/2014/chartex" xmlns:cx1="http://schemas.microsoft.com/office/drawing/2015/9/8/chartex" xmlns:cx2="http://schemas.microsoft.com/office/drawing/2015/10/21/chartex" xmlns:mc="http://schemas.openxmlformats.org/markup-compatibility/2006" xmlns:o="urn:schemas-microsoft-com:office:office" xmlns:r="http://schemas.openxmlformats.org/officeDocument/2006/relationships" xmlns:m="http://schemas.openxmlformats.org/officeDocument/2006/math" xmlns:v="urn:schemas-microsoft-com:vml" xmlns:wp14="http://schemas.microsoft.com/office/word/2010/wordprocessingDrawing" xmlns:wp="http://schemas.openxmlformats.org/drawingml/2006/wordprocessingDrawing" xmlns:w10="urn:schemas-microsoft-com:office:word" xmlns:w="http://schemas.openxmlformats.org/wordprocessingml/2006/main" xmlns:w14="http://schemas.microsoft.com/office/word/2010/wordml" xmlns:w15="http://schemas.microsoft.com/office/word/2012/wordml" xmlns:w16se="http://schemas.microsoft.com/office/word/2015/wordml/symex" xmlns:wpg="http://schemas.microsoft.com/office/word/2010/wordprocessingGroup" xmlns:wpi="http://schemas.microsoft.com/office/word/2010/wordprocessingInk" xmlns:wne="http://schemas.microsoft.com/office/word/2006/wordml" xmlns:wps="http://schemas.microsoft.com/office/word/2010/wordprocessingShape" mc:Ignorable="w14 w15 w16se wp14">
+<w:endnotes xmlns:wpc="http://schemas.microsoft.com/office/word/2010/wordprocessingCanvas" xmlns:mc="http://schemas.openxmlformats.org/markup-compatibility/2006" xmlns:o="urn:schemas-microsoft-com:office:office" xmlns:r="http://schemas.openxmlformats.org/officeDocument/2006/relationships" xmlns:m="http://schemas.openxmlformats.org/officeDocument/2006/math" xmlns:v="urn:schemas-microsoft-com:vml" xmlns:wp14="http://schemas.microsoft.com/office/word/2010/wordprocessingDrawing" xmlns:wp="http://schemas.openxmlformats.org/drawingml/2006/wordprocessingDrawing" xmlns:w10="urn:schemas-microsoft-com:office:word" xmlns:w="http://schemas.openxmlformats.org/wordprocessingml/2006/main" xmlns:w14="http://schemas.microsoft.com/office/word/2010/wordml" xmlns:w15="http://schemas.microsoft.com/office/word/2012/wordml" xmlns:wpg="http://schemas.microsoft.com/office/word/2010/wordprocessingGroup" xmlns:wpi="http://schemas.microsoft.com/office/word/2010/wordprocessingInk" xmlns:wne="http://schemas.microsoft.com/office/word/2006/wordml" xmlns:wps="http://schemas.microsoft.com/office/word/2010/wordprocessingShape" mc:Ignorable="w14 w15 wp14">
   <w:endnote w:type="separator" w:id="-1">
     <w:p>
       <w:r>
@@ -4211,7 +4223,7 @@
 </file>
 
 <file path=word/footer1.xml><?xml version="1.0" encoding="utf-8"?>
-<w:ftr xmlns:wpc="http://schemas.microsoft.com/office/word/2010/wordprocessingCanvas" xmlns:cx="http://schemas.microsoft.com/office/drawing/2014/chartex" xmlns:cx1="http://schemas.microsoft.com/office/drawing/2015/9/8/chartex" xmlns:cx2="http://schemas.microsoft.com/office/drawing/2015/10/21/chartex" xmlns:mc="http://schemas.openxmlformats.org/markup-compatibility/2006" xmlns:o="urn:schemas-microsoft-com:office:office" xmlns:r="http://schemas.openxmlformats.org/officeDocument/2006/relationships" xmlns:m="http://schemas.openxmlformats.org/officeDocument/2006/math" xmlns:v="urn:schemas-microsoft-com:vml" xmlns:wp14="http://schemas.microsoft.com/office/word/2010/wordprocessingDrawing" xmlns:wp="http://schemas.openxmlformats.org/drawingml/2006/wordprocessingDrawing" xmlns:w10="urn:schemas-microsoft-com:office:word" xmlns:w="http://schemas.openxmlformats.org/wordprocessingml/2006/main" xmlns:w14="http://schemas.microsoft.com/office/word/2010/wordml" xmlns:w15="http://schemas.microsoft.com/office/word/2012/wordml" xmlns:w16se="http://schemas.microsoft.com/office/word/2015/wordml/symex" xmlns:wpg="http://schemas.microsoft.com/office/word/2010/wordprocessingGroup" xmlns:wpi="http://schemas.microsoft.com/office/word/2010/wordprocessingInk" xmlns:wne="http://schemas.microsoft.com/office/word/2006/wordml" xmlns:wps="http://schemas.microsoft.com/office/word/2010/wordprocessingShape" mc:Ignorable="w14 w15 w16se wp14">
+<w:ftr xmlns:wpc="http://schemas.microsoft.com/office/word/2010/wordprocessingCanvas" xmlns:mc="http://schemas.openxmlformats.org/markup-compatibility/2006" xmlns:o="urn:schemas-microsoft-com:office:office" xmlns:r="http://schemas.openxmlformats.org/officeDocument/2006/relationships" xmlns:m="http://schemas.openxmlformats.org/officeDocument/2006/math" xmlns:v="urn:schemas-microsoft-com:vml" xmlns:wp14="http://schemas.microsoft.com/office/word/2010/wordprocessingDrawing" xmlns:wp="http://schemas.openxmlformats.org/drawingml/2006/wordprocessingDrawing" xmlns:w10="urn:schemas-microsoft-com:office:word" xmlns:w="http://schemas.openxmlformats.org/wordprocessingml/2006/main" xmlns:w14="http://schemas.microsoft.com/office/word/2010/wordml" xmlns:w15="http://schemas.microsoft.com/office/word/2012/wordml" xmlns:wpg="http://schemas.microsoft.com/office/word/2010/wordprocessingGroup" xmlns:wpi="http://schemas.microsoft.com/office/word/2010/wordprocessingInk" xmlns:wne="http://schemas.microsoft.com/office/word/2006/wordml" xmlns:wps="http://schemas.microsoft.com/office/word/2010/wordprocessingShape" mc:Ignorable="w14 w15 wp14">
   <w:p>
     <w:pPr>
       <w:pStyle w:val="Rodap"/>
@@ -4242,7 +4254,7 @@
         <w:rStyle w:val="Nmerodepgina"/>
         <w:noProof/>
       </w:rPr>
-      <w:t>1</w:t>
+      <w:t>3</w:t>
     </w:r>
     <w:r>
       <w:rPr>
@@ -4283,7 +4295,7 @@
         <v:shape id="_x0000_s2051" type="#_x0000_t75" style="position:absolute;margin-left:275.05pt;margin-top:-9.15pt;width:211.25pt;height:35.9pt;z-index:251656704">
           <v:imagedata r:id="rId1" o:title=""/>
         </v:shape>
-        <o:OLEObject Type="Embed" ProgID="PBrush" ShapeID="_x0000_s2051" DrawAspect="Content" ObjectID="_1526892641" r:id="rId2"/>
+        <o:OLEObject Type="Embed" ProgID="PBrush" ShapeID="_x0000_s2051" DrawAspect="Content" ObjectID="_1527485264" r:id="rId2"/>
       </w:object>
     </w:r>
   </w:p>
@@ -4291,7 +4303,7 @@
 </file>
 
 <file path=word/footnotes.xml><?xml version="1.0" encoding="utf-8"?>
-<w:footnotes xmlns:wpc="http://schemas.microsoft.com/office/word/2010/wordprocessingCanvas" xmlns:cx="http://schemas.microsoft.com/office/drawing/2014/chartex" xmlns:cx1="http://schemas.microsoft.com/office/drawing/2015/9/8/chartex" xmlns:cx2="http://schemas.microsoft.com/office/drawing/2015/10/21/chartex" xmlns:mc="http://schemas.openxmlformats.org/markup-compatibility/2006" xmlns:o="urn:schemas-microsoft-com:office:office" xmlns:r="http://schemas.openxmlformats.org/officeDocument/2006/relationships" xmlns:m="http://schemas.openxmlformats.org/officeDocument/2006/math" xmlns:v="urn:schemas-microsoft-com:vml" xmlns:wp14="http://schemas.microsoft.com/office/word/2010/wordprocessingDrawing" xmlns:wp="http://schemas.openxmlformats.org/drawingml/2006/wordprocessingDrawing" xmlns:w10="urn:schemas-microsoft-com:office:word" xmlns:w="http://schemas.openxmlformats.org/wordprocessingml/2006/main" xmlns:w14="http://schemas.microsoft.com/office/word/2010/wordml" xmlns:w15="http://schemas.microsoft.com/office/word/2012/wordml" xmlns:w16se="http://schemas.microsoft.com/office/word/2015/wordml/symex" xmlns:wpg="http://schemas.microsoft.com/office/word/2010/wordprocessingGroup" xmlns:wpi="http://schemas.microsoft.com/office/word/2010/wordprocessingInk" xmlns:wne="http://schemas.microsoft.com/office/word/2006/wordml" xmlns:wps="http://schemas.microsoft.com/office/word/2010/wordprocessingShape" mc:Ignorable="w14 w15 w16se wp14">
+<w:footnotes xmlns:wpc="http://schemas.microsoft.com/office/word/2010/wordprocessingCanvas" xmlns:mc="http://schemas.openxmlformats.org/markup-compatibility/2006" xmlns:o="urn:schemas-microsoft-com:office:office" xmlns:r="http://schemas.openxmlformats.org/officeDocument/2006/relationships" xmlns:m="http://schemas.openxmlformats.org/officeDocument/2006/math" xmlns:v="urn:schemas-microsoft-com:vml" xmlns:wp14="http://schemas.microsoft.com/office/word/2010/wordprocessingDrawing" xmlns:wp="http://schemas.openxmlformats.org/drawingml/2006/wordprocessingDrawing" xmlns:w10="urn:schemas-microsoft-com:office:word" xmlns:w="http://schemas.openxmlformats.org/wordprocessingml/2006/main" xmlns:w14="http://schemas.microsoft.com/office/word/2010/wordml" xmlns:w15="http://schemas.microsoft.com/office/word/2012/wordml" xmlns:wpg="http://schemas.microsoft.com/office/word/2010/wordprocessingGroup" xmlns:wpi="http://schemas.microsoft.com/office/word/2010/wordprocessingInk" xmlns:wne="http://schemas.microsoft.com/office/word/2006/wordml" xmlns:wps="http://schemas.microsoft.com/office/word/2010/wordprocessingShape" mc:Ignorable="w14 w15 wp14">
   <w:footnote w:type="separator" w:id="-1">
     <w:p>
       <w:r>
@@ -4310,7 +4322,7 @@
 </file>
 
 <file path=word/header1.xml><?xml version="1.0" encoding="utf-8"?>
-<w:hdr xmlns:wpc="http://schemas.microsoft.com/office/word/2010/wordprocessingCanvas" xmlns:cx="http://schemas.microsoft.com/office/drawing/2014/chartex" xmlns:cx1="http://schemas.microsoft.com/office/drawing/2015/9/8/chartex" xmlns:cx2="http://schemas.microsoft.com/office/drawing/2015/10/21/chartex" xmlns:mc="http://schemas.openxmlformats.org/markup-compatibility/2006" xmlns:o="urn:schemas-microsoft-com:office:office" xmlns:r="http://schemas.openxmlformats.org/officeDocument/2006/relationships" xmlns:m="http://schemas.openxmlformats.org/officeDocument/2006/math" xmlns:v="urn:schemas-microsoft-com:vml" xmlns:wp14="http://schemas.microsoft.com/office/word/2010/wordprocessingDrawing" xmlns:wp="http://schemas.openxmlformats.org/drawingml/2006/wordprocessingDrawing" xmlns:w10="urn:schemas-microsoft-com:office:word" xmlns:w="http://schemas.openxmlformats.org/wordprocessingml/2006/main" xmlns:w14="http://schemas.microsoft.com/office/word/2010/wordml" xmlns:w15="http://schemas.microsoft.com/office/word/2012/wordml" xmlns:w16se="http://schemas.microsoft.com/office/word/2015/wordml/symex" xmlns:wpg="http://schemas.microsoft.com/office/word/2010/wordprocessingGroup" xmlns:wpi="http://schemas.microsoft.com/office/word/2010/wordprocessingInk" xmlns:wne="http://schemas.microsoft.com/office/word/2006/wordml" xmlns:wps="http://schemas.microsoft.com/office/word/2010/wordprocessingShape" mc:Ignorable="w14 w15 w16se wp14">
+<w:hdr xmlns:wpc="http://schemas.microsoft.com/office/word/2010/wordprocessingCanvas" xmlns:mc="http://schemas.openxmlformats.org/markup-compatibility/2006" xmlns:o="urn:schemas-microsoft-com:office:office" xmlns:r="http://schemas.openxmlformats.org/officeDocument/2006/relationships" xmlns:m="http://schemas.openxmlformats.org/officeDocument/2006/math" xmlns:v="urn:schemas-microsoft-com:vml" xmlns:wp14="http://schemas.microsoft.com/office/word/2010/wordprocessingDrawing" xmlns:wp="http://schemas.openxmlformats.org/drawingml/2006/wordprocessingDrawing" xmlns:w10="urn:schemas-microsoft-com:office:word" xmlns:w="http://schemas.openxmlformats.org/wordprocessingml/2006/main" xmlns:w14="http://schemas.microsoft.com/office/word/2010/wordml" xmlns:w15="http://schemas.microsoft.com/office/word/2012/wordml" xmlns:wpg="http://schemas.microsoft.com/office/word/2010/wordprocessingGroup" xmlns:wpi="http://schemas.microsoft.com/office/word/2010/wordprocessingInk" xmlns:wne="http://schemas.microsoft.com/office/word/2006/wordml" xmlns:wps="http://schemas.microsoft.com/office/word/2010/wordprocessingShape" mc:Ignorable="w14 w15 wp14">
   <w:p>
     <w:pPr>
       <w:pStyle w:val="Cabealho"/>
@@ -4453,7 +4465,7 @@
 </file>
 
 <file path=word/styles.xml><?xml version="1.0" encoding="utf-8"?>
-<w:styles xmlns:mc="http://schemas.openxmlformats.org/markup-compatibility/2006" xmlns:r="http://schemas.openxmlformats.org/officeDocument/2006/relationships" xmlns:w="http://schemas.openxmlformats.org/wordprocessingml/2006/main" xmlns:w14="http://schemas.microsoft.com/office/word/2010/wordml" xmlns:w15="http://schemas.microsoft.com/office/word/2012/wordml" xmlns:w16se="http://schemas.microsoft.com/office/word/2015/wordml/symex" mc:Ignorable="w14 w15 w16se">
+<w:styles xmlns:mc="http://schemas.openxmlformats.org/markup-compatibility/2006" xmlns:r="http://schemas.openxmlformats.org/officeDocument/2006/relationships" xmlns:w="http://schemas.openxmlformats.org/wordprocessingml/2006/main" xmlns:w14="http://schemas.microsoft.com/office/word/2010/wordml" xmlns:w15="http://schemas.microsoft.com/office/word/2012/wordml" mc:Ignorable="w14 w15">
   <w:docDefaults>
     <w:rPrDefault>
       <w:rPr>
@@ -4463,7 +4475,7 @@
     </w:rPrDefault>
     <w:pPrDefault/>
   </w:docDefaults>
-  <w:latentStyles w:defLockedState="0" w:defUIPriority="99" w:defSemiHidden="0" w:defUnhideWhenUsed="0" w:defQFormat="0" w:count="372">
+  <w:latentStyles w:defLockedState="0" w:defUIPriority="99" w:defSemiHidden="0" w:defUnhideWhenUsed="0" w:defQFormat="0" w:count="371">
     <w:lsdException w:name="Normal" w:uiPriority="0" w:qFormat="1"/>
     <w:lsdException w:name="heading 1" w:uiPriority="9" w:qFormat="1"/>
     <w:lsdException w:name="heading 2" w:semiHidden="1" w:uiPriority="9" w:unhideWhenUsed="1" w:qFormat="1"/>
@@ -4835,7 +4847,6 @@
     <w:lsdException w:name="List Table 5 Dark Accent 6" w:uiPriority="50"/>
     <w:lsdException w:name="List Table 6 Colorful Accent 6" w:uiPriority="51"/>
     <w:lsdException w:name="List Table 7 Colorful Accent 6" w:uiPriority="52"/>
-    <w:lsdException w:name="Mention" w:semiHidden="1" w:unhideWhenUsed="1"/>
   </w:latentStyles>
   <w:style w:type="paragraph" w:default="1" w:styleId="Normal">
     <w:name w:val="Normal"/>
@@ -4939,6 +4950,7 @@
       <w:lang w:eastAsia="en-US"/>
     </w:rPr>
     <w:tblPr>
+      <w:tblInd w:w="0" w:type="dxa"/>
       <w:tblBorders>
         <w:top w:val="single" w:sz="4" w:space="0" w:color="auto"/>
         <w:left w:val="single" w:sz="4" w:space="0" w:color="auto"/>
@@ -4947,6 +4959,12 @@
         <w:insideH w:val="single" w:sz="4" w:space="0" w:color="auto"/>
         <w:insideV w:val="single" w:sz="4" w:space="0" w:color="auto"/>
       </w:tblBorders>
+      <w:tblCellMar>
+        <w:top w:w="0" w:type="dxa"/>
+        <w:left w:w="108" w:type="dxa"/>
+        <w:bottom w:w="0" w:type="dxa"/>
+        <w:right w:w="108" w:type="dxa"/>
+      </w:tblCellMar>
     </w:tblPr>
   </w:style>
 </w:styles>

</xml_diff>

<commit_message>
Entrega do Plano de Trabalho da OS4782.
</commit_message>
<xml_diff>
--- a/00_GESTAO_GERAL/05_ORDEM_SERVICO/05_OS4782/01_GESTAO/OS 4782 - Documento de Acompanhamento.docx
+++ b/00_GESTAO_GERAL/05_ORDEM_SERVICO/05_OS4782/01_GESTAO/OS 4782 - Documento de Acompanhamento.docx
@@ -1182,7 +1182,7 @@
                 <w:sz w:val="24"/>
                 <w:szCs w:val="24"/>
               </w:rPr>
-              <w:t>15</w:t>
+              <w:t>22</w:t>
             </w:r>
             <w:r>
               <w:rPr>
@@ -1533,6 +1533,9 @@
               <w:spacing w:after="0"/>
               <w:jc w:val="center"/>
             </w:pPr>
+            <w:r>
+              <w:t>22/06/16</w:t>
+            </w:r>
           </w:p>
         </w:tc>
         <w:tc>
@@ -1547,6 +1550,18 @@
                 <w:szCs w:val="20"/>
               </w:rPr>
             </w:pPr>
+            <w:r>
+              <w:rPr>
+                <w:szCs w:val="20"/>
+              </w:rPr>
+              <w:t xml:space="preserve">Acompanhamento da </w:t>
+            </w:r>
+            <w:r>
+              <w:rPr>
+                <w:szCs w:val="20"/>
+              </w:rPr>
+              <w:t>OS</w:t>
+            </w:r>
           </w:p>
         </w:tc>
       </w:tr>
@@ -2174,6 +2189,9 @@
               <w:spacing w:after="0"/>
               <w:jc w:val="center"/>
             </w:pPr>
+            <w:r>
+              <w:t>22/06/16</w:t>
+            </w:r>
           </w:p>
         </w:tc>
         <w:tc>
@@ -2184,6 +2202,9 @@
             <w:pPr>
               <w:spacing w:after="0"/>
             </w:pPr>
+            <w:r>
+              <w:t>Entrega do Plano</w:t>
+            </w:r>
           </w:p>
         </w:tc>
         <w:tc>
@@ -2194,41 +2215,44 @@
             <w:pPr>
               <w:spacing w:after="0"/>
             </w:pPr>
-          </w:p>
-        </w:tc>
-      </w:tr>
-      <w:tr>
-        <w:tc>
-          <w:tcPr>
-            <w:tcW w:w="1134" w:type="dxa"/>
-          </w:tcPr>
-          <w:p>
-            <w:pPr>
-              <w:spacing w:after="0"/>
-              <w:jc w:val="center"/>
-            </w:pPr>
-          </w:p>
-        </w:tc>
-        <w:tc>
-          <w:tcPr>
-            <w:tcW w:w="5102" w:type="dxa"/>
-          </w:tcPr>
-          <w:p>
-            <w:pPr>
-              <w:spacing w:after="0"/>
-            </w:pPr>
-          </w:p>
-        </w:tc>
-        <w:tc>
-          <w:tcPr>
-            <w:tcW w:w="2835" w:type="dxa"/>
-          </w:tcPr>
-          <w:p>
-            <w:pPr>
-              <w:spacing w:after="0"/>
-            </w:pPr>
+            <w:r>
+              <w:t>NTC - Rodrigo Borges</w:t>
+            </w:r>
             <w:bookmarkStart w:id="0" w:name="_GoBack"/>
             <w:bookmarkEnd w:id="0"/>
+          </w:p>
+        </w:tc>
+      </w:tr>
+      <w:tr>
+        <w:tc>
+          <w:tcPr>
+            <w:tcW w:w="1134" w:type="dxa"/>
+          </w:tcPr>
+          <w:p>
+            <w:pPr>
+              <w:spacing w:after="0"/>
+              <w:jc w:val="center"/>
+            </w:pPr>
+          </w:p>
+        </w:tc>
+        <w:tc>
+          <w:tcPr>
+            <w:tcW w:w="5102" w:type="dxa"/>
+          </w:tcPr>
+          <w:p>
+            <w:pPr>
+              <w:spacing w:after="0"/>
+            </w:pPr>
+          </w:p>
+        </w:tc>
+        <w:tc>
+          <w:tcPr>
+            <w:tcW w:w="2835" w:type="dxa"/>
+          </w:tcPr>
+          <w:p>
+            <w:pPr>
+              <w:spacing w:after="0"/>
+            </w:pPr>
           </w:p>
         </w:tc>
       </w:tr>
@@ -4254,7 +4278,7 @@
         <w:rStyle w:val="Nmerodepgina"/>
         <w:noProof/>
       </w:rPr>
-      <w:t>3</w:t>
+      <w:t>2</w:t>
     </w:r>
     <w:r>
       <w:rPr>
@@ -4295,7 +4319,7 @@
         <v:shape id="_x0000_s2051" type="#_x0000_t75" style="position:absolute;margin-left:275.05pt;margin-top:-9.15pt;width:211.25pt;height:35.9pt;z-index:251656704">
           <v:imagedata r:id="rId1" o:title=""/>
         </v:shape>
-        <o:OLEObject Type="Embed" ProgID="PBrush" ShapeID="_x0000_s2051" DrawAspect="Content" ObjectID="_1527485264" r:id="rId2"/>
+        <o:OLEObject Type="Embed" ProgID="PBrush" ShapeID="_x0000_s2051" DrawAspect="Content" ObjectID="_1528098687" r:id="rId2"/>
       </w:object>
     </w:r>
   </w:p>

</xml_diff>

<commit_message>
Atualização dos documentos de acompanhamento da OS 4782 e o nome da Planilha de Contagem de Pontos de Função para Inicial.
</commit_message>
<xml_diff>
--- a/00_GESTAO_GERAL/05_ORDEM_SERVICO/05_OS4782/01_GESTAO/OS 4782 - Documento de Acompanhamento.docx
+++ b/00_GESTAO_GERAL/05_ORDEM_SERVICO/05_OS4782/01_GESTAO/OS 4782 - Documento de Acompanhamento.docx
@@ -1,6 +1,6 @@
 
 <file path=word/document.xml><?xml version="1.0" encoding="utf-8"?>
-<w:document xmlns:wpc="http://schemas.microsoft.com/office/word/2010/wordprocessingCanvas" xmlns:mc="http://schemas.openxmlformats.org/markup-compatibility/2006" xmlns:o="urn:schemas-microsoft-com:office:office" xmlns:r="http://schemas.openxmlformats.org/officeDocument/2006/relationships" xmlns:m="http://schemas.openxmlformats.org/officeDocument/2006/math" xmlns:v="urn:schemas-microsoft-com:vml" xmlns:wp14="http://schemas.microsoft.com/office/word/2010/wordprocessingDrawing" xmlns:wp="http://schemas.openxmlformats.org/drawingml/2006/wordprocessingDrawing" xmlns:w10="urn:schemas-microsoft-com:office:word" xmlns:w="http://schemas.openxmlformats.org/wordprocessingml/2006/main" xmlns:w14="http://schemas.microsoft.com/office/word/2010/wordml" xmlns:w15="http://schemas.microsoft.com/office/word/2012/wordml" xmlns:wpg="http://schemas.microsoft.com/office/word/2010/wordprocessingGroup" xmlns:wpi="http://schemas.microsoft.com/office/word/2010/wordprocessingInk" xmlns:wne="http://schemas.microsoft.com/office/word/2006/wordml" xmlns:wps="http://schemas.microsoft.com/office/word/2010/wordprocessingShape" mc:Ignorable="w14 w15 wp14">
+<w:document xmlns:wpc="http://schemas.microsoft.com/office/word/2010/wordprocessingCanvas" xmlns:cx="http://schemas.microsoft.com/office/drawing/2014/chartex" xmlns:cx1="http://schemas.microsoft.com/office/drawing/2015/9/8/chartex" xmlns:cx2="http://schemas.microsoft.com/office/drawing/2015/10/21/chartex" xmlns:mc="http://schemas.openxmlformats.org/markup-compatibility/2006" xmlns:o="urn:schemas-microsoft-com:office:office" xmlns:r="http://schemas.openxmlformats.org/officeDocument/2006/relationships" xmlns:m="http://schemas.openxmlformats.org/officeDocument/2006/math" xmlns:v="urn:schemas-microsoft-com:vml" xmlns:wp14="http://schemas.microsoft.com/office/word/2010/wordprocessingDrawing" xmlns:wp="http://schemas.openxmlformats.org/drawingml/2006/wordprocessingDrawing" xmlns:w10="urn:schemas-microsoft-com:office:word" xmlns:w="http://schemas.openxmlformats.org/wordprocessingml/2006/main" xmlns:w14="http://schemas.microsoft.com/office/word/2010/wordml" xmlns:w15="http://schemas.microsoft.com/office/word/2012/wordml" xmlns:w16se="http://schemas.microsoft.com/office/word/2015/wordml/symex" xmlns:wpg="http://schemas.microsoft.com/office/word/2010/wordprocessingGroup" xmlns:wpi="http://schemas.microsoft.com/office/word/2010/wordprocessingInk" xmlns:wne="http://schemas.microsoft.com/office/word/2006/wordml" xmlns:wps="http://schemas.microsoft.com/office/word/2010/wordprocessingShape" mc:Ignorable="w14 w15 w16se wp14">
   <w:body>
     <w:p>
       <w:pPr>
@@ -1122,8 +1122,10 @@
                 <w:sz w:val="24"/>
                 <w:szCs w:val="24"/>
               </w:rPr>
-              <w:t>Aberta</w:t>
-            </w:r>
+              <w:t>Plano Entregue</w:t>
+            </w:r>
+            <w:bookmarkStart w:id="0" w:name="_GoBack"/>
+            <w:bookmarkEnd w:id="0"/>
           </w:p>
         </w:tc>
       </w:tr>
@@ -2218,8 +2220,6 @@
             <w:r>
               <w:t>NTC - Rodrigo Borges</w:t>
             </w:r>
-            <w:bookmarkStart w:id="0" w:name="_GoBack"/>
-            <w:bookmarkEnd w:id="0"/>
           </w:p>
         </w:tc>
       </w:tr>
@@ -4228,7 +4228,7 @@
 </file>
 
 <file path=word/endnotes.xml><?xml version="1.0" encoding="utf-8"?>
-<w:endnotes xmlns:wpc="http://schemas.microsoft.com/office/word/2010/wordprocessingCanvas" xmlns:mc="http://schemas.openxmlformats.org/markup-compatibility/2006" xmlns:o="urn:schemas-microsoft-com:office:office" xmlns:r="http://schemas.openxmlformats.org/officeDocument/2006/relationships" xmlns:m="http://schemas.openxmlformats.org/officeDocument/2006/math" xmlns:v="urn:schemas-microsoft-com:vml" xmlns:wp14="http://schemas.microsoft.com/office/word/2010/wordprocessingDrawing" xmlns:wp="http://schemas.openxmlformats.org/drawingml/2006/wordprocessingDrawing" xmlns:w10="urn:schemas-microsoft-com:office:word" xmlns:w="http://schemas.openxmlformats.org/wordprocessingml/2006/main" xmlns:w14="http://schemas.microsoft.com/office/word/2010/wordml" xmlns:w15="http://schemas.microsoft.com/office/word/2012/wordml" xmlns:wpg="http://schemas.microsoft.com/office/word/2010/wordprocessingGroup" xmlns:wpi="http://schemas.microsoft.com/office/word/2010/wordprocessingInk" xmlns:wne="http://schemas.microsoft.com/office/word/2006/wordml" xmlns:wps="http://schemas.microsoft.com/office/word/2010/wordprocessingShape" mc:Ignorable="w14 w15 wp14">
+<w:endnotes xmlns:wpc="http://schemas.microsoft.com/office/word/2010/wordprocessingCanvas" xmlns:cx="http://schemas.microsoft.com/office/drawing/2014/chartex" xmlns:cx1="http://schemas.microsoft.com/office/drawing/2015/9/8/chartex" xmlns:cx2="http://schemas.microsoft.com/office/drawing/2015/10/21/chartex" xmlns:mc="http://schemas.openxmlformats.org/markup-compatibility/2006" xmlns:o="urn:schemas-microsoft-com:office:office" xmlns:r="http://schemas.openxmlformats.org/officeDocument/2006/relationships" xmlns:m="http://schemas.openxmlformats.org/officeDocument/2006/math" xmlns:v="urn:schemas-microsoft-com:vml" xmlns:wp14="http://schemas.microsoft.com/office/word/2010/wordprocessingDrawing" xmlns:wp="http://schemas.openxmlformats.org/drawingml/2006/wordprocessingDrawing" xmlns:w10="urn:schemas-microsoft-com:office:word" xmlns:w="http://schemas.openxmlformats.org/wordprocessingml/2006/main" xmlns:w14="http://schemas.microsoft.com/office/word/2010/wordml" xmlns:w15="http://schemas.microsoft.com/office/word/2012/wordml" xmlns:w16se="http://schemas.microsoft.com/office/word/2015/wordml/symex" xmlns:wpg="http://schemas.microsoft.com/office/word/2010/wordprocessingGroup" xmlns:wpi="http://schemas.microsoft.com/office/word/2010/wordprocessingInk" xmlns:wne="http://schemas.microsoft.com/office/word/2006/wordml" xmlns:wps="http://schemas.microsoft.com/office/word/2010/wordprocessingShape" mc:Ignorable="w14 w15 w16se wp14">
   <w:endnote w:type="separator" w:id="-1">
     <w:p>
       <w:r>
@@ -4247,7 +4247,7 @@
 </file>
 
 <file path=word/footer1.xml><?xml version="1.0" encoding="utf-8"?>
-<w:ftr xmlns:wpc="http://schemas.microsoft.com/office/word/2010/wordprocessingCanvas" xmlns:mc="http://schemas.openxmlformats.org/markup-compatibility/2006" xmlns:o="urn:schemas-microsoft-com:office:office" xmlns:r="http://schemas.openxmlformats.org/officeDocument/2006/relationships" xmlns:m="http://schemas.openxmlformats.org/officeDocument/2006/math" xmlns:v="urn:schemas-microsoft-com:vml" xmlns:wp14="http://schemas.microsoft.com/office/word/2010/wordprocessingDrawing" xmlns:wp="http://schemas.openxmlformats.org/drawingml/2006/wordprocessingDrawing" xmlns:w10="urn:schemas-microsoft-com:office:word" xmlns:w="http://schemas.openxmlformats.org/wordprocessingml/2006/main" xmlns:w14="http://schemas.microsoft.com/office/word/2010/wordml" xmlns:w15="http://schemas.microsoft.com/office/word/2012/wordml" xmlns:wpg="http://schemas.microsoft.com/office/word/2010/wordprocessingGroup" xmlns:wpi="http://schemas.microsoft.com/office/word/2010/wordprocessingInk" xmlns:wne="http://schemas.microsoft.com/office/word/2006/wordml" xmlns:wps="http://schemas.microsoft.com/office/word/2010/wordprocessingShape" mc:Ignorable="w14 w15 wp14">
+<w:ftr xmlns:wpc="http://schemas.microsoft.com/office/word/2010/wordprocessingCanvas" xmlns:cx="http://schemas.microsoft.com/office/drawing/2014/chartex" xmlns:cx1="http://schemas.microsoft.com/office/drawing/2015/9/8/chartex" xmlns:cx2="http://schemas.microsoft.com/office/drawing/2015/10/21/chartex" xmlns:mc="http://schemas.openxmlformats.org/markup-compatibility/2006" xmlns:o="urn:schemas-microsoft-com:office:office" xmlns:r="http://schemas.openxmlformats.org/officeDocument/2006/relationships" xmlns:m="http://schemas.openxmlformats.org/officeDocument/2006/math" xmlns:v="urn:schemas-microsoft-com:vml" xmlns:wp14="http://schemas.microsoft.com/office/word/2010/wordprocessingDrawing" xmlns:wp="http://schemas.openxmlformats.org/drawingml/2006/wordprocessingDrawing" xmlns:w10="urn:schemas-microsoft-com:office:word" xmlns:w="http://schemas.openxmlformats.org/wordprocessingml/2006/main" xmlns:w14="http://schemas.microsoft.com/office/word/2010/wordml" xmlns:w15="http://schemas.microsoft.com/office/word/2012/wordml" xmlns:w16se="http://schemas.microsoft.com/office/word/2015/wordml/symex" xmlns:wpg="http://schemas.microsoft.com/office/word/2010/wordprocessingGroup" xmlns:wpi="http://schemas.microsoft.com/office/word/2010/wordprocessingInk" xmlns:wne="http://schemas.microsoft.com/office/word/2006/wordml" xmlns:wps="http://schemas.microsoft.com/office/word/2010/wordprocessingShape" mc:Ignorable="w14 w15 w16se wp14">
   <w:p>
     <w:pPr>
       <w:pStyle w:val="Rodap"/>
@@ -4319,7 +4319,7 @@
         <v:shape id="_x0000_s2051" type="#_x0000_t75" style="position:absolute;margin-left:275.05pt;margin-top:-9.15pt;width:211.25pt;height:35.9pt;z-index:251656704">
           <v:imagedata r:id="rId1" o:title=""/>
         </v:shape>
-        <o:OLEObject Type="Embed" ProgID="PBrush" ShapeID="_x0000_s2051" DrawAspect="Content" ObjectID="_1528098687" r:id="rId2"/>
+        <o:OLEObject Type="Embed" ProgID="PBrush" ShapeID="_x0000_s2051" DrawAspect="Content" ObjectID="_1528110281" r:id="rId2"/>
       </w:object>
     </w:r>
   </w:p>
@@ -4327,7 +4327,7 @@
 </file>
 
 <file path=word/footnotes.xml><?xml version="1.0" encoding="utf-8"?>
-<w:footnotes xmlns:wpc="http://schemas.microsoft.com/office/word/2010/wordprocessingCanvas" xmlns:mc="http://schemas.openxmlformats.org/markup-compatibility/2006" xmlns:o="urn:schemas-microsoft-com:office:office" xmlns:r="http://schemas.openxmlformats.org/officeDocument/2006/relationships" xmlns:m="http://schemas.openxmlformats.org/officeDocument/2006/math" xmlns:v="urn:schemas-microsoft-com:vml" xmlns:wp14="http://schemas.microsoft.com/office/word/2010/wordprocessingDrawing" xmlns:wp="http://schemas.openxmlformats.org/drawingml/2006/wordprocessingDrawing" xmlns:w10="urn:schemas-microsoft-com:office:word" xmlns:w="http://schemas.openxmlformats.org/wordprocessingml/2006/main" xmlns:w14="http://schemas.microsoft.com/office/word/2010/wordml" xmlns:w15="http://schemas.microsoft.com/office/word/2012/wordml" xmlns:wpg="http://schemas.microsoft.com/office/word/2010/wordprocessingGroup" xmlns:wpi="http://schemas.microsoft.com/office/word/2010/wordprocessingInk" xmlns:wne="http://schemas.microsoft.com/office/word/2006/wordml" xmlns:wps="http://schemas.microsoft.com/office/word/2010/wordprocessingShape" mc:Ignorable="w14 w15 wp14">
+<w:footnotes xmlns:wpc="http://schemas.microsoft.com/office/word/2010/wordprocessingCanvas" xmlns:cx="http://schemas.microsoft.com/office/drawing/2014/chartex" xmlns:cx1="http://schemas.microsoft.com/office/drawing/2015/9/8/chartex" xmlns:cx2="http://schemas.microsoft.com/office/drawing/2015/10/21/chartex" xmlns:mc="http://schemas.openxmlformats.org/markup-compatibility/2006" xmlns:o="urn:schemas-microsoft-com:office:office" xmlns:r="http://schemas.openxmlformats.org/officeDocument/2006/relationships" xmlns:m="http://schemas.openxmlformats.org/officeDocument/2006/math" xmlns:v="urn:schemas-microsoft-com:vml" xmlns:wp14="http://schemas.microsoft.com/office/word/2010/wordprocessingDrawing" xmlns:wp="http://schemas.openxmlformats.org/drawingml/2006/wordprocessingDrawing" xmlns:w10="urn:schemas-microsoft-com:office:word" xmlns:w="http://schemas.openxmlformats.org/wordprocessingml/2006/main" xmlns:w14="http://schemas.microsoft.com/office/word/2010/wordml" xmlns:w15="http://schemas.microsoft.com/office/word/2012/wordml" xmlns:w16se="http://schemas.microsoft.com/office/word/2015/wordml/symex" xmlns:wpg="http://schemas.microsoft.com/office/word/2010/wordprocessingGroup" xmlns:wpi="http://schemas.microsoft.com/office/word/2010/wordprocessingInk" xmlns:wne="http://schemas.microsoft.com/office/word/2006/wordml" xmlns:wps="http://schemas.microsoft.com/office/word/2010/wordprocessingShape" mc:Ignorable="w14 w15 w16se wp14">
   <w:footnote w:type="separator" w:id="-1">
     <w:p>
       <w:r>
@@ -4346,7 +4346,7 @@
 </file>
 
 <file path=word/header1.xml><?xml version="1.0" encoding="utf-8"?>
-<w:hdr xmlns:wpc="http://schemas.microsoft.com/office/word/2010/wordprocessingCanvas" xmlns:mc="http://schemas.openxmlformats.org/markup-compatibility/2006" xmlns:o="urn:schemas-microsoft-com:office:office" xmlns:r="http://schemas.openxmlformats.org/officeDocument/2006/relationships" xmlns:m="http://schemas.openxmlformats.org/officeDocument/2006/math" xmlns:v="urn:schemas-microsoft-com:vml" xmlns:wp14="http://schemas.microsoft.com/office/word/2010/wordprocessingDrawing" xmlns:wp="http://schemas.openxmlformats.org/drawingml/2006/wordprocessingDrawing" xmlns:w10="urn:schemas-microsoft-com:office:word" xmlns:w="http://schemas.openxmlformats.org/wordprocessingml/2006/main" xmlns:w14="http://schemas.microsoft.com/office/word/2010/wordml" xmlns:w15="http://schemas.microsoft.com/office/word/2012/wordml" xmlns:wpg="http://schemas.microsoft.com/office/word/2010/wordprocessingGroup" xmlns:wpi="http://schemas.microsoft.com/office/word/2010/wordprocessingInk" xmlns:wne="http://schemas.microsoft.com/office/word/2006/wordml" xmlns:wps="http://schemas.microsoft.com/office/word/2010/wordprocessingShape" mc:Ignorable="w14 w15 wp14">
+<w:hdr xmlns:wpc="http://schemas.microsoft.com/office/word/2010/wordprocessingCanvas" xmlns:cx="http://schemas.microsoft.com/office/drawing/2014/chartex" xmlns:cx1="http://schemas.microsoft.com/office/drawing/2015/9/8/chartex" xmlns:cx2="http://schemas.microsoft.com/office/drawing/2015/10/21/chartex" xmlns:mc="http://schemas.openxmlformats.org/markup-compatibility/2006" xmlns:o="urn:schemas-microsoft-com:office:office" xmlns:r="http://schemas.openxmlformats.org/officeDocument/2006/relationships" xmlns:m="http://schemas.openxmlformats.org/officeDocument/2006/math" xmlns:v="urn:schemas-microsoft-com:vml" xmlns:wp14="http://schemas.microsoft.com/office/word/2010/wordprocessingDrawing" xmlns:wp="http://schemas.openxmlformats.org/drawingml/2006/wordprocessingDrawing" xmlns:w10="urn:schemas-microsoft-com:office:word" xmlns:w="http://schemas.openxmlformats.org/wordprocessingml/2006/main" xmlns:w14="http://schemas.microsoft.com/office/word/2010/wordml" xmlns:w15="http://schemas.microsoft.com/office/word/2012/wordml" xmlns:w16se="http://schemas.microsoft.com/office/word/2015/wordml/symex" xmlns:wpg="http://schemas.microsoft.com/office/word/2010/wordprocessingGroup" xmlns:wpi="http://schemas.microsoft.com/office/word/2010/wordprocessingInk" xmlns:wne="http://schemas.microsoft.com/office/word/2006/wordml" xmlns:wps="http://schemas.microsoft.com/office/word/2010/wordprocessingShape" mc:Ignorable="w14 w15 w16se wp14">
   <w:p>
     <w:pPr>
       <w:pStyle w:val="Cabealho"/>
@@ -4489,7 +4489,7 @@
 </file>
 
 <file path=word/styles.xml><?xml version="1.0" encoding="utf-8"?>
-<w:styles xmlns:mc="http://schemas.openxmlformats.org/markup-compatibility/2006" xmlns:r="http://schemas.openxmlformats.org/officeDocument/2006/relationships" xmlns:w="http://schemas.openxmlformats.org/wordprocessingml/2006/main" xmlns:w14="http://schemas.microsoft.com/office/word/2010/wordml" xmlns:w15="http://schemas.microsoft.com/office/word/2012/wordml" mc:Ignorable="w14 w15">
+<w:styles xmlns:mc="http://schemas.openxmlformats.org/markup-compatibility/2006" xmlns:r="http://schemas.openxmlformats.org/officeDocument/2006/relationships" xmlns:w="http://schemas.openxmlformats.org/wordprocessingml/2006/main" xmlns:w14="http://schemas.microsoft.com/office/word/2010/wordml" xmlns:w15="http://schemas.microsoft.com/office/word/2012/wordml" xmlns:w16se="http://schemas.microsoft.com/office/word/2015/wordml/symex" mc:Ignorable="w14 w15 w16se">
   <w:docDefaults>
     <w:rPrDefault>
       <w:rPr>
@@ -4499,7 +4499,7 @@
     </w:rPrDefault>
     <w:pPrDefault/>
   </w:docDefaults>
-  <w:latentStyles w:defLockedState="0" w:defUIPriority="99" w:defSemiHidden="0" w:defUnhideWhenUsed="0" w:defQFormat="0" w:count="371">
+  <w:latentStyles w:defLockedState="0" w:defUIPriority="99" w:defSemiHidden="0" w:defUnhideWhenUsed="0" w:defQFormat="0" w:count="372">
     <w:lsdException w:name="Normal" w:uiPriority="0" w:qFormat="1"/>
     <w:lsdException w:name="heading 1" w:uiPriority="9" w:qFormat="1"/>
     <w:lsdException w:name="heading 2" w:semiHidden="1" w:uiPriority="9" w:unhideWhenUsed="1" w:qFormat="1"/>
@@ -4605,7 +4605,6 @@
     <w:lsdException w:name="HTML Sample" w:semiHidden="1" w:unhideWhenUsed="1"/>
     <w:lsdException w:name="HTML Typewriter" w:semiHidden="1" w:unhideWhenUsed="1"/>
     <w:lsdException w:name="HTML Variable" w:semiHidden="1" w:unhideWhenUsed="1"/>
-    <w:lsdException w:name="Normal Table" w:semiHidden="1" w:unhideWhenUsed="1"/>
     <w:lsdException w:name="annotation subject" w:semiHidden="1" w:unhideWhenUsed="1"/>
     <w:lsdException w:name="No List" w:semiHidden="1" w:unhideWhenUsed="1"/>
     <w:lsdException w:name="Outline List 1" w:semiHidden="1" w:unhideWhenUsed="1"/>
@@ -4652,10 +4651,8 @@
     <w:lsdException w:name="Table Subtle 2" w:semiHidden="1" w:unhideWhenUsed="1"/>
     <w:lsdException w:name="Table Web 1" w:semiHidden="1" w:unhideWhenUsed="1"/>
     <w:lsdException w:name="Table Web 2" w:semiHidden="1" w:unhideWhenUsed="1"/>
-    <w:lsdException w:name="Table Web 3" w:semiHidden="1" w:unhideWhenUsed="1"/>
     <w:lsdException w:name="Balloon Text" w:semiHidden="1" w:unhideWhenUsed="1"/>
     <w:lsdException w:name="Table Grid" w:uiPriority="39"/>
-    <w:lsdException w:name="Table Theme" w:semiHidden="1" w:unhideWhenUsed="1"/>
     <w:lsdException w:name="Placeholder Text" w:semiHidden="1"/>
     <w:lsdException w:name="No Spacing" w:uiPriority="1" w:qFormat="1"/>
     <w:lsdException w:name="Light Shading" w:uiPriority="60"/>
@@ -4871,6 +4868,7 @@
     <w:lsdException w:name="List Table 5 Dark Accent 6" w:uiPriority="50"/>
     <w:lsdException w:name="List Table 6 Colorful Accent 6" w:uiPriority="51"/>
     <w:lsdException w:name="List Table 7 Colorful Accent 6" w:uiPriority="52"/>
+    <w:lsdException w:name="Mention" w:semiHidden="1" w:unhideWhenUsed="1"/>
   </w:latentStyles>
   <w:style w:type="paragraph" w:default="1" w:styleId="Normal">
     <w:name w:val="Normal"/>
@@ -4974,7 +4972,6 @@
       <w:lang w:eastAsia="en-US"/>
     </w:rPr>
     <w:tblPr>
-      <w:tblInd w:w="0" w:type="dxa"/>
       <w:tblBorders>
         <w:top w:val="single" w:sz="4" w:space="0" w:color="auto"/>
         <w:left w:val="single" w:sz="4" w:space="0" w:color="auto"/>
@@ -4983,12 +4980,6 @@
         <w:insideH w:val="single" w:sz="4" w:space="0" w:color="auto"/>
         <w:insideV w:val="single" w:sz="4" w:space="0" w:color="auto"/>
       </w:tblBorders>
-      <w:tblCellMar>
-        <w:top w:w="0" w:type="dxa"/>
-        <w:left w:w="108" w:type="dxa"/>
-        <w:bottom w:w="0" w:type="dxa"/>
-        <w:right w:w="108" w:type="dxa"/>
-      </w:tblCellMar>
     </w:tblPr>
   </w:style>
 </w:styles>

</xml_diff>

<commit_message>
Atualização dos documentos de acompanhamento da OS 4782, em virtude da publicação de novas verões dos casos de usos.
</commit_message>
<xml_diff>
--- a/00_GESTAO_GERAL/05_ORDEM_SERVICO/05_OS4782/01_GESTAO/OS 4782 - Documento de Acompanhamento.docx
+++ b/00_GESTAO_GERAL/05_ORDEM_SERVICO/05_OS4782/01_GESTAO/OS 4782 - Documento de Acompanhamento.docx
@@ -1124,8 +1124,6 @@
               </w:rPr>
               <w:t>Plano Entregue</w:t>
             </w:r>
-            <w:bookmarkStart w:id="0" w:name="_GoBack"/>
-            <w:bookmarkEnd w:id="0"/>
           </w:p>
         </w:tc>
       </w:tr>
@@ -2233,6 +2231,9 @@
               <w:spacing w:after="0"/>
               <w:jc w:val="center"/>
             </w:pPr>
+            <w:r>
+              <w:t>29/06/16</w:t>
+            </w:r>
           </w:p>
         </w:tc>
         <w:tc>
@@ -2243,6 +2244,12 @@
             <w:pPr>
               <w:spacing w:after="0"/>
             </w:pPr>
+            <w:r>
+              <w:t>Publicação de n</w:t>
+            </w:r>
+            <w:r>
+              <w:t>ovas versões dos casos de usos</w:t>
+            </w:r>
           </w:p>
         </w:tc>
         <w:tc>
@@ -2253,39 +2260,9 @@
             <w:pPr>
               <w:spacing w:after="0"/>
             </w:pPr>
-          </w:p>
-        </w:tc>
-      </w:tr>
-      <w:tr>
-        <w:tc>
-          <w:tcPr>
-            <w:tcW w:w="1134" w:type="dxa"/>
-          </w:tcPr>
-          <w:p>
-            <w:pPr>
-              <w:spacing w:after="0"/>
-              <w:jc w:val="center"/>
-            </w:pPr>
-          </w:p>
-        </w:tc>
-        <w:tc>
-          <w:tcPr>
-            <w:tcW w:w="5102" w:type="dxa"/>
-          </w:tcPr>
-          <w:p>
-            <w:pPr>
-              <w:spacing w:after="0"/>
-            </w:pPr>
-          </w:p>
-        </w:tc>
-        <w:tc>
-          <w:tcPr>
-            <w:tcW w:w="2835" w:type="dxa"/>
-          </w:tcPr>
-          <w:p>
-            <w:pPr>
-              <w:spacing w:after="0"/>
-            </w:pPr>
+            <w:r>
+              <w:t>CIAT - João Paulo</w:t>
+            </w:r>
           </w:p>
         </w:tc>
       </w:tr>
@@ -2297,6 +2274,8 @@
           <w:szCs w:val="16"/>
         </w:rPr>
       </w:pPr>
+      <w:bookmarkStart w:id="0" w:name="_GoBack"/>
+      <w:bookmarkEnd w:id="0"/>
     </w:p>
     <w:tbl>
       <w:tblPr>
@@ -4278,7 +4257,7 @@
         <w:rStyle w:val="Nmerodepgina"/>
         <w:noProof/>
       </w:rPr>
-      <w:t>2</w:t>
+      <w:t>3</w:t>
     </w:r>
     <w:r>
       <w:rPr>
@@ -4319,7 +4298,7 @@
         <v:shape id="_x0000_s2051" type="#_x0000_t75" style="position:absolute;margin-left:275.05pt;margin-top:-9.15pt;width:211.25pt;height:35.9pt;z-index:251656704">
           <v:imagedata r:id="rId1" o:title=""/>
         </v:shape>
-        <o:OLEObject Type="Embed" ProgID="PBrush" ShapeID="_x0000_s2051" DrawAspect="Content" ObjectID="_1528110281" r:id="rId2"/>
+        <o:OLEObject Type="Embed" ProgID="PBrush" ShapeID="_x0000_s2051" DrawAspect="Content" ObjectID="_1528728638" r:id="rId2"/>
       </w:object>
     </w:r>
   </w:p>
@@ -4605,6 +4584,7 @@
     <w:lsdException w:name="HTML Sample" w:semiHidden="1" w:unhideWhenUsed="1"/>
     <w:lsdException w:name="HTML Typewriter" w:semiHidden="1" w:unhideWhenUsed="1"/>
     <w:lsdException w:name="HTML Variable" w:semiHidden="1" w:unhideWhenUsed="1"/>
+    <w:lsdException w:name="Normal Table" w:semiHidden="1" w:unhideWhenUsed="1"/>
     <w:lsdException w:name="annotation subject" w:semiHidden="1" w:unhideWhenUsed="1"/>
     <w:lsdException w:name="No List" w:semiHidden="1" w:unhideWhenUsed="1"/>
     <w:lsdException w:name="Outline List 1" w:semiHidden="1" w:unhideWhenUsed="1"/>
@@ -4651,8 +4631,10 @@
     <w:lsdException w:name="Table Subtle 2" w:semiHidden="1" w:unhideWhenUsed="1"/>
     <w:lsdException w:name="Table Web 1" w:semiHidden="1" w:unhideWhenUsed="1"/>
     <w:lsdException w:name="Table Web 2" w:semiHidden="1" w:unhideWhenUsed="1"/>
+    <w:lsdException w:name="Table Web 3" w:semiHidden="1" w:unhideWhenUsed="1"/>
     <w:lsdException w:name="Balloon Text" w:semiHidden="1" w:unhideWhenUsed="1"/>
     <w:lsdException w:name="Table Grid" w:uiPriority="39"/>
+    <w:lsdException w:name="Table Theme" w:semiHidden="1" w:unhideWhenUsed="1"/>
     <w:lsdException w:name="Placeholder Text" w:semiHidden="1"/>
     <w:lsdException w:name="No Spacing" w:uiPriority="1" w:qFormat="1"/>
     <w:lsdException w:name="Light Shading" w:uiPriority="60"/>

</xml_diff>

<commit_message>
Atualização do Documento de Acompanhamento da OS4782, do documento de Termo de Recebimento da OS, incluindo o assinado
</commit_message>
<xml_diff>
--- a/00_GESTAO_GERAL/05_ORDEM_SERVICO/05_OS4782/01_GESTAO/OS 4782 - Documento de Acompanhamento.docx
+++ b/00_GESTAO_GERAL/05_ORDEM_SERVICO/05_OS4782/01_GESTAO/OS 4782 - Documento de Acompanhamento.docx
@@ -1,6 +1,6 @@
 
 <file path=word/document.xml><?xml version="1.0" encoding="utf-8"?>
-<w:document xmlns:wpc="http://schemas.microsoft.com/office/word/2010/wordprocessingCanvas" xmlns:mc="http://schemas.openxmlformats.org/markup-compatibility/2006" xmlns:o="urn:schemas-microsoft-com:office:office" xmlns:r="http://schemas.openxmlformats.org/officeDocument/2006/relationships" xmlns:m="http://schemas.openxmlformats.org/officeDocument/2006/math" xmlns:v="urn:schemas-microsoft-com:vml" xmlns:wp14="http://schemas.microsoft.com/office/word/2010/wordprocessingDrawing" xmlns:wp="http://schemas.openxmlformats.org/drawingml/2006/wordprocessingDrawing" xmlns:w10="urn:schemas-microsoft-com:office:word" xmlns:w="http://schemas.openxmlformats.org/wordprocessingml/2006/main" xmlns:w14="http://schemas.microsoft.com/office/word/2010/wordml" xmlns:w15="http://schemas.microsoft.com/office/word/2012/wordml" xmlns:wpg="http://schemas.microsoft.com/office/word/2010/wordprocessingGroup" xmlns:wpi="http://schemas.microsoft.com/office/word/2010/wordprocessingInk" xmlns:wne="http://schemas.microsoft.com/office/word/2006/wordml" xmlns:wps="http://schemas.microsoft.com/office/word/2010/wordprocessingShape" mc:Ignorable="w14 w15 wp14">
+<w:document xmlns:wpc="http://schemas.microsoft.com/office/word/2010/wordprocessingCanvas" xmlns:cx="http://schemas.microsoft.com/office/drawing/2014/chartex" xmlns:cx1="http://schemas.microsoft.com/office/drawing/2015/9/8/chartex" xmlns:cx2="http://schemas.microsoft.com/office/drawing/2015/10/21/chartex" xmlns:mc="http://schemas.openxmlformats.org/markup-compatibility/2006" xmlns:o="urn:schemas-microsoft-com:office:office" xmlns:r="http://schemas.openxmlformats.org/officeDocument/2006/relationships" xmlns:m="http://schemas.openxmlformats.org/officeDocument/2006/math" xmlns:v="urn:schemas-microsoft-com:vml" xmlns:wp14="http://schemas.microsoft.com/office/word/2010/wordprocessingDrawing" xmlns:wp="http://schemas.openxmlformats.org/drawingml/2006/wordprocessingDrawing" xmlns:w10="urn:schemas-microsoft-com:office:word" xmlns:w="http://schemas.openxmlformats.org/wordprocessingml/2006/main" xmlns:w14="http://schemas.microsoft.com/office/word/2010/wordml" xmlns:w15="http://schemas.microsoft.com/office/word/2012/wordml" xmlns:w16se="http://schemas.microsoft.com/office/word/2015/wordml/symex" xmlns:wpg="http://schemas.microsoft.com/office/word/2010/wordprocessingGroup" xmlns:wpi="http://schemas.microsoft.com/office/word/2010/wordprocessingInk" xmlns:wne="http://schemas.microsoft.com/office/word/2006/wordml" xmlns:wps="http://schemas.microsoft.com/office/word/2010/wordprocessingShape" mc:Ignorable="w14 w15 w16se wp14">
   <w:body>
     <w:p>
       <w:pPr>
@@ -522,6 +522,7 @@
         <w:tc>
           <w:tcPr>
             <w:tcW w:w="1417" w:type="dxa"/>
+            <w:vAlign w:val="center"/>
           </w:tcPr>
           <w:p>
             <w:pPr>
@@ -565,6 +566,7 @@
         <w:tc>
           <w:tcPr>
             <w:tcW w:w="1417" w:type="dxa"/>
+            <w:vAlign w:val="center"/>
           </w:tcPr>
           <w:p>
             <w:pPr>
@@ -598,12 +600,32 @@
           <w:p>
             <w:pPr>
               <w:spacing w:after="0"/>
-              <w:jc w:val="center"/>
-              <w:rPr>
-                <w:sz w:val="24"/>
-                <w:szCs w:val="24"/>
-              </w:rPr>
-            </w:pPr>
+              <w:rPr>
+                <w:sz w:val="24"/>
+                <w:szCs w:val="24"/>
+              </w:rPr>
+            </w:pPr>
+            <w:r>
+              <w:rPr>
+                <w:sz w:val="24"/>
+                <w:szCs w:val="24"/>
+              </w:rPr>
+              <w:t xml:space="preserve">Acréscimo de </w:t>
+            </w:r>
+            <w:r>
+              <w:rPr>
+                <w:sz w:val="24"/>
+                <w:szCs w:val="24"/>
+              </w:rPr>
+              <w:t>16</w:t>
+            </w:r>
+            <w:r>
+              <w:rPr>
+                <w:sz w:val="24"/>
+                <w:szCs w:val="24"/>
+              </w:rPr>
+              <w:t xml:space="preserve"> dias corridos.</w:t>
+            </w:r>
           </w:p>
         </w:tc>
       </w:tr>
@@ -650,44 +672,55 @@
         <w:tc>
           <w:tcPr>
             <w:tcW w:w="1417" w:type="dxa"/>
-          </w:tcPr>
-          <w:p>
-            <w:pPr>
-              <w:spacing w:after="0"/>
-              <w:jc w:val="center"/>
-              <w:rPr>
-                <w:sz w:val="24"/>
-                <w:szCs w:val="24"/>
-              </w:rPr>
-            </w:pPr>
-            <w:r>
-              <w:rPr>
-                <w:sz w:val="24"/>
-                <w:szCs w:val="24"/>
-              </w:rPr>
-              <w:t>08/09/16</w:t>
+            <w:vAlign w:val="center"/>
+          </w:tcPr>
+          <w:p>
+            <w:pPr>
+              <w:spacing w:after="0"/>
+              <w:jc w:val="center"/>
+              <w:rPr>
+                <w:sz w:val="24"/>
+                <w:szCs w:val="24"/>
+              </w:rPr>
+            </w:pPr>
+            <w:r>
+              <w:rPr>
+                <w:sz w:val="24"/>
+                <w:szCs w:val="24"/>
+              </w:rPr>
+              <w:t>15</w:t>
+            </w:r>
+            <w:bookmarkStart w:id="0" w:name="_GoBack"/>
+            <w:bookmarkEnd w:id="0"/>
+            <w:r>
+              <w:rPr>
+                <w:sz w:val="24"/>
+                <w:szCs w:val="24"/>
+              </w:rPr>
+              <w:t>/09/16</w:t>
             </w:r>
           </w:p>
         </w:tc>
         <w:tc>
           <w:tcPr>
             <w:tcW w:w="1417" w:type="dxa"/>
-          </w:tcPr>
-          <w:p>
-            <w:pPr>
-              <w:spacing w:after="0"/>
-              <w:jc w:val="center"/>
-              <w:rPr>
-                <w:sz w:val="24"/>
-                <w:szCs w:val="24"/>
-              </w:rPr>
-            </w:pPr>
-            <w:r>
-              <w:rPr>
-                <w:sz w:val="24"/>
-                <w:szCs w:val="24"/>
-              </w:rPr>
-              <w:t>88 Dias</w:t>
+            <w:vAlign w:val="center"/>
+          </w:tcPr>
+          <w:p>
+            <w:pPr>
+              <w:spacing w:after="0"/>
+              <w:jc w:val="center"/>
+              <w:rPr>
+                <w:sz w:val="24"/>
+                <w:szCs w:val="24"/>
+              </w:rPr>
+            </w:pPr>
+            <w:r>
+              <w:rPr>
+                <w:sz w:val="24"/>
+                <w:szCs w:val="24"/>
+              </w:rPr>
+              <w:t>104 Dias</w:t>
             </w:r>
           </w:p>
         </w:tc>
@@ -698,12 +731,18 @@
           <w:p>
             <w:pPr>
               <w:spacing w:after="0"/>
-              <w:jc w:val="center"/>
-              <w:rPr>
-                <w:sz w:val="24"/>
-                <w:szCs w:val="24"/>
-              </w:rPr>
-            </w:pPr>
+              <w:rPr>
+                <w:sz w:val="24"/>
+                <w:szCs w:val="24"/>
+              </w:rPr>
+            </w:pPr>
+            <w:r>
+              <w:rPr>
+                <w:sz w:val="24"/>
+                <w:szCs w:val="24"/>
+              </w:rPr>
+              <w:t>Acréscimo de 7 PF por alteração de casos de usos</w:t>
+            </w:r>
           </w:p>
         </w:tc>
       </w:tr>
@@ -715,8 +754,6 @@
           <w:szCs w:val="16"/>
         </w:rPr>
       </w:pPr>
-      <w:bookmarkStart w:id="0" w:name="_GoBack"/>
-      <w:bookmarkEnd w:id="0"/>
     </w:p>
     <w:tbl>
       <w:tblPr>
@@ -1146,7 +1183,7 @@
                 <w:sz w:val="24"/>
                 <w:szCs w:val="24"/>
               </w:rPr>
-              <w:t>Entregue</w:t>
+              <w:t>Recebida</w:t>
             </w:r>
           </w:p>
         </w:tc>
@@ -1206,7 +1243,7 @@
                 <w:sz w:val="24"/>
                 <w:szCs w:val="24"/>
               </w:rPr>
-              <w:t>09</w:t>
+              <w:t>15</w:t>
             </w:r>
             <w:r>
               <w:rPr>
@@ -1621,7 +1658,7 @@
               <w:jc w:val="center"/>
             </w:pPr>
             <w:r>
-              <w:t>05/08/16</w:t>
+              <w:t>23/08/16</w:t>
             </w:r>
           </w:p>
         </w:tc>
@@ -1705,7 +1742,7 @@
               <w:jc w:val="center"/>
             </w:pPr>
             <w:r>
-              <w:t>19/08/16</w:t>
+              <w:t>06/09/16</w:t>
             </w:r>
           </w:p>
         </w:tc>
@@ -1722,6 +1759,12 @@
                 <w:szCs w:val="20"/>
               </w:rPr>
             </w:pPr>
+            <w:r>
+              <w:rPr>
+                <w:szCs w:val="20"/>
+              </w:rPr>
+              <w:t>15/09/16</w:t>
+            </w:r>
           </w:p>
         </w:tc>
         <w:tc>
@@ -1736,6 +1779,12 @@
                 <w:szCs w:val="20"/>
               </w:rPr>
             </w:pPr>
+            <w:r>
+              <w:rPr>
+                <w:szCs w:val="20"/>
+              </w:rPr>
+              <w:t>Termo de Recebimento da OS</w:t>
+            </w:r>
           </w:p>
         </w:tc>
       </w:tr>
@@ -1771,7 +1820,7 @@
               <w:jc w:val="center"/>
             </w:pPr>
             <w:r>
-              <w:t>05/09/16</w:t>
+              <w:t>24/09/16</w:t>
             </w:r>
           </w:p>
         </w:tc>
@@ -1837,7 +1886,7 @@
               <w:jc w:val="center"/>
             </w:pPr>
             <w:r>
-              <w:t>09/09/16</w:t>
+              <w:t>27/09/16</w:t>
             </w:r>
           </w:p>
         </w:tc>
@@ -1903,7 +1952,7 @@
               <w:jc w:val="center"/>
             </w:pPr>
             <w:r>
-              <w:t>06/09/16</w:t>
+              <w:t>26/09/16</w:t>
             </w:r>
           </w:p>
         </w:tc>
@@ -1969,7 +2018,7 @@
               <w:jc w:val="center"/>
             </w:pPr>
             <w:r>
-              <w:t>05/03/17</w:t>
+              <w:t>25/03/17</w:t>
             </w:r>
           </w:p>
         </w:tc>
@@ -2395,6 +2444,48 @@
           </w:p>
         </w:tc>
       </w:tr>
+      <w:tr>
+        <w:tc>
+          <w:tcPr>
+            <w:tcW w:w="1134" w:type="dxa"/>
+          </w:tcPr>
+          <w:p>
+            <w:pPr>
+              <w:spacing w:after="0"/>
+              <w:jc w:val="center"/>
+            </w:pPr>
+            <w:r>
+              <w:t>15/09/16</w:t>
+            </w:r>
+          </w:p>
+        </w:tc>
+        <w:tc>
+          <w:tcPr>
+            <w:tcW w:w="5102" w:type="dxa"/>
+          </w:tcPr>
+          <w:p>
+            <w:pPr>
+              <w:spacing w:after="0"/>
+            </w:pPr>
+            <w:r>
+              <w:t>Assinatura do Termo de Recebimento da OS</w:t>
+            </w:r>
+          </w:p>
+        </w:tc>
+        <w:tc>
+          <w:tcPr>
+            <w:tcW w:w="2835" w:type="dxa"/>
+          </w:tcPr>
+          <w:p>
+            <w:pPr>
+              <w:spacing w:after="0"/>
+            </w:pPr>
+            <w:r>
+              <w:t>CIAT - João Paulo</w:t>
+            </w:r>
+          </w:p>
+        </w:tc>
+      </w:tr>
     </w:tbl>
     <w:p>
       <w:pPr>
@@ -3122,7 +3213,19 @@
               <w:rPr>
                 <w:b/>
               </w:rPr>
-              <w:t>8,6</w:t>
+              <w:t>10</w:t>
+            </w:r>
+            <w:r>
+              <w:rPr>
+                <w:b/>
+              </w:rPr>
+              <w:t>,</w:t>
+            </w:r>
+            <w:r>
+              <w:rPr>
+                <w:b/>
+              </w:rPr>
+              <w:t>4</w:t>
             </w:r>
           </w:p>
         </w:tc>
@@ -4193,7 +4296,19 @@
               <w:rPr>
                 <w:b/>
               </w:rPr>
-              <w:t>21,5</w:t>
+              <w:t>26</w:t>
+            </w:r>
+            <w:r>
+              <w:rPr>
+                <w:b/>
+              </w:rPr>
+              <w:t>,</w:t>
+            </w:r>
+            <w:r>
+              <w:rPr>
+                <w:b/>
+              </w:rPr>
+              <w:t>0</w:t>
             </w:r>
           </w:p>
         </w:tc>
@@ -4287,6 +4402,50 @@
     <w:p/>
     <w:p>
       <w:pPr>
+        <w:jc w:val="both"/>
+      </w:pPr>
+      <w:r>
+        <w:t xml:space="preserve">Considerado que a OS esteve paralisada por </w:t>
+      </w:r>
+      <w:r>
+        <w:t>16</w:t>
+      </w:r>
+      <w:r>
+        <w:t xml:space="preserve"> dias, entre os dias </w:t>
+      </w:r>
+      <w:r>
+        <w:t>04</w:t>
+      </w:r>
+      <w:r>
+        <w:t>/0</w:t>
+      </w:r>
+      <w:r>
+        <w:t>8</w:t>
+      </w:r>
+      <w:r>
+        <w:t xml:space="preserve"> e </w:t>
+      </w:r>
+      <w:r>
+        <w:t>1</w:t>
+      </w:r>
+      <w:r>
+        <w:t>9/08 por alteração em caso de uso.</w:t>
+      </w:r>
+    </w:p>
+    <w:p>
+      <w:pPr>
+        <w:jc w:val="both"/>
+      </w:pPr>
+      <w:r>
+        <w:t>A contagem final revisada passou de 153 PF para 160 PF devido a inclusão de um “ALI” com os “Dados de Atribuição dos perfis a usuários”, onde são armazenadas as informações ge</w:t>
+      </w:r>
+      <w:r>
+        <w:t>radas no caso de uso em questão.</w:t>
+      </w:r>
+    </w:p>
+    <w:p/>
+    <w:p>
+      <w:pPr>
         <w:rPr>
           <w:b/>
           <w:sz w:val="24"/>
@@ -4299,8 +4458,18 @@
           <w:sz w:val="24"/>
           <w:szCs w:val="24"/>
         </w:rPr>
-        <w:t>Sanções a Aplicar</w:t>
+        <w:t xml:space="preserve">Sanções </w:t>
       </w:r>
+      <w:proofErr w:type="gramStart"/>
+      <w:r>
+        <w:rPr>
+          <w:b/>
+          <w:sz w:val="24"/>
+          <w:szCs w:val="24"/>
+        </w:rPr>
+        <w:t>a Aplicar</w:t>
+      </w:r>
+      <w:proofErr w:type="gramEnd"/>
       <w:r>
         <w:rPr>
           <w:b/>
@@ -4335,7 +4504,7 @@
 </file>
 
 <file path=word/endnotes.xml><?xml version="1.0" encoding="utf-8"?>
-<w:endnotes xmlns:wpc="http://schemas.microsoft.com/office/word/2010/wordprocessingCanvas" xmlns:mc="http://schemas.openxmlformats.org/markup-compatibility/2006" xmlns:o="urn:schemas-microsoft-com:office:office" xmlns:r="http://schemas.openxmlformats.org/officeDocument/2006/relationships" xmlns:m="http://schemas.openxmlformats.org/officeDocument/2006/math" xmlns:v="urn:schemas-microsoft-com:vml" xmlns:wp14="http://schemas.microsoft.com/office/word/2010/wordprocessingDrawing" xmlns:wp="http://schemas.openxmlformats.org/drawingml/2006/wordprocessingDrawing" xmlns:w10="urn:schemas-microsoft-com:office:word" xmlns:w="http://schemas.openxmlformats.org/wordprocessingml/2006/main" xmlns:w14="http://schemas.microsoft.com/office/word/2010/wordml" xmlns:w15="http://schemas.microsoft.com/office/word/2012/wordml" xmlns:wpg="http://schemas.microsoft.com/office/word/2010/wordprocessingGroup" xmlns:wpi="http://schemas.microsoft.com/office/word/2010/wordprocessingInk" xmlns:wne="http://schemas.microsoft.com/office/word/2006/wordml" xmlns:wps="http://schemas.microsoft.com/office/word/2010/wordprocessingShape" mc:Ignorable="w14 w15 wp14">
+<w:endnotes xmlns:wpc="http://schemas.microsoft.com/office/word/2010/wordprocessingCanvas" xmlns:cx="http://schemas.microsoft.com/office/drawing/2014/chartex" xmlns:cx1="http://schemas.microsoft.com/office/drawing/2015/9/8/chartex" xmlns:cx2="http://schemas.microsoft.com/office/drawing/2015/10/21/chartex" xmlns:mc="http://schemas.openxmlformats.org/markup-compatibility/2006" xmlns:o="urn:schemas-microsoft-com:office:office" xmlns:r="http://schemas.openxmlformats.org/officeDocument/2006/relationships" xmlns:m="http://schemas.openxmlformats.org/officeDocument/2006/math" xmlns:v="urn:schemas-microsoft-com:vml" xmlns:wp14="http://schemas.microsoft.com/office/word/2010/wordprocessingDrawing" xmlns:wp="http://schemas.openxmlformats.org/drawingml/2006/wordprocessingDrawing" xmlns:w10="urn:schemas-microsoft-com:office:word" xmlns:w="http://schemas.openxmlformats.org/wordprocessingml/2006/main" xmlns:w14="http://schemas.microsoft.com/office/word/2010/wordml" xmlns:w15="http://schemas.microsoft.com/office/word/2012/wordml" xmlns:w16se="http://schemas.microsoft.com/office/word/2015/wordml/symex" xmlns:wpg="http://schemas.microsoft.com/office/word/2010/wordprocessingGroup" xmlns:wpi="http://schemas.microsoft.com/office/word/2010/wordprocessingInk" xmlns:wne="http://schemas.microsoft.com/office/word/2006/wordml" xmlns:wps="http://schemas.microsoft.com/office/word/2010/wordprocessingShape" mc:Ignorable="w14 w15 w16se wp14">
   <w:endnote w:type="separator" w:id="-1">
     <w:p>
       <w:r>
@@ -4354,7 +4523,7 @@
 </file>
 
 <file path=word/footer1.xml><?xml version="1.0" encoding="utf-8"?>
-<w:ftr xmlns:wpc="http://schemas.microsoft.com/office/word/2010/wordprocessingCanvas" xmlns:mc="http://schemas.openxmlformats.org/markup-compatibility/2006" xmlns:o="urn:schemas-microsoft-com:office:office" xmlns:r="http://schemas.openxmlformats.org/officeDocument/2006/relationships" xmlns:m="http://schemas.openxmlformats.org/officeDocument/2006/math" xmlns:v="urn:schemas-microsoft-com:vml" xmlns:wp14="http://schemas.microsoft.com/office/word/2010/wordprocessingDrawing" xmlns:wp="http://schemas.openxmlformats.org/drawingml/2006/wordprocessingDrawing" xmlns:w10="urn:schemas-microsoft-com:office:word" xmlns:w="http://schemas.openxmlformats.org/wordprocessingml/2006/main" xmlns:w14="http://schemas.microsoft.com/office/word/2010/wordml" xmlns:w15="http://schemas.microsoft.com/office/word/2012/wordml" xmlns:wpg="http://schemas.microsoft.com/office/word/2010/wordprocessingGroup" xmlns:wpi="http://schemas.microsoft.com/office/word/2010/wordprocessingInk" xmlns:wne="http://schemas.microsoft.com/office/word/2006/wordml" xmlns:wps="http://schemas.microsoft.com/office/word/2010/wordprocessingShape" mc:Ignorable="w14 w15 wp14">
+<w:ftr xmlns:wpc="http://schemas.microsoft.com/office/word/2010/wordprocessingCanvas" xmlns:cx="http://schemas.microsoft.com/office/drawing/2014/chartex" xmlns:cx1="http://schemas.microsoft.com/office/drawing/2015/9/8/chartex" xmlns:cx2="http://schemas.microsoft.com/office/drawing/2015/10/21/chartex" xmlns:mc="http://schemas.openxmlformats.org/markup-compatibility/2006" xmlns:o="urn:schemas-microsoft-com:office:office" xmlns:r="http://schemas.openxmlformats.org/officeDocument/2006/relationships" xmlns:m="http://schemas.openxmlformats.org/officeDocument/2006/math" xmlns:v="urn:schemas-microsoft-com:vml" xmlns:wp14="http://schemas.microsoft.com/office/word/2010/wordprocessingDrawing" xmlns:wp="http://schemas.openxmlformats.org/drawingml/2006/wordprocessingDrawing" xmlns:w10="urn:schemas-microsoft-com:office:word" xmlns:w="http://schemas.openxmlformats.org/wordprocessingml/2006/main" xmlns:w14="http://schemas.microsoft.com/office/word/2010/wordml" xmlns:w15="http://schemas.microsoft.com/office/word/2012/wordml" xmlns:w16se="http://schemas.microsoft.com/office/word/2015/wordml/symex" xmlns:wpg="http://schemas.microsoft.com/office/word/2010/wordprocessingGroup" xmlns:wpi="http://schemas.microsoft.com/office/word/2010/wordprocessingInk" xmlns:wne="http://schemas.microsoft.com/office/word/2006/wordml" xmlns:wps="http://schemas.microsoft.com/office/word/2010/wordprocessingShape" mc:Ignorable="w14 w15 w16se wp14">
   <w:p>
     <w:pPr>
       <w:pStyle w:val="Rodap"/>
@@ -4385,7 +4554,7 @@
         <w:rStyle w:val="Nmerodepgina"/>
         <w:noProof/>
       </w:rPr>
-      <w:t>3</w:t>
+      <w:t>4</w:t>
     </w:r>
     <w:r>
       <w:rPr>
@@ -4426,7 +4595,7 @@
         <v:shape id="_x0000_s2051" type="#_x0000_t75" style="position:absolute;margin-left:275.05pt;margin-top:-9.15pt;width:211.25pt;height:35.9pt;z-index:251656704">
           <v:imagedata r:id="rId1" o:title=""/>
         </v:shape>
-        <o:OLEObject Type="Embed" ProgID="PBrush" ShapeID="_x0000_s2051" DrawAspect="Content" ObjectID="_1534944731" r:id="rId2"/>
+        <o:OLEObject Type="Embed" ProgID="PBrush" ShapeID="_x0000_s2051" DrawAspect="Content" ObjectID="_1535545662" r:id="rId2"/>
       </w:object>
     </w:r>
   </w:p>
@@ -4434,7 +4603,7 @@
 </file>
 
 <file path=word/footnotes.xml><?xml version="1.0" encoding="utf-8"?>
-<w:footnotes xmlns:wpc="http://schemas.microsoft.com/office/word/2010/wordprocessingCanvas" xmlns:mc="http://schemas.openxmlformats.org/markup-compatibility/2006" xmlns:o="urn:schemas-microsoft-com:office:office" xmlns:r="http://schemas.openxmlformats.org/officeDocument/2006/relationships" xmlns:m="http://schemas.openxmlformats.org/officeDocument/2006/math" xmlns:v="urn:schemas-microsoft-com:vml" xmlns:wp14="http://schemas.microsoft.com/office/word/2010/wordprocessingDrawing" xmlns:wp="http://schemas.openxmlformats.org/drawingml/2006/wordprocessingDrawing" xmlns:w10="urn:schemas-microsoft-com:office:word" xmlns:w="http://schemas.openxmlformats.org/wordprocessingml/2006/main" xmlns:w14="http://schemas.microsoft.com/office/word/2010/wordml" xmlns:w15="http://schemas.microsoft.com/office/word/2012/wordml" xmlns:wpg="http://schemas.microsoft.com/office/word/2010/wordprocessingGroup" xmlns:wpi="http://schemas.microsoft.com/office/word/2010/wordprocessingInk" xmlns:wne="http://schemas.microsoft.com/office/word/2006/wordml" xmlns:wps="http://schemas.microsoft.com/office/word/2010/wordprocessingShape" mc:Ignorable="w14 w15 wp14">
+<w:footnotes xmlns:wpc="http://schemas.microsoft.com/office/word/2010/wordprocessingCanvas" xmlns:cx="http://schemas.microsoft.com/office/drawing/2014/chartex" xmlns:cx1="http://schemas.microsoft.com/office/drawing/2015/9/8/chartex" xmlns:cx2="http://schemas.microsoft.com/office/drawing/2015/10/21/chartex" xmlns:mc="http://schemas.openxmlformats.org/markup-compatibility/2006" xmlns:o="urn:schemas-microsoft-com:office:office" xmlns:r="http://schemas.openxmlformats.org/officeDocument/2006/relationships" xmlns:m="http://schemas.openxmlformats.org/officeDocument/2006/math" xmlns:v="urn:schemas-microsoft-com:vml" xmlns:wp14="http://schemas.microsoft.com/office/word/2010/wordprocessingDrawing" xmlns:wp="http://schemas.openxmlformats.org/drawingml/2006/wordprocessingDrawing" xmlns:w10="urn:schemas-microsoft-com:office:word" xmlns:w="http://schemas.openxmlformats.org/wordprocessingml/2006/main" xmlns:w14="http://schemas.microsoft.com/office/word/2010/wordml" xmlns:w15="http://schemas.microsoft.com/office/word/2012/wordml" xmlns:w16se="http://schemas.microsoft.com/office/word/2015/wordml/symex" xmlns:wpg="http://schemas.microsoft.com/office/word/2010/wordprocessingGroup" xmlns:wpi="http://schemas.microsoft.com/office/word/2010/wordprocessingInk" xmlns:wne="http://schemas.microsoft.com/office/word/2006/wordml" xmlns:wps="http://schemas.microsoft.com/office/word/2010/wordprocessingShape" mc:Ignorable="w14 w15 w16se wp14">
   <w:footnote w:type="separator" w:id="-1">
     <w:p>
       <w:r>
@@ -4453,7 +4622,7 @@
 </file>
 
 <file path=word/header1.xml><?xml version="1.0" encoding="utf-8"?>
-<w:hdr xmlns:wpc="http://schemas.microsoft.com/office/word/2010/wordprocessingCanvas" xmlns:mc="http://schemas.openxmlformats.org/markup-compatibility/2006" xmlns:o="urn:schemas-microsoft-com:office:office" xmlns:r="http://schemas.openxmlformats.org/officeDocument/2006/relationships" xmlns:m="http://schemas.openxmlformats.org/officeDocument/2006/math" xmlns:v="urn:schemas-microsoft-com:vml" xmlns:wp14="http://schemas.microsoft.com/office/word/2010/wordprocessingDrawing" xmlns:wp="http://schemas.openxmlformats.org/drawingml/2006/wordprocessingDrawing" xmlns:w10="urn:schemas-microsoft-com:office:word" xmlns:w="http://schemas.openxmlformats.org/wordprocessingml/2006/main" xmlns:w14="http://schemas.microsoft.com/office/word/2010/wordml" xmlns:w15="http://schemas.microsoft.com/office/word/2012/wordml" xmlns:wpg="http://schemas.microsoft.com/office/word/2010/wordprocessingGroup" xmlns:wpi="http://schemas.microsoft.com/office/word/2010/wordprocessingInk" xmlns:wne="http://schemas.microsoft.com/office/word/2006/wordml" xmlns:wps="http://schemas.microsoft.com/office/word/2010/wordprocessingShape" mc:Ignorable="w14 w15 wp14">
+<w:hdr xmlns:wpc="http://schemas.microsoft.com/office/word/2010/wordprocessingCanvas" xmlns:cx="http://schemas.microsoft.com/office/drawing/2014/chartex" xmlns:cx1="http://schemas.microsoft.com/office/drawing/2015/9/8/chartex" xmlns:cx2="http://schemas.microsoft.com/office/drawing/2015/10/21/chartex" xmlns:mc="http://schemas.openxmlformats.org/markup-compatibility/2006" xmlns:o="urn:schemas-microsoft-com:office:office" xmlns:r="http://schemas.openxmlformats.org/officeDocument/2006/relationships" xmlns:m="http://schemas.openxmlformats.org/officeDocument/2006/math" xmlns:v="urn:schemas-microsoft-com:vml" xmlns:wp14="http://schemas.microsoft.com/office/word/2010/wordprocessingDrawing" xmlns:wp="http://schemas.openxmlformats.org/drawingml/2006/wordprocessingDrawing" xmlns:w10="urn:schemas-microsoft-com:office:word" xmlns:w="http://schemas.openxmlformats.org/wordprocessingml/2006/main" xmlns:w14="http://schemas.microsoft.com/office/word/2010/wordml" xmlns:w15="http://schemas.microsoft.com/office/word/2012/wordml" xmlns:w16se="http://schemas.microsoft.com/office/word/2015/wordml/symex" xmlns:wpg="http://schemas.microsoft.com/office/word/2010/wordprocessingGroup" xmlns:wpi="http://schemas.microsoft.com/office/word/2010/wordprocessingInk" xmlns:wne="http://schemas.microsoft.com/office/word/2006/wordml" xmlns:wps="http://schemas.microsoft.com/office/word/2010/wordprocessingShape" mc:Ignorable="w14 w15 w16se wp14">
   <w:p>
     <w:pPr>
       <w:pStyle w:val="Cabealho"/>
@@ -4596,7 +4765,7 @@
 </file>
 
 <file path=word/styles.xml><?xml version="1.0" encoding="utf-8"?>
-<w:styles xmlns:mc="http://schemas.openxmlformats.org/markup-compatibility/2006" xmlns:r="http://schemas.openxmlformats.org/officeDocument/2006/relationships" xmlns:w="http://schemas.openxmlformats.org/wordprocessingml/2006/main" xmlns:w14="http://schemas.microsoft.com/office/word/2010/wordml" xmlns:w15="http://schemas.microsoft.com/office/word/2012/wordml" mc:Ignorable="w14 w15">
+<w:styles xmlns:mc="http://schemas.openxmlformats.org/markup-compatibility/2006" xmlns:r="http://schemas.openxmlformats.org/officeDocument/2006/relationships" xmlns:w="http://schemas.openxmlformats.org/wordprocessingml/2006/main" xmlns:w14="http://schemas.microsoft.com/office/word/2010/wordml" xmlns:w15="http://schemas.microsoft.com/office/word/2012/wordml" xmlns:w16se="http://schemas.microsoft.com/office/word/2015/wordml/symex" mc:Ignorable="w14 w15 w16se">
   <w:docDefaults>
     <w:rPrDefault>
       <w:rPr>
@@ -4606,7 +4775,7 @@
     </w:rPrDefault>
     <w:pPrDefault/>
   </w:docDefaults>
-  <w:latentStyles w:defLockedState="0" w:defUIPriority="99" w:defSemiHidden="0" w:defUnhideWhenUsed="0" w:defQFormat="0" w:count="371">
+  <w:latentStyles w:defLockedState="0" w:defUIPriority="99" w:defSemiHidden="0" w:defUnhideWhenUsed="0" w:defQFormat="0" w:count="373">
     <w:lsdException w:name="Normal" w:uiPriority="0" w:qFormat="1"/>
     <w:lsdException w:name="heading 1" w:uiPriority="9" w:qFormat="1"/>
     <w:lsdException w:name="heading 2" w:semiHidden="1" w:uiPriority="9" w:unhideWhenUsed="1" w:qFormat="1"/>
@@ -4978,6 +5147,8 @@
     <w:lsdException w:name="List Table 5 Dark Accent 6" w:uiPriority="50"/>
     <w:lsdException w:name="List Table 6 Colorful Accent 6" w:uiPriority="51"/>
     <w:lsdException w:name="List Table 7 Colorful Accent 6" w:uiPriority="52"/>
+    <w:lsdException w:name="Mention" w:semiHidden="1" w:unhideWhenUsed="1"/>
+    <w:lsdException w:name="Smart Hyperlink" w:semiHidden="1" w:unhideWhenUsed="1"/>
   </w:latentStyles>
   <w:style w:type="paragraph" w:default="1" w:styleId="Normal">
     <w:name w:val="Normal"/>
@@ -5081,7 +5252,6 @@
       <w:lang w:eastAsia="en-US"/>
     </w:rPr>
     <w:tblPr>
-      <w:tblInd w:w="0" w:type="dxa"/>
       <w:tblBorders>
         <w:top w:val="single" w:sz="4" w:space="0" w:color="auto"/>
         <w:left w:val="single" w:sz="4" w:space="0" w:color="auto"/>
@@ -5090,12 +5260,6 @@
         <w:insideH w:val="single" w:sz="4" w:space="0" w:color="auto"/>
         <w:insideV w:val="single" w:sz="4" w:space="0" w:color="auto"/>
       </w:tblBorders>
-      <w:tblCellMar>
-        <w:top w:w="0" w:type="dxa"/>
-        <w:left w:w="108" w:type="dxa"/>
-        <w:bottom w:w="0" w:type="dxa"/>
-        <w:right w:w="108" w:type="dxa"/>
-      </w:tblCellMar>
     </w:tblPr>
   </w:style>
 </w:styles>

</xml_diff>

<commit_message>
Atualização do Documento de Acompanhamento da OS 4782.
</commit_message>
<xml_diff>
--- a/00_GESTAO_GERAL/05_ORDEM_SERVICO/05_OS4782/01_GESTAO/OS 4782 - Documento de Acompanhamento.docx
+++ b/00_GESTAO_GERAL/05_ORDEM_SERVICO/05_OS4782/01_GESTAO/OS 4782 - Documento de Acompanhamento.docx
@@ -1,6 +1,6 @@
 
 <file path=word/document.xml><?xml version="1.0" encoding="utf-8"?>
-<w:document xmlns:wpc="http://schemas.microsoft.com/office/word/2010/wordprocessingCanvas" xmlns:cx="http://schemas.microsoft.com/office/drawing/2014/chartex" xmlns:cx1="http://schemas.microsoft.com/office/drawing/2015/9/8/chartex" xmlns:cx2="http://schemas.microsoft.com/office/drawing/2015/10/21/chartex" xmlns:mc="http://schemas.openxmlformats.org/markup-compatibility/2006" xmlns:o="urn:schemas-microsoft-com:office:office" xmlns:r="http://schemas.openxmlformats.org/officeDocument/2006/relationships" xmlns:m="http://schemas.openxmlformats.org/officeDocument/2006/math" xmlns:v="urn:schemas-microsoft-com:vml" xmlns:wp14="http://schemas.microsoft.com/office/word/2010/wordprocessingDrawing" xmlns:wp="http://schemas.openxmlformats.org/drawingml/2006/wordprocessingDrawing" xmlns:w10="urn:schemas-microsoft-com:office:word" xmlns:w="http://schemas.openxmlformats.org/wordprocessingml/2006/main" xmlns:w14="http://schemas.microsoft.com/office/word/2010/wordml" xmlns:w15="http://schemas.microsoft.com/office/word/2012/wordml" xmlns:w16se="http://schemas.microsoft.com/office/word/2015/wordml/symex" xmlns:wpg="http://schemas.microsoft.com/office/word/2010/wordprocessingGroup" xmlns:wpi="http://schemas.microsoft.com/office/word/2010/wordprocessingInk" xmlns:wne="http://schemas.microsoft.com/office/word/2006/wordml" xmlns:wps="http://schemas.microsoft.com/office/word/2010/wordprocessingShape" mc:Ignorable="w14 w15 w16se wp14">
+<w:document xmlns:ve="http://schemas.openxmlformats.org/markup-compatibility/2006" xmlns:o="urn:schemas-microsoft-com:office:office" xmlns:r="http://schemas.openxmlformats.org/officeDocument/2006/relationships" xmlns:m="http://schemas.openxmlformats.org/officeDocument/2006/math" xmlns:v="urn:schemas-microsoft-com:vml" xmlns:wp="http://schemas.openxmlformats.org/drawingml/2006/wordprocessingDrawing" xmlns:w10="urn:schemas-microsoft-com:office:word" xmlns:w="http://schemas.openxmlformats.org/wordprocessingml/2006/main" xmlns:wne="http://schemas.microsoft.com/office/word/2006/wordml">
   <w:body>
     <w:p>
       <w:pPr>
@@ -30,7 +30,7 @@
           <w:insideH w:val="none" w:sz="0" w:space="0" w:color="auto"/>
           <w:insideV w:val="none" w:sz="0" w:space="0" w:color="auto"/>
         </w:tblBorders>
-        <w:tblLook w:val="04A0" w:firstRow="1" w:lastRow="0" w:firstColumn="1" w:lastColumn="0" w:noHBand="0" w:noVBand="1"/>
+        <w:tblLook w:val="04A0"/>
       </w:tblPr>
       <w:tblGrid>
         <w:gridCol w:w="1134"/>
@@ -369,7 +369,7 @@
       <w:tblPr>
         <w:tblStyle w:val="Tabelacomgrade"/>
         <w:tblW w:w="9069" w:type="dxa"/>
-        <w:tblLook w:val="04A0" w:firstRow="1" w:lastRow="0" w:firstColumn="1" w:lastColumn="0" w:noHBand="0" w:noVBand="1"/>
+        <w:tblLook w:val="04A0"/>
       </w:tblPr>
       <w:tblGrid>
         <w:gridCol w:w="1698"/>
@@ -759,7 +759,7 @@
       <w:tblPr>
         <w:tblStyle w:val="Tabelacomgrade"/>
         <w:tblW w:w="9071" w:type="dxa"/>
-        <w:tblLook w:val="04A0" w:firstRow="1" w:lastRow="0" w:firstColumn="1" w:lastColumn="0" w:noHBand="0" w:noVBand="1"/>
+        <w:tblLook w:val="04A0"/>
       </w:tblPr>
       <w:tblGrid>
         <w:gridCol w:w="1553"/>
@@ -1119,7 +1119,7 @@
       <w:tblPr>
         <w:tblStyle w:val="Tabelacomgrade"/>
         <w:tblW w:w="9071" w:type="dxa"/>
-        <w:tblLook w:val="04A0" w:firstRow="1" w:lastRow="0" w:firstColumn="1" w:lastColumn="0" w:noHBand="0" w:noVBand="1"/>
+        <w:tblLook w:val="04A0"/>
       </w:tblPr>
       <w:tblGrid>
         <w:gridCol w:w="1984"/>
@@ -1742,7 +1742,10 @@
               <w:jc w:val="center"/>
             </w:pPr>
             <w:r>
-              <w:t>06/09/16</w:t>
+              <w:t>06</w:t>
+            </w:r>
+            <w:r>
+              <w:t>/09/16</w:t>
             </w:r>
           </w:p>
         </w:tc>
@@ -1820,7 +1823,19 @@
               <w:jc w:val="center"/>
             </w:pPr>
             <w:r>
-              <w:t>24/09/16</w:t>
+              <w:t>24</w:t>
+            </w:r>
+            <w:r>
+              <w:t>/</w:t>
+            </w:r>
+            <w:r>
+              <w:t>0</w:t>
+            </w:r>
+            <w:r>
+              <w:t>9</w:t>
+            </w:r>
+            <w:r>
+              <w:t>/16</w:t>
             </w:r>
           </w:p>
         </w:tc>
@@ -1952,7 +1967,16 @@
               <w:jc w:val="center"/>
             </w:pPr>
             <w:r>
-              <w:t>26/09/16</w:t>
+              <w:t>26</w:t>
+            </w:r>
+            <w:r>
+              <w:t>/0</w:t>
+            </w:r>
+            <w:r>
+              <w:t>9</w:t>
+            </w:r>
+            <w:r>
+              <w:t>/16</w:t>
             </w:r>
           </w:p>
         </w:tc>
@@ -2018,7 +2042,16 @@
               <w:jc w:val="center"/>
             </w:pPr>
             <w:r>
-              <w:t>25/03/17</w:t>
+              <w:t>25</w:t>
+            </w:r>
+            <w:r>
+              <w:t>/0</w:t>
+            </w:r>
+            <w:r>
+              <w:t>3</w:t>
+            </w:r>
+            <w:r>
+              <w:t>/17</w:t>
             </w:r>
           </w:p>
         </w:tc>
@@ -2073,7 +2106,7 @@
       <w:tblPr>
         <w:tblStyle w:val="Tabelacomgrade"/>
         <w:tblW w:w="9071" w:type="dxa"/>
-        <w:tblLook w:val="04A0" w:firstRow="1" w:lastRow="0" w:firstColumn="1" w:lastColumn="0" w:noHBand="0" w:noVBand="1"/>
+        <w:tblLook w:val="04A0"/>
       </w:tblPr>
       <w:tblGrid>
         <w:gridCol w:w="1134"/>
@@ -2500,7 +2533,7 @@
         <w:tblStyle w:val="Tabelacomgrade"/>
         <w:tblW w:w="9072" w:type="dxa"/>
         <w:shd w:val="clear" w:color="auto" w:fill="BFBFBF"/>
-        <w:tblLook w:val="04A0" w:firstRow="1" w:lastRow="0" w:firstColumn="1" w:lastColumn="0" w:noHBand="0" w:noVBand="1"/>
+        <w:tblLook w:val="04A0"/>
       </w:tblPr>
       <w:tblGrid>
         <w:gridCol w:w="1701"/>
@@ -3010,7 +3043,7 @@
         <w:tblStyle w:val="Tabelacomgrade"/>
         <w:tblW w:w="9072" w:type="dxa"/>
         <w:tblLayout w:type="fixed"/>
-        <w:tblLook w:val="04A0" w:firstRow="1" w:lastRow="0" w:firstColumn="1" w:lastColumn="0" w:noHBand="0" w:noVBand="1"/>
+        <w:tblLook w:val="04A0"/>
       </w:tblPr>
       <w:tblGrid>
         <w:gridCol w:w="1537"/>
@@ -3714,7 +3747,13 @@
               <w:rPr>
                 <w:b/>
               </w:rPr>
-              <w:t>0,1</w:t>
+              <w:t>0,</w:t>
+            </w:r>
+            <w:r>
+              <w:rPr>
+                <w:b/>
+              </w:rPr>
+              <w:t>05</w:t>
             </w:r>
           </w:p>
         </w:tc>
@@ -3813,7 +3852,13 @@
               <w:rPr>
                 <w:b/>
               </w:rPr>
-              <w:t>0,1</w:t>
+              <w:t>0,</w:t>
+            </w:r>
+            <w:r>
+              <w:rPr>
+                <w:b/>
+              </w:rPr>
+              <w:t>05</w:t>
             </w:r>
           </w:p>
         </w:tc>
@@ -3913,6 +3958,12 @@
                 <w:b/>
               </w:rPr>
               <w:t>0,0</w:t>
+            </w:r>
+            <w:r>
+              <w:rPr>
+                <w:b/>
+              </w:rPr>
+              <w:t>1</w:t>
             </w:r>
           </w:p>
         </w:tc>
@@ -4375,27 +4426,10 @@
       </w:pPr>
       <w:r>
         <w:rPr>
-          <w:sz w:val="16"/>
-          <w:szCs w:val="16"/>
-        </w:rPr>
-        <w:br w:type="page"/>
-      </w:r>
-    </w:p>
-    <w:p>
-      <w:pPr>
-        <w:rPr>
           <w:b/>
           <w:sz w:val="24"/>
           <w:szCs w:val="24"/>
         </w:rPr>
-      </w:pPr>
-      <w:r>
-        <w:rPr>
-          <w:b/>
-          <w:sz w:val="24"/>
-          <w:szCs w:val="24"/>
-        </w:rPr>
-        <w:lastRenderedPageBreak/>
         <w:t>Justificativas e Observações:</w:t>
       </w:r>
     </w:p>
@@ -4458,18 +4492,8 @@
           <w:sz w:val="24"/>
           <w:szCs w:val="24"/>
         </w:rPr>
-        <w:t xml:space="preserve">Sanções </w:t>
+        <w:t>Sanções a Aplicar</w:t>
       </w:r>
-      <w:proofErr w:type="gramStart"/>
-      <w:r>
-        <w:rPr>
-          <w:b/>
-          <w:sz w:val="24"/>
-          <w:szCs w:val="24"/>
-        </w:rPr>
-        <w:t>a Aplicar</w:t>
-      </w:r>
-      <w:proofErr w:type="gramEnd"/>
       <w:r>
         <w:rPr>
           <w:b/>
@@ -4504,7 +4528,7 @@
 </file>
 
 <file path=word/endnotes.xml><?xml version="1.0" encoding="utf-8"?>
-<w:endnotes xmlns:wpc="http://schemas.microsoft.com/office/word/2010/wordprocessingCanvas" xmlns:cx="http://schemas.microsoft.com/office/drawing/2014/chartex" xmlns:cx1="http://schemas.microsoft.com/office/drawing/2015/9/8/chartex" xmlns:cx2="http://schemas.microsoft.com/office/drawing/2015/10/21/chartex" xmlns:mc="http://schemas.openxmlformats.org/markup-compatibility/2006" xmlns:o="urn:schemas-microsoft-com:office:office" xmlns:r="http://schemas.openxmlformats.org/officeDocument/2006/relationships" xmlns:m="http://schemas.openxmlformats.org/officeDocument/2006/math" xmlns:v="urn:schemas-microsoft-com:vml" xmlns:wp14="http://schemas.microsoft.com/office/word/2010/wordprocessingDrawing" xmlns:wp="http://schemas.openxmlformats.org/drawingml/2006/wordprocessingDrawing" xmlns:w10="urn:schemas-microsoft-com:office:word" xmlns:w="http://schemas.openxmlformats.org/wordprocessingml/2006/main" xmlns:w14="http://schemas.microsoft.com/office/word/2010/wordml" xmlns:w15="http://schemas.microsoft.com/office/word/2012/wordml" xmlns:w16se="http://schemas.microsoft.com/office/word/2015/wordml/symex" xmlns:wpg="http://schemas.microsoft.com/office/word/2010/wordprocessingGroup" xmlns:wpi="http://schemas.microsoft.com/office/word/2010/wordprocessingInk" xmlns:wne="http://schemas.microsoft.com/office/word/2006/wordml" xmlns:wps="http://schemas.microsoft.com/office/word/2010/wordprocessingShape" mc:Ignorable="w14 w15 w16se wp14">
+<w:endnotes xmlns:ve="http://schemas.openxmlformats.org/markup-compatibility/2006" xmlns:o="urn:schemas-microsoft-com:office:office" xmlns:r="http://schemas.openxmlformats.org/officeDocument/2006/relationships" xmlns:m="http://schemas.openxmlformats.org/officeDocument/2006/math" xmlns:v="urn:schemas-microsoft-com:vml" xmlns:wp="http://schemas.openxmlformats.org/drawingml/2006/wordprocessingDrawing" xmlns:w10="urn:schemas-microsoft-com:office:word" xmlns:w="http://schemas.openxmlformats.org/wordprocessingml/2006/main" xmlns:wne="http://schemas.microsoft.com/office/word/2006/wordml">
   <w:endnote w:type="separator" w:id="-1">
     <w:p>
       <w:r>
@@ -4523,7 +4547,7 @@
 </file>
 
 <file path=word/footer1.xml><?xml version="1.0" encoding="utf-8"?>
-<w:ftr xmlns:wpc="http://schemas.microsoft.com/office/word/2010/wordprocessingCanvas" xmlns:cx="http://schemas.microsoft.com/office/drawing/2014/chartex" xmlns:cx1="http://schemas.microsoft.com/office/drawing/2015/9/8/chartex" xmlns:cx2="http://schemas.microsoft.com/office/drawing/2015/10/21/chartex" xmlns:mc="http://schemas.openxmlformats.org/markup-compatibility/2006" xmlns:o="urn:schemas-microsoft-com:office:office" xmlns:r="http://schemas.openxmlformats.org/officeDocument/2006/relationships" xmlns:m="http://schemas.openxmlformats.org/officeDocument/2006/math" xmlns:v="urn:schemas-microsoft-com:vml" xmlns:wp14="http://schemas.microsoft.com/office/word/2010/wordprocessingDrawing" xmlns:wp="http://schemas.openxmlformats.org/drawingml/2006/wordprocessingDrawing" xmlns:w10="urn:schemas-microsoft-com:office:word" xmlns:w="http://schemas.openxmlformats.org/wordprocessingml/2006/main" xmlns:w14="http://schemas.microsoft.com/office/word/2010/wordml" xmlns:w15="http://schemas.microsoft.com/office/word/2012/wordml" xmlns:w16se="http://schemas.microsoft.com/office/word/2015/wordml/symex" xmlns:wpg="http://schemas.microsoft.com/office/word/2010/wordprocessingGroup" xmlns:wpi="http://schemas.microsoft.com/office/word/2010/wordprocessingInk" xmlns:wne="http://schemas.microsoft.com/office/word/2006/wordml" xmlns:wps="http://schemas.microsoft.com/office/word/2010/wordprocessingShape" mc:Ignorable="w14 w15 w16se wp14">
+<w:ftr xmlns:ve="http://schemas.openxmlformats.org/markup-compatibility/2006" xmlns:o="urn:schemas-microsoft-com:office:office" xmlns:r="http://schemas.openxmlformats.org/officeDocument/2006/relationships" xmlns:m="http://schemas.openxmlformats.org/officeDocument/2006/math" xmlns:v="urn:schemas-microsoft-com:vml" xmlns:wp="http://schemas.openxmlformats.org/drawingml/2006/wordprocessingDrawing" xmlns:w10="urn:schemas-microsoft-com:office:word" xmlns:w="http://schemas.openxmlformats.org/wordprocessingml/2006/main" xmlns:wne="http://schemas.microsoft.com/office/word/2006/wordml">
   <w:p>
     <w:pPr>
       <w:pStyle w:val="Rodap"/>
@@ -4554,7 +4578,7 @@
         <w:rStyle w:val="Nmerodepgina"/>
         <w:noProof/>
       </w:rPr>
-      <w:t>4</w:t>
+      <w:t>3</w:t>
     </w:r>
     <w:r>
       <w:rPr>
@@ -4572,7 +4596,7 @@
         <w:noProof/>
         <w:lang w:eastAsia="pt-BR"/>
       </w:rPr>
-      <w:object w:dxaOrig="1440" w:dyaOrig="1440">
+      <w:pict>
         <v:shapetype id="_x0000_t75" coordsize="21600,21600" o:spt="75" o:preferrelative="t" path="m@4@5l@4@11@9@11@9@5xe" filled="f" stroked="f">
           <v:stroke joinstyle="miter"/>
           <v:formulas>
@@ -4595,15 +4619,15 @@
         <v:shape id="_x0000_s2051" type="#_x0000_t75" style="position:absolute;margin-left:275.05pt;margin-top:-9.15pt;width:211.25pt;height:35.9pt;z-index:251656704">
           <v:imagedata r:id="rId1" o:title=""/>
         </v:shape>
-        <o:OLEObject Type="Embed" ProgID="PBrush" ShapeID="_x0000_s2051" DrawAspect="Content" ObjectID="_1535545662" r:id="rId2"/>
-      </w:object>
+        <o:OLEObject Type="Embed" ProgID="PBrush" ShapeID="_x0000_s2051" DrawAspect="Content" ObjectID="_1536062724" r:id="rId2"/>
+      </w:pict>
     </w:r>
   </w:p>
 </w:ftr>
 </file>
 
 <file path=word/footnotes.xml><?xml version="1.0" encoding="utf-8"?>
-<w:footnotes xmlns:wpc="http://schemas.microsoft.com/office/word/2010/wordprocessingCanvas" xmlns:cx="http://schemas.microsoft.com/office/drawing/2014/chartex" xmlns:cx1="http://schemas.microsoft.com/office/drawing/2015/9/8/chartex" xmlns:cx2="http://schemas.microsoft.com/office/drawing/2015/10/21/chartex" xmlns:mc="http://schemas.openxmlformats.org/markup-compatibility/2006" xmlns:o="urn:schemas-microsoft-com:office:office" xmlns:r="http://schemas.openxmlformats.org/officeDocument/2006/relationships" xmlns:m="http://schemas.openxmlformats.org/officeDocument/2006/math" xmlns:v="urn:schemas-microsoft-com:vml" xmlns:wp14="http://schemas.microsoft.com/office/word/2010/wordprocessingDrawing" xmlns:wp="http://schemas.openxmlformats.org/drawingml/2006/wordprocessingDrawing" xmlns:w10="urn:schemas-microsoft-com:office:word" xmlns:w="http://schemas.openxmlformats.org/wordprocessingml/2006/main" xmlns:w14="http://schemas.microsoft.com/office/word/2010/wordml" xmlns:w15="http://schemas.microsoft.com/office/word/2012/wordml" xmlns:w16se="http://schemas.microsoft.com/office/word/2015/wordml/symex" xmlns:wpg="http://schemas.microsoft.com/office/word/2010/wordprocessingGroup" xmlns:wpi="http://schemas.microsoft.com/office/word/2010/wordprocessingInk" xmlns:wne="http://schemas.microsoft.com/office/word/2006/wordml" xmlns:wps="http://schemas.microsoft.com/office/word/2010/wordprocessingShape" mc:Ignorable="w14 w15 w16se wp14">
+<w:footnotes xmlns:ve="http://schemas.openxmlformats.org/markup-compatibility/2006" xmlns:o="urn:schemas-microsoft-com:office:office" xmlns:r="http://schemas.openxmlformats.org/officeDocument/2006/relationships" xmlns:m="http://schemas.openxmlformats.org/officeDocument/2006/math" xmlns:v="urn:schemas-microsoft-com:vml" xmlns:wp="http://schemas.openxmlformats.org/drawingml/2006/wordprocessingDrawing" xmlns:w10="urn:schemas-microsoft-com:office:word" xmlns:w="http://schemas.openxmlformats.org/wordprocessingml/2006/main" xmlns:wne="http://schemas.microsoft.com/office/word/2006/wordml">
   <w:footnote w:type="separator" w:id="-1">
     <w:p>
       <w:r>
@@ -4622,7 +4646,7 @@
 </file>
 
 <file path=word/header1.xml><?xml version="1.0" encoding="utf-8"?>
-<w:hdr xmlns:wpc="http://schemas.microsoft.com/office/word/2010/wordprocessingCanvas" xmlns:cx="http://schemas.microsoft.com/office/drawing/2014/chartex" xmlns:cx1="http://schemas.microsoft.com/office/drawing/2015/9/8/chartex" xmlns:cx2="http://schemas.microsoft.com/office/drawing/2015/10/21/chartex" xmlns:mc="http://schemas.openxmlformats.org/markup-compatibility/2006" xmlns:o="urn:schemas-microsoft-com:office:office" xmlns:r="http://schemas.openxmlformats.org/officeDocument/2006/relationships" xmlns:m="http://schemas.openxmlformats.org/officeDocument/2006/math" xmlns:v="urn:schemas-microsoft-com:vml" xmlns:wp14="http://schemas.microsoft.com/office/word/2010/wordprocessingDrawing" xmlns:wp="http://schemas.openxmlformats.org/drawingml/2006/wordprocessingDrawing" xmlns:w10="urn:schemas-microsoft-com:office:word" xmlns:w="http://schemas.openxmlformats.org/wordprocessingml/2006/main" xmlns:w14="http://schemas.microsoft.com/office/word/2010/wordml" xmlns:w15="http://schemas.microsoft.com/office/word/2012/wordml" xmlns:w16se="http://schemas.microsoft.com/office/word/2015/wordml/symex" xmlns:wpg="http://schemas.microsoft.com/office/word/2010/wordprocessingGroup" xmlns:wpi="http://schemas.microsoft.com/office/word/2010/wordprocessingInk" xmlns:wne="http://schemas.microsoft.com/office/word/2006/wordml" xmlns:wps="http://schemas.microsoft.com/office/word/2010/wordprocessingShape" mc:Ignorable="w14 w15 w16se wp14">
+<w:hdr xmlns:ve="http://schemas.openxmlformats.org/markup-compatibility/2006" xmlns:o="urn:schemas-microsoft-com:office:office" xmlns:r="http://schemas.openxmlformats.org/officeDocument/2006/relationships" xmlns:m="http://schemas.openxmlformats.org/officeDocument/2006/math" xmlns:v="urn:schemas-microsoft-com:vml" xmlns:wp="http://schemas.openxmlformats.org/drawingml/2006/wordprocessingDrawing" xmlns:w10="urn:schemas-microsoft-com:office:word" xmlns:w="http://schemas.openxmlformats.org/wordprocessingml/2006/main" xmlns:wne="http://schemas.microsoft.com/office/word/2006/wordml">
   <w:p>
     <w:pPr>
       <w:pStyle w:val="Cabealho"/>
@@ -4661,7 +4685,7 @@
                   <a:blip r:embed="rId1">
                     <a:extLst>
                       <a:ext uri="{28A0092B-C50C-407E-A947-70E740481C1C}">
-                        <a14:useLocalDpi xmlns:a14="http://schemas.microsoft.com/office/drawing/2010/main" val="0"/>
+                        <a14:useLocalDpi xmlns="" xmlns:wpc="http://schemas.microsoft.com/office/word/2010/wordprocessingCanvas" xmlns:cx="http://schemas.microsoft.com/office/drawing/2014/chartex" xmlns:cx1="http://schemas.microsoft.com/office/drawing/2015/9/8/chartex" xmlns:cx2="http://schemas.microsoft.com/office/drawing/2015/10/21/chartex" xmlns:mc="http://schemas.openxmlformats.org/markup-compatibility/2006" xmlns:o="urn:schemas-microsoft-com:office:office" xmlns:v="urn:schemas-microsoft-com:vml" xmlns:wp14="http://schemas.microsoft.com/office/word/2010/wordprocessingDrawing" xmlns:w10="urn:schemas-microsoft-com:office:word" xmlns:w="http://schemas.openxmlformats.org/wordprocessingml/2006/main" xmlns:w14="http://schemas.microsoft.com/office/word/2010/wordml" xmlns:w15="http://schemas.microsoft.com/office/word/2012/wordml" xmlns:w16se="http://schemas.microsoft.com/office/word/2015/wordml/symex" xmlns:wpg="http://schemas.microsoft.com/office/word/2010/wordprocessingGroup" xmlns:wpi="http://schemas.microsoft.com/office/word/2010/wordprocessingInk" xmlns:wps="http://schemas.microsoft.com/office/word/2010/wordprocessingShape" xmlns:a14="http://schemas.microsoft.com/office/drawing/2010/main" val="0"/>
                       </a:ext>
                     </a:extLst>
                   </a:blip>
@@ -4683,12 +4707,6 @@
               </pic:pic>
             </a:graphicData>
           </a:graphic>
-          <wp14:sizeRelH relativeFrom="page">
-            <wp14:pctWidth>0</wp14:pctWidth>
-          </wp14:sizeRelH>
-          <wp14:sizeRelV relativeFrom="page">
-            <wp14:pctHeight>0</wp14:pctHeight>
-          </wp14:sizeRelV>
         </wp:anchor>
       </w:drawing>
     </w:r>
@@ -4726,7 +4744,7 @@
                   <a:blip r:embed="rId2">
                     <a:extLst>
                       <a:ext uri="{28A0092B-C50C-407E-A947-70E740481C1C}">
-                        <a14:useLocalDpi xmlns:a14="http://schemas.microsoft.com/office/drawing/2010/main" val="0"/>
+                        <a14:useLocalDpi xmlns="" xmlns:wpc="http://schemas.microsoft.com/office/word/2010/wordprocessingCanvas" xmlns:cx="http://schemas.microsoft.com/office/drawing/2014/chartex" xmlns:cx1="http://schemas.microsoft.com/office/drawing/2015/9/8/chartex" xmlns:cx2="http://schemas.microsoft.com/office/drawing/2015/10/21/chartex" xmlns:mc="http://schemas.openxmlformats.org/markup-compatibility/2006" xmlns:o="urn:schemas-microsoft-com:office:office" xmlns:v="urn:schemas-microsoft-com:vml" xmlns:wp14="http://schemas.microsoft.com/office/word/2010/wordprocessingDrawing" xmlns:w10="urn:schemas-microsoft-com:office:word" xmlns:w="http://schemas.openxmlformats.org/wordprocessingml/2006/main" xmlns:w14="http://schemas.microsoft.com/office/word/2010/wordml" xmlns:w15="http://schemas.microsoft.com/office/word/2012/wordml" xmlns:w16se="http://schemas.microsoft.com/office/word/2015/wordml/symex" xmlns:wpg="http://schemas.microsoft.com/office/word/2010/wordprocessingGroup" xmlns:wpi="http://schemas.microsoft.com/office/word/2010/wordprocessingInk" xmlns:wps="http://schemas.microsoft.com/office/word/2010/wordprocessingShape" xmlns:a14="http://schemas.microsoft.com/office/drawing/2010/main" val="0"/>
                       </a:ext>
                     </a:extLst>
                   </a:blip>
@@ -4748,12 +4766,6 @@
               </pic:pic>
             </a:graphicData>
           </a:graphic>
-          <wp14:sizeRelH relativeFrom="page">
-            <wp14:pctWidth>0</wp14:pctWidth>
-          </wp14:sizeRelH>
-          <wp14:sizeRelV relativeFrom="page">
-            <wp14:pctHeight>0</wp14:pctHeight>
-          </wp14:sizeRelV>
         </wp:anchor>
       </w:drawing>
     </w:r>
@@ -4765,7 +4777,7 @@
 </file>
 
 <file path=word/styles.xml><?xml version="1.0" encoding="utf-8"?>
-<w:styles xmlns:mc="http://schemas.openxmlformats.org/markup-compatibility/2006" xmlns:r="http://schemas.openxmlformats.org/officeDocument/2006/relationships" xmlns:w="http://schemas.openxmlformats.org/wordprocessingml/2006/main" xmlns:w14="http://schemas.microsoft.com/office/word/2010/wordml" xmlns:w15="http://schemas.microsoft.com/office/word/2012/wordml" xmlns:w16se="http://schemas.microsoft.com/office/word/2015/wordml/symex" mc:Ignorable="w14 w15 w16se">
+<w:styles xmlns:r="http://schemas.openxmlformats.org/officeDocument/2006/relationships" xmlns:w="http://schemas.openxmlformats.org/wordprocessingml/2006/main">
   <w:docDefaults>
     <w:rPrDefault>
       <w:rPr>
@@ -4775,380 +4787,144 @@
     </w:rPrDefault>
     <w:pPrDefault/>
   </w:docDefaults>
-  <w:latentStyles w:defLockedState="0" w:defUIPriority="99" w:defSemiHidden="0" w:defUnhideWhenUsed="0" w:defQFormat="0" w:count="373">
-    <w:lsdException w:name="Normal" w:uiPriority="0" w:qFormat="1"/>
-    <w:lsdException w:name="heading 1" w:uiPriority="9" w:qFormat="1"/>
-    <w:lsdException w:name="heading 2" w:semiHidden="1" w:uiPriority="9" w:unhideWhenUsed="1" w:qFormat="1"/>
-    <w:lsdException w:name="heading 3" w:semiHidden="1" w:uiPriority="9" w:unhideWhenUsed="1" w:qFormat="1"/>
-    <w:lsdException w:name="heading 4" w:semiHidden="1" w:uiPriority="9" w:unhideWhenUsed="1" w:qFormat="1"/>
-    <w:lsdException w:name="heading 5" w:semiHidden="1" w:uiPriority="9" w:unhideWhenUsed="1" w:qFormat="1"/>
-    <w:lsdException w:name="heading 6" w:semiHidden="1" w:uiPriority="9" w:unhideWhenUsed="1" w:qFormat="1"/>
-    <w:lsdException w:name="heading 7" w:semiHidden="1" w:uiPriority="9" w:unhideWhenUsed="1" w:qFormat="1"/>
-    <w:lsdException w:name="heading 8" w:semiHidden="1" w:uiPriority="9" w:unhideWhenUsed="1" w:qFormat="1"/>
-    <w:lsdException w:name="heading 9" w:semiHidden="1" w:uiPriority="9" w:unhideWhenUsed="1" w:qFormat="1"/>
-    <w:lsdException w:name="index 1" w:semiHidden="1" w:unhideWhenUsed="1"/>
-    <w:lsdException w:name="index 2" w:semiHidden="1" w:unhideWhenUsed="1"/>
-    <w:lsdException w:name="index 3" w:semiHidden="1" w:unhideWhenUsed="1"/>
-    <w:lsdException w:name="index 4" w:semiHidden="1" w:unhideWhenUsed="1"/>
-    <w:lsdException w:name="index 5" w:semiHidden="1" w:unhideWhenUsed="1"/>
-    <w:lsdException w:name="index 6" w:semiHidden="1" w:unhideWhenUsed="1"/>
-    <w:lsdException w:name="index 7" w:semiHidden="1" w:unhideWhenUsed="1"/>
-    <w:lsdException w:name="index 8" w:semiHidden="1" w:unhideWhenUsed="1"/>
-    <w:lsdException w:name="index 9" w:semiHidden="1" w:unhideWhenUsed="1"/>
-    <w:lsdException w:name="toc 1" w:semiHidden="1" w:uiPriority="39" w:unhideWhenUsed="1"/>
-    <w:lsdException w:name="toc 2" w:semiHidden="1" w:uiPriority="39" w:unhideWhenUsed="1"/>
-    <w:lsdException w:name="toc 3" w:semiHidden="1" w:uiPriority="39" w:unhideWhenUsed="1"/>
-    <w:lsdException w:name="toc 4" w:semiHidden="1" w:uiPriority="39" w:unhideWhenUsed="1"/>
-    <w:lsdException w:name="toc 5" w:semiHidden="1" w:uiPriority="39" w:unhideWhenUsed="1"/>
-    <w:lsdException w:name="toc 6" w:semiHidden="1" w:uiPriority="39" w:unhideWhenUsed="1"/>
-    <w:lsdException w:name="toc 7" w:semiHidden="1" w:uiPriority="39" w:unhideWhenUsed="1"/>
-    <w:lsdException w:name="toc 8" w:semiHidden="1" w:uiPriority="39" w:unhideWhenUsed="1"/>
-    <w:lsdException w:name="toc 9" w:semiHidden="1" w:uiPriority="39" w:unhideWhenUsed="1"/>
-    <w:lsdException w:name="Normal Indent" w:semiHidden="1" w:unhideWhenUsed="1"/>
-    <w:lsdException w:name="footnote text" w:semiHidden="1" w:unhideWhenUsed="1"/>
-    <w:lsdException w:name="annotation text" w:semiHidden="1" w:unhideWhenUsed="1"/>
-    <w:lsdException w:name="header" w:semiHidden="1" w:unhideWhenUsed="1"/>
-    <w:lsdException w:name="footer" w:semiHidden="1" w:unhideWhenUsed="1"/>
-    <w:lsdException w:name="index heading" w:semiHidden="1" w:unhideWhenUsed="1"/>
-    <w:lsdException w:name="caption" w:semiHidden="1" w:uiPriority="35" w:unhideWhenUsed="1" w:qFormat="1"/>
-    <w:lsdException w:name="table of figures" w:semiHidden="1" w:unhideWhenUsed="1"/>
-    <w:lsdException w:name="envelope address" w:semiHidden="1" w:unhideWhenUsed="1"/>
-    <w:lsdException w:name="envelope return" w:semiHidden="1" w:unhideWhenUsed="1"/>
-    <w:lsdException w:name="footnote reference" w:semiHidden="1" w:unhideWhenUsed="1"/>
-    <w:lsdException w:name="annotation reference" w:semiHidden="1" w:unhideWhenUsed="1"/>
-    <w:lsdException w:name="line number" w:semiHidden="1" w:unhideWhenUsed="1"/>
-    <w:lsdException w:name="page number" w:semiHidden="1" w:unhideWhenUsed="1"/>
-    <w:lsdException w:name="endnote reference" w:semiHidden="1" w:unhideWhenUsed="1"/>
-    <w:lsdException w:name="endnote text" w:semiHidden="1" w:unhideWhenUsed="1"/>
-    <w:lsdException w:name="table of authorities" w:semiHidden="1" w:unhideWhenUsed="1"/>
-    <w:lsdException w:name="macro" w:semiHidden="1" w:unhideWhenUsed="1"/>
-    <w:lsdException w:name="toa heading" w:semiHidden="1" w:unhideWhenUsed="1"/>
-    <w:lsdException w:name="List" w:semiHidden="1" w:unhideWhenUsed="1"/>
-    <w:lsdException w:name="List Bullet" w:semiHidden="1" w:unhideWhenUsed="1"/>
-    <w:lsdException w:name="List Number" w:semiHidden="1" w:unhideWhenUsed="1"/>
-    <w:lsdException w:name="List 2" w:semiHidden="1" w:unhideWhenUsed="1"/>
-    <w:lsdException w:name="List 3" w:semiHidden="1" w:unhideWhenUsed="1"/>
-    <w:lsdException w:name="List 4" w:semiHidden="1" w:unhideWhenUsed="1"/>
-    <w:lsdException w:name="List 5" w:semiHidden="1" w:unhideWhenUsed="1"/>
-    <w:lsdException w:name="List Bullet 2" w:semiHidden="1" w:unhideWhenUsed="1"/>
-    <w:lsdException w:name="List Bullet 3" w:semiHidden="1" w:unhideWhenUsed="1"/>
-    <w:lsdException w:name="List Bullet 4" w:semiHidden="1" w:unhideWhenUsed="1"/>
-    <w:lsdException w:name="List Bullet 5" w:semiHidden="1" w:unhideWhenUsed="1"/>
-    <w:lsdException w:name="List Number 2" w:semiHidden="1" w:unhideWhenUsed="1"/>
-    <w:lsdException w:name="List Number 3" w:semiHidden="1" w:unhideWhenUsed="1"/>
-    <w:lsdException w:name="List Number 4" w:semiHidden="1" w:unhideWhenUsed="1"/>
-    <w:lsdException w:name="List Number 5" w:semiHidden="1" w:unhideWhenUsed="1"/>
-    <w:lsdException w:name="Title" w:uiPriority="10" w:qFormat="1"/>
-    <w:lsdException w:name="Closing" w:semiHidden="1" w:unhideWhenUsed="1"/>
-    <w:lsdException w:name="Signature" w:semiHidden="1" w:unhideWhenUsed="1"/>
-    <w:lsdException w:name="Default Paragraph Font" w:semiHidden="1" w:uiPriority="1" w:unhideWhenUsed="1"/>
-    <w:lsdException w:name="Body Text" w:semiHidden="1" w:unhideWhenUsed="1"/>
-    <w:lsdException w:name="Body Text Indent" w:semiHidden="1" w:unhideWhenUsed="1"/>
-    <w:lsdException w:name="List Continue" w:semiHidden="1" w:unhideWhenUsed="1"/>
-    <w:lsdException w:name="List Continue 2" w:semiHidden="1" w:unhideWhenUsed="1"/>
-    <w:lsdException w:name="List Continue 3" w:semiHidden="1" w:unhideWhenUsed="1"/>
-    <w:lsdException w:name="List Continue 4" w:semiHidden="1" w:unhideWhenUsed="1"/>
-    <w:lsdException w:name="List Continue 5" w:semiHidden="1" w:unhideWhenUsed="1"/>
-    <w:lsdException w:name="Message Header" w:semiHidden="1" w:unhideWhenUsed="1"/>
-    <w:lsdException w:name="Subtitle" w:uiPriority="11" w:qFormat="1"/>
-    <w:lsdException w:name="Salutation" w:semiHidden="1" w:unhideWhenUsed="1"/>
-    <w:lsdException w:name="Date" w:semiHidden="1" w:unhideWhenUsed="1"/>
-    <w:lsdException w:name="Body Text First Indent" w:semiHidden="1" w:unhideWhenUsed="1"/>
-    <w:lsdException w:name="Body Text First Indent 2" w:semiHidden="1" w:unhideWhenUsed="1"/>
-    <w:lsdException w:name="Note Heading" w:semiHidden="1" w:unhideWhenUsed="1"/>
-    <w:lsdException w:name="Body Text 2" w:semiHidden="1" w:unhideWhenUsed="1"/>
-    <w:lsdException w:name="Body Text 3" w:semiHidden="1" w:unhideWhenUsed="1"/>
-    <w:lsdException w:name="Body Text Indent 2" w:semiHidden="1" w:unhideWhenUsed="1"/>
-    <w:lsdException w:name="Body Text Indent 3" w:semiHidden="1" w:unhideWhenUsed="1"/>
-    <w:lsdException w:name="Block Text" w:semiHidden="1" w:unhideWhenUsed="1"/>
-    <w:lsdException w:name="Hyperlink" w:semiHidden="1" w:unhideWhenUsed="1"/>
-    <w:lsdException w:name="FollowedHyperlink" w:semiHidden="1" w:unhideWhenUsed="1"/>
-    <w:lsdException w:name="Strong" w:uiPriority="22" w:qFormat="1"/>
-    <w:lsdException w:name="Emphasis" w:uiPriority="20" w:qFormat="1"/>
-    <w:lsdException w:name="Document Map" w:semiHidden="1" w:unhideWhenUsed="1"/>
-    <w:lsdException w:name="Plain Text" w:semiHidden="1" w:unhideWhenUsed="1"/>
-    <w:lsdException w:name="E-mail Signature" w:semiHidden="1" w:unhideWhenUsed="1"/>
-    <w:lsdException w:name="HTML Top of Form" w:semiHidden="1" w:unhideWhenUsed="1"/>
-    <w:lsdException w:name="HTML Bottom of Form" w:semiHidden="1" w:unhideWhenUsed="1"/>
-    <w:lsdException w:name="Normal (Web)" w:semiHidden="1" w:unhideWhenUsed="1"/>
-    <w:lsdException w:name="HTML Acronym" w:semiHidden="1" w:unhideWhenUsed="1"/>
-    <w:lsdException w:name="HTML Address" w:semiHidden="1" w:unhideWhenUsed="1"/>
-    <w:lsdException w:name="HTML Cite" w:semiHidden="1" w:unhideWhenUsed="1"/>
-    <w:lsdException w:name="HTML Code" w:semiHidden="1" w:unhideWhenUsed="1"/>
-    <w:lsdException w:name="HTML Definition" w:semiHidden="1" w:unhideWhenUsed="1"/>
-    <w:lsdException w:name="HTML Keyboard" w:semiHidden="1" w:unhideWhenUsed="1"/>
-    <w:lsdException w:name="HTML Preformatted" w:semiHidden="1" w:unhideWhenUsed="1"/>
-    <w:lsdException w:name="HTML Sample" w:semiHidden="1" w:unhideWhenUsed="1"/>
-    <w:lsdException w:name="HTML Typewriter" w:semiHidden="1" w:unhideWhenUsed="1"/>
-    <w:lsdException w:name="HTML Variable" w:semiHidden="1" w:unhideWhenUsed="1"/>
-    <w:lsdException w:name="Normal Table" w:semiHidden="1" w:unhideWhenUsed="1"/>
-    <w:lsdException w:name="annotation subject" w:semiHidden="1" w:unhideWhenUsed="1"/>
-    <w:lsdException w:name="No List" w:semiHidden="1" w:unhideWhenUsed="1"/>
-    <w:lsdException w:name="Outline List 1" w:semiHidden="1" w:unhideWhenUsed="1"/>
-    <w:lsdException w:name="Outline List 2" w:semiHidden="1" w:unhideWhenUsed="1"/>
-    <w:lsdException w:name="Outline List 3" w:semiHidden="1" w:unhideWhenUsed="1"/>
-    <w:lsdException w:name="Table Simple 1" w:semiHidden="1" w:unhideWhenUsed="1"/>
-    <w:lsdException w:name="Table Simple 2" w:semiHidden="1" w:unhideWhenUsed="1"/>
-    <w:lsdException w:name="Table Simple 3" w:semiHidden="1" w:unhideWhenUsed="1"/>
-    <w:lsdException w:name="Table Classic 1" w:semiHidden="1" w:unhideWhenUsed="1"/>
-    <w:lsdException w:name="Table Classic 2" w:semiHidden="1" w:unhideWhenUsed="1"/>
-    <w:lsdException w:name="Table Classic 3" w:semiHidden="1" w:unhideWhenUsed="1"/>
-    <w:lsdException w:name="Table Classic 4" w:semiHidden="1" w:unhideWhenUsed="1"/>
-    <w:lsdException w:name="Table Colorful 1" w:semiHidden="1" w:unhideWhenUsed="1"/>
-    <w:lsdException w:name="Table Colorful 2" w:semiHidden="1" w:unhideWhenUsed="1"/>
-    <w:lsdException w:name="Table Colorful 3" w:semiHidden="1" w:unhideWhenUsed="1"/>
-    <w:lsdException w:name="Table Columns 1" w:semiHidden="1" w:unhideWhenUsed="1"/>
-    <w:lsdException w:name="Table Columns 2" w:semiHidden="1" w:unhideWhenUsed="1"/>
-    <w:lsdException w:name="Table Columns 3" w:semiHidden="1" w:unhideWhenUsed="1"/>
-    <w:lsdException w:name="Table Columns 4" w:semiHidden="1" w:unhideWhenUsed="1"/>
-    <w:lsdException w:name="Table Columns 5" w:semiHidden="1" w:unhideWhenUsed="1"/>
-    <w:lsdException w:name="Table Grid 1" w:semiHidden="1" w:unhideWhenUsed="1"/>
-    <w:lsdException w:name="Table Grid 2" w:semiHidden="1" w:unhideWhenUsed="1"/>
-    <w:lsdException w:name="Table Grid 3" w:semiHidden="1" w:unhideWhenUsed="1"/>
-    <w:lsdException w:name="Table Grid 4" w:semiHidden="1" w:unhideWhenUsed="1"/>
-    <w:lsdException w:name="Table Grid 5" w:semiHidden="1" w:unhideWhenUsed="1"/>
-    <w:lsdException w:name="Table Grid 6" w:semiHidden="1" w:unhideWhenUsed="1"/>
-    <w:lsdException w:name="Table Grid 7" w:semiHidden="1" w:unhideWhenUsed="1"/>
-    <w:lsdException w:name="Table Grid 8" w:semiHidden="1" w:unhideWhenUsed="1"/>
-    <w:lsdException w:name="Table List 1" w:semiHidden="1" w:unhideWhenUsed="1"/>
-    <w:lsdException w:name="Table List 2" w:semiHidden="1" w:unhideWhenUsed="1"/>
-    <w:lsdException w:name="Table List 3" w:semiHidden="1" w:unhideWhenUsed="1"/>
-    <w:lsdException w:name="Table List 4" w:semiHidden="1" w:unhideWhenUsed="1"/>
-    <w:lsdException w:name="Table List 5" w:semiHidden="1" w:unhideWhenUsed="1"/>
-    <w:lsdException w:name="Table List 6" w:semiHidden="1" w:unhideWhenUsed="1"/>
-    <w:lsdException w:name="Table List 7" w:semiHidden="1" w:unhideWhenUsed="1"/>
-    <w:lsdException w:name="Table List 8" w:semiHidden="1" w:unhideWhenUsed="1"/>
-    <w:lsdException w:name="Table 3D effects 1" w:semiHidden="1" w:unhideWhenUsed="1"/>
-    <w:lsdException w:name="Table 3D effects 2" w:semiHidden="1" w:unhideWhenUsed="1"/>
-    <w:lsdException w:name="Table 3D effects 3" w:semiHidden="1" w:unhideWhenUsed="1"/>
-    <w:lsdException w:name="Table Contemporary" w:semiHidden="1" w:unhideWhenUsed="1"/>
-    <w:lsdException w:name="Table Elegant" w:semiHidden="1" w:unhideWhenUsed="1"/>
-    <w:lsdException w:name="Table Professional" w:semiHidden="1" w:unhideWhenUsed="1"/>
-    <w:lsdException w:name="Table Subtle 1" w:semiHidden="1" w:unhideWhenUsed="1"/>
-    <w:lsdException w:name="Table Subtle 2" w:semiHidden="1" w:unhideWhenUsed="1"/>
-    <w:lsdException w:name="Table Web 1" w:semiHidden="1" w:unhideWhenUsed="1"/>
-    <w:lsdException w:name="Table Web 2" w:semiHidden="1" w:unhideWhenUsed="1"/>
-    <w:lsdException w:name="Table Web 3" w:semiHidden="1" w:unhideWhenUsed="1"/>
-    <w:lsdException w:name="Balloon Text" w:semiHidden="1" w:unhideWhenUsed="1"/>
-    <w:lsdException w:name="Table Grid" w:uiPriority="39"/>
-    <w:lsdException w:name="Table Theme" w:semiHidden="1" w:unhideWhenUsed="1"/>
-    <w:lsdException w:name="Placeholder Text" w:semiHidden="1"/>
-    <w:lsdException w:name="No Spacing" w:uiPriority="1" w:qFormat="1"/>
-    <w:lsdException w:name="Light Shading" w:uiPriority="60"/>
-    <w:lsdException w:name="Light List" w:uiPriority="61"/>
-    <w:lsdException w:name="Light Grid" w:uiPriority="62"/>
-    <w:lsdException w:name="Medium Shading 1" w:uiPriority="63"/>
-    <w:lsdException w:name="Medium Shading 2" w:uiPriority="64"/>
-    <w:lsdException w:name="Medium List 1" w:uiPriority="65"/>
-    <w:lsdException w:name="Medium List 2" w:uiPriority="66"/>
-    <w:lsdException w:name="Medium Grid 1" w:uiPriority="67"/>
-    <w:lsdException w:name="Medium Grid 2" w:uiPriority="68"/>
-    <w:lsdException w:name="Medium Grid 3" w:uiPriority="69"/>
-    <w:lsdException w:name="Dark List" w:uiPriority="70"/>
-    <w:lsdException w:name="Colorful Shading" w:uiPriority="71"/>
-    <w:lsdException w:name="Colorful List" w:uiPriority="72"/>
-    <w:lsdException w:name="Colorful Grid" w:uiPriority="73"/>
-    <w:lsdException w:name="Light Shading Accent 1" w:uiPriority="60"/>
-    <w:lsdException w:name="Light List Accent 1" w:uiPriority="61"/>
-    <w:lsdException w:name="Light Grid Accent 1" w:uiPriority="62"/>
-    <w:lsdException w:name="Medium Shading 1 Accent 1" w:uiPriority="63"/>
-    <w:lsdException w:name="Medium Shading 2 Accent 1" w:uiPriority="64"/>
-    <w:lsdException w:name="Medium List 1 Accent 1" w:uiPriority="65"/>
-    <w:lsdException w:name="Revision" w:semiHidden="1"/>
-    <w:lsdException w:name="List Paragraph" w:uiPriority="34" w:qFormat="1"/>
-    <w:lsdException w:name="Quote" w:uiPriority="29" w:qFormat="1"/>
-    <w:lsdException w:name="Intense Quote" w:uiPriority="30" w:qFormat="1"/>
-    <w:lsdException w:name="Medium List 2 Accent 1" w:uiPriority="66"/>
-    <w:lsdException w:name="Medium Grid 1 Accent 1" w:uiPriority="67"/>
-    <w:lsdException w:name="Medium Grid 2 Accent 1" w:uiPriority="68"/>
-    <w:lsdException w:name="Medium Grid 3 Accent 1" w:uiPriority="69"/>
-    <w:lsdException w:name="Dark List Accent 1" w:uiPriority="70"/>
-    <w:lsdException w:name="Colorful Shading Accent 1" w:uiPriority="71"/>
-    <w:lsdException w:name="Colorful List Accent 1" w:uiPriority="72"/>
-    <w:lsdException w:name="Colorful Grid Accent 1" w:uiPriority="73"/>
-    <w:lsdException w:name="Light Shading Accent 2" w:uiPriority="60"/>
-    <w:lsdException w:name="Light List Accent 2" w:uiPriority="61"/>
-    <w:lsdException w:name="Light Grid Accent 2" w:uiPriority="62"/>
-    <w:lsdException w:name="Medium Shading 1 Accent 2" w:uiPriority="63"/>
-    <w:lsdException w:name="Medium Shading 2 Accent 2" w:uiPriority="64"/>
-    <w:lsdException w:name="Medium List 1 Accent 2" w:uiPriority="65"/>
-    <w:lsdException w:name="Medium List 2 Accent 2" w:uiPriority="66"/>
-    <w:lsdException w:name="Medium Grid 1 Accent 2" w:uiPriority="67"/>
-    <w:lsdException w:name="Medium Grid 2 Accent 2" w:uiPriority="68"/>
-    <w:lsdException w:name="Medium Grid 3 Accent 2" w:uiPriority="69"/>
-    <w:lsdException w:name="Dark List Accent 2" w:uiPriority="70"/>
-    <w:lsdException w:name="Colorful Shading Accent 2" w:uiPriority="71"/>
-    <w:lsdException w:name="Colorful List Accent 2" w:uiPriority="72"/>
-    <w:lsdException w:name="Colorful Grid Accent 2" w:uiPriority="73"/>
-    <w:lsdException w:name="Light Shading Accent 3" w:uiPriority="60"/>
-    <w:lsdException w:name="Light List Accent 3" w:uiPriority="61"/>
-    <w:lsdException w:name="Light Grid Accent 3" w:uiPriority="62"/>
-    <w:lsdException w:name="Medium Shading 1 Accent 3" w:uiPriority="63"/>
-    <w:lsdException w:name="Medium Shading 2 Accent 3" w:uiPriority="64"/>
-    <w:lsdException w:name="Medium List 1 Accent 3" w:uiPriority="65"/>
-    <w:lsdException w:name="Medium List 2 Accent 3" w:uiPriority="66"/>
-    <w:lsdException w:name="Medium Grid 1 Accent 3" w:uiPriority="67"/>
-    <w:lsdException w:name="Medium Grid 2 Accent 3" w:uiPriority="68"/>
-    <w:lsdException w:name="Medium Grid 3 Accent 3" w:uiPriority="69"/>
-    <w:lsdException w:name="Dark List Accent 3" w:uiPriority="70"/>
-    <w:lsdException w:name="Colorful Shading Accent 3" w:uiPriority="71"/>
-    <w:lsdException w:name="Colorful List Accent 3" w:uiPriority="72"/>
-    <w:lsdException w:name="Colorful Grid Accent 3" w:uiPriority="73"/>
-    <w:lsdException w:name="Light Shading Accent 4" w:uiPriority="60"/>
-    <w:lsdException w:name="Light List Accent 4" w:uiPriority="61"/>
-    <w:lsdException w:name="Light Grid Accent 4" w:uiPriority="62"/>
-    <w:lsdException w:name="Medium Shading 1 Accent 4" w:uiPriority="63"/>
-    <w:lsdException w:name="Medium Shading 2 Accent 4" w:uiPriority="64"/>
-    <w:lsdException w:name="Medium List 1 Accent 4" w:uiPriority="65"/>
-    <w:lsdException w:name="Medium List 2 Accent 4" w:uiPriority="66"/>
-    <w:lsdException w:name="Medium Grid 1 Accent 4" w:uiPriority="67"/>
-    <w:lsdException w:name="Medium Grid 2 Accent 4" w:uiPriority="68"/>
-    <w:lsdException w:name="Medium Grid 3 Accent 4" w:uiPriority="69"/>
-    <w:lsdException w:name="Dark List Accent 4" w:uiPriority="70"/>
-    <w:lsdException w:name="Colorful Shading Accent 4" w:uiPriority="71"/>
-    <w:lsdException w:name="Colorful List Accent 4" w:uiPriority="72"/>
-    <w:lsdException w:name="Colorful Grid Accent 4" w:uiPriority="73"/>
-    <w:lsdException w:name="Light Shading Accent 5" w:uiPriority="60"/>
-    <w:lsdException w:name="Light List Accent 5" w:uiPriority="61"/>
-    <w:lsdException w:name="Light Grid Accent 5" w:uiPriority="62"/>
-    <w:lsdException w:name="Medium Shading 1 Accent 5" w:uiPriority="63"/>
-    <w:lsdException w:name="Medium Shading 2 Accent 5" w:uiPriority="64"/>
-    <w:lsdException w:name="Medium List 1 Accent 5" w:uiPriority="65"/>
-    <w:lsdException w:name="Medium List 2 Accent 5" w:uiPriority="66"/>
-    <w:lsdException w:name="Medium Grid 1 Accent 5" w:uiPriority="67"/>
-    <w:lsdException w:name="Medium Grid 2 Accent 5" w:uiPriority="68"/>
-    <w:lsdException w:name="Medium Grid 3 Accent 5" w:uiPriority="69"/>
-    <w:lsdException w:name="Dark List Accent 5" w:uiPriority="70"/>
-    <w:lsdException w:name="Colorful Shading Accent 5" w:uiPriority="71"/>
-    <w:lsdException w:name="Colorful List Accent 5" w:uiPriority="72"/>
-    <w:lsdException w:name="Colorful Grid Accent 5" w:uiPriority="73"/>
-    <w:lsdException w:name="Light Shading Accent 6" w:uiPriority="60"/>
-    <w:lsdException w:name="Light List Accent 6" w:uiPriority="61"/>
-    <w:lsdException w:name="Light Grid Accent 6" w:uiPriority="62"/>
-    <w:lsdException w:name="Medium Shading 1 Accent 6" w:uiPriority="63"/>
-    <w:lsdException w:name="Medium Shading 2 Accent 6" w:uiPriority="64"/>
-    <w:lsdException w:name="Medium List 1 Accent 6" w:uiPriority="65"/>
-    <w:lsdException w:name="Medium List 2 Accent 6" w:uiPriority="66"/>
-    <w:lsdException w:name="Medium Grid 1 Accent 6" w:uiPriority="67"/>
-    <w:lsdException w:name="Medium Grid 2 Accent 6" w:uiPriority="68"/>
-    <w:lsdException w:name="Medium Grid 3 Accent 6" w:uiPriority="69"/>
-    <w:lsdException w:name="Dark List Accent 6" w:uiPriority="70"/>
-    <w:lsdException w:name="Colorful Shading Accent 6" w:uiPriority="71"/>
-    <w:lsdException w:name="Colorful List Accent 6" w:uiPriority="72"/>
-    <w:lsdException w:name="Colorful Grid Accent 6" w:uiPriority="73"/>
-    <w:lsdException w:name="Subtle Emphasis" w:uiPriority="19" w:qFormat="1"/>
-    <w:lsdException w:name="Intense Emphasis" w:uiPriority="21" w:qFormat="1"/>
-    <w:lsdException w:name="Subtle Reference" w:uiPriority="31" w:qFormat="1"/>
-    <w:lsdException w:name="Intense Reference" w:uiPriority="32" w:qFormat="1"/>
-    <w:lsdException w:name="Book Title" w:uiPriority="33" w:qFormat="1"/>
-    <w:lsdException w:name="Bibliography" w:semiHidden="1" w:uiPriority="37" w:unhideWhenUsed="1"/>
-    <w:lsdException w:name="TOC Heading" w:semiHidden="1" w:uiPriority="39" w:unhideWhenUsed="1" w:qFormat="1"/>
-    <w:lsdException w:name="Plain Table 1" w:uiPriority="41"/>
-    <w:lsdException w:name="Plain Table 2" w:uiPriority="42"/>
-    <w:lsdException w:name="Plain Table 3" w:uiPriority="43"/>
-    <w:lsdException w:name="Plain Table 4" w:uiPriority="44"/>
-    <w:lsdException w:name="Plain Table 5" w:uiPriority="45"/>
-    <w:lsdException w:name="Grid Table Light" w:uiPriority="40"/>
-    <w:lsdException w:name="Grid Table 1 Light" w:uiPriority="46"/>
-    <w:lsdException w:name="Grid Table 2" w:uiPriority="47"/>
-    <w:lsdException w:name="Grid Table 3" w:uiPriority="48"/>
-    <w:lsdException w:name="Grid Table 4" w:uiPriority="49"/>
-    <w:lsdException w:name="Grid Table 5 Dark" w:uiPriority="50"/>
-    <w:lsdException w:name="Grid Table 6 Colorful" w:uiPriority="51"/>
-    <w:lsdException w:name="Grid Table 7 Colorful" w:uiPriority="52"/>
-    <w:lsdException w:name="Grid Table 1 Light Accent 1" w:uiPriority="46"/>
-    <w:lsdException w:name="Grid Table 2 Accent 1" w:uiPriority="47"/>
-    <w:lsdException w:name="Grid Table 3 Accent 1" w:uiPriority="48"/>
-    <w:lsdException w:name="Grid Table 4 Accent 1" w:uiPriority="49"/>
-    <w:lsdException w:name="Grid Table 5 Dark Accent 1" w:uiPriority="50"/>
-    <w:lsdException w:name="Grid Table 6 Colorful Accent 1" w:uiPriority="51"/>
-    <w:lsdException w:name="Grid Table 7 Colorful Accent 1" w:uiPriority="52"/>
-    <w:lsdException w:name="Grid Table 1 Light Accent 2" w:uiPriority="46"/>
-    <w:lsdException w:name="Grid Table 2 Accent 2" w:uiPriority="47"/>
-    <w:lsdException w:name="Grid Table 3 Accent 2" w:uiPriority="48"/>
-    <w:lsdException w:name="Grid Table 4 Accent 2" w:uiPriority="49"/>
-    <w:lsdException w:name="Grid Table 5 Dark Accent 2" w:uiPriority="50"/>
-    <w:lsdException w:name="Grid Table 6 Colorful Accent 2" w:uiPriority="51"/>
-    <w:lsdException w:name="Grid Table 7 Colorful Accent 2" w:uiPriority="52"/>
-    <w:lsdException w:name="Grid Table 1 Light Accent 3" w:uiPriority="46"/>
-    <w:lsdException w:name="Grid Table 2 Accent 3" w:uiPriority="47"/>
-    <w:lsdException w:name="Grid Table 3 Accent 3" w:uiPriority="48"/>
-    <w:lsdException w:name="Grid Table 4 Accent 3" w:uiPriority="49"/>
-    <w:lsdException w:name="Grid Table 5 Dark Accent 3" w:uiPriority="50"/>
-    <w:lsdException w:name="Grid Table 6 Colorful Accent 3" w:uiPriority="51"/>
-    <w:lsdException w:name="Grid Table 7 Colorful Accent 3" w:uiPriority="52"/>
-    <w:lsdException w:name="Grid Table 1 Light Accent 4" w:uiPriority="46"/>
-    <w:lsdException w:name="Grid Table 2 Accent 4" w:uiPriority="47"/>
-    <w:lsdException w:name="Grid Table 3 Accent 4" w:uiPriority="48"/>
-    <w:lsdException w:name="Grid Table 4 Accent 4" w:uiPriority="49"/>
-    <w:lsdException w:name="Grid Table 5 Dark Accent 4" w:uiPriority="50"/>
-    <w:lsdException w:name="Grid Table 6 Colorful Accent 4" w:uiPriority="51"/>
-    <w:lsdException w:name="Grid Table 7 Colorful Accent 4" w:uiPriority="52"/>
-    <w:lsdException w:name="Grid Table 1 Light Accent 5" w:uiPriority="46"/>
-    <w:lsdException w:name="Grid Table 2 Accent 5" w:uiPriority="47"/>
-    <w:lsdException w:name="Grid Table 3 Accent 5" w:uiPriority="48"/>
-    <w:lsdException w:name="Grid Table 4 Accent 5" w:uiPriority="49"/>
-    <w:lsdException w:name="Grid Table 5 Dark Accent 5" w:uiPriority="50"/>
-    <w:lsdException w:name="Grid Table 6 Colorful Accent 5" w:uiPriority="51"/>
-    <w:lsdException w:name="Grid Table 7 Colorful Accent 5" w:uiPriority="52"/>
-    <w:lsdException w:name="Grid Table 1 Light Accent 6" w:uiPriority="46"/>
-    <w:lsdException w:name="Grid Table 2 Accent 6" w:uiPriority="47"/>
-    <w:lsdException w:name="Grid Table 3 Accent 6" w:uiPriority="48"/>
-    <w:lsdException w:name="Grid Table 4 Accent 6" w:uiPriority="49"/>
-    <w:lsdException w:name="Grid Table 5 Dark Accent 6" w:uiPriority="50"/>
-    <w:lsdException w:name="Grid Table 6 Colorful Accent 6" w:uiPriority="51"/>
-    <w:lsdException w:name="Grid Table 7 Colorful Accent 6" w:uiPriority="52"/>
-    <w:lsdException w:name="List Table 1 Light" w:uiPriority="46"/>
-    <w:lsdException w:name="List Table 2" w:uiPriority="47"/>
-    <w:lsdException w:name="List Table 3" w:uiPriority="48"/>
-    <w:lsdException w:name="List Table 4" w:uiPriority="49"/>
-    <w:lsdException w:name="List Table 5 Dark" w:uiPriority="50"/>
-    <w:lsdException w:name="List Table 6 Colorful" w:uiPriority="51"/>
-    <w:lsdException w:name="List Table 7 Colorful" w:uiPriority="52"/>
-    <w:lsdException w:name="List Table 1 Light Accent 1" w:uiPriority="46"/>
-    <w:lsdException w:name="List Table 2 Accent 1" w:uiPriority="47"/>
-    <w:lsdException w:name="List Table 3 Accent 1" w:uiPriority="48"/>
-    <w:lsdException w:name="List Table 4 Accent 1" w:uiPriority="49"/>
-    <w:lsdException w:name="List Table 5 Dark Accent 1" w:uiPriority="50"/>
-    <w:lsdException w:name="List Table 6 Colorful Accent 1" w:uiPriority="51"/>
-    <w:lsdException w:name="List Table 7 Colorful Accent 1" w:uiPriority="52"/>
-    <w:lsdException w:name="List Table 1 Light Accent 2" w:uiPriority="46"/>
-    <w:lsdException w:name="List Table 2 Accent 2" w:uiPriority="47"/>
-    <w:lsdException w:name="List Table 3 Accent 2" w:uiPriority="48"/>
-    <w:lsdException w:name="List Table 4 Accent 2" w:uiPriority="49"/>
-    <w:lsdException w:name="List Table 5 Dark Accent 2" w:uiPriority="50"/>
-    <w:lsdException w:name="List Table 6 Colorful Accent 2" w:uiPriority="51"/>
-    <w:lsdException w:name="List Table 7 Colorful Accent 2" w:uiPriority="52"/>
-    <w:lsdException w:name="List Table 1 Light Accent 3" w:uiPriority="46"/>
-    <w:lsdException w:name="List Table 2 Accent 3" w:uiPriority="47"/>
-    <w:lsdException w:name="List Table 3 Accent 3" w:uiPriority="48"/>
-    <w:lsdException w:name="List Table 4 Accent 3" w:uiPriority="49"/>
-    <w:lsdException w:name="List Table 5 Dark Accent 3" w:uiPriority="50"/>
-    <w:lsdException w:name="List Table 6 Colorful Accent 3" w:uiPriority="51"/>
-    <w:lsdException w:name="List Table 7 Colorful Accent 3" w:uiPriority="52"/>
-    <w:lsdException w:name="List Table 1 Light Accent 4" w:uiPriority="46"/>
-    <w:lsdException w:name="List Table 2 Accent 4" w:uiPriority="47"/>
-    <w:lsdException w:name="List Table 3 Accent 4" w:uiPriority="48"/>
-    <w:lsdException w:name="List Table 4 Accent 4" w:uiPriority="49"/>
-    <w:lsdException w:name="List Table 5 Dark Accent 4" w:uiPriority="50"/>
-    <w:lsdException w:name="List Table 6 Colorful Accent 4" w:uiPriority="51"/>
-    <w:lsdException w:name="List Table 7 Colorful Accent 4" w:uiPriority="52"/>
-    <w:lsdException w:name="List Table 1 Light Accent 5" w:uiPriority="46"/>
-    <w:lsdException w:name="List Table 2 Accent 5" w:uiPriority="47"/>
-    <w:lsdException w:name="List Table 3 Accent 5" w:uiPriority="48"/>
-    <w:lsdException w:name="List Table 4 Accent 5" w:uiPriority="49"/>
-    <w:lsdException w:name="List Table 5 Dark Accent 5" w:uiPriority="50"/>
-    <w:lsdException w:name="List Table 6 Colorful Accent 5" w:uiPriority="51"/>
-    <w:lsdException w:name="List Table 7 Colorful Accent 5" w:uiPriority="52"/>
-    <w:lsdException w:name="List Table 1 Light Accent 6" w:uiPriority="46"/>
-    <w:lsdException w:name="List Table 2 Accent 6" w:uiPriority="47"/>
-    <w:lsdException w:name="List Table 3 Accent 6" w:uiPriority="48"/>
-    <w:lsdException w:name="List Table 4 Accent 6" w:uiPriority="49"/>
-    <w:lsdException w:name="List Table 5 Dark Accent 6" w:uiPriority="50"/>
-    <w:lsdException w:name="List Table 6 Colorful Accent 6" w:uiPriority="51"/>
-    <w:lsdException w:name="List Table 7 Colorful Accent 6" w:uiPriority="52"/>
-    <w:lsdException w:name="Mention" w:semiHidden="1" w:unhideWhenUsed="1"/>
-    <w:lsdException w:name="Smart Hyperlink" w:semiHidden="1" w:unhideWhenUsed="1"/>
+  <w:latentStyles w:defLockedState="0" w:defUIPriority="99" w:defSemiHidden="1" w:defUnhideWhenUsed="1" w:defQFormat="0" w:count="267">
+    <w:lsdException w:name="Normal" w:semiHidden="0" w:uiPriority="0" w:unhideWhenUsed="0" w:qFormat="1"/>
+    <w:lsdException w:name="heading 1" w:semiHidden="0" w:uiPriority="9" w:unhideWhenUsed="0" w:qFormat="1"/>
+    <w:lsdException w:name="heading 2" w:uiPriority="9" w:qFormat="1"/>
+    <w:lsdException w:name="heading 3" w:uiPriority="9" w:qFormat="1"/>
+    <w:lsdException w:name="heading 4" w:uiPriority="9" w:qFormat="1"/>
+    <w:lsdException w:name="heading 5" w:uiPriority="9" w:qFormat="1"/>
+    <w:lsdException w:name="heading 6" w:uiPriority="9" w:qFormat="1"/>
+    <w:lsdException w:name="heading 7" w:uiPriority="9" w:qFormat="1"/>
+    <w:lsdException w:name="heading 8" w:uiPriority="9" w:qFormat="1"/>
+    <w:lsdException w:name="heading 9" w:uiPriority="9" w:qFormat="1"/>
+    <w:lsdException w:name="toc 1" w:uiPriority="39"/>
+    <w:lsdException w:name="toc 2" w:uiPriority="39"/>
+    <w:lsdException w:name="toc 3" w:uiPriority="39"/>
+    <w:lsdException w:name="toc 4" w:uiPriority="39"/>
+    <w:lsdException w:name="toc 5" w:uiPriority="39"/>
+    <w:lsdException w:name="toc 6" w:uiPriority="39"/>
+    <w:lsdException w:name="toc 7" w:uiPriority="39"/>
+    <w:lsdException w:name="toc 8" w:uiPriority="39"/>
+    <w:lsdException w:name="toc 9" w:uiPriority="39"/>
+    <w:lsdException w:name="caption" w:uiPriority="35" w:qFormat="1"/>
+    <w:lsdException w:name="Title" w:semiHidden="0" w:uiPriority="10" w:unhideWhenUsed="0" w:qFormat="1"/>
+    <w:lsdException w:name="Default Paragraph Font" w:uiPriority="1"/>
+    <w:lsdException w:name="Subtitle" w:semiHidden="0" w:uiPriority="11" w:unhideWhenUsed="0" w:qFormat="1"/>
+    <w:lsdException w:name="Strong" w:semiHidden="0" w:uiPriority="22" w:unhideWhenUsed="0" w:qFormat="1"/>
+    <w:lsdException w:name="Emphasis" w:semiHidden="0" w:uiPriority="20" w:unhideWhenUsed="0" w:qFormat="1"/>
+    <w:lsdException w:name="Table Grid" w:semiHidden="0" w:uiPriority="39" w:unhideWhenUsed="0"/>
+    <w:lsdException w:name="Placeholder Text" w:unhideWhenUsed="0"/>
+    <w:lsdException w:name="No Spacing" w:semiHidden="0" w:uiPriority="1" w:unhideWhenUsed="0" w:qFormat="1"/>
+    <w:lsdException w:name="Light Shading" w:semiHidden="0" w:uiPriority="60" w:unhideWhenUsed="0"/>
+    <w:lsdException w:name="Light List" w:semiHidden="0" w:uiPriority="61" w:unhideWhenUsed="0"/>
+    <w:lsdException w:name="Light Grid" w:semiHidden="0" w:uiPriority="62" w:unhideWhenUsed="0"/>
+    <w:lsdException w:name="Medium Shading 1" w:semiHidden="0" w:uiPriority="63" w:unhideWhenUsed="0"/>
+    <w:lsdException w:name="Medium Shading 2" w:semiHidden="0" w:uiPriority="64" w:unhideWhenUsed="0"/>
+    <w:lsdException w:name="Medium List 1" w:semiHidden="0" w:uiPriority="65" w:unhideWhenUsed="0"/>
+    <w:lsdException w:name="Medium List 2" w:semiHidden="0" w:uiPriority="66" w:unhideWhenUsed="0"/>
+    <w:lsdException w:name="Medium Grid 1" w:semiHidden="0" w:uiPriority="67" w:unhideWhenUsed="0"/>
+    <w:lsdException w:name="Medium Grid 2" w:semiHidden="0" w:uiPriority="68" w:unhideWhenUsed="0"/>
+    <w:lsdException w:name="Medium Grid 3" w:semiHidden="0" w:uiPriority="69" w:unhideWhenUsed="0"/>
+    <w:lsdException w:name="Dark List" w:semiHidden="0" w:uiPriority="70" w:unhideWhenUsed="0"/>
+    <w:lsdException w:name="Colorful Shading" w:semiHidden="0" w:uiPriority="71" w:unhideWhenUsed="0"/>
+    <w:lsdException w:name="Colorful List" w:semiHidden="0" w:uiPriority="72" w:unhideWhenUsed="0"/>
+    <w:lsdException w:name="Colorful Grid" w:semiHidden="0" w:uiPriority="73" w:unhideWhenUsed="0"/>
+    <w:lsdException w:name="Light Shading Accent 1" w:semiHidden="0" w:uiPriority="60" w:unhideWhenUsed="0"/>
+    <w:lsdException w:name="Light List Accent 1" w:semiHidden="0" w:uiPriority="61" w:unhideWhenUsed="0"/>
+    <w:lsdException w:name="Light Grid Accent 1" w:semiHidden="0" w:uiPriority="62" w:unhideWhenUsed="0"/>
+    <w:lsdException w:name="Medium Shading 1 Accent 1" w:semiHidden="0" w:uiPriority="63" w:unhideWhenUsed="0"/>
+    <w:lsdException w:name="Medium Shading 2 Accent 1" w:semiHidden="0" w:uiPriority="64" w:unhideWhenUsed="0"/>
+    <w:lsdException w:name="Medium List 1 Accent 1" w:semiHidden="0" w:uiPriority="65" w:unhideWhenUsed="0"/>
+    <w:lsdException w:name="Revision" w:unhideWhenUsed="0"/>
+    <w:lsdException w:name="List Paragraph" w:semiHidden="0" w:uiPriority="34" w:unhideWhenUsed="0" w:qFormat="1"/>
+    <w:lsdException w:name="Quote" w:semiHidden="0" w:uiPriority="29" w:unhideWhenUsed="0" w:qFormat="1"/>
+    <w:lsdException w:name="Intense Quote" w:semiHidden="0" w:uiPriority="30" w:unhideWhenUsed="0" w:qFormat="1"/>
+    <w:lsdException w:name="Medium List 2 Accent 1" w:semiHidden="0" w:uiPriority="66" w:unhideWhenUsed="0"/>
+    <w:lsdException w:name="Medium Grid 1 Accent 1" w:semiHidden="0" w:uiPriority="67" w:unhideWhenUsed="0"/>
+    <w:lsdException w:name="Medium Grid 2 Accent 1" w:semiHidden="0" w:uiPriority="68" w:unhideWhenUsed="0"/>
+    <w:lsdException w:name="Medium Grid 3 Accent 1" w:semiHidden="0" w:uiPriority="69" w:unhideWhenUsed="0"/>
+    <w:lsdException w:name="Dark List Accent 1" w:semiHidden="0" w:uiPriority="70" w:unhideWhenUsed="0"/>
+    <w:lsdException w:name="Colorful Shading Accent 1" w:semiHidden="0" w:uiPriority="71" w:unhideWhenUsed="0"/>
+    <w:lsdException w:name="Colorful List Accent 1" w:semiHidden="0" w:uiPriority="72" w:unhideWhenUsed="0"/>
+    <w:lsdException w:name="Colorful Grid Accent 1" w:semiHidden="0" w:uiPriority="73" w:unhideWhenUsed="0"/>
+    <w:lsdException w:name="Light Shading Accent 2" w:semiHidden="0" w:uiPriority="60" w:unhideWhenUsed="0"/>
+    <w:lsdException w:name="Light List Accent 2" w:semiHidden="0" w:uiPriority="61" w:unhideWhenUsed="0"/>
+    <w:lsdException w:name="Light Grid Accent 2" w:semiHidden="0" w:uiPriority="62" w:unhideWhenUsed="0"/>
+    <w:lsdException w:name="Medium Shading 1 Accent 2" w:semiHidden="0" w:uiPriority="63" w:unhideWhenUsed="0"/>
+    <w:lsdException w:name="Medium Shading 2 Accent 2" w:semiHidden="0" w:uiPriority="64" w:unhideWhenUsed="0"/>
+    <w:lsdException w:name="Medium List 1 Accent 2" w:semiHidden="0" w:uiPriority="65" w:unhideWhenUsed="0"/>
+    <w:lsdException w:name="Medium List 2 Accent 2" w:semiHidden="0" w:uiPriority="66" w:unhideWhenUsed="0"/>
+    <w:lsdException w:name="Medium Grid 1 Accent 2" w:semiHidden="0" w:uiPriority="67" w:unhideWhenUsed="0"/>
+    <w:lsdException w:name="Medium Grid 2 Accent 2" w:semiHidden="0" w:uiPriority="68" w:unhideWhenUsed="0"/>
+    <w:lsdException w:name="Medium Grid 3 Accent 2" w:semiHidden="0" w:uiPriority="69" w:unhideWhenUsed="0"/>
+    <w:lsdException w:name="Dark List Accent 2" w:semiHidden="0" w:uiPriority="70" w:unhideWhenUsed="0"/>
+    <w:lsdException w:name="Colorful Shading Accent 2" w:semiHidden="0" w:uiPriority="71" w:unhideWhenUsed="0"/>
+    <w:lsdException w:name="Colorful List Accent 2" w:semiHidden="0" w:uiPriority="72" w:unhideWhenUsed="0"/>
+    <w:lsdException w:name="Colorful Grid Accent 2" w:semiHidden="0" w:uiPriority="73" w:unhideWhenUsed="0"/>
+    <w:lsdException w:name="Light Shading Accent 3" w:semiHidden="0" w:uiPriority="60" w:unhideWhenUsed="0"/>
+    <w:lsdException w:name="Light List Accent 3" w:semiHidden="0" w:uiPriority="61" w:unhideWhenUsed="0"/>
+    <w:lsdException w:name="Light Grid Accent 3" w:semiHidden="0" w:uiPriority="62" w:unhideWhenUsed="0"/>
+    <w:lsdException w:name="Medium Shading 1 Accent 3" w:semiHidden="0" w:uiPriority="63" w:unhideWhenUsed="0"/>
+    <w:lsdException w:name="Medium Shading 2 Accent 3" w:semiHidden="0" w:uiPriority="64" w:unhideWhenUsed="0"/>
+    <w:lsdException w:name="Medium List 1 Accent 3" w:semiHidden="0" w:uiPriority="65" w:unhideWhenUsed="0"/>
+    <w:lsdException w:name="Medium List 2 Accent 3" w:semiHidden="0" w:uiPriority="66" w:unhideWhenUsed="0"/>
+    <w:lsdException w:name="Medium Grid 1 Accent 3" w:semiHidden="0" w:uiPriority="67" w:unhideWhenUsed="0"/>
+    <w:lsdException w:name="Medium Grid 2 Accent 3" w:semiHidden="0" w:uiPriority="68" w:unhideWhenUsed="0"/>
+    <w:lsdException w:name="Medium Grid 3 Accent 3" w:semiHidden="0" w:uiPriority="69" w:unhideWhenUsed="0"/>
+    <w:lsdException w:name="Dark List Accent 3" w:semiHidden="0" w:uiPriority="70" w:unhideWhenUsed="0"/>
+    <w:lsdException w:name="Colorful Shading Accent 3" w:semiHidden="0" w:uiPriority="71" w:unhideWhenUsed="0"/>
+    <w:lsdException w:name="Colorful List Accent 3" w:semiHidden="0" w:uiPriority="72" w:unhideWhenUsed="0"/>
+    <w:lsdException w:name="Colorful Grid Accent 3" w:semiHidden="0" w:uiPriority="73" w:unhideWhenUsed="0"/>
+    <w:lsdException w:name="Light Shading Accent 4" w:semiHidden="0" w:uiPriority="60" w:unhideWhenUsed="0"/>
+    <w:lsdException w:name="Light List Accent 4" w:semiHidden="0" w:uiPriority="61" w:unhideWhenUsed="0"/>
+    <w:lsdException w:name="Light Grid Accent 4" w:semiHidden="0" w:uiPriority="62" w:unhideWhenUsed="0"/>
+    <w:lsdException w:name="Medium Shading 1 Accent 4" w:semiHidden="0" w:uiPriority="63" w:unhideWhenUsed="0"/>
+    <w:lsdException w:name="Medium Shading 2 Accent 4" w:semiHidden="0" w:uiPriority="64" w:unhideWhenUsed="0"/>
+    <w:lsdException w:name="Medium List 1 Accent 4" w:semiHidden="0" w:uiPriority="65" w:unhideWhenUsed="0"/>
+    <w:lsdException w:name="Medium List 2 Accent 4" w:semiHidden="0" w:uiPriority="66" w:unhideWhenUsed="0"/>
+    <w:lsdException w:name="Medium Grid 1 Accent 4" w:semiHidden="0" w:uiPriority="67" w:unhideWhenUsed="0"/>
+    <w:lsdException w:name="Medium Grid 2 Accent 4" w:semiHidden="0" w:uiPriority="68" w:unhideWhenUsed="0"/>
+    <w:lsdException w:name="Medium Grid 3 Accent 4" w:semiHidden="0" w:uiPriority="69" w:unhideWhenUsed="0"/>
+    <w:lsdException w:name="Dark List Accent 4" w:semiHidden="0" w:uiPriority="70" w:unhideWhenUsed="0"/>
+    <w:lsdException w:name="Colorful Shading Accent 4" w:semiHidden="0" w:uiPriority="71" w:unhideWhenUsed="0"/>
+    <w:lsdException w:name="Colorful List Accent 4" w:semiHidden="0" w:uiPriority="72" w:unhideWhenUsed="0"/>
+    <w:lsdException w:name="Colorful Grid Accent 4" w:semiHidden="0" w:uiPriority="73" w:unhideWhenUsed="0"/>
+    <w:lsdException w:name="Light Shading Accent 5" w:semiHidden="0" w:uiPriority="60" w:unhideWhenUsed="0"/>
+    <w:lsdException w:name="Light List Accent 5" w:semiHidden="0" w:uiPriority="61" w:unhideWhenUsed="0"/>
+    <w:lsdException w:name="Light Grid Accent 5" w:semiHidden="0" w:uiPriority="62" w:unhideWhenUsed="0"/>
+    <w:lsdException w:name="Medium Shading 1 Accent 5" w:semiHidden="0" w:uiPriority="63" w:unhideWhenUsed="0"/>
+    <w:lsdException w:name="Medium Shading 2 Accent 5" w:semiHidden="0" w:uiPriority="64" w:unhideWhenUsed="0"/>
+    <w:lsdException w:name="Medium List 1 Accent 5" w:semiHidden="0" w:uiPriority="65" w:unhideWhenUsed="0"/>
+    <w:lsdException w:name="Medium List 2 Accent 5" w:semiHidden="0" w:uiPriority="66" w:unhideWhenUsed="0"/>
+    <w:lsdException w:name="Medium Grid 1 Accent 5" w:semiHidden="0" w:uiPriority="67" w:unhideWhenUsed="0"/>
+    <w:lsdException w:name="Medium Grid 2 Accent 5" w:semiHidden="0" w:uiPriority="68" w:unhideWhenUsed="0"/>
+    <w:lsdException w:name="Medium Grid 3 Accent 5" w:semiHidden="0" w:uiPriority="69" w:unhideWhenUsed="0"/>
+    <w:lsdException w:name="Dark List Accent 5" w:semiHidden="0" w:uiPriority="70" w:unhideWhenUsed="0"/>
+    <w:lsdException w:name="Colorful Shading Accent 5" w:semiHidden="0" w:uiPriority="71" w:unhideWhenUsed="0"/>
+    <w:lsdException w:name="Colorful List Accent 5" w:semiHidden="0" w:uiPriority="72" w:unhideWhenUsed="0"/>
+    <w:lsdException w:name="Colorful Grid Accent 5" w:semiHidden="0" w:uiPriority="73" w:unhideWhenUsed="0"/>
+    <w:lsdException w:name="Light Shading Accent 6" w:semiHidden="0" w:uiPriority="60" w:unhideWhenUsed="0"/>
+    <w:lsdException w:name="Light List Accent 6" w:semiHidden="0" w:uiPriority="61" w:unhideWhenUsed="0"/>
+    <w:lsdException w:name="Light Grid Accent 6" w:semiHidden="0" w:uiPriority="62" w:unhideWhenUsed="0"/>
+    <w:lsdException w:name="Medium Shading 1 Accent 6" w:semiHidden="0" w:uiPriority="63" w:unhideWhenUsed="0"/>
+    <w:lsdException w:name="Medium Shading 2 Accent 6" w:semiHidden="0" w:uiPriority="64" w:unhideWhenUsed="0"/>
+    <w:lsdException w:name="Medium List 1 Accent 6" w:semiHidden="0" w:uiPriority="65" w:unhideWhenUsed="0"/>
+    <w:lsdException w:name="Medium List 2 Accent 6" w:semiHidden="0" w:uiPriority="66" w:unhideWhenUsed="0"/>
+    <w:lsdException w:name="Medium Grid 1 Accent 6" w:semiHidden="0" w:uiPriority="67" w:unhideWhenUsed="0"/>
+    <w:lsdException w:name="Medium Grid 2 Accent 6" w:semiHidden="0" w:uiPriority="68" w:unhideWhenUsed="0"/>
+    <w:lsdException w:name="Medium Grid 3 Accent 6" w:semiHidden="0" w:uiPriority="69" w:unhideWhenUsed="0"/>
+    <w:lsdException w:name="Dark List Accent 6" w:semiHidden="0" w:uiPriority="70" w:unhideWhenUsed="0"/>
+    <w:lsdException w:name="Colorful Shading Accent 6" w:semiHidden="0" w:uiPriority="71" w:unhideWhenUsed="0"/>
+    <w:lsdException w:name="Colorful List Accent 6" w:semiHidden="0" w:uiPriority="72" w:unhideWhenUsed="0"/>
+    <w:lsdException w:name="Colorful Grid Accent 6" w:semiHidden="0" w:uiPriority="73" w:unhideWhenUsed="0"/>
+    <w:lsdException w:name="Subtle Emphasis" w:semiHidden="0" w:uiPriority="19" w:unhideWhenUsed="0" w:qFormat="1"/>
+    <w:lsdException w:name="Intense Emphasis" w:semiHidden="0" w:uiPriority="21" w:unhideWhenUsed="0" w:qFormat="1"/>
+    <w:lsdException w:name="Subtle Reference" w:semiHidden="0" w:uiPriority="31" w:unhideWhenUsed="0" w:qFormat="1"/>
+    <w:lsdException w:name="Intense Reference" w:semiHidden="0" w:uiPriority="32" w:unhideWhenUsed="0" w:qFormat="1"/>
+    <w:lsdException w:name="Book Title" w:semiHidden="0" w:uiPriority="33" w:unhideWhenUsed="0" w:qFormat="1"/>
+    <w:lsdException w:name="Bibliography" w:uiPriority="37"/>
+    <w:lsdException w:name="TOC Heading" w:uiPriority="39" w:qFormat="1"/>
   </w:latentStyles>
   <w:style w:type="paragraph" w:default="1" w:styleId="Normal">
     <w:name w:val="Normal"/>
@@ -5174,6 +4950,7 @@
     <w:uiPriority w:val="99"/>
     <w:semiHidden/>
     <w:unhideWhenUsed/>
+    <w:qFormat/>
     <w:tblPr>
       <w:tblInd w:w="0" w:type="dxa"/>
       <w:tblCellMar>
@@ -5252,6 +5029,7 @@
       <w:lang w:eastAsia="en-US"/>
     </w:rPr>
     <w:tblPr>
+      <w:tblInd w:w="0" w:type="dxa"/>
       <w:tblBorders>
         <w:top w:val="single" w:sz="4" w:space="0" w:color="auto"/>
         <w:left w:val="single" w:sz="4" w:space="0" w:color="auto"/>
@@ -5260,6 +5038,12 @@
         <w:insideH w:val="single" w:sz="4" w:space="0" w:color="auto"/>
         <w:insideV w:val="single" w:sz="4" w:space="0" w:color="auto"/>
       </w:tblBorders>
+      <w:tblCellMar>
+        <w:top w:w="0" w:type="dxa"/>
+        <w:left w:w="108" w:type="dxa"/>
+        <w:bottom w:w="0" w:type="dxa"/>
+        <w:right w:w="108" w:type="dxa"/>
+      </w:tblCellMar>
     </w:tblPr>
   </w:style>
 </w:styles>
@@ -5308,7 +5092,7 @@
     </a:clrScheme>
     <a:fontScheme name="Office">
       <a:majorFont>
-        <a:latin typeface="Calibri Light" panose="020F0302020204030204"/>
+        <a:latin typeface="Calibri Light"/>
         <a:ea typeface=""/>
         <a:cs typeface=""/>
         <a:font script="Jpan" typeface="游ゴシック Light"/>
@@ -5360,7 +5144,7 @@
         <a:font script="Tfng" typeface="Ebrima"/>
       </a:majorFont>
       <a:minorFont>
-        <a:latin typeface="Calibri" panose="020F0502020204030204"/>
+        <a:latin typeface="Calibri"/>
         <a:ea typeface=""/>
         <a:cs typeface=""/>
         <a:font script="Jpan" typeface="游明朝"/>
@@ -5554,7 +5338,7 @@
   <a:extraClrSchemeLst/>
   <a:extLst>
     <a:ext uri="{05A4C25C-085E-4340-85A3-A5531E510DB2}">
-      <thm15:themeFamily xmlns:thm15="http://schemas.microsoft.com/office/thememl/2012/main" name="Office Theme" id="{62F939B6-93AF-4DB8-9C6B-D6C7DFDC589F}" vid="{4A3C46E8-61CC-4603-A589-7422A47A8E4A}"/>
+      <thm15:themeFamily xmlns="" xmlns:thm15="http://schemas.microsoft.com/office/thememl/2012/main" name="Office Theme" id="{62F939B6-93AF-4DB8-9C6B-D6C7DFDC589F}" vid="{4A3C46E8-61CC-4603-A589-7422A47A8E4A}"/>
     </a:ext>
   </a:extLst>
 </a:theme>

</xml_diff>

<commit_message>
OS Devolvida, por ter sido encontrados 12 Inconformidade durantes o Ciclo de Testes da Versão 1.6.1, sendo 8 Não Graves e 4 Graves. As inconformidades estão relacionadas no Mantis. Conforme OS 4782 - Relatório de Ciclo de Testes, no diretório 00_GESTAO_GERAL\ 05_ORDEM_SERVICO\05_OS4782\02_TESTES. Acréscimo de mais 29 dias, entre os dias 15/09 e 13/10 por demora para execução do ciclo de testes.
</commit_message>
<xml_diff>
--- a/00_GESTAO_GERAL/05_ORDEM_SERVICO/05_OS4782/01_GESTAO/OS 4782 - Documento de Acompanhamento.docx
+++ b/00_GESTAO_GERAL/05_ORDEM_SERVICO/05_OS4782/01_GESTAO/OS 4782 - Documento de Acompanhamento.docx
@@ -1,6 +1,6 @@
 
 <file path=word/document.xml><?xml version="1.0" encoding="utf-8"?>
-<w:document xmlns:ve="http://schemas.openxmlformats.org/markup-compatibility/2006" xmlns:o="urn:schemas-microsoft-com:office:office" xmlns:r="http://schemas.openxmlformats.org/officeDocument/2006/relationships" xmlns:m="http://schemas.openxmlformats.org/officeDocument/2006/math" xmlns:v="urn:schemas-microsoft-com:vml" xmlns:wp="http://schemas.openxmlformats.org/drawingml/2006/wordprocessingDrawing" xmlns:w10="urn:schemas-microsoft-com:office:word" xmlns:w="http://schemas.openxmlformats.org/wordprocessingml/2006/main" xmlns:wne="http://schemas.microsoft.com/office/word/2006/wordml">
+<w:document xmlns:wpc="http://schemas.microsoft.com/office/word/2010/wordprocessingCanvas" xmlns:cx="http://schemas.microsoft.com/office/drawing/2014/chartex" xmlns:cx1="http://schemas.microsoft.com/office/drawing/2015/9/8/chartex" xmlns:cx2="http://schemas.microsoft.com/office/drawing/2015/10/21/chartex" xmlns:mc="http://schemas.openxmlformats.org/markup-compatibility/2006" xmlns:o="urn:schemas-microsoft-com:office:office" xmlns:r="http://schemas.openxmlformats.org/officeDocument/2006/relationships" xmlns:m="http://schemas.openxmlformats.org/officeDocument/2006/math" xmlns:v="urn:schemas-microsoft-com:vml" xmlns:wp14="http://schemas.microsoft.com/office/word/2010/wordprocessingDrawing" xmlns:wp="http://schemas.openxmlformats.org/drawingml/2006/wordprocessingDrawing" xmlns:w10="urn:schemas-microsoft-com:office:word" xmlns:w="http://schemas.openxmlformats.org/wordprocessingml/2006/main" xmlns:w14="http://schemas.microsoft.com/office/word/2010/wordml" xmlns:w15="http://schemas.microsoft.com/office/word/2012/wordml" xmlns:w16se="http://schemas.microsoft.com/office/word/2015/wordml/symex" xmlns:wpg="http://schemas.microsoft.com/office/word/2010/wordprocessingGroup" xmlns:wpi="http://schemas.microsoft.com/office/word/2010/wordprocessingInk" xmlns:wne="http://schemas.microsoft.com/office/word/2006/wordml" xmlns:wps="http://schemas.microsoft.com/office/word/2010/wordprocessingShape" mc:Ignorable="w14 w15 w16se wp14">
   <w:body>
     <w:p>
       <w:pPr>
@@ -30,7 +30,7 @@
           <w:insideH w:val="none" w:sz="0" w:space="0" w:color="auto"/>
           <w:insideV w:val="none" w:sz="0" w:space="0" w:color="auto"/>
         </w:tblBorders>
-        <w:tblLook w:val="04A0"/>
+        <w:tblLook w:val="04A0" w:firstRow="1" w:lastRow="0" w:firstColumn="1" w:lastColumn="0" w:noHBand="0" w:noVBand="1"/>
       </w:tblPr>
       <w:tblGrid>
         <w:gridCol w:w="1134"/>
@@ -369,7 +369,7 @@
       <w:tblPr>
         <w:tblStyle w:val="Tabelacomgrade"/>
         <w:tblW w:w="9069" w:type="dxa"/>
-        <w:tblLook w:val="04A0"/>
+        <w:tblLook w:val="04A0" w:firstRow="1" w:lastRow="0" w:firstColumn="1" w:lastColumn="0" w:noHBand="0" w:noVBand="1"/>
       </w:tblPr>
       <w:tblGrid>
         <w:gridCol w:w="1698"/>
@@ -617,14 +617,21 @@
                 <w:sz w:val="24"/>
                 <w:szCs w:val="24"/>
               </w:rPr>
-              <w:t>16</w:t>
-            </w:r>
-            <w:r>
-              <w:rPr>
-                <w:sz w:val="24"/>
-                <w:szCs w:val="24"/>
-              </w:rPr>
-              <w:t xml:space="preserve"> dias corridos.</w:t>
+              <w:t>45</w:t>
+            </w:r>
+            <w:r>
+              <w:rPr>
+                <w:sz w:val="24"/>
+                <w:szCs w:val="24"/>
+              </w:rPr>
+              <w:t xml:space="preserve"> </w:t>
+            </w:r>
+            <w:r>
+              <w:rPr>
+                <w:sz w:val="24"/>
+                <w:szCs w:val="24"/>
+              </w:rPr>
+              <w:t>dias corridos.</w:t>
             </w:r>
           </w:p>
         </w:tc>
@@ -690,8 +697,6 @@
               </w:rPr>
               <w:t>15</w:t>
             </w:r>
-            <w:bookmarkStart w:id="0" w:name="_GoBack"/>
-            <w:bookmarkEnd w:id="0"/>
             <w:r>
               <w:rPr>
                 <w:sz w:val="24"/>
@@ -720,7 +725,14 @@
                 <w:sz w:val="24"/>
                 <w:szCs w:val="24"/>
               </w:rPr>
-              <w:t>104 Dias</w:t>
+              <w:t>117</w:t>
+            </w:r>
+            <w:r>
+              <w:rPr>
+                <w:sz w:val="24"/>
+                <w:szCs w:val="24"/>
+              </w:rPr>
+              <w:t xml:space="preserve"> Dias</w:t>
             </w:r>
           </w:p>
         </w:tc>
@@ -759,7 +771,7 @@
       <w:tblPr>
         <w:tblStyle w:val="Tabelacomgrade"/>
         <w:tblW w:w="9071" w:type="dxa"/>
-        <w:tblLook w:val="04A0"/>
+        <w:tblLook w:val="04A0" w:firstRow="1" w:lastRow="0" w:firstColumn="1" w:lastColumn="0" w:noHBand="0" w:noVBand="1"/>
       </w:tblPr>
       <w:tblGrid>
         <w:gridCol w:w="1553"/>
@@ -1119,7 +1131,7 @@
       <w:tblPr>
         <w:tblStyle w:val="Tabelacomgrade"/>
         <w:tblW w:w="9071" w:type="dxa"/>
-        <w:tblLook w:val="04A0"/>
+        <w:tblLook w:val="04A0" w:firstRow="1" w:lastRow="0" w:firstColumn="1" w:lastColumn="0" w:noHBand="0" w:noVBand="1"/>
       </w:tblPr>
       <w:tblGrid>
         <w:gridCol w:w="1984"/>
@@ -1183,7 +1195,7 @@
                 <w:sz w:val="24"/>
                 <w:szCs w:val="24"/>
               </w:rPr>
-              <w:t>Recebida</w:t>
+              <w:t>Devolvida</w:t>
             </w:r>
           </w:p>
         </w:tc>
@@ -1243,21 +1255,21 @@
                 <w:sz w:val="24"/>
                 <w:szCs w:val="24"/>
               </w:rPr>
-              <w:t>15</w:t>
-            </w:r>
-            <w:r>
-              <w:rPr>
-                <w:sz w:val="24"/>
-                <w:szCs w:val="24"/>
-              </w:rPr>
-              <w:t>/0</w:t>
-            </w:r>
-            <w:r>
-              <w:rPr>
-                <w:sz w:val="24"/>
-                <w:szCs w:val="24"/>
-              </w:rPr>
-              <w:t>9</w:t>
+              <w:t>13</w:t>
+            </w:r>
+            <w:r>
+              <w:rPr>
+                <w:sz w:val="24"/>
+                <w:szCs w:val="24"/>
+              </w:rPr>
+              <w:t>/</w:t>
+            </w:r>
+            <w:r>
+              <w:rPr>
+                <w:sz w:val="24"/>
+                <w:szCs w:val="24"/>
+              </w:rPr>
+              <w:t>10</w:t>
             </w:r>
             <w:r>
               <w:rPr>
@@ -1658,7 +1670,16 @@
               <w:jc w:val="center"/>
             </w:pPr>
             <w:r>
-              <w:t>23/08/16</w:t>
+              <w:t>21</w:t>
+            </w:r>
+            <w:r>
+              <w:t>/0</w:t>
+            </w:r>
+            <w:r>
+              <w:t>9</w:t>
+            </w:r>
+            <w:r>
+              <w:t>/16</w:t>
             </w:r>
           </w:p>
         </w:tc>
@@ -1742,10 +1763,16 @@
               <w:jc w:val="center"/>
             </w:pPr>
             <w:r>
-              <w:t>23</w:t>
-            </w:r>
-            <w:r>
-              <w:t>/09/16</w:t>
+              <w:t>05</w:t>
+            </w:r>
+            <w:r>
+              <w:t>/</w:t>
+            </w:r>
+            <w:r>
+              <w:t>10</w:t>
+            </w:r>
+            <w:r>
+              <w:t>/16</w:t>
             </w:r>
           </w:p>
         </w:tc>
@@ -1823,7 +1850,7 @@
               <w:jc w:val="center"/>
             </w:pPr>
             <w:r>
-              <w:t>11</w:t>
+              <w:t>23</w:t>
             </w:r>
             <w:r>
               <w:t>/</w:t>
@@ -1901,7 +1928,16 @@
               <w:jc w:val="center"/>
             </w:pPr>
             <w:r>
-              <w:t>27/09/16</w:t>
+              <w:t>26</w:t>
+            </w:r>
+            <w:r>
+              <w:t>/</w:t>
+            </w:r>
+            <w:r>
+              <w:t>10</w:t>
+            </w:r>
+            <w:r>
+              <w:t>/16</w:t>
             </w:r>
           </w:p>
         </w:tc>
@@ -1967,7 +2003,7 @@
               <w:jc w:val="center"/>
             </w:pPr>
             <w:r>
-              <w:t>12</w:t>
+              <w:t>24</w:t>
             </w:r>
             <w:r>
               <w:t>/</w:t>
@@ -2042,7 +2078,7 @@
               <w:jc w:val="center"/>
             </w:pPr>
             <w:r>
-              <w:t>10</w:t>
+              <w:t>22</w:t>
             </w:r>
             <w:r>
               <w:t>/0</w:t>
@@ -2106,7 +2142,7 @@
       <w:tblPr>
         <w:tblStyle w:val="Tabelacomgrade"/>
         <w:tblW w:w="9071" w:type="dxa"/>
-        <w:tblLook w:val="04A0"/>
+        <w:tblLook w:val="04A0" w:firstRow="1" w:lastRow="0" w:firstColumn="1" w:lastColumn="0" w:noHBand="0" w:noVBand="1"/>
       </w:tblPr>
       <w:tblGrid>
         <w:gridCol w:w="1134"/>
@@ -2419,6 +2455,36 @@
             <w:r>
               <w:t>.</w:t>
             </w:r>
+            <w:r>
+              <w:t xml:space="preserve"> </w:t>
+            </w:r>
+            <w:r>
+              <w:t xml:space="preserve">Considerado que a OS esteve paralisada por </w:t>
+            </w:r>
+            <w:r>
+              <w:t>16</w:t>
+            </w:r>
+            <w:r>
+              <w:t xml:space="preserve"> dias, entre os dias </w:t>
+            </w:r>
+            <w:r>
+              <w:t>04</w:t>
+            </w:r>
+            <w:r>
+              <w:t>/0</w:t>
+            </w:r>
+            <w:r>
+              <w:t>8</w:t>
+            </w:r>
+            <w:r>
+              <w:t xml:space="preserve"> e </w:t>
+            </w:r>
+            <w:r>
+              <w:t>1</w:t>
+            </w:r>
+            <w:r>
+              <w:t>9/08 por alteração em caso de uso.</w:t>
+            </w:r>
           </w:p>
         </w:tc>
         <w:tc>
@@ -2502,6 +2568,95 @@
             </w:pPr>
             <w:r>
               <w:t>Assinatura do Termo de Recebimento da OS</w:t>
+            </w:r>
+          </w:p>
+        </w:tc>
+        <w:tc>
+          <w:tcPr>
+            <w:tcW w:w="2835" w:type="dxa"/>
+          </w:tcPr>
+          <w:p>
+            <w:pPr>
+              <w:spacing w:after="0"/>
+            </w:pPr>
+            <w:r>
+              <w:t>CIAT - João Paulo</w:t>
+            </w:r>
+          </w:p>
+        </w:tc>
+      </w:tr>
+      <w:tr>
+        <w:tc>
+          <w:tcPr>
+            <w:tcW w:w="1134" w:type="dxa"/>
+          </w:tcPr>
+          <w:p>
+            <w:pPr>
+              <w:spacing w:after="0"/>
+              <w:jc w:val="center"/>
+            </w:pPr>
+            <w:r>
+              <w:t>13/10/16</w:t>
+            </w:r>
+          </w:p>
+        </w:tc>
+        <w:tc>
+          <w:tcPr>
+            <w:tcW w:w="5102" w:type="dxa"/>
+          </w:tcPr>
+          <w:p>
+            <w:pPr>
+              <w:spacing w:after="0"/>
+            </w:pPr>
+            <w:r>
+              <w:t>OS Devolvida, por ter sido encontrados 12 Inconformidade durantes o Ciclo de Testes da Versão 1.6.1, sendo 8 Não Graves e 4 Graves. As inconformidades estão relacionadas no Mantis. Conforme OS 4782 - Relatório de Ciclo de Testes, no diretório 00_GESTAO_GERAL\ 05_ORDEM_SERVICO\05_OS4782\02_TESTES.</w:t>
+            </w:r>
+          </w:p>
+          <w:p>
+            <w:pPr>
+              <w:spacing w:after="0"/>
+            </w:pPr>
+            <w:r>
+              <w:t xml:space="preserve">Acréscimo de </w:t>
+            </w:r>
+            <w:r>
+              <w:t>mais</w:t>
+            </w:r>
+            <w:r>
+              <w:t xml:space="preserve"> </w:t>
+            </w:r>
+            <w:r>
+              <w:t>29</w:t>
+            </w:r>
+            <w:r>
+              <w:t xml:space="preserve"> dias, entre os dias </w:t>
+            </w:r>
+            <w:r>
+              <w:t>15</w:t>
+            </w:r>
+            <w:r>
+              <w:t>/0</w:t>
+            </w:r>
+            <w:r>
+              <w:t>9</w:t>
+            </w:r>
+            <w:r>
+              <w:t xml:space="preserve"> e </w:t>
+            </w:r>
+            <w:r>
+              <w:t>13</w:t>
+            </w:r>
+            <w:r>
+              <w:t>/</w:t>
+            </w:r>
+            <w:r>
+              <w:t>10</w:t>
+            </w:r>
+            <w:r>
+              <w:t xml:space="preserve"> por </w:t>
+            </w:r>
+            <w:r>
+              <w:t>demora para execução do ciclo de testes.</w:t>
             </w:r>
           </w:p>
         </w:tc>
@@ -2533,7 +2688,7 @@
         <w:tblStyle w:val="Tabelacomgrade"/>
         <w:tblW w:w="9072" w:type="dxa"/>
         <w:shd w:val="clear" w:color="auto" w:fill="BFBFBF"/>
-        <w:tblLook w:val="04A0"/>
+        <w:tblLook w:val="04A0" w:firstRow="1" w:lastRow="0" w:firstColumn="1" w:lastColumn="0" w:noHBand="0" w:noVBand="1"/>
       </w:tblPr>
       <w:tblGrid>
         <w:gridCol w:w="1632"/>
@@ -2706,7 +2861,7 @@
           <w:tcPr>
             <w:tcW w:w="1632" w:type="dxa"/>
             <w:shd w:val="clear" w:color="auto" w:fill="auto"/>
-            <w:vAlign w:val="bottom"/>
+            <w:vAlign w:val="center"/>
           </w:tcPr>
           <w:p>
             <w:pPr>
@@ -2734,7 +2889,7 @@
           <w:tcPr>
             <w:tcW w:w="1278" w:type="dxa"/>
             <w:shd w:val="clear" w:color="auto" w:fill="auto"/>
-            <w:vAlign w:val="bottom"/>
+            <w:vAlign w:val="center"/>
           </w:tcPr>
           <w:p>
             <w:pPr>
@@ -2753,7 +2908,7 @@
           <w:tcPr>
             <w:tcW w:w="1682" w:type="dxa"/>
             <w:shd w:val="clear" w:color="auto" w:fill="auto"/>
-            <w:vAlign w:val="bottom"/>
+            <w:vAlign w:val="center"/>
           </w:tcPr>
           <w:p>
             <w:pPr>
@@ -2772,48 +2927,44 @@
           <w:tcPr>
             <w:tcW w:w="2240" w:type="dxa"/>
             <w:shd w:val="clear" w:color="auto" w:fill="auto"/>
-            <w:vAlign w:val="bottom"/>
-          </w:tcPr>
-          <w:p>
-            <w:pPr>
-              <w:spacing w:after="0"/>
-              <w:jc w:val="center"/>
-              <w:rPr>
-                <w:b/>
-              </w:rPr>
-            </w:pPr>
-            <w:proofErr w:type="gramStart"/>
+            <w:vAlign w:val="center"/>
+          </w:tcPr>
+          <w:p>
+            <w:pPr>
+              <w:spacing w:after="0"/>
+              <w:jc w:val="center"/>
+              <w:rPr>
+                <w:b/>
+              </w:rPr>
+            </w:pPr>
             <w:r>
               <w:rPr>
                 <w:b/>
               </w:rPr>
               <w:t>4</w:t>
             </w:r>
-            <w:proofErr w:type="gramEnd"/>
           </w:p>
         </w:tc>
         <w:tc>
           <w:tcPr>
             <w:tcW w:w="2240" w:type="dxa"/>
             <w:shd w:val="clear" w:color="auto" w:fill="auto"/>
-            <w:vAlign w:val="bottom"/>
-          </w:tcPr>
-          <w:p>
-            <w:pPr>
-              <w:spacing w:after="0"/>
-              <w:jc w:val="center"/>
-              <w:rPr>
-                <w:b/>
-              </w:rPr>
-            </w:pPr>
-            <w:proofErr w:type="gramStart"/>
+            <w:vAlign w:val="center"/>
+          </w:tcPr>
+          <w:p>
+            <w:pPr>
+              <w:spacing w:after="0"/>
+              <w:jc w:val="center"/>
+              <w:rPr>
+                <w:b/>
+              </w:rPr>
+            </w:pPr>
             <w:r>
               <w:rPr>
                 <w:b/>
               </w:rPr>
               <w:t>8</w:t>
             </w:r>
-            <w:proofErr w:type="gramEnd"/>
           </w:p>
         </w:tc>
       </w:tr>
@@ -2822,7 +2973,7 @@
           <w:tcPr>
             <w:tcW w:w="1632" w:type="dxa"/>
             <w:shd w:val="clear" w:color="auto" w:fill="auto"/>
-            <w:vAlign w:val="bottom"/>
+            <w:vAlign w:val="center"/>
           </w:tcPr>
           <w:p>
             <w:pPr>
@@ -2835,7 +2986,7 @@
           <w:tcPr>
             <w:tcW w:w="1278" w:type="dxa"/>
             <w:shd w:val="clear" w:color="auto" w:fill="auto"/>
-            <w:vAlign w:val="bottom"/>
+            <w:vAlign w:val="center"/>
           </w:tcPr>
           <w:p>
             <w:pPr>
@@ -2848,7 +2999,7 @@
           <w:tcPr>
             <w:tcW w:w="1682" w:type="dxa"/>
             <w:shd w:val="clear" w:color="auto" w:fill="auto"/>
-            <w:vAlign w:val="bottom"/>
+            <w:vAlign w:val="center"/>
           </w:tcPr>
           <w:p>
             <w:pPr>
@@ -2861,7 +3012,7 @@
           <w:tcPr>
             <w:tcW w:w="2240" w:type="dxa"/>
             <w:shd w:val="clear" w:color="auto" w:fill="auto"/>
-            <w:vAlign w:val="bottom"/>
+            <w:vAlign w:val="center"/>
           </w:tcPr>
           <w:p>
             <w:pPr>
@@ -2877,7 +3028,7 @@
           <w:tcPr>
             <w:tcW w:w="2240" w:type="dxa"/>
             <w:shd w:val="clear" w:color="auto" w:fill="auto"/>
-            <w:vAlign w:val="bottom"/>
+            <w:vAlign w:val="center"/>
           </w:tcPr>
           <w:p>
             <w:pPr>
@@ -2904,7 +3055,7 @@
         <w:tblStyle w:val="Tabelacomgrade"/>
         <w:tblW w:w="9072" w:type="dxa"/>
         <w:tblLayout w:type="fixed"/>
-        <w:tblLook w:val="04A0"/>
+        <w:tblLook w:val="04A0" w:firstRow="1" w:lastRow="0" w:firstColumn="1" w:lastColumn="0" w:noHBand="0" w:noVBand="1"/>
       </w:tblPr>
       <w:tblGrid>
         <w:gridCol w:w="1537"/>
@@ -3107,7 +3258,13 @@
               <w:rPr>
                 <w:b/>
               </w:rPr>
-              <w:t>10</w:t>
+              <w:t>1</w:t>
+            </w:r>
+            <w:r>
+              <w:rPr>
+                <w:b/>
+              </w:rPr>
+              <w:t>3</w:t>
             </w:r>
             <w:r>
               <w:rPr>
@@ -3119,7 +3276,7 @@
               <w:rPr>
                 <w:b/>
               </w:rPr>
-              <w:t>4</w:t>
+              <w:t>3</w:t>
             </w:r>
           </w:p>
         </w:tc>
@@ -3144,7 +3301,7 @@
                 <w:b/>
                 <w:szCs w:val="20"/>
               </w:rPr>
-              <w:t>8</w:t>
+              <w:t>0</w:t>
             </w:r>
             <w:r>
               <w:rPr>
@@ -3171,6 +3328,8 @@
                 <w:szCs w:val="20"/>
               </w:rPr>
             </w:pPr>
+            <w:bookmarkStart w:id="0" w:name="_GoBack"/>
+            <w:bookmarkEnd w:id="0"/>
           </w:p>
         </w:tc>
       </w:tr>
@@ -3252,7 +3411,6 @@
                 <w:szCs w:val="20"/>
               </w:rPr>
             </w:pPr>
-            <w:proofErr w:type="gramStart"/>
             <w:r>
               <w:rPr>
                 <w:b/>
@@ -3260,7 +3418,6 @@
               </w:rPr>
               <w:t>0</w:t>
             </w:r>
-            <w:proofErr w:type="gramEnd"/>
           </w:p>
         </w:tc>
         <w:tc>
@@ -3527,6 +3684,12 @@
               </w:rPr>
               <w:t>0,2</w:t>
             </w:r>
+            <w:r>
+              <w:rPr>
+                <w:b/>
+              </w:rPr>
+              <w:t>0</w:t>
+            </w:r>
           </w:p>
         </w:tc>
         <w:tc>
@@ -3550,7 +3713,14 @@
                 <w:b/>
                 <w:szCs w:val="20"/>
               </w:rPr>
-              <w:t>0,00</w:t>
+              <w:t>0,0</w:t>
+            </w:r>
+            <w:r>
+              <w:rPr>
+                <w:b/>
+                <w:szCs w:val="20"/>
+              </w:rPr>
+              <w:t>5</w:t>
             </w:r>
           </w:p>
         </w:tc>
@@ -4238,7 +4408,7 @@
               <w:rPr>
                 <w:b/>
               </w:rPr>
-              <w:t>26</w:t>
+              <w:t>33</w:t>
             </w:r>
             <w:r>
               <w:rPr>
@@ -4250,7 +4420,7 @@
               <w:rPr>
                 <w:b/>
               </w:rPr>
-              <w:t>0</w:t>
+              <w:t>3</w:t>
             </w:r>
           </w:p>
         </w:tc>
@@ -4355,6 +4525,69 @@
       </w:r>
       <w:r>
         <w:t>9/08 por alteração em caso de uso.</w:t>
+      </w:r>
+      <w:r>
+        <w:t xml:space="preserve"> </w:t>
+      </w:r>
+      <w:r>
+        <w:t xml:space="preserve">Acréscimo de </w:t>
+      </w:r>
+      <w:r>
+        <w:t>mais</w:t>
+      </w:r>
+      <w:r>
+        <w:t xml:space="preserve"> </w:t>
+      </w:r>
+      <w:r>
+        <w:t>29</w:t>
+      </w:r>
+      <w:r>
+        <w:t xml:space="preserve"> dias, entre os dias </w:t>
+      </w:r>
+      <w:r>
+        <w:t>15</w:t>
+      </w:r>
+      <w:r>
+        <w:t>/0</w:t>
+      </w:r>
+      <w:r>
+        <w:t>9</w:t>
+      </w:r>
+      <w:r>
+        <w:t xml:space="preserve"> e </w:t>
+      </w:r>
+      <w:r>
+        <w:t>13</w:t>
+      </w:r>
+      <w:r>
+        <w:t>/</w:t>
+      </w:r>
+      <w:r>
+        <w:t>10</w:t>
+      </w:r>
+      <w:r>
+        <w:t xml:space="preserve"> por </w:t>
+      </w:r>
+      <w:r>
+        <w:t>demora para execução do ciclo de testes.</w:t>
+      </w:r>
+      <w:r>
+        <w:t xml:space="preserve"> </w:t>
+      </w:r>
+      <w:r>
+        <w:t xml:space="preserve">Totalizando </w:t>
+      </w:r>
+      <w:r>
+        <w:t>45</w:t>
+      </w:r>
+      <w:r>
+        <w:t xml:space="preserve"> dias corridos de </w:t>
+      </w:r>
+      <w:r>
+        <w:t>acréscimo</w:t>
+      </w:r>
+      <w:r>
+        <w:t>.</w:t>
       </w:r>
     </w:p>
     <w:p>
@@ -4419,7 +4652,7 @@
 </file>
 
 <file path=word/endnotes.xml><?xml version="1.0" encoding="utf-8"?>
-<w:endnotes xmlns:ve="http://schemas.openxmlformats.org/markup-compatibility/2006" xmlns:o="urn:schemas-microsoft-com:office:office" xmlns:r="http://schemas.openxmlformats.org/officeDocument/2006/relationships" xmlns:m="http://schemas.openxmlformats.org/officeDocument/2006/math" xmlns:v="urn:schemas-microsoft-com:vml" xmlns:wp="http://schemas.openxmlformats.org/drawingml/2006/wordprocessingDrawing" xmlns:w10="urn:schemas-microsoft-com:office:word" xmlns:w="http://schemas.openxmlformats.org/wordprocessingml/2006/main" xmlns:wne="http://schemas.microsoft.com/office/word/2006/wordml">
+<w:endnotes xmlns:wpc="http://schemas.microsoft.com/office/word/2010/wordprocessingCanvas" xmlns:cx="http://schemas.microsoft.com/office/drawing/2014/chartex" xmlns:cx1="http://schemas.microsoft.com/office/drawing/2015/9/8/chartex" xmlns:cx2="http://schemas.microsoft.com/office/drawing/2015/10/21/chartex" xmlns:mc="http://schemas.openxmlformats.org/markup-compatibility/2006" xmlns:o="urn:schemas-microsoft-com:office:office" xmlns:r="http://schemas.openxmlformats.org/officeDocument/2006/relationships" xmlns:m="http://schemas.openxmlformats.org/officeDocument/2006/math" xmlns:v="urn:schemas-microsoft-com:vml" xmlns:wp14="http://schemas.microsoft.com/office/word/2010/wordprocessingDrawing" xmlns:wp="http://schemas.openxmlformats.org/drawingml/2006/wordprocessingDrawing" xmlns:w10="urn:schemas-microsoft-com:office:word" xmlns:w="http://schemas.openxmlformats.org/wordprocessingml/2006/main" xmlns:w14="http://schemas.microsoft.com/office/word/2010/wordml" xmlns:w15="http://schemas.microsoft.com/office/word/2012/wordml" xmlns:w16se="http://schemas.microsoft.com/office/word/2015/wordml/symex" xmlns:wpg="http://schemas.microsoft.com/office/word/2010/wordprocessingGroup" xmlns:wpi="http://schemas.microsoft.com/office/word/2010/wordprocessingInk" xmlns:wne="http://schemas.microsoft.com/office/word/2006/wordml" xmlns:wps="http://schemas.microsoft.com/office/word/2010/wordprocessingShape" mc:Ignorable="w14 w15 w16se wp14">
   <w:endnote w:type="separator" w:id="-1">
     <w:p>
       <w:r>
@@ -4438,7 +4671,7 @@
 </file>
 
 <file path=word/footer1.xml><?xml version="1.0" encoding="utf-8"?>
-<w:ftr xmlns:ve="http://schemas.openxmlformats.org/markup-compatibility/2006" xmlns:o="urn:schemas-microsoft-com:office:office" xmlns:r="http://schemas.openxmlformats.org/officeDocument/2006/relationships" xmlns:m="http://schemas.openxmlformats.org/officeDocument/2006/math" xmlns:v="urn:schemas-microsoft-com:vml" xmlns:wp="http://schemas.openxmlformats.org/drawingml/2006/wordprocessingDrawing" xmlns:w10="urn:schemas-microsoft-com:office:word" xmlns:w="http://schemas.openxmlformats.org/wordprocessingml/2006/main" xmlns:wne="http://schemas.microsoft.com/office/word/2006/wordml">
+<w:ftr xmlns:wpc="http://schemas.microsoft.com/office/word/2010/wordprocessingCanvas" xmlns:cx="http://schemas.microsoft.com/office/drawing/2014/chartex" xmlns:cx1="http://schemas.microsoft.com/office/drawing/2015/9/8/chartex" xmlns:cx2="http://schemas.microsoft.com/office/drawing/2015/10/21/chartex" xmlns:mc="http://schemas.openxmlformats.org/markup-compatibility/2006" xmlns:o="urn:schemas-microsoft-com:office:office" xmlns:r="http://schemas.openxmlformats.org/officeDocument/2006/relationships" xmlns:m="http://schemas.openxmlformats.org/officeDocument/2006/math" xmlns:v="urn:schemas-microsoft-com:vml" xmlns:wp14="http://schemas.microsoft.com/office/word/2010/wordprocessingDrawing" xmlns:wp="http://schemas.openxmlformats.org/drawingml/2006/wordprocessingDrawing" xmlns:w10="urn:schemas-microsoft-com:office:word" xmlns:w="http://schemas.openxmlformats.org/wordprocessingml/2006/main" xmlns:w14="http://schemas.microsoft.com/office/word/2010/wordml" xmlns:w15="http://schemas.microsoft.com/office/word/2012/wordml" xmlns:w16se="http://schemas.microsoft.com/office/word/2015/wordml/symex" xmlns:wpg="http://schemas.microsoft.com/office/word/2010/wordprocessingGroup" xmlns:wpi="http://schemas.microsoft.com/office/word/2010/wordprocessingInk" xmlns:wne="http://schemas.microsoft.com/office/word/2006/wordml" xmlns:wps="http://schemas.microsoft.com/office/word/2010/wordprocessingShape" mc:Ignorable="w14 w15 w16se wp14">
   <w:p>
     <w:pPr>
       <w:pStyle w:val="Rodap"/>
@@ -4469,7 +4702,7 @@
         <w:rStyle w:val="Nmerodepgina"/>
         <w:noProof/>
       </w:rPr>
-      <w:t>3</w:t>
+      <w:t>2</w:t>
     </w:r>
     <w:r>
       <w:rPr>
@@ -4487,7 +4720,7 @@
         <w:noProof/>
         <w:lang w:eastAsia="pt-BR"/>
       </w:rPr>
-      <w:pict>
+      <w:object w:dxaOrig="1440" w:dyaOrig="1440">
         <v:shapetype id="_x0000_t75" coordsize="21600,21600" o:spt="75" o:preferrelative="t" path="m@4@5l@4@11@9@11@9@5xe" filled="f" stroked="f">
           <v:stroke joinstyle="miter"/>
           <v:formulas>
@@ -4510,15 +4743,15 @@
         <v:shape id="_x0000_s2051" type="#_x0000_t75" style="position:absolute;margin-left:275.05pt;margin-top:-9.15pt;width:211.25pt;height:35.9pt;z-index:251656704">
           <v:imagedata r:id="rId1" o:title=""/>
         </v:shape>
-        <o:OLEObject Type="Embed" ProgID="PBrush" ShapeID="_x0000_s2051" DrawAspect="Content" ObjectID="_1537594939" r:id="rId2"/>
-      </w:pict>
+        <o:OLEObject Type="Embed" ProgID="PBrush" ShapeID="_x0000_s2051" DrawAspect="Content" ObjectID="_1537881773" r:id="rId2"/>
+      </w:object>
     </w:r>
   </w:p>
 </w:ftr>
 </file>
 
 <file path=word/footnotes.xml><?xml version="1.0" encoding="utf-8"?>
-<w:footnotes xmlns:ve="http://schemas.openxmlformats.org/markup-compatibility/2006" xmlns:o="urn:schemas-microsoft-com:office:office" xmlns:r="http://schemas.openxmlformats.org/officeDocument/2006/relationships" xmlns:m="http://schemas.openxmlformats.org/officeDocument/2006/math" xmlns:v="urn:schemas-microsoft-com:vml" xmlns:wp="http://schemas.openxmlformats.org/drawingml/2006/wordprocessingDrawing" xmlns:w10="urn:schemas-microsoft-com:office:word" xmlns:w="http://schemas.openxmlformats.org/wordprocessingml/2006/main" xmlns:wne="http://schemas.microsoft.com/office/word/2006/wordml">
+<w:footnotes xmlns:wpc="http://schemas.microsoft.com/office/word/2010/wordprocessingCanvas" xmlns:cx="http://schemas.microsoft.com/office/drawing/2014/chartex" xmlns:cx1="http://schemas.microsoft.com/office/drawing/2015/9/8/chartex" xmlns:cx2="http://schemas.microsoft.com/office/drawing/2015/10/21/chartex" xmlns:mc="http://schemas.openxmlformats.org/markup-compatibility/2006" xmlns:o="urn:schemas-microsoft-com:office:office" xmlns:r="http://schemas.openxmlformats.org/officeDocument/2006/relationships" xmlns:m="http://schemas.openxmlformats.org/officeDocument/2006/math" xmlns:v="urn:schemas-microsoft-com:vml" xmlns:wp14="http://schemas.microsoft.com/office/word/2010/wordprocessingDrawing" xmlns:wp="http://schemas.openxmlformats.org/drawingml/2006/wordprocessingDrawing" xmlns:w10="urn:schemas-microsoft-com:office:word" xmlns:w="http://schemas.openxmlformats.org/wordprocessingml/2006/main" xmlns:w14="http://schemas.microsoft.com/office/word/2010/wordml" xmlns:w15="http://schemas.microsoft.com/office/word/2012/wordml" xmlns:w16se="http://schemas.microsoft.com/office/word/2015/wordml/symex" xmlns:wpg="http://schemas.microsoft.com/office/word/2010/wordprocessingGroup" xmlns:wpi="http://schemas.microsoft.com/office/word/2010/wordprocessingInk" xmlns:wne="http://schemas.microsoft.com/office/word/2006/wordml" xmlns:wps="http://schemas.microsoft.com/office/word/2010/wordprocessingShape" mc:Ignorable="w14 w15 w16se wp14">
   <w:footnote w:type="separator" w:id="-1">
     <w:p>
       <w:r>
@@ -4537,7 +4770,7 @@
 </file>
 
 <file path=word/header1.xml><?xml version="1.0" encoding="utf-8"?>
-<w:hdr xmlns:ve="http://schemas.openxmlformats.org/markup-compatibility/2006" xmlns:o="urn:schemas-microsoft-com:office:office" xmlns:r="http://schemas.openxmlformats.org/officeDocument/2006/relationships" xmlns:m="http://schemas.openxmlformats.org/officeDocument/2006/math" xmlns:v="urn:schemas-microsoft-com:vml" xmlns:wp="http://schemas.openxmlformats.org/drawingml/2006/wordprocessingDrawing" xmlns:w10="urn:schemas-microsoft-com:office:word" xmlns:w="http://schemas.openxmlformats.org/wordprocessingml/2006/main" xmlns:wne="http://schemas.microsoft.com/office/word/2006/wordml">
+<w:hdr xmlns:wpc="http://schemas.microsoft.com/office/word/2010/wordprocessingCanvas" xmlns:cx="http://schemas.microsoft.com/office/drawing/2014/chartex" xmlns:cx1="http://schemas.microsoft.com/office/drawing/2015/9/8/chartex" xmlns:cx2="http://schemas.microsoft.com/office/drawing/2015/10/21/chartex" xmlns:mc="http://schemas.openxmlformats.org/markup-compatibility/2006" xmlns:o="urn:schemas-microsoft-com:office:office" xmlns:r="http://schemas.openxmlformats.org/officeDocument/2006/relationships" xmlns:m="http://schemas.openxmlformats.org/officeDocument/2006/math" xmlns:v="urn:schemas-microsoft-com:vml" xmlns:wp14="http://schemas.microsoft.com/office/word/2010/wordprocessingDrawing" xmlns:wp="http://schemas.openxmlformats.org/drawingml/2006/wordprocessingDrawing" xmlns:w10="urn:schemas-microsoft-com:office:word" xmlns:w="http://schemas.openxmlformats.org/wordprocessingml/2006/main" xmlns:w14="http://schemas.microsoft.com/office/word/2010/wordml" xmlns:w15="http://schemas.microsoft.com/office/word/2012/wordml" xmlns:w16se="http://schemas.microsoft.com/office/word/2015/wordml/symex" xmlns:wpg="http://schemas.microsoft.com/office/word/2010/wordprocessingGroup" xmlns:wpi="http://schemas.microsoft.com/office/word/2010/wordprocessingInk" xmlns:wne="http://schemas.microsoft.com/office/word/2006/wordml" xmlns:wps="http://schemas.microsoft.com/office/word/2010/wordprocessingShape" mc:Ignorable="w14 w15 w16se wp14">
   <w:p>
     <w:pPr>
       <w:pStyle w:val="Cabealho"/>
@@ -4576,7 +4809,7 @@
                   <a:blip r:embed="rId1">
                     <a:extLst>
                       <a:ext uri="{28A0092B-C50C-407E-A947-70E740481C1C}">
-                        <a14:useLocalDpi xmlns="" xmlns:wpc="http://schemas.microsoft.com/office/word/2010/wordprocessingCanvas" xmlns:cx="http://schemas.microsoft.com/office/drawing/2014/chartex" xmlns:cx1="http://schemas.microsoft.com/office/drawing/2015/9/8/chartex" xmlns:cx2="http://schemas.microsoft.com/office/drawing/2015/10/21/chartex" xmlns:mc="http://schemas.openxmlformats.org/markup-compatibility/2006" xmlns:o="urn:schemas-microsoft-com:office:office" xmlns:v="urn:schemas-microsoft-com:vml" xmlns:wp14="http://schemas.microsoft.com/office/word/2010/wordprocessingDrawing" xmlns:w10="urn:schemas-microsoft-com:office:word" xmlns:w="http://schemas.openxmlformats.org/wordprocessingml/2006/main" xmlns:w14="http://schemas.microsoft.com/office/word/2010/wordml" xmlns:w15="http://schemas.microsoft.com/office/word/2012/wordml" xmlns:w16se="http://schemas.microsoft.com/office/word/2015/wordml/symex" xmlns:wpg="http://schemas.microsoft.com/office/word/2010/wordprocessingGroup" xmlns:wpi="http://schemas.microsoft.com/office/word/2010/wordprocessingInk" xmlns:wps="http://schemas.microsoft.com/office/word/2010/wordprocessingShape" xmlns:a14="http://schemas.microsoft.com/office/drawing/2010/main" val="0"/>
+                        <a14:useLocalDpi xmlns:a14="http://schemas.microsoft.com/office/drawing/2010/main" val="0"/>
                       </a:ext>
                     </a:extLst>
                   </a:blip>
@@ -4635,7 +4868,7 @@
                   <a:blip r:embed="rId2">
                     <a:extLst>
                       <a:ext uri="{28A0092B-C50C-407E-A947-70E740481C1C}">
-                        <a14:useLocalDpi xmlns="" xmlns:wpc="http://schemas.microsoft.com/office/word/2010/wordprocessingCanvas" xmlns:cx="http://schemas.microsoft.com/office/drawing/2014/chartex" xmlns:cx1="http://schemas.microsoft.com/office/drawing/2015/9/8/chartex" xmlns:cx2="http://schemas.microsoft.com/office/drawing/2015/10/21/chartex" xmlns:mc="http://schemas.openxmlformats.org/markup-compatibility/2006" xmlns:o="urn:schemas-microsoft-com:office:office" xmlns:v="urn:schemas-microsoft-com:vml" xmlns:wp14="http://schemas.microsoft.com/office/word/2010/wordprocessingDrawing" xmlns:w10="urn:schemas-microsoft-com:office:word" xmlns:w="http://schemas.openxmlformats.org/wordprocessingml/2006/main" xmlns:w14="http://schemas.microsoft.com/office/word/2010/wordml" xmlns:w15="http://schemas.microsoft.com/office/word/2012/wordml" xmlns:w16se="http://schemas.microsoft.com/office/word/2015/wordml/symex" xmlns:wpg="http://schemas.microsoft.com/office/word/2010/wordprocessingGroup" xmlns:wpi="http://schemas.microsoft.com/office/word/2010/wordprocessingInk" xmlns:wps="http://schemas.microsoft.com/office/word/2010/wordprocessingShape" xmlns:a14="http://schemas.microsoft.com/office/drawing/2010/main" val="0"/>
+                        <a14:useLocalDpi xmlns:a14="http://schemas.microsoft.com/office/drawing/2010/main" val="0"/>
                       </a:ext>
                     </a:extLst>
                   </a:blip>
@@ -4668,7 +4901,7 @@
 </file>
 
 <file path=word/styles.xml><?xml version="1.0" encoding="utf-8"?>
-<w:styles xmlns:r="http://schemas.openxmlformats.org/officeDocument/2006/relationships" xmlns:w="http://schemas.openxmlformats.org/wordprocessingml/2006/main">
+<w:styles xmlns:mc="http://schemas.openxmlformats.org/markup-compatibility/2006" xmlns:r="http://schemas.openxmlformats.org/officeDocument/2006/relationships" xmlns:w="http://schemas.openxmlformats.org/wordprocessingml/2006/main" xmlns:w14="http://schemas.microsoft.com/office/word/2010/wordml" xmlns:w15="http://schemas.microsoft.com/office/word/2012/wordml" xmlns:w16se="http://schemas.microsoft.com/office/word/2015/wordml/symex" mc:Ignorable="w14 w15 w16se">
   <w:docDefaults>
     <w:rPrDefault>
       <w:rPr>
@@ -4678,144 +4911,380 @@
     </w:rPrDefault>
     <w:pPrDefault/>
   </w:docDefaults>
-  <w:latentStyles w:defLockedState="0" w:defUIPriority="99" w:defSemiHidden="1" w:defUnhideWhenUsed="1" w:defQFormat="0" w:count="267">
-    <w:lsdException w:name="Normal" w:semiHidden="0" w:uiPriority="0" w:unhideWhenUsed="0" w:qFormat="1"/>
-    <w:lsdException w:name="heading 1" w:semiHidden="0" w:uiPriority="9" w:unhideWhenUsed="0" w:qFormat="1"/>
-    <w:lsdException w:name="heading 2" w:uiPriority="9" w:qFormat="1"/>
-    <w:lsdException w:name="heading 3" w:uiPriority="9" w:qFormat="1"/>
-    <w:lsdException w:name="heading 4" w:uiPriority="9" w:qFormat="1"/>
-    <w:lsdException w:name="heading 5" w:uiPriority="9" w:qFormat="1"/>
-    <w:lsdException w:name="heading 6" w:uiPriority="9" w:qFormat="1"/>
-    <w:lsdException w:name="heading 7" w:uiPriority="9" w:qFormat="1"/>
-    <w:lsdException w:name="heading 8" w:uiPriority="9" w:qFormat="1"/>
-    <w:lsdException w:name="heading 9" w:uiPriority="9" w:qFormat="1"/>
-    <w:lsdException w:name="toc 1" w:uiPriority="39"/>
-    <w:lsdException w:name="toc 2" w:uiPriority="39"/>
-    <w:lsdException w:name="toc 3" w:uiPriority="39"/>
-    <w:lsdException w:name="toc 4" w:uiPriority="39"/>
-    <w:lsdException w:name="toc 5" w:uiPriority="39"/>
-    <w:lsdException w:name="toc 6" w:uiPriority="39"/>
-    <w:lsdException w:name="toc 7" w:uiPriority="39"/>
-    <w:lsdException w:name="toc 8" w:uiPriority="39"/>
-    <w:lsdException w:name="toc 9" w:uiPriority="39"/>
-    <w:lsdException w:name="caption" w:uiPriority="35" w:qFormat="1"/>
-    <w:lsdException w:name="Title" w:semiHidden="0" w:uiPriority="10" w:unhideWhenUsed="0" w:qFormat="1"/>
-    <w:lsdException w:name="Default Paragraph Font" w:uiPriority="1"/>
-    <w:lsdException w:name="Subtitle" w:semiHidden="0" w:uiPriority="11" w:unhideWhenUsed="0" w:qFormat="1"/>
-    <w:lsdException w:name="Strong" w:semiHidden="0" w:uiPriority="22" w:unhideWhenUsed="0" w:qFormat="1"/>
-    <w:lsdException w:name="Emphasis" w:semiHidden="0" w:uiPriority="20" w:unhideWhenUsed="0" w:qFormat="1"/>
-    <w:lsdException w:name="Table Grid" w:semiHidden="0" w:uiPriority="39" w:unhideWhenUsed="0"/>
-    <w:lsdException w:name="Placeholder Text" w:unhideWhenUsed="0"/>
-    <w:lsdException w:name="No Spacing" w:semiHidden="0" w:uiPriority="1" w:unhideWhenUsed="0" w:qFormat="1"/>
-    <w:lsdException w:name="Light Shading" w:semiHidden="0" w:uiPriority="60" w:unhideWhenUsed="0"/>
-    <w:lsdException w:name="Light List" w:semiHidden="0" w:uiPriority="61" w:unhideWhenUsed="0"/>
-    <w:lsdException w:name="Light Grid" w:semiHidden="0" w:uiPriority="62" w:unhideWhenUsed="0"/>
-    <w:lsdException w:name="Medium Shading 1" w:semiHidden="0" w:uiPriority="63" w:unhideWhenUsed="0"/>
-    <w:lsdException w:name="Medium Shading 2" w:semiHidden="0" w:uiPriority="64" w:unhideWhenUsed="0"/>
-    <w:lsdException w:name="Medium List 1" w:semiHidden="0" w:uiPriority="65" w:unhideWhenUsed="0"/>
-    <w:lsdException w:name="Medium List 2" w:semiHidden="0" w:uiPriority="66" w:unhideWhenUsed="0"/>
-    <w:lsdException w:name="Medium Grid 1" w:semiHidden="0" w:uiPriority="67" w:unhideWhenUsed="0"/>
-    <w:lsdException w:name="Medium Grid 2" w:semiHidden="0" w:uiPriority="68" w:unhideWhenUsed="0"/>
-    <w:lsdException w:name="Medium Grid 3" w:semiHidden="0" w:uiPriority="69" w:unhideWhenUsed="0"/>
-    <w:lsdException w:name="Dark List" w:semiHidden="0" w:uiPriority="70" w:unhideWhenUsed="0"/>
-    <w:lsdException w:name="Colorful Shading" w:semiHidden="0" w:uiPriority="71" w:unhideWhenUsed="0"/>
-    <w:lsdException w:name="Colorful List" w:semiHidden="0" w:uiPriority="72" w:unhideWhenUsed="0"/>
-    <w:lsdException w:name="Colorful Grid" w:semiHidden="0" w:uiPriority="73" w:unhideWhenUsed="0"/>
-    <w:lsdException w:name="Light Shading Accent 1" w:semiHidden="0" w:uiPriority="60" w:unhideWhenUsed="0"/>
-    <w:lsdException w:name="Light List Accent 1" w:semiHidden="0" w:uiPriority="61" w:unhideWhenUsed="0"/>
-    <w:lsdException w:name="Light Grid Accent 1" w:semiHidden="0" w:uiPriority="62" w:unhideWhenUsed="0"/>
-    <w:lsdException w:name="Medium Shading 1 Accent 1" w:semiHidden="0" w:uiPriority="63" w:unhideWhenUsed="0"/>
-    <w:lsdException w:name="Medium Shading 2 Accent 1" w:semiHidden="0" w:uiPriority="64" w:unhideWhenUsed="0"/>
-    <w:lsdException w:name="Medium List 1 Accent 1" w:semiHidden="0" w:uiPriority="65" w:unhideWhenUsed="0"/>
-    <w:lsdException w:name="Revision" w:unhideWhenUsed="0"/>
-    <w:lsdException w:name="List Paragraph" w:semiHidden="0" w:uiPriority="34" w:unhideWhenUsed="0" w:qFormat="1"/>
-    <w:lsdException w:name="Quote" w:semiHidden="0" w:uiPriority="29" w:unhideWhenUsed="0" w:qFormat="1"/>
-    <w:lsdException w:name="Intense Quote" w:semiHidden="0" w:uiPriority="30" w:unhideWhenUsed="0" w:qFormat="1"/>
-    <w:lsdException w:name="Medium List 2 Accent 1" w:semiHidden="0" w:uiPriority="66" w:unhideWhenUsed="0"/>
-    <w:lsdException w:name="Medium Grid 1 Accent 1" w:semiHidden="0" w:uiPriority="67" w:unhideWhenUsed="0"/>
-    <w:lsdException w:name="Medium Grid 2 Accent 1" w:semiHidden="0" w:uiPriority="68" w:unhideWhenUsed="0"/>
-    <w:lsdException w:name="Medium Grid 3 Accent 1" w:semiHidden="0" w:uiPriority="69" w:unhideWhenUsed="0"/>
-    <w:lsdException w:name="Dark List Accent 1" w:semiHidden="0" w:uiPriority="70" w:unhideWhenUsed="0"/>
-    <w:lsdException w:name="Colorful Shading Accent 1" w:semiHidden="0" w:uiPriority="71" w:unhideWhenUsed="0"/>
-    <w:lsdException w:name="Colorful List Accent 1" w:semiHidden="0" w:uiPriority="72" w:unhideWhenUsed="0"/>
-    <w:lsdException w:name="Colorful Grid Accent 1" w:semiHidden="0" w:uiPriority="73" w:unhideWhenUsed="0"/>
-    <w:lsdException w:name="Light Shading Accent 2" w:semiHidden="0" w:uiPriority="60" w:unhideWhenUsed="0"/>
-    <w:lsdException w:name="Light List Accent 2" w:semiHidden="0" w:uiPriority="61" w:unhideWhenUsed="0"/>
-    <w:lsdException w:name="Light Grid Accent 2" w:semiHidden="0" w:uiPriority="62" w:unhideWhenUsed="0"/>
-    <w:lsdException w:name="Medium Shading 1 Accent 2" w:semiHidden="0" w:uiPriority="63" w:unhideWhenUsed="0"/>
-    <w:lsdException w:name="Medium Shading 2 Accent 2" w:semiHidden="0" w:uiPriority="64" w:unhideWhenUsed="0"/>
-    <w:lsdException w:name="Medium List 1 Accent 2" w:semiHidden="0" w:uiPriority="65" w:unhideWhenUsed="0"/>
-    <w:lsdException w:name="Medium List 2 Accent 2" w:semiHidden="0" w:uiPriority="66" w:unhideWhenUsed="0"/>
-    <w:lsdException w:name="Medium Grid 1 Accent 2" w:semiHidden="0" w:uiPriority="67" w:unhideWhenUsed="0"/>
-    <w:lsdException w:name="Medium Grid 2 Accent 2" w:semiHidden="0" w:uiPriority="68" w:unhideWhenUsed="0"/>
-    <w:lsdException w:name="Medium Grid 3 Accent 2" w:semiHidden="0" w:uiPriority="69" w:unhideWhenUsed="0"/>
-    <w:lsdException w:name="Dark List Accent 2" w:semiHidden="0" w:uiPriority="70" w:unhideWhenUsed="0"/>
-    <w:lsdException w:name="Colorful Shading Accent 2" w:semiHidden="0" w:uiPriority="71" w:unhideWhenUsed="0"/>
-    <w:lsdException w:name="Colorful List Accent 2" w:semiHidden="0" w:uiPriority="72" w:unhideWhenUsed="0"/>
-    <w:lsdException w:name="Colorful Grid Accent 2" w:semiHidden="0" w:uiPriority="73" w:unhideWhenUsed="0"/>
-    <w:lsdException w:name="Light Shading Accent 3" w:semiHidden="0" w:uiPriority="60" w:unhideWhenUsed="0"/>
-    <w:lsdException w:name="Light List Accent 3" w:semiHidden="0" w:uiPriority="61" w:unhideWhenUsed="0"/>
-    <w:lsdException w:name="Light Grid Accent 3" w:semiHidden="0" w:uiPriority="62" w:unhideWhenUsed="0"/>
-    <w:lsdException w:name="Medium Shading 1 Accent 3" w:semiHidden="0" w:uiPriority="63" w:unhideWhenUsed="0"/>
-    <w:lsdException w:name="Medium Shading 2 Accent 3" w:semiHidden="0" w:uiPriority="64" w:unhideWhenUsed="0"/>
-    <w:lsdException w:name="Medium List 1 Accent 3" w:semiHidden="0" w:uiPriority="65" w:unhideWhenUsed="0"/>
-    <w:lsdException w:name="Medium List 2 Accent 3" w:semiHidden="0" w:uiPriority="66" w:unhideWhenUsed="0"/>
-    <w:lsdException w:name="Medium Grid 1 Accent 3" w:semiHidden="0" w:uiPriority="67" w:unhideWhenUsed="0"/>
-    <w:lsdException w:name="Medium Grid 2 Accent 3" w:semiHidden="0" w:uiPriority="68" w:unhideWhenUsed="0"/>
-    <w:lsdException w:name="Medium Grid 3 Accent 3" w:semiHidden="0" w:uiPriority="69" w:unhideWhenUsed="0"/>
-    <w:lsdException w:name="Dark List Accent 3" w:semiHidden="0" w:uiPriority="70" w:unhideWhenUsed="0"/>
-    <w:lsdException w:name="Colorful Shading Accent 3" w:semiHidden="0" w:uiPriority="71" w:unhideWhenUsed="0"/>
-    <w:lsdException w:name="Colorful List Accent 3" w:semiHidden="0" w:uiPriority="72" w:unhideWhenUsed="0"/>
-    <w:lsdException w:name="Colorful Grid Accent 3" w:semiHidden="0" w:uiPriority="73" w:unhideWhenUsed="0"/>
-    <w:lsdException w:name="Light Shading Accent 4" w:semiHidden="0" w:uiPriority="60" w:unhideWhenUsed="0"/>
-    <w:lsdException w:name="Light List Accent 4" w:semiHidden="0" w:uiPriority="61" w:unhideWhenUsed="0"/>
-    <w:lsdException w:name="Light Grid Accent 4" w:semiHidden="0" w:uiPriority="62" w:unhideWhenUsed="0"/>
-    <w:lsdException w:name="Medium Shading 1 Accent 4" w:semiHidden="0" w:uiPriority="63" w:unhideWhenUsed="0"/>
-    <w:lsdException w:name="Medium Shading 2 Accent 4" w:semiHidden="0" w:uiPriority="64" w:unhideWhenUsed="0"/>
-    <w:lsdException w:name="Medium List 1 Accent 4" w:semiHidden="0" w:uiPriority="65" w:unhideWhenUsed="0"/>
-    <w:lsdException w:name="Medium List 2 Accent 4" w:semiHidden="0" w:uiPriority="66" w:unhideWhenUsed="0"/>
-    <w:lsdException w:name="Medium Grid 1 Accent 4" w:semiHidden="0" w:uiPriority="67" w:unhideWhenUsed="0"/>
-    <w:lsdException w:name="Medium Grid 2 Accent 4" w:semiHidden="0" w:uiPriority="68" w:unhideWhenUsed="0"/>
-    <w:lsdException w:name="Medium Grid 3 Accent 4" w:semiHidden="0" w:uiPriority="69" w:unhideWhenUsed="0"/>
-    <w:lsdException w:name="Dark List Accent 4" w:semiHidden="0" w:uiPriority="70" w:unhideWhenUsed="0"/>
-    <w:lsdException w:name="Colorful Shading Accent 4" w:semiHidden="0" w:uiPriority="71" w:unhideWhenUsed="0"/>
-    <w:lsdException w:name="Colorful List Accent 4" w:semiHidden="0" w:uiPriority="72" w:unhideWhenUsed="0"/>
-    <w:lsdException w:name="Colorful Grid Accent 4" w:semiHidden="0" w:uiPriority="73" w:unhideWhenUsed="0"/>
-    <w:lsdException w:name="Light Shading Accent 5" w:semiHidden="0" w:uiPriority="60" w:unhideWhenUsed="0"/>
-    <w:lsdException w:name="Light List Accent 5" w:semiHidden="0" w:uiPriority="61" w:unhideWhenUsed="0"/>
-    <w:lsdException w:name="Light Grid Accent 5" w:semiHidden="0" w:uiPriority="62" w:unhideWhenUsed="0"/>
-    <w:lsdException w:name="Medium Shading 1 Accent 5" w:semiHidden="0" w:uiPriority="63" w:unhideWhenUsed="0"/>
-    <w:lsdException w:name="Medium Shading 2 Accent 5" w:semiHidden="0" w:uiPriority="64" w:unhideWhenUsed="0"/>
-    <w:lsdException w:name="Medium List 1 Accent 5" w:semiHidden="0" w:uiPriority="65" w:unhideWhenUsed="0"/>
-    <w:lsdException w:name="Medium List 2 Accent 5" w:semiHidden="0" w:uiPriority="66" w:unhideWhenUsed="0"/>
-    <w:lsdException w:name="Medium Grid 1 Accent 5" w:semiHidden="0" w:uiPriority="67" w:unhideWhenUsed="0"/>
-    <w:lsdException w:name="Medium Grid 2 Accent 5" w:semiHidden="0" w:uiPriority="68" w:unhideWhenUsed="0"/>
-    <w:lsdException w:name="Medium Grid 3 Accent 5" w:semiHidden="0" w:uiPriority="69" w:unhideWhenUsed="0"/>
-    <w:lsdException w:name="Dark List Accent 5" w:semiHidden="0" w:uiPriority="70" w:unhideWhenUsed="0"/>
-    <w:lsdException w:name="Colorful Shading Accent 5" w:semiHidden="0" w:uiPriority="71" w:unhideWhenUsed="0"/>
-    <w:lsdException w:name="Colorful List Accent 5" w:semiHidden="0" w:uiPriority="72" w:unhideWhenUsed="0"/>
-    <w:lsdException w:name="Colorful Grid Accent 5" w:semiHidden="0" w:uiPriority="73" w:unhideWhenUsed="0"/>
-    <w:lsdException w:name="Light Shading Accent 6" w:semiHidden="0" w:uiPriority="60" w:unhideWhenUsed="0"/>
-    <w:lsdException w:name="Light List Accent 6" w:semiHidden="0" w:uiPriority="61" w:unhideWhenUsed="0"/>
-    <w:lsdException w:name="Light Grid Accent 6" w:semiHidden="0" w:uiPriority="62" w:unhideWhenUsed="0"/>
-    <w:lsdException w:name="Medium Shading 1 Accent 6" w:semiHidden="0" w:uiPriority="63" w:unhideWhenUsed="0"/>
-    <w:lsdException w:name="Medium Shading 2 Accent 6" w:semiHidden="0" w:uiPriority="64" w:unhideWhenUsed="0"/>
-    <w:lsdException w:name="Medium List 1 Accent 6" w:semiHidden="0" w:uiPriority="65" w:unhideWhenUsed="0"/>
-    <w:lsdException w:name="Medium List 2 Accent 6" w:semiHidden="0" w:uiPriority="66" w:unhideWhenUsed="0"/>
-    <w:lsdException w:name="Medium Grid 1 Accent 6" w:semiHidden="0" w:uiPriority="67" w:unhideWhenUsed="0"/>
-    <w:lsdException w:name="Medium Grid 2 Accent 6" w:semiHidden="0" w:uiPriority="68" w:unhideWhenUsed="0"/>
-    <w:lsdException w:name="Medium Grid 3 Accent 6" w:semiHidden="0" w:uiPriority="69" w:unhideWhenUsed="0"/>
-    <w:lsdException w:name="Dark List Accent 6" w:semiHidden="0" w:uiPriority="70" w:unhideWhenUsed="0"/>
-    <w:lsdException w:name="Colorful Shading Accent 6" w:semiHidden="0" w:uiPriority="71" w:unhideWhenUsed="0"/>
-    <w:lsdException w:name="Colorful List Accent 6" w:semiHidden="0" w:uiPriority="72" w:unhideWhenUsed="0"/>
-    <w:lsdException w:name="Colorful Grid Accent 6" w:semiHidden="0" w:uiPriority="73" w:unhideWhenUsed="0"/>
-    <w:lsdException w:name="Subtle Emphasis" w:semiHidden="0" w:uiPriority="19" w:unhideWhenUsed="0" w:qFormat="1"/>
-    <w:lsdException w:name="Intense Emphasis" w:semiHidden="0" w:uiPriority="21" w:unhideWhenUsed="0" w:qFormat="1"/>
-    <w:lsdException w:name="Subtle Reference" w:semiHidden="0" w:uiPriority="31" w:unhideWhenUsed="0" w:qFormat="1"/>
-    <w:lsdException w:name="Intense Reference" w:semiHidden="0" w:uiPriority="32" w:unhideWhenUsed="0" w:qFormat="1"/>
-    <w:lsdException w:name="Book Title" w:semiHidden="0" w:uiPriority="33" w:unhideWhenUsed="0" w:qFormat="1"/>
-    <w:lsdException w:name="Bibliography" w:uiPriority="37"/>
-    <w:lsdException w:name="TOC Heading" w:uiPriority="39" w:qFormat="1"/>
+  <w:latentStyles w:defLockedState="0" w:defUIPriority="99" w:defSemiHidden="0" w:defUnhideWhenUsed="0" w:defQFormat="0" w:count="373">
+    <w:lsdException w:name="Normal" w:uiPriority="0" w:qFormat="1"/>
+    <w:lsdException w:name="heading 1" w:uiPriority="9" w:qFormat="1"/>
+    <w:lsdException w:name="heading 2" w:semiHidden="1" w:uiPriority="9" w:unhideWhenUsed="1" w:qFormat="1"/>
+    <w:lsdException w:name="heading 3" w:semiHidden="1" w:uiPriority="9" w:unhideWhenUsed="1" w:qFormat="1"/>
+    <w:lsdException w:name="heading 4" w:semiHidden="1" w:uiPriority="9" w:unhideWhenUsed="1" w:qFormat="1"/>
+    <w:lsdException w:name="heading 5" w:semiHidden="1" w:uiPriority="9" w:unhideWhenUsed="1" w:qFormat="1"/>
+    <w:lsdException w:name="heading 6" w:semiHidden="1" w:uiPriority="9" w:unhideWhenUsed="1" w:qFormat="1"/>
+    <w:lsdException w:name="heading 7" w:semiHidden="1" w:uiPriority="9" w:unhideWhenUsed="1" w:qFormat="1"/>
+    <w:lsdException w:name="heading 8" w:semiHidden="1" w:uiPriority="9" w:unhideWhenUsed="1" w:qFormat="1"/>
+    <w:lsdException w:name="heading 9" w:semiHidden="1" w:uiPriority="9" w:unhideWhenUsed="1" w:qFormat="1"/>
+    <w:lsdException w:name="index 1" w:semiHidden="1" w:unhideWhenUsed="1"/>
+    <w:lsdException w:name="index 2" w:semiHidden="1" w:unhideWhenUsed="1"/>
+    <w:lsdException w:name="index 3" w:semiHidden="1" w:unhideWhenUsed="1"/>
+    <w:lsdException w:name="index 4" w:semiHidden="1" w:unhideWhenUsed="1"/>
+    <w:lsdException w:name="index 5" w:semiHidden="1" w:unhideWhenUsed="1"/>
+    <w:lsdException w:name="index 6" w:semiHidden="1" w:unhideWhenUsed="1"/>
+    <w:lsdException w:name="index 7" w:semiHidden="1" w:unhideWhenUsed="1"/>
+    <w:lsdException w:name="index 8" w:semiHidden="1" w:unhideWhenUsed="1"/>
+    <w:lsdException w:name="index 9" w:semiHidden="1" w:unhideWhenUsed="1"/>
+    <w:lsdException w:name="toc 1" w:semiHidden="1" w:uiPriority="39" w:unhideWhenUsed="1"/>
+    <w:lsdException w:name="toc 2" w:semiHidden="1" w:uiPriority="39" w:unhideWhenUsed="1"/>
+    <w:lsdException w:name="toc 3" w:semiHidden="1" w:uiPriority="39" w:unhideWhenUsed="1"/>
+    <w:lsdException w:name="toc 4" w:semiHidden="1" w:uiPriority="39" w:unhideWhenUsed="1"/>
+    <w:lsdException w:name="toc 5" w:semiHidden="1" w:uiPriority="39" w:unhideWhenUsed="1"/>
+    <w:lsdException w:name="toc 6" w:semiHidden="1" w:uiPriority="39" w:unhideWhenUsed="1"/>
+    <w:lsdException w:name="toc 7" w:semiHidden="1" w:uiPriority="39" w:unhideWhenUsed="1"/>
+    <w:lsdException w:name="toc 8" w:semiHidden="1" w:uiPriority="39" w:unhideWhenUsed="1"/>
+    <w:lsdException w:name="toc 9" w:semiHidden="1" w:uiPriority="39" w:unhideWhenUsed="1"/>
+    <w:lsdException w:name="Normal Indent" w:semiHidden="1" w:unhideWhenUsed="1"/>
+    <w:lsdException w:name="footnote text" w:semiHidden="1" w:unhideWhenUsed="1"/>
+    <w:lsdException w:name="annotation text" w:semiHidden="1" w:unhideWhenUsed="1"/>
+    <w:lsdException w:name="header" w:semiHidden="1" w:unhideWhenUsed="1"/>
+    <w:lsdException w:name="footer" w:semiHidden="1" w:unhideWhenUsed="1"/>
+    <w:lsdException w:name="index heading" w:semiHidden="1" w:unhideWhenUsed="1"/>
+    <w:lsdException w:name="caption" w:semiHidden="1" w:uiPriority="35" w:unhideWhenUsed="1" w:qFormat="1"/>
+    <w:lsdException w:name="table of figures" w:semiHidden="1" w:unhideWhenUsed="1"/>
+    <w:lsdException w:name="envelope address" w:semiHidden="1" w:unhideWhenUsed="1"/>
+    <w:lsdException w:name="envelope return" w:semiHidden="1" w:unhideWhenUsed="1"/>
+    <w:lsdException w:name="footnote reference" w:semiHidden="1" w:unhideWhenUsed="1"/>
+    <w:lsdException w:name="annotation reference" w:semiHidden="1" w:unhideWhenUsed="1"/>
+    <w:lsdException w:name="line number" w:semiHidden="1" w:unhideWhenUsed="1"/>
+    <w:lsdException w:name="page number" w:semiHidden="1" w:unhideWhenUsed="1"/>
+    <w:lsdException w:name="endnote reference" w:semiHidden="1" w:unhideWhenUsed="1"/>
+    <w:lsdException w:name="endnote text" w:semiHidden="1" w:unhideWhenUsed="1"/>
+    <w:lsdException w:name="table of authorities" w:semiHidden="1" w:unhideWhenUsed="1"/>
+    <w:lsdException w:name="macro" w:semiHidden="1" w:unhideWhenUsed="1"/>
+    <w:lsdException w:name="toa heading" w:semiHidden="1" w:unhideWhenUsed="1"/>
+    <w:lsdException w:name="List" w:semiHidden="1" w:unhideWhenUsed="1"/>
+    <w:lsdException w:name="List Bullet" w:semiHidden="1" w:unhideWhenUsed="1"/>
+    <w:lsdException w:name="List Number" w:semiHidden="1" w:unhideWhenUsed="1"/>
+    <w:lsdException w:name="List 2" w:semiHidden="1" w:unhideWhenUsed="1"/>
+    <w:lsdException w:name="List 3" w:semiHidden="1" w:unhideWhenUsed="1"/>
+    <w:lsdException w:name="List 4" w:semiHidden="1" w:unhideWhenUsed="1"/>
+    <w:lsdException w:name="List 5" w:semiHidden="1" w:unhideWhenUsed="1"/>
+    <w:lsdException w:name="List Bullet 2" w:semiHidden="1" w:unhideWhenUsed="1"/>
+    <w:lsdException w:name="List Bullet 3" w:semiHidden="1" w:unhideWhenUsed="1"/>
+    <w:lsdException w:name="List Bullet 4" w:semiHidden="1" w:unhideWhenUsed="1"/>
+    <w:lsdException w:name="List Bullet 5" w:semiHidden="1" w:unhideWhenUsed="1"/>
+    <w:lsdException w:name="List Number 2" w:semiHidden="1" w:unhideWhenUsed="1"/>
+    <w:lsdException w:name="List Number 3" w:semiHidden="1" w:unhideWhenUsed="1"/>
+    <w:lsdException w:name="List Number 4" w:semiHidden="1" w:unhideWhenUsed="1"/>
+    <w:lsdException w:name="List Number 5" w:semiHidden="1" w:unhideWhenUsed="1"/>
+    <w:lsdException w:name="Title" w:uiPriority="10" w:qFormat="1"/>
+    <w:lsdException w:name="Closing" w:semiHidden="1" w:unhideWhenUsed="1"/>
+    <w:lsdException w:name="Signature" w:semiHidden="1" w:unhideWhenUsed="1"/>
+    <w:lsdException w:name="Default Paragraph Font" w:semiHidden="1" w:uiPriority="1" w:unhideWhenUsed="1"/>
+    <w:lsdException w:name="Body Text" w:semiHidden="1" w:unhideWhenUsed="1"/>
+    <w:lsdException w:name="Body Text Indent" w:semiHidden="1" w:unhideWhenUsed="1"/>
+    <w:lsdException w:name="List Continue" w:semiHidden="1" w:unhideWhenUsed="1"/>
+    <w:lsdException w:name="List Continue 2" w:semiHidden="1" w:unhideWhenUsed="1"/>
+    <w:lsdException w:name="List Continue 3" w:semiHidden="1" w:unhideWhenUsed="1"/>
+    <w:lsdException w:name="List Continue 4" w:semiHidden="1" w:unhideWhenUsed="1"/>
+    <w:lsdException w:name="List Continue 5" w:semiHidden="1" w:unhideWhenUsed="1"/>
+    <w:lsdException w:name="Message Header" w:semiHidden="1" w:unhideWhenUsed="1"/>
+    <w:lsdException w:name="Subtitle" w:uiPriority="11" w:qFormat="1"/>
+    <w:lsdException w:name="Salutation" w:semiHidden="1" w:unhideWhenUsed="1"/>
+    <w:lsdException w:name="Date" w:semiHidden="1" w:unhideWhenUsed="1"/>
+    <w:lsdException w:name="Body Text First Indent" w:semiHidden="1" w:unhideWhenUsed="1"/>
+    <w:lsdException w:name="Body Text First Indent 2" w:semiHidden="1" w:unhideWhenUsed="1"/>
+    <w:lsdException w:name="Note Heading" w:semiHidden="1" w:unhideWhenUsed="1"/>
+    <w:lsdException w:name="Body Text 2" w:semiHidden="1" w:unhideWhenUsed="1"/>
+    <w:lsdException w:name="Body Text 3" w:semiHidden="1" w:unhideWhenUsed="1"/>
+    <w:lsdException w:name="Body Text Indent 2" w:semiHidden="1" w:unhideWhenUsed="1"/>
+    <w:lsdException w:name="Body Text Indent 3" w:semiHidden="1" w:unhideWhenUsed="1"/>
+    <w:lsdException w:name="Block Text" w:semiHidden="1" w:unhideWhenUsed="1"/>
+    <w:lsdException w:name="Hyperlink" w:semiHidden="1" w:unhideWhenUsed="1"/>
+    <w:lsdException w:name="FollowedHyperlink" w:semiHidden="1" w:unhideWhenUsed="1"/>
+    <w:lsdException w:name="Strong" w:uiPriority="22" w:qFormat="1"/>
+    <w:lsdException w:name="Emphasis" w:uiPriority="20" w:qFormat="1"/>
+    <w:lsdException w:name="Document Map" w:semiHidden="1" w:unhideWhenUsed="1"/>
+    <w:lsdException w:name="Plain Text" w:semiHidden="1" w:unhideWhenUsed="1"/>
+    <w:lsdException w:name="E-mail Signature" w:semiHidden="1" w:unhideWhenUsed="1"/>
+    <w:lsdException w:name="HTML Top of Form" w:semiHidden="1" w:unhideWhenUsed="1"/>
+    <w:lsdException w:name="HTML Bottom of Form" w:semiHidden="1" w:unhideWhenUsed="1"/>
+    <w:lsdException w:name="Normal (Web)" w:semiHidden="1" w:unhideWhenUsed="1"/>
+    <w:lsdException w:name="HTML Acronym" w:semiHidden="1" w:unhideWhenUsed="1"/>
+    <w:lsdException w:name="HTML Address" w:semiHidden="1" w:unhideWhenUsed="1"/>
+    <w:lsdException w:name="HTML Cite" w:semiHidden="1" w:unhideWhenUsed="1"/>
+    <w:lsdException w:name="HTML Code" w:semiHidden="1" w:unhideWhenUsed="1"/>
+    <w:lsdException w:name="HTML Definition" w:semiHidden="1" w:unhideWhenUsed="1"/>
+    <w:lsdException w:name="HTML Keyboard" w:semiHidden="1" w:unhideWhenUsed="1"/>
+    <w:lsdException w:name="HTML Preformatted" w:semiHidden="1" w:unhideWhenUsed="1"/>
+    <w:lsdException w:name="HTML Sample" w:semiHidden="1" w:unhideWhenUsed="1"/>
+    <w:lsdException w:name="HTML Typewriter" w:semiHidden="1" w:unhideWhenUsed="1"/>
+    <w:lsdException w:name="HTML Variable" w:semiHidden="1" w:unhideWhenUsed="1"/>
+    <w:lsdException w:name="Normal Table" w:semiHidden="1" w:unhideWhenUsed="1"/>
+    <w:lsdException w:name="annotation subject" w:semiHidden="1" w:unhideWhenUsed="1"/>
+    <w:lsdException w:name="No List" w:semiHidden="1" w:unhideWhenUsed="1"/>
+    <w:lsdException w:name="Outline List 1" w:semiHidden="1" w:unhideWhenUsed="1"/>
+    <w:lsdException w:name="Outline List 2" w:semiHidden="1" w:unhideWhenUsed="1"/>
+    <w:lsdException w:name="Outline List 3" w:semiHidden="1" w:unhideWhenUsed="1"/>
+    <w:lsdException w:name="Table Simple 1" w:semiHidden="1" w:unhideWhenUsed="1"/>
+    <w:lsdException w:name="Table Simple 2" w:semiHidden="1" w:unhideWhenUsed="1"/>
+    <w:lsdException w:name="Table Simple 3" w:semiHidden="1" w:unhideWhenUsed="1"/>
+    <w:lsdException w:name="Table Classic 1" w:semiHidden="1" w:unhideWhenUsed="1"/>
+    <w:lsdException w:name="Table Classic 2" w:semiHidden="1" w:unhideWhenUsed="1"/>
+    <w:lsdException w:name="Table Classic 3" w:semiHidden="1" w:unhideWhenUsed="1"/>
+    <w:lsdException w:name="Table Classic 4" w:semiHidden="1" w:unhideWhenUsed="1"/>
+    <w:lsdException w:name="Table Colorful 1" w:semiHidden="1" w:unhideWhenUsed="1"/>
+    <w:lsdException w:name="Table Colorful 2" w:semiHidden="1" w:unhideWhenUsed="1"/>
+    <w:lsdException w:name="Table Colorful 3" w:semiHidden="1" w:unhideWhenUsed="1"/>
+    <w:lsdException w:name="Table Columns 1" w:semiHidden="1" w:unhideWhenUsed="1"/>
+    <w:lsdException w:name="Table Columns 2" w:semiHidden="1" w:unhideWhenUsed="1"/>
+    <w:lsdException w:name="Table Columns 3" w:semiHidden="1" w:unhideWhenUsed="1"/>
+    <w:lsdException w:name="Table Columns 4" w:semiHidden="1" w:unhideWhenUsed="1"/>
+    <w:lsdException w:name="Table Columns 5" w:semiHidden="1" w:unhideWhenUsed="1"/>
+    <w:lsdException w:name="Table Grid 1" w:semiHidden="1" w:unhideWhenUsed="1"/>
+    <w:lsdException w:name="Table Grid 2" w:semiHidden="1" w:unhideWhenUsed="1"/>
+    <w:lsdException w:name="Table Grid 3" w:semiHidden="1" w:unhideWhenUsed="1"/>
+    <w:lsdException w:name="Table Grid 4" w:semiHidden="1" w:unhideWhenUsed="1"/>
+    <w:lsdException w:name="Table Grid 5" w:semiHidden="1" w:unhideWhenUsed="1"/>
+    <w:lsdException w:name="Table Grid 6" w:semiHidden="1" w:unhideWhenUsed="1"/>
+    <w:lsdException w:name="Table Grid 7" w:semiHidden="1" w:unhideWhenUsed="1"/>
+    <w:lsdException w:name="Table Grid 8" w:semiHidden="1" w:unhideWhenUsed="1"/>
+    <w:lsdException w:name="Table List 1" w:semiHidden="1" w:unhideWhenUsed="1"/>
+    <w:lsdException w:name="Table List 2" w:semiHidden="1" w:unhideWhenUsed="1"/>
+    <w:lsdException w:name="Table List 3" w:semiHidden="1" w:unhideWhenUsed="1"/>
+    <w:lsdException w:name="Table List 4" w:semiHidden="1" w:unhideWhenUsed="1"/>
+    <w:lsdException w:name="Table List 5" w:semiHidden="1" w:unhideWhenUsed="1"/>
+    <w:lsdException w:name="Table List 6" w:semiHidden="1" w:unhideWhenUsed="1"/>
+    <w:lsdException w:name="Table List 7" w:semiHidden="1" w:unhideWhenUsed="1"/>
+    <w:lsdException w:name="Table List 8" w:semiHidden="1" w:unhideWhenUsed="1"/>
+    <w:lsdException w:name="Table 3D effects 1" w:semiHidden="1" w:unhideWhenUsed="1"/>
+    <w:lsdException w:name="Table 3D effects 2" w:semiHidden="1" w:unhideWhenUsed="1"/>
+    <w:lsdException w:name="Table 3D effects 3" w:semiHidden="1" w:unhideWhenUsed="1"/>
+    <w:lsdException w:name="Table Contemporary" w:semiHidden="1" w:unhideWhenUsed="1"/>
+    <w:lsdException w:name="Table Elegant" w:semiHidden="1" w:unhideWhenUsed="1"/>
+    <w:lsdException w:name="Table Professional" w:semiHidden="1" w:unhideWhenUsed="1"/>
+    <w:lsdException w:name="Table Subtle 1" w:semiHidden="1" w:unhideWhenUsed="1"/>
+    <w:lsdException w:name="Table Subtle 2" w:semiHidden="1" w:unhideWhenUsed="1"/>
+    <w:lsdException w:name="Table Web 1" w:semiHidden="1" w:unhideWhenUsed="1"/>
+    <w:lsdException w:name="Table Web 2" w:semiHidden="1" w:unhideWhenUsed="1"/>
+    <w:lsdException w:name="Table Web 3" w:semiHidden="1" w:unhideWhenUsed="1"/>
+    <w:lsdException w:name="Balloon Text" w:semiHidden="1" w:unhideWhenUsed="1"/>
+    <w:lsdException w:name="Table Grid" w:semiHidden="1" w:uiPriority="39" w:unhideWhenUsed="1"/>
+    <w:lsdException w:name="Table Theme" w:semiHidden="1" w:unhideWhenUsed="1"/>
+    <w:lsdException w:name="Placeholder Text" w:semiHidden="1"/>
+    <w:lsdException w:name="No Spacing" w:uiPriority="1" w:qFormat="1"/>
+    <w:lsdException w:name="Light Shading" w:uiPriority="60"/>
+    <w:lsdException w:name="Light List" w:uiPriority="61"/>
+    <w:lsdException w:name="Light Grid" w:uiPriority="62"/>
+    <w:lsdException w:name="Medium Shading 1" w:uiPriority="63"/>
+    <w:lsdException w:name="Medium Shading 2" w:uiPriority="64"/>
+    <w:lsdException w:name="Medium List 1" w:uiPriority="65"/>
+    <w:lsdException w:name="Medium List 2" w:uiPriority="66"/>
+    <w:lsdException w:name="Medium Grid 1" w:uiPriority="67"/>
+    <w:lsdException w:name="Medium Grid 2" w:uiPriority="68"/>
+    <w:lsdException w:name="Medium Grid 3" w:uiPriority="69"/>
+    <w:lsdException w:name="Dark List" w:uiPriority="70"/>
+    <w:lsdException w:name="Colorful Shading" w:uiPriority="71"/>
+    <w:lsdException w:name="Colorful List" w:uiPriority="72"/>
+    <w:lsdException w:name="Colorful Grid" w:uiPriority="73"/>
+    <w:lsdException w:name="Light Shading Accent 1" w:uiPriority="60"/>
+    <w:lsdException w:name="Light List Accent 1" w:uiPriority="61"/>
+    <w:lsdException w:name="Light Grid Accent 1" w:uiPriority="62"/>
+    <w:lsdException w:name="Medium Shading 1 Accent 1" w:uiPriority="63"/>
+    <w:lsdException w:name="Medium Shading 2 Accent 1" w:uiPriority="64"/>
+    <w:lsdException w:name="Medium List 1 Accent 1" w:uiPriority="65"/>
+    <w:lsdException w:name="Revision" w:semiHidden="1"/>
+    <w:lsdException w:name="List Paragraph" w:uiPriority="34" w:qFormat="1"/>
+    <w:lsdException w:name="Quote" w:uiPriority="29" w:qFormat="1"/>
+    <w:lsdException w:name="Intense Quote" w:uiPriority="30" w:qFormat="1"/>
+    <w:lsdException w:name="Medium List 2 Accent 1" w:uiPriority="66"/>
+    <w:lsdException w:name="Medium Grid 1 Accent 1" w:uiPriority="67"/>
+    <w:lsdException w:name="Medium Grid 2 Accent 1" w:uiPriority="68"/>
+    <w:lsdException w:name="Medium Grid 3 Accent 1" w:uiPriority="69"/>
+    <w:lsdException w:name="Dark List Accent 1" w:uiPriority="70"/>
+    <w:lsdException w:name="Colorful Shading Accent 1" w:uiPriority="71"/>
+    <w:lsdException w:name="Colorful List Accent 1" w:uiPriority="72"/>
+    <w:lsdException w:name="Colorful Grid Accent 1" w:uiPriority="73"/>
+    <w:lsdException w:name="Light Shading Accent 2" w:uiPriority="60"/>
+    <w:lsdException w:name="Light List Accent 2" w:uiPriority="61"/>
+    <w:lsdException w:name="Light Grid Accent 2" w:uiPriority="62"/>
+    <w:lsdException w:name="Medium Shading 1 Accent 2" w:uiPriority="63"/>
+    <w:lsdException w:name="Medium Shading 2 Accent 2" w:uiPriority="64"/>
+    <w:lsdException w:name="Medium List 1 Accent 2" w:uiPriority="65"/>
+    <w:lsdException w:name="Medium List 2 Accent 2" w:uiPriority="66"/>
+    <w:lsdException w:name="Medium Grid 1 Accent 2" w:uiPriority="67"/>
+    <w:lsdException w:name="Medium Grid 2 Accent 2" w:uiPriority="68"/>
+    <w:lsdException w:name="Medium Grid 3 Accent 2" w:uiPriority="69"/>
+    <w:lsdException w:name="Dark List Accent 2" w:uiPriority="70"/>
+    <w:lsdException w:name="Colorful Shading Accent 2" w:uiPriority="71"/>
+    <w:lsdException w:name="Colorful List Accent 2" w:uiPriority="72"/>
+    <w:lsdException w:name="Colorful Grid Accent 2" w:uiPriority="73"/>
+    <w:lsdException w:name="Light Shading Accent 3" w:uiPriority="60"/>
+    <w:lsdException w:name="Light List Accent 3" w:uiPriority="61"/>
+    <w:lsdException w:name="Light Grid Accent 3" w:uiPriority="62"/>
+    <w:lsdException w:name="Medium Shading 1 Accent 3" w:uiPriority="63"/>
+    <w:lsdException w:name="Medium Shading 2 Accent 3" w:uiPriority="64"/>
+    <w:lsdException w:name="Medium List 1 Accent 3" w:uiPriority="65"/>
+    <w:lsdException w:name="Medium List 2 Accent 3" w:uiPriority="66"/>
+    <w:lsdException w:name="Medium Grid 1 Accent 3" w:uiPriority="67"/>
+    <w:lsdException w:name="Medium Grid 2 Accent 3" w:uiPriority="68"/>
+    <w:lsdException w:name="Medium Grid 3 Accent 3" w:uiPriority="69"/>
+    <w:lsdException w:name="Dark List Accent 3" w:uiPriority="70"/>
+    <w:lsdException w:name="Colorful Shading Accent 3" w:uiPriority="71"/>
+    <w:lsdException w:name="Colorful List Accent 3" w:uiPriority="72"/>
+    <w:lsdException w:name="Colorful Grid Accent 3" w:uiPriority="73"/>
+    <w:lsdException w:name="Light Shading Accent 4" w:uiPriority="60"/>
+    <w:lsdException w:name="Light List Accent 4" w:uiPriority="61"/>
+    <w:lsdException w:name="Light Grid Accent 4" w:uiPriority="62"/>
+    <w:lsdException w:name="Medium Shading 1 Accent 4" w:uiPriority="63"/>
+    <w:lsdException w:name="Medium Shading 2 Accent 4" w:uiPriority="64"/>
+    <w:lsdException w:name="Medium List 1 Accent 4" w:uiPriority="65"/>
+    <w:lsdException w:name="Medium List 2 Accent 4" w:uiPriority="66"/>
+    <w:lsdException w:name="Medium Grid 1 Accent 4" w:uiPriority="67"/>
+    <w:lsdException w:name="Medium Grid 2 Accent 4" w:uiPriority="68"/>
+    <w:lsdException w:name="Medium Grid 3 Accent 4" w:uiPriority="69"/>
+    <w:lsdException w:name="Dark List Accent 4" w:uiPriority="70"/>
+    <w:lsdException w:name="Colorful Shading Accent 4" w:uiPriority="71"/>
+    <w:lsdException w:name="Colorful List Accent 4" w:uiPriority="72"/>
+    <w:lsdException w:name="Colorful Grid Accent 4" w:uiPriority="73"/>
+    <w:lsdException w:name="Light Shading Accent 5" w:uiPriority="60"/>
+    <w:lsdException w:name="Light List Accent 5" w:uiPriority="61"/>
+    <w:lsdException w:name="Light Grid Accent 5" w:uiPriority="62"/>
+    <w:lsdException w:name="Medium Shading 1 Accent 5" w:uiPriority="63"/>
+    <w:lsdException w:name="Medium Shading 2 Accent 5" w:uiPriority="64"/>
+    <w:lsdException w:name="Medium List 1 Accent 5" w:uiPriority="65"/>
+    <w:lsdException w:name="Medium List 2 Accent 5" w:uiPriority="66"/>
+    <w:lsdException w:name="Medium Grid 1 Accent 5" w:uiPriority="67"/>
+    <w:lsdException w:name="Medium Grid 2 Accent 5" w:uiPriority="68"/>
+    <w:lsdException w:name="Medium Grid 3 Accent 5" w:uiPriority="69"/>
+    <w:lsdException w:name="Dark List Accent 5" w:uiPriority="70"/>
+    <w:lsdException w:name="Colorful Shading Accent 5" w:uiPriority="71"/>
+    <w:lsdException w:name="Colorful List Accent 5" w:uiPriority="72"/>
+    <w:lsdException w:name="Colorful Grid Accent 5" w:uiPriority="73"/>
+    <w:lsdException w:name="Light Shading Accent 6" w:uiPriority="60"/>
+    <w:lsdException w:name="Light List Accent 6" w:uiPriority="61"/>
+    <w:lsdException w:name="Light Grid Accent 6" w:uiPriority="62"/>
+    <w:lsdException w:name="Medium Shading 1 Accent 6" w:uiPriority="63"/>
+    <w:lsdException w:name="Medium Shading 2 Accent 6" w:uiPriority="64"/>
+    <w:lsdException w:name="Medium List 1 Accent 6" w:uiPriority="65"/>
+    <w:lsdException w:name="Medium List 2 Accent 6" w:uiPriority="66"/>
+    <w:lsdException w:name="Medium Grid 1 Accent 6" w:uiPriority="67"/>
+    <w:lsdException w:name="Medium Grid 2 Accent 6" w:uiPriority="68"/>
+    <w:lsdException w:name="Medium Grid 3 Accent 6" w:uiPriority="69"/>
+    <w:lsdException w:name="Dark List Accent 6" w:uiPriority="70"/>
+    <w:lsdException w:name="Colorful Shading Accent 6" w:uiPriority="71"/>
+    <w:lsdException w:name="Colorful List Accent 6" w:uiPriority="72"/>
+    <w:lsdException w:name="Colorful Grid Accent 6" w:uiPriority="73"/>
+    <w:lsdException w:name="Subtle Emphasis" w:uiPriority="19" w:qFormat="1"/>
+    <w:lsdException w:name="Intense Emphasis" w:uiPriority="21" w:qFormat="1"/>
+    <w:lsdException w:name="Subtle Reference" w:uiPriority="31" w:qFormat="1"/>
+    <w:lsdException w:name="Intense Reference" w:uiPriority="32" w:qFormat="1"/>
+    <w:lsdException w:name="Book Title" w:uiPriority="33" w:qFormat="1"/>
+    <w:lsdException w:name="Bibliography" w:semiHidden="1" w:uiPriority="37" w:unhideWhenUsed="1"/>
+    <w:lsdException w:name="TOC Heading" w:semiHidden="1" w:uiPriority="39" w:unhideWhenUsed="1" w:qFormat="1"/>
+    <w:lsdException w:name="Plain Table 1" w:uiPriority="41"/>
+    <w:lsdException w:name="Plain Table 2" w:uiPriority="42"/>
+    <w:lsdException w:name="Plain Table 3" w:uiPriority="43"/>
+    <w:lsdException w:name="Plain Table 4" w:uiPriority="44"/>
+    <w:lsdException w:name="Plain Table 5" w:uiPriority="45"/>
+    <w:lsdException w:name="Grid Table Light" w:uiPriority="40"/>
+    <w:lsdException w:name="Grid Table 1 Light" w:uiPriority="46"/>
+    <w:lsdException w:name="Grid Table 2" w:uiPriority="47"/>
+    <w:lsdException w:name="Grid Table 3" w:uiPriority="48"/>
+    <w:lsdException w:name="Grid Table 4" w:uiPriority="49"/>
+    <w:lsdException w:name="Grid Table 5 Dark" w:uiPriority="50"/>
+    <w:lsdException w:name="Grid Table 6 Colorful" w:uiPriority="51"/>
+    <w:lsdException w:name="Grid Table 7 Colorful" w:uiPriority="52"/>
+    <w:lsdException w:name="Grid Table 1 Light Accent 1" w:uiPriority="46"/>
+    <w:lsdException w:name="Grid Table 2 Accent 1" w:uiPriority="47"/>
+    <w:lsdException w:name="Grid Table 3 Accent 1" w:uiPriority="48"/>
+    <w:lsdException w:name="Grid Table 4 Accent 1" w:uiPriority="49"/>
+    <w:lsdException w:name="Grid Table 5 Dark Accent 1" w:uiPriority="50"/>
+    <w:lsdException w:name="Grid Table 6 Colorful Accent 1" w:uiPriority="51"/>
+    <w:lsdException w:name="Grid Table 7 Colorful Accent 1" w:uiPriority="52"/>
+    <w:lsdException w:name="Grid Table 1 Light Accent 2" w:uiPriority="46"/>
+    <w:lsdException w:name="Grid Table 2 Accent 2" w:uiPriority="47"/>
+    <w:lsdException w:name="Grid Table 3 Accent 2" w:uiPriority="48"/>
+    <w:lsdException w:name="Grid Table 4 Accent 2" w:uiPriority="49"/>
+    <w:lsdException w:name="Grid Table 5 Dark Accent 2" w:uiPriority="50"/>
+    <w:lsdException w:name="Grid Table 6 Colorful Accent 2" w:uiPriority="51"/>
+    <w:lsdException w:name="Grid Table 7 Colorful Accent 2" w:uiPriority="52"/>
+    <w:lsdException w:name="Grid Table 1 Light Accent 3" w:uiPriority="46"/>
+    <w:lsdException w:name="Grid Table 2 Accent 3" w:uiPriority="47"/>
+    <w:lsdException w:name="Grid Table 3 Accent 3" w:uiPriority="48"/>
+    <w:lsdException w:name="Grid Table 4 Accent 3" w:uiPriority="49"/>
+    <w:lsdException w:name="Grid Table 5 Dark Accent 3" w:uiPriority="50"/>
+    <w:lsdException w:name="Grid Table 6 Colorful Accent 3" w:uiPriority="51"/>
+    <w:lsdException w:name="Grid Table 7 Colorful Accent 3" w:uiPriority="52"/>
+    <w:lsdException w:name="Grid Table 1 Light Accent 4" w:uiPriority="46"/>
+    <w:lsdException w:name="Grid Table 2 Accent 4" w:uiPriority="47"/>
+    <w:lsdException w:name="Grid Table 3 Accent 4" w:uiPriority="48"/>
+    <w:lsdException w:name="Grid Table 4 Accent 4" w:uiPriority="49"/>
+    <w:lsdException w:name="Grid Table 5 Dark Accent 4" w:uiPriority="50"/>
+    <w:lsdException w:name="Grid Table 6 Colorful Accent 4" w:uiPriority="51"/>
+    <w:lsdException w:name="Grid Table 7 Colorful Accent 4" w:uiPriority="52"/>
+    <w:lsdException w:name="Grid Table 1 Light Accent 5" w:uiPriority="46"/>
+    <w:lsdException w:name="Grid Table 2 Accent 5" w:uiPriority="47"/>
+    <w:lsdException w:name="Grid Table 3 Accent 5" w:uiPriority="48"/>
+    <w:lsdException w:name="Grid Table 4 Accent 5" w:uiPriority="49"/>
+    <w:lsdException w:name="Grid Table 5 Dark Accent 5" w:uiPriority="50"/>
+    <w:lsdException w:name="Grid Table 6 Colorful Accent 5" w:uiPriority="51"/>
+    <w:lsdException w:name="Grid Table 7 Colorful Accent 5" w:uiPriority="52"/>
+    <w:lsdException w:name="Grid Table 1 Light Accent 6" w:uiPriority="46"/>
+    <w:lsdException w:name="Grid Table 2 Accent 6" w:uiPriority="47"/>
+    <w:lsdException w:name="Grid Table 3 Accent 6" w:uiPriority="48"/>
+    <w:lsdException w:name="Grid Table 4 Accent 6" w:uiPriority="49"/>
+    <w:lsdException w:name="Grid Table 5 Dark Accent 6" w:uiPriority="50"/>
+    <w:lsdException w:name="Grid Table 6 Colorful Accent 6" w:uiPriority="51"/>
+    <w:lsdException w:name="Grid Table 7 Colorful Accent 6" w:uiPriority="52"/>
+    <w:lsdException w:name="List Table 1 Light" w:uiPriority="46"/>
+    <w:lsdException w:name="List Table 2" w:uiPriority="47"/>
+    <w:lsdException w:name="List Table 3" w:uiPriority="48"/>
+    <w:lsdException w:name="List Table 4" w:uiPriority="49"/>
+    <w:lsdException w:name="List Table 5 Dark" w:uiPriority="50"/>
+    <w:lsdException w:name="List Table 6 Colorful" w:uiPriority="51"/>
+    <w:lsdException w:name="List Table 7 Colorful" w:uiPriority="52"/>
+    <w:lsdException w:name="List Table 1 Light Accent 1" w:uiPriority="46"/>
+    <w:lsdException w:name="List Table 2 Accent 1" w:uiPriority="47"/>
+    <w:lsdException w:name="List Table 3 Accent 1" w:uiPriority="48"/>
+    <w:lsdException w:name="List Table 4 Accent 1" w:uiPriority="49"/>
+    <w:lsdException w:name="List Table 5 Dark Accent 1" w:uiPriority="50"/>
+    <w:lsdException w:name="List Table 6 Colorful Accent 1" w:uiPriority="51"/>
+    <w:lsdException w:name="List Table 7 Colorful Accent 1" w:uiPriority="52"/>
+    <w:lsdException w:name="List Table 1 Light Accent 2" w:uiPriority="46"/>
+    <w:lsdException w:name="List Table 2 Accent 2" w:uiPriority="47"/>
+    <w:lsdException w:name="List Table 3 Accent 2" w:uiPriority="48"/>
+    <w:lsdException w:name="List Table 4 Accent 2" w:uiPriority="49"/>
+    <w:lsdException w:name="List Table 5 Dark Accent 2" w:uiPriority="50"/>
+    <w:lsdException w:name="List Table 6 Colorful Accent 2" w:uiPriority="51"/>
+    <w:lsdException w:name="List Table 7 Colorful Accent 2" w:uiPriority="52"/>
+    <w:lsdException w:name="List Table 1 Light Accent 3" w:uiPriority="46"/>
+    <w:lsdException w:name="List Table 2 Accent 3" w:uiPriority="47"/>
+    <w:lsdException w:name="List Table 3 Accent 3" w:uiPriority="48"/>
+    <w:lsdException w:name="List Table 4 Accent 3" w:uiPriority="49"/>
+    <w:lsdException w:name="List Table 5 Dark Accent 3" w:uiPriority="50"/>
+    <w:lsdException w:name="List Table 6 Colorful Accent 3" w:uiPriority="51"/>
+    <w:lsdException w:name="List Table 7 Colorful Accent 3" w:uiPriority="52"/>
+    <w:lsdException w:name="List Table 1 Light Accent 4" w:uiPriority="46"/>
+    <w:lsdException w:name="List Table 2 Accent 4" w:uiPriority="47"/>
+    <w:lsdException w:name="List Table 3 Accent 4" w:uiPriority="48"/>
+    <w:lsdException w:name="List Table 4 Accent 4" w:uiPriority="49"/>
+    <w:lsdException w:name="List Table 5 Dark Accent 4" w:uiPriority="50"/>
+    <w:lsdException w:name="List Table 6 Colorful Accent 4" w:uiPriority="51"/>
+    <w:lsdException w:name="List Table 7 Colorful Accent 4" w:uiPriority="52"/>
+    <w:lsdException w:name="List Table 1 Light Accent 5" w:uiPriority="46"/>
+    <w:lsdException w:name="List Table 2 Accent 5" w:uiPriority="47"/>
+    <w:lsdException w:name="List Table 3 Accent 5" w:uiPriority="48"/>
+    <w:lsdException w:name="List Table 4 Accent 5" w:uiPriority="49"/>
+    <w:lsdException w:name="List Table 5 Dark Accent 5" w:uiPriority="50"/>
+    <w:lsdException w:name="List Table 6 Colorful Accent 5" w:uiPriority="51"/>
+    <w:lsdException w:name="List Table 7 Colorful Accent 5" w:uiPriority="52"/>
+    <w:lsdException w:name="List Table 1 Light Accent 6" w:uiPriority="46"/>
+    <w:lsdException w:name="List Table 2 Accent 6" w:uiPriority="47"/>
+    <w:lsdException w:name="List Table 3 Accent 6" w:uiPriority="48"/>
+    <w:lsdException w:name="List Table 4 Accent 6" w:uiPriority="49"/>
+    <w:lsdException w:name="List Table 5 Dark Accent 6" w:uiPriority="50"/>
+    <w:lsdException w:name="List Table 6 Colorful Accent 6" w:uiPriority="51"/>
+    <w:lsdException w:name="List Table 7 Colorful Accent 6" w:uiPriority="52"/>
+    <w:lsdException w:name="Mention" w:semiHidden="1" w:unhideWhenUsed="1"/>
+    <w:lsdException w:name="Smart Hyperlink" w:semiHidden="1" w:unhideWhenUsed="1"/>
   </w:latentStyles>
   <w:style w:type="paragraph" w:default="1" w:styleId="Normal">
     <w:name w:val="Normal"/>
@@ -4841,7 +5310,6 @@
     <w:uiPriority w:val="99"/>
     <w:semiHidden/>
     <w:unhideWhenUsed/>
-    <w:qFormat/>
     <w:tblPr>
       <w:tblInd w:w="0" w:type="dxa"/>
       <w:tblCellMar>
@@ -4920,7 +5388,6 @@
       <w:lang w:eastAsia="en-US"/>
     </w:rPr>
     <w:tblPr>
-      <w:tblInd w:w="0" w:type="dxa"/>
       <w:tblBorders>
         <w:top w:val="single" w:sz="4" w:space="0" w:color="auto"/>
         <w:left w:val="single" w:sz="4" w:space="0" w:color="auto"/>
@@ -4929,12 +5396,6 @@
         <w:insideH w:val="single" w:sz="4" w:space="0" w:color="auto"/>
         <w:insideV w:val="single" w:sz="4" w:space="0" w:color="auto"/>
       </w:tblBorders>
-      <w:tblCellMar>
-        <w:top w:w="0" w:type="dxa"/>
-        <w:left w:w="108" w:type="dxa"/>
-        <w:bottom w:w="0" w:type="dxa"/>
-        <w:right w:w="108" w:type="dxa"/>
-      </w:tblCellMar>
     </w:tblPr>
   </w:style>
 </w:styles>
@@ -5229,7 +5690,7 @@
   <a:extraClrSchemeLst/>
   <a:extLst>
     <a:ext uri="{05A4C25C-085E-4340-85A3-A5531E510DB2}">
-      <thm15:themeFamily xmlns="" xmlns:thm15="http://schemas.microsoft.com/office/thememl/2012/main" name="Office Theme" id="{62F939B6-93AF-4DB8-9C6B-D6C7DFDC589F}" vid="{4A3C46E8-61CC-4603-A589-7422A47A8E4A}"/>
+      <thm15:themeFamily xmlns:thm15="http://schemas.microsoft.com/office/thememl/2012/main" name="Office Theme" id="{62F939B6-93AF-4DB8-9C6B-D6C7DFDC589F}" vid="{4A3C46E8-61CC-4603-A589-7422A47A8E4A}"/>
     </a:ext>
   </a:extLst>
 </a:theme>

</xml_diff>

<commit_message>
Atualizado o Relatorio de Acompanhamento da OS4782
</commit_message>
<xml_diff>
--- a/00_GESTAO_GERAL/05_ORDEM_SERVICO/05_OS4782/01_GESTAO/OS 4782 - Documento de Acompanhamento.docx
+++ b/00_GESTAO_GERAL/05_ORDEM_SERVICO/05_OS4782/01_GESTAO/OS 4782 - Documento de Acompanhamento.docx
@@ -1,6 +1,6 @@
 
 <file path=word/document.xml><?xml version="1.0" encoding="utf-8"?>
-<w:document xmlns:wpc="http://schemas.microsoft.com/office/word/2010/wordprocessingCanvas" xmlns:cx="http://schemas.microsoft.com/office/drawing/2014/chartex" xmlns:cx1="http://schemas.microsoft.com/office/drawing/2015/9/8/chartex" xmlns:cx2="http://schemas.microsoft.com/office/drawing/2015/10/21/chartex" xmlns:mc="http://schemas.openxmlformats.org/markup-compatibility/2006" xmlns:o="urn:schemas-microsoft-com:office:office" xmlns:r="http://schemas.openxmlformats.org/officeDocument/2006/relationships" xmlns:m="http://schemas.openxmlformats.org/officeDocument/2006/math" xmlns:v="urn:schemas-microsoft-com:vml" xmlns:wp14="http://schemas.microsoft.com/office/word/2010/wordprocessingDrawing" xmlns:wp="http://schemas.openxmlformats.org/drawingml/2006/wordprocessingDrawing" xmlns:w10="urn:schemas-microsoft-com:office:word" xmlns:w="http://schemas.openxmlformats.org/wordprocessingml/2006/main" xmlns:w14="http://schemas.microsoft.com/office/word/2010/wordml" xmlns:w15="http://schemas.microsoft.com/office/word/2012/wordml" xmlns:w16se="http://schemas.microsoft.com/office/word/2015/wordml/symex" xmlns:wpg="http://schemas.microsoft.com/office/word/2010/wordprocessingGroup" xmlns:wpi="http://schemas.microsoft.com/office/word/2010/wordprocessingInk" xmlns:wne="http://schemas.microsoft.com/office/word/2006/wordml" xmlns:wps="http://schemas.microsoft.com/office/word/2010/wordprocessingShape" mc:Ignorable="w14 w15 w16se wp14">
+<w:document xmlns:wpc="http://schemas.microsoft.com/office/word/2010/wordprocessingCanvas" xmlns:mc="http://schemas.openxmlformats.org/markup-compatibility/2006" xmlns:o="urn:schemas-microsoft-com:office:office" xmlns:r="http://schemas.openxmlformats.org/officeDocument/2006/relationships" xmlns:m="http://schemas.openxmlformats.org/officeDocument/2006/math" xmlns:v="urn:schemas-microsoft-com:vml" xmlns:wp14="http://schemas.microsoft.com/office/word/2010/wordprocessingDrawing" xmlns:wp="http://schemas.openxmlformats.org/drawingml/2006/wordprocessingDrawing" xmlns:w10="urn:schemas-microsoft-com:office:word" xmlns:w="http://schemas.openxmlformats.org/wordprocessingml/2006/main" xmlns:w14="http://schemas.microsoft.com/office/word/2010/wordml" xmlns:w15="http://schemas.microsoft.com/office/word/2012/wordml" xmlns:wpg="http://schemas.microsoft.com/office/word/2010/wordprocessingGroup" xmlns:wpi="http://schemas.microsoft.com/office/word/2010/wordprocessingInk" xmlns:wne="http://schemas.microsoft.com/office/word/2006/wordml" xmlns:wps="http://schemas.microsoft.com/office/word/2010/wordprocessingShape" mc:Ignorable="w14 w15 wp14">
   <w:body>
     <w:p>
       <w:pPr>
@@ -2674,6 +2674,53 @@
           </w:p>
         </w:tc>
       </w:tr>
+      <w:tr>
+        <w:tc>
+          <w:tcPr>
+            <w:tcW w:w="1134" w:type="dxa"/>
+          </w:tcPr>
+          <w:p>
+            <w:pPr>
+              <w:spacing w:after="0"/>
+              <w:jc w:val="center"/>
+            </w:pPr>
+            <w:r>
+              <w:t>14/10/16</w:t>
+            </w:r>
+          </w:p>
+        </w:tc>
+        <w:tc>
+          <w:tcPr>
+            <w:tcW w:w="5102" w:type="dxa"/>
+          </w:tcPr>
+          <w:p>
+            <w:pPr>
+              <w:spacing w:after="0"/>
+            </w:pPr>
+            <w:r>
+              <w:t>Foram corrigidos e liberados os seguintes erros graves: 271, 297</w:t>
+            </w:r>
+            <w:bookmarkStart w:id="0" w:name="_GoBack"/>
+            <w:bookmarkEnd w:id="0"/>
+            <w:r>
+              <w:t>, 289. O erro 270 foi retornado.</w:t>
+            </w:r>
+          </w:p>
+        </w:tc>
+        <w:tc>
+          <w:tcPr>
+            <w:tcW w:w="2835" w:type="dxa"/>
+          </w:tcPr>
+          <w:p>
+            <w:pPr>
+              <w:spacing w:after="0"/>
+            </w:pPr>
+            <w:r>
+              <w:t>NTC - Rodrigo Borges</w:t>
+            </w:r>
+          </w:p>
+        </w:tc>
+      </w:tr>
     </w:tbl>
     <w:p>
       <w:pPr>
@@ -3328,8 +3375,6 @@
                 <w:szCs w:val="20"/>
               </w:rPr>
             </w:pPr>
-            <w:bookmarkStart w:id="0" w:name="_GoBack"/>
-            <w:bookmarkEnd w:id="0"/>
           </w:p>
         </w:tc>
       </w:tr>
@@ -4569,10 +4614,7 @@
         <w:t xml:space="preserve"> por </w:t>
       </w:r>
       <w:r>
-        <w:t>demora para execução do ciclo de testes.</w:t>
-      </w:r>
-      <w:r>
-        <w:t xml:space="preserve"> </w:t>
+        <w:t xml:space="preserve">demora para execução do ciclo de testes. </w:t>
       </w:r>
       <w:r>
         <w:t xml:space="preserve">Totalizando </w:t>
@@ -4652,7 +4694,7 @@
 </file>
 
 <file path=word/endnotes.xml><?xml version="1.0" encoding="utf-8"?>
-<w:endnotes xmlns:wpc="http://schemas.microsoft.com/office/word/2010/wordprocessingCanvas" xmlns:cx="http://schemas.microsoft.com/office/drawing/2014/chartex" xmlns:cx1="http://schemas.microsoft.com/office/drawing/2015/9/8/chartex" xmlns:cx2="http://schemas.microsoft.com/office/drawing/2015/10/21/chartex" xmlns:mc="http://schemas.openxmlformats.org/markup-compatibility/2006" xmlns:o="urn:schemas-microsoft-com:office:office" xmlns:r="http://schemas.openxmlformats.org/officeDocument/2006/relationships" xmlns:m="http://schemas.openxmlformats.org/officeDocument/2006/math" xmlns:v="urn:schemas-microsoft-com:vml" xmlns:wp14="http://schemas.microsoft.com/office/word/2010/wordprocessingDrawing" xmlns:wp="http://schemas.openxmlformats.org/drawingml/2006/wordprocessingDrawing" xmlns:w10="urn:schemas-microsoft-com:office:word" xmlns:w="http://schemas.openxmlformats.org/wordprocessingml/2006/main" xmlns:w14="http://schemas.microsoft.com/office/word/2010/wordml" xmlns:w15="http://schemas.microsoft.com/office/word/2012/wordml" xmlns:w16se="http://schemas.microsoft.com/office/word/2015/wordml/symex" xmlns:wpg="http://schemas.microsoft.com/office/word/2010/wordprocessingGroup" xmlns:wpi="http://schemas.microsoft.com/office/word/2010/wordprocessingInk" xmlns:wne="http://schemas.microsoft.com/office/word/2006/wordml" xmlns:wps="http://schemas.microsoft.com/office/word/2010/wordprocessingShape" mc:Ignorable="w14 w15 w16se wp14">
+<w:endnotes xmlns:wpc="http://schemas.microsoft.com/office/word/2010/wordprocessingCanvas" xmlns:mc="http://schemas.openxmlformats.org/markup-compatibility/2006" xmlns:o="urn:schemas-microsoft-com:office:office" xmlns:r="http://schemas.openxmlformats.org/officeDocument/2006/relationships" xmlns:m="http://schemas.openxmlformats.org/officeDocument/2006/math" xmlns:v="urn:schemas-microsoft-com:vml" xmlns:wp14="http://schemas.microsoft.com/office/word/2010/wordprocessingDrawing" xmlns:wp="http://schemas.openxmlformats.org/drawingml/2006/wordprocessingDrawing" xmlns:w10="urn:schemas-microsoft-com:office:word" xmlns:w="http://schemas.openxmlformats.org/wordprocessingml/2006/main" xmlns:w14="http://schemas.microsoft.com/office/word/2010/wordml" xmlns:w15="http://schemas.microsoft.com/office/word/2012/wordml" xmlns:wpg="http://schemas.microsoft.com/office/word/2010/wordprocessingGroup" xmlns:wpi="http://schemas.microsoft.com/office/word/2010/wordprocessingInk" xmlns:wne="http://schemas.microsoft.com/office/word/2006/wordml" xmlns:wps="http://schemas.microsoft.com/office/word/2010/wordprocessingShape" mc:Ignorable="w14 w15 wp14">
   <w:endnote w:type="separator" w:id="-1">
     <w:p>
       <w:r>
@@ -4671,7 +4713,7 @@
 </file>
 
 <file path=word/footer1.xml><?xml version="1.0" encoding="utf-8"?>
-<w:ftr xmlns:wpc="http://schemas.microsoft.com/office/word/2010/wordprocessingCanvas" xmlns:cx="http://schemas.microsoft.com/office/drawing/2014/chartex" xmlns:cx1="http://schemas.microsoft.com/office/drawing/2015/9/8/chartex" xmlns:cx2="http://schemas.microsoft.com/office/drawing/2015/10/21/chartex" xmlns:mc="http://schemas.openxmlformats.org/markup-compatibility/2006" xmlns:o="urn:schemas-microsoft-com:office:office" xmlns:r="http://schemas.openxmlformats.org/officeDocument/2006/relationships" xmlns:m="http://schemas.openxmlformats.org/officeDocument/2006/math" xmlns:v="urn:schemas-microsoft-com:vml" xmlns:wp14="http://schemas.microsoft.com/office/word/2010/wordprocessingDrawing" xmlns:wp="http://schemas.openxmlformats.org/drawingml/2006/wordprocessingDrawing" xmlns:w10="urn:schemas-microsoft-com:office:word" xmlns:w="http://schemas.openxmlformats.org/wordprocessingml/2006/main" xmlns:w14="http://schemas.microsoft.com/office/word/2010/wordml" xmlns:w15="http://schemas.microsoft.com/office/word/2012/wordml" xmlns:w16se="http://schemas.microsoft.com/office/word/2015/wordml/symex" xmlns:wpg="http://schemas.microsoft.com/office/word/2010/wordprocessingGroup" xmlns:wpi="http://schemas.microsoft.com/office/word/2010/wordprocessingInk" xmlns:wne="http://schemas.microsoft.com/office/word/2006/wordml" xmlns:wps="http://schemas.microsoft.com/office/word/2010/wordprocessingShape" mc:Ignorable="w14 w15 w16se wp14">
+<w:ftr xmlns:wpc="http://schemas.microsoft.com/office/word/2010/wordprocessingCanvas" xmlns:mc="http://schemas.openxmlformats.org/markup-compatibility/2006" xmlns:o="urn:schemas-microsoft-com:office:office" xmlns:r="http://schemas.openxmlformats.org/officeDocument/2006/relationships" xmlns:m="http://schemas.openxmlformats.org/officeDocument/2006/math" xmlns:v="urn:schemas-microsoft-com:vml" xmlns:wp14="http://schemas.microsoft.com/office/word/2010/wordprocessingDrawing" xmlns:wp="http://schemas.openxmlformats.org/drawingml/2006/wordprocessingDrawing" xmlns:w10="urn:schemas-microsoft-com:office:word" xmlns:w="http://schemas.openxmlformats.org/wordprocessingml/2006/main" xmlns:w14="http://schemas.microsoft.com/office/word/2010/wordml" xmlns:w15="http://schemas.microsoft.com/office/word/2012/wordml" xmlns:wpg="http://schemas.microsoft.com/office/word/2010/wordprocessingGroup" xmlns:wpi="http://schemas.microsoft.com/office/word/2010/wordprocessingInk" xmlns:wne="http://schemas.microsoft.com/office/word/2006/wordml" xmlns:wps="http://schemas.microsoft.com/office/word/2010/wordprocessingShape" mc:Ignorable="w14 w15 wp14">
   <w:p>
     <w:pPr>
       <w:pStyle w:val="Rodap"/>
@@ -4743,7 +4785,7 @@
         <v:shape id="_x0000_s2051" type="#_x0000_t75" style="position:absolute;margin-left:275.05pt;margin-top:-9.15pt;width:211.25pt;height:35.9pt;z-index:251656704">
           <v:imagedata r:id="rId1" o:title=""/>
         </v:shape>
-        <o:OLEObject Type="Embed" ProgID="PBrush" ShapeID="_x0000_s2051" DrawAspect="Content" ObjectID="_1537881773" r:id="rId2"/>
+        <o:OLEObject Type="Embed" ProgID="PBrush" ShapeID="_x0000_s2051" DrawAspect="Content" ObjectID="_1537972590" r:id="rId2"/>
       </w:object>
     </w:r>
   </w:p>
@@ -4751,7 +4793,7 @@
 </file>
 
 <file path=word/footnotes.xml><?xml version="1.0" encoding="utf-8"?>
-<w:footnotes xmlns:wpc="http://schemas.microsoft.com/office/word/2010/wordprocessingCanvas" xmlns:cx="http://schemas.microsoft.com/office/drawing/2014/chartex" xmlns:cx1="http://schemas.microsoft.com/office/drawing/2015/9/8/chartex" xmlns:cx2="http://schemas.microsoft.com/office/drawing/2015/10/21/chartex" xmlns:mc="http://schemas.openxmlformats.org/markup-compatibility/2006" xmlns:o="urn:schemas-microsoft-com:office:office" xmlns:r="http://schemas.openxmlformats.org/officeDocument/2006/relationships" xmlns:m="http://schemas.openxmlformats.org/officeDocument/2006/math" xmlns:v="urn:schemas-microsoft-com:vml" xmlns:wp14="http://schemas.microsoft.com/office/word/2010/wordprocessingDrawing" xmlns:wp="http://schemas.openxmlformats.org/drawingml/2006/wordprocessingDrawing" xmlns:w10="urn:schemas-microsoft-com:office:word" xmlns:w="http://schemas.openxmlformats.org/wordprocessingml/2006/main" xmlns:w14="http://schemas.microsoft.com/office/word/2010/wordml" xmlns:w15="http://schemas.microsoft.com/office/word/2012/wordml" xmlns:w16se="http://schemas.microsoft.com/office/word/2015/wordml/symex" xmlns:wpg="http://schemas.microsoft.com/office/word/2010/wordprocessingGroup" xmlns:wpi="http://schemas.microsoft.com/office/word/2010/wordprocessingInk" xmlns:wne="http://schemas.microsoft.com/office/word/2006/wordml" xmlns:wps="http://schemas.microsoft.com/office/word/2010/wordprocessingShape" mc:Ignorable="w14 w15 w16se wp14">
+<w:footnotes xmlns:wpc="http://schemas.microsoft.com/office/word/2010/wordprocessingCanvas" xmlns:mc="http://schemas.openxmlformats.org/markup-compatibility/2006" xmlns:o="urn:schemas-microsoft-com:office:office" xmlns:r="http://schemas.openxmlformats.org/officeDocument/2006/relationships" xmlns:m="http://schemas.openxmlformats.org/officeDocument/2006/math" xmlns:v="urn:schemas-microsoft-com:vml" xmlns:wp14="http://schemas.microsoft.com/office/word/2010/wordprocessingDrawing" xmlns:wp="http://schemas.openxmlformats.org/drawingml/2006/wordprocessingDrawing" xmlns:w10="urn:schemas-microsoft-com:office:word" xmlns:w="http://schemas.openxmlformats.org/wordprocessingml/2006/main" xmlns:w14="http://schemas.microsoft.com/office/word/2010/wordml" xmlns:w15="http://schemas.microsoft.com/office/word/2012/wordml" xmlns:wpg="http://schemas.microsoft.com/office/word/2010/wordprocessingGroup" xmlns:wpi="http://schemas.microsoft.com/office/word/2010/wordprocessingInk" xmlns:wne="http://schemas.microsoft.com/office/word/2006/wordml" xmlns:wps="http://schemas.microsoft.com/office/word/2010/wordprocessingShape" mc:Ignorable="w14 w15 wp14">
   <w:footnote w:type="separator" w:id="-1">
     <w:p>
       <w:r>
@@ -4770,7 +4812,7 @@
 </file>
 
 <file path=word/header1.xml><?xml version="1.0" encoding="utf-8"?>
-<w:hdr xmlns:wpc="http://schemas.microsoft.com/office/word/2010/wordprocessingCanvas" xmlns:cx="http://schemas.microsoft.com/office/drawing/2014/chartex" xmlns:cx1="http://schemas.microsoft.com/office/drawing/2015/9/8/chartex" xmlns:cx2="http://schemas.microsoft.com/office/drawing/2015/10/21/chartex" xmlns:mc="http://schemas.openxmlformats.org/markup-compatibility/2006" xmlns:o="urn:schemas-microsoft-com:office:office" xmlns:r="http://schemas.openxmlformats.org/officeDocument/2006/relationships" xmlns:m="http://schemas.openxmlformats.org/officeDocument/2006/math" xmlns:v="urn:schemas-microsoft-com:vml" xmlns:wp14="http://schemas.microsoft.com/office/word/2010/wordprocessingDrawing" xmlns:wp="http://schemas.openxmlformats.org/drawingml/2006/wordprocessingDrawing" xmlns:w10="urn:schemas-microsoft-com:office:word" xmlns:w="http://schemas.openxmlformats.org/wordprocessingml/2006/main" xmlns:w14="http://schemas.microsoft.com/office/word/2010/wordml" xmlns:w15="http://schemas.microsoft.com/office/word/2012/wordml" xmlns:w16se="http://schemas.microsoft.com/office/word/2015/wordml/symex" xmlns:wpg="http://schemas.microsoft.com/office/word/2010/wordprocessingGroup" xmlns:wpi="http://schemas.microsoft.com/office/word/2010/wordprocessingInk" xmlns:wne="http://schemas.microsoft.com/office/word/2006/wordml" xmlns:wps="http://schemas.microsoft.com/office/word/2010/wordprocessingShape" mc:Ignorable="w14 w15 w16se wp14">
+<w:hdr xmlns:wpc="http://schemas.microsoft.com/office/word/2010/wordprocessingCanvas" xmlns:mc="http://schemas.openxmlformats.org/markup-compatibility/2006" xmlns:o="urn:schemas-microsoft-com:office:office" xmlns:r="http://schemas.openxmlformats.org/officeDocument/2006/relationships" xmlns:m="http://schemas.openxmlformats.org/officeDocument/2006/math" xmlns:v="urn:schemas-microsoft-com:vml" xmlns:wp14="http://schemas.microsoft.com/office/word/2010/wordprocessingDrawing" xmlns:wp="http://schemas.openxmlformats.org/drawingml/2006/wordprocessingDrawing" xmlns:w10="urn:schemas-microsoft-com:office:word" xmlns:w="http://schemas.openxmlformats.org/wordprocessingml/2006/main" xmlns:w14="http://schemas.microsoft.com/office/word/2010/wordml" xmlns:w15="http://schemas.microsoft.com/office/word/2012/wordml" xmlns:wpg="http://schemas.microsoft.com/office/word/2010/wordprocessingGroup" xmlns:wpi="http://schemas.microsoft.com/office/word/2010/wordprocessingInk" xmlns:wne="http://schemas.microsoft.com/office/word/2006/wordml" xmlns:wps="http://schemas.microsoft.com/office/word/2010/wordprocessingShape" mc:Ignorable="w14 w15 wp14">
   <w:p>
     <w:pPr>
       <w:pStyle w:val="Cabealho"/>
@@ -4901,7 +4943,7 @@
 </file>
 
 <file path=word/styles.xml><?xml version="1.0" encoding="utf-8"?>
-<w:styles xmlns:mc="http://schemas.openxmlformats.org/markup-compatibility/2006" xmlns:r="http://schemas.openxmlformats.org/officeDocument/2006/relationships" xmlns:w="http://schemas.openxmlformats.org/wordprocessingml/2006/main" xmlns:w14="http://schemas.microsoft.com/office/word/2010/wordml" xmlns:w15="http://schemas.microsoft.com/office/word/2012/wordml" xmlns:w16se="http://schemas.microsoft.com/office/word/2015/wordml/symex" mc:Ignorable="w14 w15 w16se">
+<w:styles xmlns:mc="http://schemas.openxmlformats.org/markup-compatibility/2006" xmlns:r="http://schemas.openxmlformats.org/officeDocument/2006/relationships" xmlns:w="http://schemas.openxmlformats.org/wordprocessingml/2006/main" xmlns:w14="http://schemas.microsoft.com/office/word/2010/wordml" xmlns:w15="http://schemas.microsoft.com/office/word/2012/wordml" mc:Ignorable="w14 w15">
   <w:docDefaults>
     <w:rPrDefault>
       <w:rPr>
@@ -4911,7 +4953,7 @@
     </w:rPrDefault>
     <w:pPrDefault/>
   </w:docDefaults>
-  <w:latentStyles w:defLockedState="0" w:defUIPriority="99" w:defSemiHidden="0" w:defUnhideWhenUsed="0" w:defQFormat="0" w:count="373">
+  <w:latentStyles w:defLockedState="0" w:defUIPriority="99" w:defSemiHidden="0" w:defUnhideWhenUsed="0" w:defQFormat="0" w:count="371">
     <w:lsdException w:name="Normal" w:uiPriority="0" w:qFormat="1"/>
     <w:lsdException w:name="heading 1" w:uiPriority="9" w:qFormat="1"/>
     <w:lsdException w:name="heading 2" w:semiHidden="1" w:uiPriority="9" w:unhideWhenUsed="1" w:qFormat="1"/>
@@ -5066,7 +5108,7 @@
     <w:lsdException w:name="Table Web 2" w:semiHidden="1" w:unhideWhenUsed="1"/>
     <w:lsdException w:name="Table Web 3" w:semiHidden="1" w:unhideWhenUsed="1"/>
     <w:lsdException w:name="Balloon Text" w:semiHidden="1" w:unhideWhenUsed="1"/>
-    <w:lsdException w:name="Table Grid" w:semiHidden="1" w:uiPriority="39" w:unhideWhenUsed="1"/>
+    <w:lsdException w:name="Table Grid" w:uiPriority="39"/>
     <w:lsdException w:name="Table Theme" w:semiHidden="1" w:unhideWhenUsed="1"/>
     <w:lsdException w:name="Placeholder Text" w:semiHidden="1"/>
     <w:lsdException w:name="No Spacing" w:uiPriority="1" w:qFormat="1"/>
@@ -5283,8 +5325,6 @@
     <w:lsdException w:name="List Table 5 Dark Accent 6" w:uiPriority="50"/>
     <w:lsdException w:name="List Table 6 Colorful Accent 6" w:uiPriority="51"/>
     <w:lsdException w:name="List Table 7 Colorful Accent 6" w:uiPriority="52"/>
-    <w:lsdException w:name="Mention" w:semiHidden="1" w:unhideWhenUsed="1"/>
-    <w:lsdException w:name="Smart Hyperlink" w:semiHidden="1" w:unhideWhenUsed="1"/>
   </w:latentStyles>
   <w:style w:type="paragraph" w:default="1" w:styleId="Normal">
     <w:name w:val="Normal"/>
@@ -5388,6 +5428,7 @@
       <w:lang w:eastAsia="en-US"/>
     </w:rPr>
     <w:tblPr>
+      <w:tblInd w:w="0" w:type="dxa"/>
       <w:tblBorders>
         <w:top w:val="single" w:sz="4" w:space="0" w:color="auto"/>
         <w:left w:val="single" w:sz="4" w:space="0" w:color="auto"/>
@@ -5396,6 +5437,12 @@
         <w:insideH w:val="single" w:sz="4" w:space="0" w:color="auto"/>
         <w:insideV w:val="single" w:sz="4" w:space="0" w:color="auto"/>
       </w:tblBorders>
+      <w:tblCellMar>
+        <w:top w:w="0" w:type="dxa"/>
+        <w:left w:w="108" w:type="dxa"/>
+        <w:bottom w:w="0" w:type="dxa"/>
+        <w:right w:w="108" w:type="dxa"/>
+      </w:tblCellMar>
     </w:tblPr>
   </w:style>
 </w:styles>

</xml_diff>

<commit_message>
Atualização do Documento de Acompanhamento da OS 4782, para registrar a devolução da OS por inconformidades não corrigidas na versão 1.6.7 de 17/10/2016. As inconformidades não corrigidas foram: 269, 270 e 289.
</commit_message>
<xml_diff>
--- a/00_GESTAO_GERAL/05_ORDEM_SERVICO/05_OS4782/01_GESTAO/OS 4782 - Documento de Acompanhamento.docx
+++ b/00_GESTAO_GERAL/05_ORDEM_SERVICO/05_OS4782/01_GESTAO/OS 4782 - Documento de Acompanhamento.docx
@@ -1,6 +1,6 @@
 
 <file path=word/document.xml><?xml version="1.0" encoding="utf-8"?>
-<w:document xmlns:ve="http://schemas.openxmlformats.org/markup-compatibility/2006" xmlns:o="urn:schemas-microsoft-com:office:office" xmlns:r="http://schemas.openxmlformats.org/officeDocument/2006/relationships" xmlns:m="http://schemas.openxmlformats.org/officeDocument/2006/math" xmlns:v="urn:schemas-microsoft-com:vml" xmlns:wp="http://schemas.openxmlformats.org/drawingml/2006/wordprocessingDrawing" xmlns:w10="urn:schemas-microsoft-com:office:word" xmlns:w="http://schemas.openxmlformats.org/wordprocessingml/2006/main" xmlns:wne="http://schemas.microsoft.com/office/word/2006/wordml">
+<w:document xmlns:wpc="http://schemas.microsoft.com/office/word/2010/wordprocessingCanvas" xmlns:cx="http://schemas.microsoft.com/office/drawing/2014/chartex" xmlns:cx1="http://schemas.microsoft.com/office/drawing/2015/9/8/chartex" xmlns:cx2="http://schemas.microsoft.com/office/drawing/2015/10/21/chartex" xmlns:cx3="http://schemas.microsoft.com/office/drawing/2016/5/9/chartex" xmlns:cx4="http://schemas.microsoft.com/office/drawing/2016/5/10/chartex" xmlns:cx5="http://schemas.microsoft.com/office/drawing/2016/5/11/chartex" xmlns:mc="http://schemas.openxmlformats.org/markup-compatibility/2006" xmlns:o="urn:schemas-microsoft-com:office:office" xmlns:r="http://schemas.openxmlformats.org/officeDocument/2006/relationships" xmlns:m="http://schemas.openxmlformats.org/officeDocument/2006/math" xmlns:v="urn:schemas-microsoft-com:vml" xmlns:wp14="http://schemas.microsoft.com/office/word/2010/wordprocessingDrawing" xmlns:wp="http://schemas.openxmlformats.org/drawingml/2006/wordprocessingDrawing" xmlns:w10="urn:schemas-microsoft-com:office:word" xmlns:w="http://schemas.openxmlformats.org/wordprocessingml/2006/main" xmlns:w14="http://schemas.microsoft.com/office/word/2010/wordml" xmlns:w15="http://schemas.microsoft.com/office/word/2012/wordml" xmlns:w16se="http://schemas.microsoft.com/office/word/2015/wordml/symex" xmlns:wpg="http://schemas.microsoft.com/office/word/2010/wordprocessingGroup" xmlns:wpi="http://schemas.microsoft.com/office/word/2010/wordprocessingInk" xmlns:wne="http://schemas.microsoft.com/office/word/2006/wordml" xmlns:wps="http://schemas.microsoft.com/office/word/2010/wordprocessingShape" mc:Ignorable="w14 w15 w16se wp14">
   <w:body>
     <w:p>
       <w:pPr>
@@ -30,7 +30,7 @@
           <w:insideH w:val="none" w:sz="0" w:space="0" w:color="auto"/>
           <w:insideV w:val="none" w:sz="0" w:space="0" w:color="auto"/>
         </w:tblBorders>
-        <w:tblLook w:val="04A0"/>
+        <w:tblLook w:val="04A0" w:firstRow="1" w:lastRow="0" w:firstColumn="1" w:lastColumn="0" w:noHBand="0" w:noVBand="1"/>
       </w:tblPr>
       <w:tblGrid>
         <w:gridCol w:w="1134"/>
@@ -293,23 +293,7 @@
                 <w:sz w:val="24"/>
                 <w:szCs w:val="24"/>
               </w:rPr>
-              <w:t xml:space="preserve">OS para </w:t>
-            </w:r>
-            <w:proofErr w:type="gramStart"/>
-            <w:r>
-              <w:rPr>
-                <w:sz w:val="24"/>
-                <w:szCs w:val="24"/>
-              </w:rPr>
-              <w:t>implementação</w:t>
-            </w:r>
-            <w:proofErr w:type="gramEnd"/>
-            <w:r>
-              <w:rPr>
-                <w:sz w:val="24"/>
-                <w:szCs w:val="24"/>
-              </w:rPr>
-              <w:t xml:space="preserve"> dos casos de uso que especifica o</w:t>
+              <w:t>OS para implementação dos casos de uso que especifica o</w:t>
             </w:r>
             <w:r>
               <w:rPr>
@@ -385,7 +369,7 @@
       <w:tblPr>
         <w:tblStyle w:val="Tabelacomgrade"/>
         <w:tblW w:w="9069" w:type="dxa"/>
-        <w:tblLook w:val="04A0"/>
+        <w:tblLook w:val="04A0" w:firstRow="1" w:lastRow="0" w:firstColumn="1" w:lastColumn="0" w:noHBand="0" w:noVBand="1"/>
       </w:tblPr>
       <w:tblGrid>
         <w:gridCol w:w="1698"/>
@@ -780,7 +764,7 @@
       <w:tblPr>
         <w:tblStyle w:val="Tabelacomgrade"/>
         <w:tblW w:w="9071" w:type="dxa"/>
-        <w:tblLook w:val="04A0"/>
+        <w:tblLook w:val="04A0" w:firstRow="1" w:lastRow="0" w:firstColumn="1" w:lastColumn="0" w:noHBand="0" w:noVBand="1"/>
       </w:tblPr>
       <w:tblGrid>
         <w:gridCol w:w="1553"/>
@@ -962,15 +946,7 @@
               <w:spacing w:after="0"/>
             </w:pPr>
             <w:r>
-              <w:t xml:space="preserve">Manter </w:t>
-            </w:r>
-            <w:proofErr w:type="gramStart"/>
-            <w:r>
-              <w:t>Papeis</w:t>
-            </w:r>
-            <w:proofErr w:type="gramEnd"/>
-            <w:r>
-              <w:t xml:space="preserve"> de um Sistema</w:t>
+              <w:t>Manter Papeis de um Sistema</w:t>
             </w:r>
           </w:p>
         </w:tc>
@@ -1148,7 +1124,7 @@
       <w:tblPr>
         <w:tblStyle w:val="Tabelacomgrade"/>
         <w:tblW w:w="9071" w:type="dxa"/>
-        <w:tblLook w:val="04A0"/>
+        <w:tblLook w:val="04A0" w:firstRow="1" w:lastRow="0" w:firstColumn="1" w:lastColumn="0" w:noHBand="0" w:noVBand="1"/>
       </w:tblPr>
       <w:tblGrid>
         <w:gridCol w:w="1984"/>
@@ -1212,7 +1188,7 @@
                 <w:sz w:val="24"/>
                 <w:szCs w:val="24"/>
               </w:rPr>
-              <w:t>Reentregue</w:t>
+              <w:t>Devolvida</w:t>
             </w:r>
           </w:p>
         </w:tc>
@@ -1272,8 +1248,10 @@
                 <w:sz w:val="24"/>
                 <w:szCs w:val="24"/>
               </w:rPr>
-              <w:t>17</w:t>
-            </w:r>
+              <w:t>01</w:t>
+            </w:r>
+            <w:bookmarkStart w:id="0" w:name="_GoBack"/>
+            <w:bookmarkEnd w:id="0"/>
             <w:r>
               <w:rPr>
                 <w:sz w:val="24"/>
@@ -1286,7 +1264,14 @@
                 <w:sz w:val="24"/>
                 <w:szCs w:val="24"/>
               </w:rPr>
-              <w:t>10</w:t>
+              <w:t>1</w:t>
+            </w:r>
+            <w:r>
+              <w:rPr>
+                <w:sz w:val="24"/>
+                <w:szCs w:val="24"/>
+              </w:rPr>
+              <w:t>1</w:t>
             </w:r>
             <w:r>
               <w:rPr>
@@ -2186,7 +2171,7 @@
       <w:tblPr>
         <w:tblStyle w:val="Tabelacomgrade"/>
         <w:tblW w:w="9071" w:type="dxa"/>
-        <w:tblLook w:val="04A0"/>
+        <w:tblLook w:val="04A0" w:firstRow="1" w:lastRow="0" w:firstColumn="1" w:lastColumn="0" w:noHBand="0" w:noVBand="1"/>
       </w:tblPr>
       <w:tblGrid>
         <w:gridCol w:w="1134"/>
@@ -2568,11 +2553,9 @@
             <w:pPr>
               <w:spacing w:after="0"/>
             </w:pPr>
-            <w:proofErr w:type="gramStart"/>
             <w:r>
               <w:t>OS Entregue</w:t>
             </w:r>
-            <w:proofErr w:type="gramEnd"/>
           </w:p>
         </w:tc>
         <w:tc>
@@ -2655,23 +2638,7 @@
               <w:spacing w:after="0"/>
             </w:pPr>
             <w:r>
-              <w:t xml:space="preserve">OS Devolvida, por ter sido encontrados 12 Inconformidade durantes o Ciclo de Testes da Versão 1.6.1, sendo </w:t>
-            </w:r>
-            <w:proofErr w:type="gramStart"/>
-            <w:r>
-              <w:t>8</w:t>
-            </w:r>
-            <w:proofErr w:type="gramEnd"/>
-            <w:r>
-              <w:t xml:space="preserve"> Não Graves e 4 Graves. As inconformidades estão relacionadas no </w:t>
-            </w:r>
-            <w:proofErr w:type="spellStart"/>
-            <w:r>
-              <w:t>Mantis</w:t>
-            </w:r>
-            <w:proofErr w:type="spellEnd"/>
-            <w:r>
-              <w:t>. Conforme OS 4782 - Relatório de Ciclo de Testes, no diretório 00_GESTAO_GERAL\ 05_ORDEM_SERVICO\05_OS4782\02_TESTES.</w:t>
+              <w:t>OS Devolvida, por ter sido encontrados 12 Inconformidade durantes o Ciclo de Testes da Versão 1.6.1, sendo 8 Não Graves e 4 Graves. As inconformidades estão relacionadas no Mantis. Conforme OS 4782 - Relatório de Ciclo de Testes, no diretório 00_GESTAO_GERAL\ 05_ORDEM_SERVICO\05_OS4782\02_TESTES.</w:t>
             </w:r>
           </w:p>
           <w:p>
@@ -2717,13 +2684,8 @@
             <w:r>
               <w:t xml:space="preserve"> por </w:t>
             </w:r>
-            <w:proofErr w:type="gramStart"/>
-            <w:r>
-              <w:t>demora para</w:t>
-            </w:r>
-            <w:proofErr w:type="gramEnd"/>
-            <w:r>
-              <w:t xml:space="preserve"> execução do ciclo de testes.</w:t>
+            <w:r>
+              <w:t>demora para execução do ciclo de testes.</w:t>
             </w:r>
           </w:p>
         </w:tc>
@@ -2812,8 +2774,6 @@
             <w:r>
               <w:t xml:space="preserve"> e </w:t>
             </w:r>
-            <w:bookmarkStart w:id="0" w:name="_GoBack"/>
-            <w:bookmarkEnd w:id="0"/>
             <w:r>
               <w:t>271 fo</w:t>
             </w:r>
@@ -2835,6 +2795,48 @@
             </w:pPr>
             <w:r>
               <w:t>NTC - Rodrigo Borges</w:t>
+            </w:r>
+          </w:p>
+        </w:tc>
+      </w:tr>
+      <w:tr>
+        <w:tc>
+          <w:tcPr>
+            <w:tcW w:w="1134" w:type="dxa"/>
+          </w:tcPr>
+          <w:p>
+            <w:pPr>
+              <w:spacing w:after="0"/>
+              <w:jc w:val="center"/>
+            </w:pPr>
+            <w:r>
+              <w:t>01/11/16</w:t>
+            </w:r>
+          </w:p>
+        </w:tc>
+        <w:tc>
+          <w:tcPr>
+            <w:tcW w:w="5102" w:type="dxa"/>
+          </w:tcPr>
+          <w:p>
+            <w:pPr>
+              <w:spacing w:after="0"/>
+            </w:pPr>
+            <w:r>
+              <w:t>Devolução da OS por inconformidades não corrigidas na versão 1.6.7 de 17/10/2016. As inconformidades não corrigidas foram: 269, 270 e 289.</w:t>
+            </w:r>
+          </w:p>
+        </w:tc>
+        <w:tc>
+          <w:tcPr>
+            <w:tcW w:w="2835" w:type="dxa"/>
+          </w:tcPr>
+          <w:p>
+            <w:pPr>
+              <w:spacing w:after="0"/>
+            </w:pPr>
+            <w:r>
+              <w:t>CIAT - João Paulo</w:t>
             </w:r>
           </w:p>
         </w:tc>
@@ -2853,7 +2855,7 @@
         <w:tblStyle w:val="Tabelacomgrade"/>
         <w:tblW w:w="9072" w:type="dxa"/>
         <w:shd w:val="clear" w:color="auto" w:fill="BFBFBF"/>
-        <w:tblLook w:val="04A0"/>
+        <w:tblLook w:val="04A0" w:firstRow="1" w:lastRow="0" w:firstColumn="1" w:lastColumn="0" w:noHBand="0" w:noVBand="1"/>
       </w:tblPr>
       <w:tblGrid>
         <w:gridCol w:w="1632"/>
@@ -3102,14 +3104,12 @@
                 <w:b/>
               </w:rPr>
             </w:pPr>
-            <w:proofErr w:type="gramStart"/>
             <w:r>
               <w:rPr>
                 <w:b/>
               </w:rPr>
               <w:t>4</w:t>
             </w:r>
-            <w:proofErr w:type="gramEnd"/>
           </w:p>
         </w:tc>
         <w:tc>
@@ -3126,14 +3126,12 @@
                 <w:b/>
               </w:rPr>
             </w:pPr>
-            <w:proofErr w:type="gramStart"/>
             <w:r>
               <w:rPr>
                 <w:b/>
               </w:rPr>
               <w:t>8</w:t>
             </w:r>
-            <w:proofErr w:type="gramEnd"/>
           </w:p>
         </w:tc>
       </w:tr>
@@ -3224,7 +3222,7 @@
         <w:tblStyle w:val="Tabelacomgrade"/>
         <w:tblW w:w="9072" w:type="dxa"/>
         <w:tblLayout w:type="fixed"/>
-        <w:tblLook w:val="04A0"/>
+        <w:tblLook w:val="04A0" w:firstRow="1" w:lastRow="0" w:firstColumn="1" w:lastColumn="0" w:noHBand="0" w:noVBand="1"/>
       </w:tblPr>
       <w:tblGrid>
         <w:gridCol w:w="1537"/>
@@ -3537,15 +3535,7 @@
               <w:spacing w:after="0"/>
             </w:pPr>
             <w:r>
-              <w:t xml:space="preserve">Desvio em dias do prazo para correção de </w:t>
-            </w:r>
-            <w:proofErr w:type="gramStart"/>
-            <w:r>
-              <w:t>todas</w:t>
-            </w:r>
-            <w:proofErr w:type="gramEnd"/>
-            <w:r>
-              <w:t xml:space="preserve"> inconformidades encontradas durante a homologação/aceite a partir da notificação das inconformidades</w:t>
+              <w:t>Desvio em dias do prazo para correção de todas inconformidades encontradas durante a homologação/aceite a partir da notificação das inconformidades</w:t>
             </w:r>
           </w:p>
         </w:tc>
@@ -3562,14 +3552,12 @@
                 <w:b/>
               </w:rPr>
             </w:pPr>
-            <w:proofErr w:type="gramStart"/>
             <w:r>
               <w:rPr>
                 <w:b/>
               </w:rPr>
               <w:t>2</w:t>
             </w:r>
-            <w:proofErr w:type="gramEnd"/>
           </w:p>
         </w:tc>
         <w:tc>
@@ -3588,7 +3576,6 @@
                 <w:szCs w:val="20"/>
               </w:rPr>
             </w:pPr>
-            <w:proofErr w:type="gramStart"/>
             <w:r>
               <w:rPr>
                 <w:b/>
@@ -3596,7 +3583,6 @@
               </w:rPr>
               <w:t>0</w:t>
             </w:r>
-            <w:proofErr w:type="gramEnd"/>
           </w:p>
         </w:tc>
         <w:tc>
@@ -3672,14 +3658,12 @@
                 <w:b/>
               </w:rPr>
             </w:pPr>
-            <w:proofErr w:type="gramStart"/>
             <w:r>
               <w:rPr>
                 <w:b/>
               </w:rPr>
               <w:t>2</w:t>
             </w:r>
-            <w:proofErr w:type="gramEnd"/>
           </w:p>
         </w:tc>
         <w:tc>
@@ -3842,13 +3826,8 @@
               <w:spacing w:after="0"/>
             </w:pPr>
             <w:r>
-              <w:t>Quantidades de inconformidades não graves/</w:t>
-            </w:r>
-            <w:proofErr w:type="gramStart"/>
-            <w:r>
-              <w:t>PF encontradas durante a homologação/aceite</w:t>
-            </w:r>
-            <w:proofErr w:type="gramEnd"/>
+              <w:t>Quantidades de inconformidades não graves/PF encontradas durante a homologação/aceite</w:t>
+            </w:r>
           </w:p>
         </w:tc>
         <w:tc>
@@ -3966,13 +3945,8 @@
               <w:spacing w:after="0"/>
             </w:pPr>
             <w:r>
-              <w:t>Quantidades de inconformidades graves/</w:t>
-            </w:r>
-            <w:proofErr w:type="gramStart"/>
-            <w:r>
-              <w:t>PF encontradas durante a homologação/aceite</w:t>
-            </w:r>
-            <w:proofErr w:type="gramEnd"/>
+              <w:t>Quantidades de inconformidades graves/PF encontradas durante a homologação/aceite</w:t>
+            </w:r>
           </w:p>
         </w:tc>
         <w:tc>
@@ -4090,13 +4064,8 @@
               <w:spacing w:after="0"/>
             </w:pPr>
             <w:r>
-              <w:t>Quantidades de inconformidades não graves/</w:t>
-            </w:r>
-            <w:proofErr w:type="gramStart"/>
-            <w:r>
-              <w:t>PF encontrada durante o prazo de garantia</w:t>
-            </w:r>
-            <w:proofErr w:type="gramEnd"/>
+              <w:t>Quantidades de inconformidades não graves/PF encontrada durante o prazo de garantia</w:t>
+            </w:r>
           </w:p>
         </w:tc>
         <w:tc>
@@ -4200,13 +4169,8 @@
               <w:spacing w:after="0"/>
             </w:pPr>
             <w:r>
-              <w:t>Quantidades de inconformidades graves/</w:t>
-            </w:r>
-            <w:proofErr w:type="gramStart"/>
-            <w:r>
-              <w:t>PF encontrada durante o prazo de garantia</w:t>
-            </w:r>
-            <w:proofErr w:type="gramEnd"/>
+              <w:t>Quantidades de inconformidades graves/PF encontrada durante o prazo de garantia</w:t>
+            </w:r>
           </w:p>
         </w:tc>
         <w:tc>
@@ -4776,13 +4740,8 @@
       <w:r>
         <w:t xml:space="preserve"> por </w:t>
       </w:r>
-      <w:proofErr w:type="gramStart"/>
       <w:r>
-        <w:t>demora para</w:t>
-      </w:r>
-      <w:proofErr w:type="gramEnd"/>
-      <w:r>
-        <w:t xml:space="preserve"> execução do ciclo de testes. </w:t>
+        <w:t xml:space="preserve">demora para execução do ciclo de testes. </w:t>
       </w:r>
       <w:r>
         <w:t xml:space="preserve">Totalizando </w:t>
@@ -4805,15 +4764,7 @@
         <w:jc w:val="both"/>
       </w:pPr>
       <w:r>
-        <w:t xml:space="preserve">A contagem final revisada passou de 153 PF para 160 PF devido </w:t>
-      </w:r>
-      <w:proofErr w:type="gramStart"/>
-      <w:r>
-        <w:t>a</w:t>
-      </w:r>
-      <w:proofErr w:type="gramEnd"/>
-      <w:r>
-        <w:t xml:space="preserve"> inclusão de um “ALI” com os “Dados de Atribuição dos perfis a usuários”, onde são armazenadas as informações ge</w:t>
+        <w:t>A contagem final revisada passou de 153 PF para 160 PF devido a inclusão de um “ALI” com os “Dados de Atribuição dos perfis a usuários”, onde são armazenadas as informações ge</w:t>
       </w:r>
       <w:r>
         <w:t>radas no caso de uso em questão.</w:t>
@@ -4870,7 +4821,7 @@
 </file>
 
 <file path=word/endnotes.xml><?xml version="1.0" encoding="utf-8"?>
-<w:endnotes xmlns:ve="http://schemas.openxmlformats.org/markup-compatibility/2006" xmlns:o="urn:schemas-microsoft-com:office:office" xmlns:r="http://schemas.openxmlformats.org/officeDocument/2006/relationships" xmlns:m="http://schemas.openxmlformats.org/officeDocument/2006/math" xmlns:v="urn:schemas-microsoft-com:vml" xmlns:wp="http://schemas.openxmlformats.org/drawingml/2006/wordprocessingDrawing" xmlns:w10="urn:schemas-microsoft-com:office:word" xmlns:w="http://schemas.openxmlformats.org/wordprocessingml/2006/main" xmlns:wne="http://schemas.microsoft.com/office/word/2006/wordml">
+<w:endnotes xmlns:wpc="http://schemas.microsoft.com/office/word/2010/wordprocessingCanvas" xmlns:cx="http://schemas.microsoft.com/office/drawing/2014/chartex" xmlns:cx1="http://schemas.microsoft.com/office/drawing/2015/9/8/chartex" xmlns:cx2="http://schemas.microsoft.com/office/drawing/2015/10/21/chartex" xmlns:cx3="http://schemas.microsoft.com/office/drawing/2016/5/9/chartex" xmlns:cx4="http://schemas.microsoft.com/office/drawing/2016/5/10/chartex" xmlns:cx5="http://schemas.microsoft.com/office/drawing/2016/5/11/chartex" xmlns:mc="http://schemas.openxmlformats.org/markup-compatibility/2006" xmlns:o="urn:schemas-microsoft-com:office:office" xmlns:r="http://schemas.openxmlformats.org/officeDocument/2006/relationships" xmlns:m="http://schemas.openxmlformats.org/officeDocument/2006/math" xmlns:v="urn:schemas-microsoft-com:vml" xmlns:wp14="http://schemas.microsoft.com/office/word/2010/wordprocessingDrawing" xmlns:wp="http://schemas.openxmlformats.org/drawingml/2006/wordprocessingDrawing" xmlns:w10="urn:schemas-microsoft-com:office:word" xmlns:w="http://schemas.openxmlformats.org/wordprocessingml/2006/main" xmlns:w14="http://schemas.microsoft.com/office/word/2010/wordml" xmlns:w15="http://schemas.microsoft.com/office/word/2012/wordml" xmlns:w16se="http://schemas.microsoft.com/office/word/2015/wordml/symex" xmlns:wpg="http://schemas.microsoft.com/office/word/2010/wordprocessingGroup" xmlns:wpi="http://schemas.microsoft.com/office/word/2010/wordprocessingInk" xmlns:wne="http://schemas.microsoft.com/office/word/2006/wordml" xmlns:wps="http://schemas.microsoft.com/office/word/2010/wordprocessingShape" mc:Ignorable="w14 w15 w16se wp14">
   <w:endnote w:type="separator" w:id="-1">
     <w:p>
       <w:r>
@@ -4889,7 +4840,7 @@
 </file>
 
 <file path=word/footer1.xml><?xml version="1.0" encoding="utf-8"?>
-<w:ftr xmlns:ve="http://schemas.openxmlformats.org/markup-compatibility/2006" xmlns:o="urn:schemas-microsoft-com:office:office" xmlns:r="http://schemas.openxmlformats.org/officeDocument/2006/relationships" xmlns:m="http://schemas.openxmlformats.org/officeDocument/2006/math" xmlns:v="urn:schemas-microsoft-com:vml" xmlns:wp="http://schemas.openxmlformats.org/drawingml/2006/wordprocessingDrawing" xmlns:w10="urn:schemas-microsoft-com:office:word" xmlns:w="http://schemas.openxmlformats.org/wordprocessingml/2006/main" xmlns:wne="http://schemas.microsoft.com/office/word/2006/wordml">
+<w:ftr xmlns:wpc="http://schemas.microsoft.com/office/word/2010/wordprocessingCanvas" xmlns:cx="http://schemas.microsoft.com/office/drawing/2014/chartex" xmlns:cx1="http://schemas.microsoft.com/office/drawing/2015/9/8/chartex" xmlns:cx2="http://schemas.microsoft.com/office/drawing/2015/10/21/chartex" xmlns:cx3="http://schemas.microsoft.com/office/drawing/2016/5/9/chartex" xmlns:cx4="http://schemas.microsoft.com/office/drawing/2016/5/10/chartex" xmlns:cx5="http://schemas.microsoft.com/office/drawing/2016/5/11/chartex" xmlns:mc="http://schemas.openxmlformats.org/markup-compatibility/2006" xmlns:o="urn:schemas-microsoft-com:office:office" xmlns:r="http://schemas.openxmlformats.org/officeDocument/2006/relationships" xmlns:m="http://schemas.openxmlformats.org/officeDocument/2006/math" xmlns:v="urn:schemas-microsoft-com:vml" xmlns:wp14="http://schemas.microsoft.com/office/word/2010/wordprocessingDrawing" xmlns:wp="http://schemas.openxmlformats.org/drawingml/2006/wordprocessingDrawing" xmlns:w10="urn:schemas-microsoft-com:office:word" xmlns:w="http://schemas.openxmlformats.org/wordprocessingml/2006/main" xmlns:w14="http://schemas.microsoft.com/office/word/2010/wordml" xmlns:w15="http://schemas.microsoft.com/office/word/2012/wordml" xmlns:w16se="http://schemas.microsoft.com/office/word/2015/wordml/symex" xmlns:wpg="http://schemas.microsoft.com/office/word/2010/wordprocessingGroup" xmlns:wpi="http://schemas.microsoft.com/office/word/2010/wordprocessingInk" xmlns:wne="http://schemas.microsoft.com/office/word/2006/wordml" xmlns:wps="http://schemas.microsoft.com/office/word/2010/wordprocessingShape" mc:Ignorable="w14 w15 w16se wp14">
   <w:p>
     <w:pPr>
       <w:pStyle w:val="Rodap"/>
@@ -4920,7 +4871,7 @@
         <w:rStyle w:val="Nmerodepgina"/>
         <w:noProof/>
       </w:rPr>
-      <w:t>2</w:t>
+      <w:t>3</w:t>
     </w:r>
     <w:r>
       <w:rPr>
@@ -4938,7 +4889,7 @@
         <w:noProof/>
         <w:lang w:eastAsia="pt-BR"/>
       </w:rPr>
-      <w:pict>
+      <w:object w:dxaOrig="1440" w:dyaOrig="1440">
         <v:shapetype id="_x0000_t75" coordsize="21600,21600" o:spt="75" o:preferrelative="t" path="m@4@5l@4@11@9@11@9@5xe" filled="f" stroked="f">
           <v:stroke joinstyle="miter"/>
           <v:formulas>
@@ -4961,15 +4912,15 @@
         <v:shape id="_x0000_s2051" type="#_x0000_t75" style="position:absolute;margin-left:275.05pt;margin-top:-9.15pt;width:211.25pt;height:35.9pt;z-index:251656704">
           <v:imagedata r:id="rId1" o:title=""/>
         </v:shape>
-        <o:OLEObject Type="Embed" ProgID="PBrush" ShapeID="_x0000_s2051" DrawAspect="Content" ObjectID="_1539071451" r:id="rId2"/>
-      </w:pict>
+        <o:OLEObject Type="Embed" ProgID="PBrush" ShapeID="_x0000_s2051" DrawAspect="Content" ObjectID="_1539525058" r:id="rId2"/>
+      </w:object>
     </w:r>
   </w:p>
 </w:ftr>
 </file>
 
 <file path=word/footnotes.xml><?xml version="1.0" encoding="utf-8"?>
-<w:footnotes xmlns:ve="http://schemas.openxmlformats.org/markup-compatibility/2006" xmlns:o="urn:schemas-microsoft-com:office:office" xmlns:r="http://schemas.openxmlformats.org/officeDocument/2006/relationships" xmlns:m="http://schemas.openxmlformats.org/officeDocument/2006/math" xmlns:v="urn:schemas-microsoft-com:vml" xmlns:wp="http://schemas.openxmlformats.org/drawingml/2006/wordprocessingDrawing" xmlns:w10="urn:schemas-microsoft-com:office:word" xmlns:w="http://schemas.openxmlformats.org/wordprocessingml/2006/main" xmlns:wne="http://schemas.microsoft.com/office/word/2006/wordml">
+<w:footnotes xmlns:wpc="http://schemas.microsoft.com/office/word/2010/wordprocessingCanvas" xmlns:cx="http://schemas.microsoft.com/office/drawing/2014/chartex" xmlns:cx1="http://schemas.microsoft.com/office/drawing/2015/9/8/chartex" xmlns:cx2="http://schemas.microsoft.com/office/drawing/2015/10/21/chartex" xmlns:cx3="http://schemas.microsoft.com/office/drawing/2016/5/9/chartex" xmlns:cx4="http://schemas.microsoft.com/office/drawing/2016/5/10/chartex" xmlns:cx5="http://schemas.microsoft.com/office/drawing/2016/5/11/chartex" xmlns:mc="http://schemas.openxmlformats.org/markup-compatibility/2006" xmlns:o="urn:schemas-microsoft-com:office:office" xmlns:r="http://schemas.openxmlformats.org/officeDocument/2006/relationships" xmlns:m="http://schemas.openxmlformats.org/officeDocument/2006/math" xmlns:v="urn:schemas-microsoft-com:vml" xmlns:wp14="http://schemas.microsoft.com/office/word/2010/wordprocessingDrawing" xmlns:wp="http://schemas.openxmlformats.org/drawingml/2006/wordprocessingDrawing" xmlns:w10="urn:schemas-microsoft-com:office:word" xmlns:w="http://schemas.openxmlformats.org/wordprocessingml/2006/main" xmlns:w14="http://schemas.microsoft.com/office/word/2010/wordml" xmlns:w15="http://schemas.microsoft.com/office/word/2012/wordml" xmlns:w16se="http://schemas.microsoft.com/office/word/2015/wordml/symex" xmlns:wpg="http://schemas.microsoft.com/office/word/2010/wordprocessingGroup" xmlns:wpi="http://schemas.microsoft.com/office/word/2010/wordprocessingInk" xmlns:wne="http://schemas.microsoft.com/office/word/2006/wordml" xmlns:wps="http://schemas.microsoft.com/office/word/2010/wordprocessingShape" mc:Ignorable="w14 w15 w16se wp14">
   <w:footnote w:type="separator" w:id="-1">
     <w:p>
       <w:r>
@@ -4988,7 +4939,7 @@
 </file>
 
 <file path=word/header1.xml><?xml version="1.0" encoding="utf-8"?>
-<w:hdr xmlns:ve="http://schemas.openxmlformats.org/markup-compatibility/2006" xmlns:o="urn:schemas-microsoft-com:office:office" xmlns:r="http://schemas.openxmlformats.org/officeDocument/2006/relationships" xmlns:m="http://schemas.openxmlformats.org/officeDocument/2006/math" xmlns:v="urn:schemas-microsoft-com:vml" xmlns:wp="http://schemas.openxmlformats.org/drawingml/2006/wordprocessingDrawing" xmlns:w10="urn:schemas-microsoft-com:office:word" xmlns:w="http://schemas.openxmlformats.org/wordprocessingml/2006/main" xmlns:wne="http://schemas.microsoft.com/office/word/2006/wordml">
+<w:hdr xmlns:wpc="http://schemas.microsoft.com/office/word/2010/wordprocessingCanvas" xmlns:cx="http://schemas.microsoft.com/office/drawing/2014/chartex" xmlns:cx1="http://schemas.microsoft.com/office/drawing/2015/9/8/chartex" xmlns:cx2="http://schemas.microsoft.com/office/drawing/2015/10/21/chartex" xmlns:cx3="http://schemas.microsoft.com/office/drawing/2016/5/9/chartex" xmlns:cx4="http://schemas.microsoft.com/office/drawing/2016/5/10/chartex" xmlns:cx5="http://schemas.microsoft.com/office/drawing/2016/5/11/chartex" xmlns:mc="http://schemas.openxmlformats.org/markup-compatibility/2006" xmlns:o="urn:schemas-microsoft-com:office:office" xmlns:r="http://schemas.openxmlformats.org/officeDocument/2006/relationships" xmlns:m="http://schemas.openxmlformats.org/officeDocument/2006/math" xmlns:v="urn:schemas-microsoft-com:vml" xmlns:wp14="http://schemas.microsoft.com/office/word/2010/wordprocessingDrawing" xmlns:wp="http://schemas.openxmlformats.org/drawingml/2006/wordprocessingDrawing" xmlns:w10="urn:schemas-microsoft-com:office:word" xmlns:w="http://schemas.openxmlformats.org/wordprocessingml/2006/main" xmlns:w14="http://schemas.microsoft.com/office/word/2010/wordml" xmlns:w15="http://schemas.microsoft.com/office/word/2012/wordml" xmlns:w16se="http://schemas.microsoft.com/office/word/2015/wordml/symex" xmlns:wpg="http://schemas.microsoft.com/office/word/2010/wordprocessingGroup" xmlns:wpi="http://schemas.microsoft.com/office/word/2010/wordprocessingInk" xmlns:wne="http://schemas.microsoft.com/office/word/2006/wordml" xmlns:wps="http://schemas.microsoft.com/office/word/2010/wordprocessingShape" mc:Ignorable="w14 w15 w16se wp14">
   <w:p>
     <w:pPr>
       <w:pStyle w:val="Cabealho"/>
@@ -5027,7 +4978,7 @@
                   <a:blip r:embed="rId1">
                     <a:extLst>
                       <a:ext uri="{28A0092B-C50C-407E-A947-70E740481C1C}">
-                        <a14:useLocalDpi xmlns:a14="http://schemas.microsoft.com/office/drawing/2010/main" xmlns:wps="http://schemas.microsoft.com/office/word/2010/wordprocessingShape" xmlns:wpi="http://schemas.microsoft.com/office/word/2010/wordprocessingInk" xmlns:wpg="http://schemas.microsoft.com/office/word/2010/wordprocessingGroup" xmlns:w16se="http://schemas.microsoft.com/office/word/2015/wordml/symex" xmlns:w15="http://schemas.microsoft.com/office/word/2012/wordml" xmlns:w14="http://schemas.microsoft.com/office/word/2010/wordml" xmlns:w="http://schemas.openxmlformats.org/wordprocessingml/2006/main" xmlns:w10="urn:schemas-microsoft-com:office:word" xmlns:wp14="http://schemas.microsoft.com/office/word/2010/wordprocessingDrawing" xmlns:v="urn:schemas-microsoft-com:vml" xmlns:o="urn:schemas-microsoft-com:office:office" xmlns:mc="http://schemas.openxmlformats.org/markup-compatibility/2006" xmlns:cx2="http://schemas.microsoft.com/office/drawing/2015/10/21/chartex" xmlns:cx1="http://schemas.microsoft.com/office/drawing/2015/9/8/chartex" xmlns:cx="http://schemas.microsoft.com/office/drawing/2014/chartex" xmlns:wpc="http://schemas.microsoft.com/office/word/2010/wordprocessingCanvas" xmlns="" val="0"/>
+                        <a14:useLocalDpi xmlns:a14="http://schemas.microsoft.com/office/drawing/2010/main" val="0"/>
                       </a:ext>
                     </a:extLst>
                   </a:blip>
@@ -5086,7 +5037,7 @@
                   <a:blip r:embed="rId2">
                     <a:extLst>
                       <a:ext uri="{28A0092B-C50C-407E-A947-70E740481C1C}">
-                        <a14:useLocalDpi xmlns:a14="http://schemas.microsoft.com/office/drawing/2010/main" xmlns:wps="http://schemas.microsoft.com/office/word/2010/wordprocessingShape" xmlns:wpi="http://schemas.microsoft.com/office/word/2010/wordprocessingInk" xmlns:wpg="http://schemas.microsoft.com/office/word/2010/wordprocessingGroup" xmlns:w16se="http://schemas.microsoft.com/office/word/2015/wordml/symex" xmlns:w15="http://schemas.microsoft.com/office/word/2012/wordml" xmlns:w14="http://schemas.microsoft.com/office/word/2010/wordml" xmlns:w="http://schemas.openxmlformats.org/wordprocessingml/2006/main" xmlns:w10="urn:schemas-microsoft-com:office:word" xmlns:wp14="http://schemas.microsoft.com/office/word/2010/wordprocessingDrawing" xmlns:v="urn:schemas-microsoft-com:vml" xmlns:o="urn:schemas-microsoft-com:office:office" xmlns:mc="http://schemas.openxmlformats.org/markup-compatibility/2006" xmlns:cx2="http://schemas.microsoft.com/office/drawing/2015/10/21/chartex" xmlns:cx1="http://schemas.microsoft.com/office/drawing/2015/9/8/chartex" xmlns:cx="http://schemas.microsoft.com/office/drawing/2014/chartex" xmlns:wpc="http://schemas.microsoft.com/office/word/2010/wordprocessingCanvas" xmlns="" val="0"/>
+                        <a14:useLocalDpi xmlns:a14="http://schemas.microsoft.com/office/drawing/2010/main" val="0"/>
                       </a:ext>
                     </a:extLst>
                   </a:blip>
@@ -5119,7 +5070,7 @@
 </file>
 
 <file path=word/styles.xml><?xml version="1.0" encoding="utf-8"?>
-<w:styles xmlns:r="http://schemas.openxmlformats.org/officeDocument/2006/relationships" xmlns:w="http://schemas.openxmlformats.org/wordprocessingml/2006/main">
+<w:styles xmlns:mc="http://schemas.openxmlformats.org/markup-compatibility/2006" xmlns:r="http://schemas.openxmlformats.org/officeDocument/2006/relationships" xmlns:w="http://schemas.openxmlformats.org/wordprocessingml/2006/main" xmlns:w14="http://schemas.microsoft.com/office/word/2010/wordml" xmlns:w15="http://schemas.microsoft.com/office/word/2012/wordml" xmlns:w16se="http://schemas.microsoft.com/office/word/2015/wordml/symex" mc:Ignorable="w14 w15 w16se">
   <w:docDefaults>
     <w:rPrDefault>
       <w:rPr>
@@ -5129,147 +5080,381 @@
     </w:rPrDefault>
     <w:pPrDefault/>
   </w:docDefaults>
-  <w:latentStyles w:defLockedState="0" w:defUIPriority="99" w:defSemiHidden="1" w:defUnhideWhenUsed="1" w:defQFormat="0" w:count="267">
-    <w:lsdException w:name="Normal" w:semiHidden="0" w:uiPriority="0" w:unhideWhenUsed="0" w:qFormat="1"/>
-    <w:lsdException w:name="heading 1" w:semiHidden="0" w:uiPriority="9" w:unhideWhenUsed="0" w:qFormat="1"/>
-    <w:lsdException w:name="heading 2" w:uiPriority="9" w:qFormat="1"/>
-    <w:lsdException w:name="heading 3" w:uiPriority="9" w:qFormat="1"/>
-    <w:lsdException w:name="heading 4" w:uiPriority="9" w:qFormat="1"/>
-    <w:lsdException w:name="heading 5" w:uiPriority="9" w:qFormat="1"/>
-    <w:lsdException w:name="heading 6" w:uiPriority="9" w:qFormat="1"/>
-    <w:lsdException w:name="heading 7" w:uiPriority="9" w:qFormat="1"/>
-    <w:lsdException w:name="heading 8" w:uiPriority="9" w:qFormat="1"/>
-    <w:lsdException w:name="heading 9" w:uiPriority="9" w:qFormat="1"/>
-    <w:lsdException w:name="toc 1" w:uiPriority="39"/>
-    <w:lsdException w:name="toc 2" w:uiPriority="39"/>
-    <w:lsdException w:name="toc 3" w:uiPriority="39"/>
-    <w:lsdException w:name="toc 4" w:uiPriority="39"/>
-    <w:lsdException w:name="toc 5" w:uiPriority="39"/>
-    <w:lsdException w:name="toc 6" w:uiPriority="39"/>
-    <w:lsdException w:name="toc 7" w:uiPriority="39"/>
-    <w:lsdException w:name="toc 8" w:uiPriority="39"/>
-    <w:lsdException w:name="toc 9" w:uiPriority="39"/>
-    <w:lsdException w:name="caption" w:uiPriority="35" w:qFormat="1"/>
-    <w:lsdException w:name="Title" w:semiHidden="0" w:uiPriority="10" w:unhideWhenUsed="0" w:qFormat="1"/>
-    <w:lsdException w:name="Default Paragraph Font" w:uiPriority="1"/>
-    <w:lsdException w:name="Subtitle" w:semiHidden="0" w:uiPriority="11" w:unhideWhenUsed="0" w:qFormat="1"/>
-    <w:lsdException w:name="Strong" w:semiHidden="0" w:uiPriority="22" w:unhideWhenUsed="0" w:qFormat="1"/>
-    <w:lsdException w:name="Emphasis" w:semiHidden="0" w:uiPriority="20" w:unhideWhenUsed="0" w:qFormat="1"/>
-    <w:lsdException w:name="Normal Table" w:semiHidden="0" w:unhideWhenUsed="0"/>
-    <w:lsdException w:name="Table Web 2" w:semiHidden="0" w:unhideWhenUsed="0"/>
-    <w:lsdException w:name="Table Grid" w:semiHidden="0" w:uiPriority="39" w:unhideWhenUsed="0"/>
-    <w:lsdException w:name="Table Theme" w:semiHidden="0" w:unhideWhenUsed="0"/>
-    <w:lsdException w:name="Placeholder Text" w:unhideWhenUsed="0"/>
-    <w:lsdException w:name="No Spacing" w:semiHidden="0" w:uiPriority="1" w:unhideWhenUsed="0" w:qFormat="1"/>
-    <w:lsdException w:name="Light Shading" w:semiHidden="0" w:uiPriority="60" w:unhideWhenUsed="0"/>
-    <w:lsdException w:name="Light List" w:semiHidden="0" w:uiPriority="61" w:unhideWhenUsed="0"/>
-    <w:lsdException w:name="Light Grid" w:semiHidden="0" w:uiPriority="62" w:unhideWhenUsed="0"/>
-    <w:lsdException w:name="Medium Shading 1" w:semiHidden="0" w:uiPriority="63" w:unhideWhenUsed="0"/>
-    <w:lsdException w:name="Medium Shading 2" w:semiHidden="0" w:uiPriority="64" w:unhideWhenUsed="0"/>
-    <w:lsdException w:name="Medium List 1" w:semiHidden="0" w:uiPriority="65" w:unhideWhenUsed="0"/>
-    <w:lsdException w:name="Medium List 2" w:semiHidden="0" w:uiPriority="66" w:unhideWhenUsed="0"/>
-    <w:lsdException w:name="Medium Grid 1" w:semiHidden="0" w:uiPriority="67" w:unhideWhenUsed="0"/>
-    <w:lsdException w:name="Medium Grid 2" w:semiHidden="0" w:uiPriority="68" w:unhideWhenUsed="0"/>
-    <w:lsdException w:name="Medium Grid 3" w:semiHidden="0" w:uiPriority="69" w:unhideWhenUsed="0"/>
-    <w:lsdException w:name="Dark List" w:semiHidden="0" w:uiPriority="70" w:unhideWhenUsed="0"/>
-    <w:lsdException w:name="Colorful Shading" w:semiHidden="0" w:uiPriority="71" w:unhideWhenUsed="0"/>
-    <w:lsdException w:name="Colorful List" w:semiHidden="0" w:uiPriority="72" w:unhideWhenUsed="0"/>
-    <w:lsdException w:name="Colorful Grid" w:semiHidden="0" w:uiPriority="73" w:unhideWhenUsed="0"/>
-    <w:lsdException w:name="Light Shading Accent 1" w:semiHidden="0" w:uiPriority="60" w:unhideWhenUsed="0"/>
-    <w:lsdException w:name="Light List Accent 1" w:semiHidden="0" w:uiPriority="61" w:unhideWhenUsed="0"/>
-    <w:lsdException w:name="Light Grid Accent 1" w:semiHidden="0" w:uiPriority="62" w:unhideWhenUsed="0"/>
-    <w:lsdException w:name="Medium Shading 1 Accent 1" w:semiHidden="0" w:uiPriority="63" w:unhideWhenUsed="0"/>
-    <w:lsdException w:name="Medium Shading 2 Accent 1" w:semiHidden="0" w:uiPriority="64" w:unhideWhenUsed="0"/>
-    <w:lsdException w:name="Medium List 1 Accent 1" w:semiHidden="0" w:uiPriority="65" w:unhideWhenUsed="0"/>
-    <w:lsdException w:name="Revision" w:unhideWhenUsed="0"/>
-    <w:lsdException w:name="List Paragraph" w:semiHidden="0" w:uiPriority="34" w:unhideWhenUsed="0" w:qFormat="1"/>
-    <w:lsdException w:name="Quote" w:semiHidden="0" w:uiPriority="29" w:unhideWhenUsed="0" w:qFormat="1"/>
-    <w:lsdException w:name="Intense Quote" w:semiHidden="0" w:uiPriority="30" w:unhideWhenUsed="0" w:qFormat="1"/>
-    <w:lsdException w:name="Medium List 2 Accent 1" w:semiHidden="0" w:uiPriority="66" w:unhideWhenUsed="0"/>
-    <w:lsdException w:name="Medium Grid 1 Accent 1" w:semiHidden="0" w:uiPriority="67" w:unhideWhenUsed="0"/>
-    <w:lsdException w:name="Medium Grid 2 Accent 1" w:semiHidden="0" w:uiPriority="68" w:unhideWhenUsed="0"/>
-    <w:lsdException w:name="Medium Grid 3 Accent 1" w:semiHidden="0" w:uiPriority="69" w:unhideWhenUsed="0"/>
-    <w:lsdException w:name="Dark List Accent 1" w:semiHidden="0" w:uiPriority="70" w:unhideWhenUsed="0"/>
-    <w:lsdException w:name="Colorful Shading Accent 1" w:semiHidden="0" w:uiPriority="71" w:unhideWhenUsed="0"/>
-    <w:lsdException w:name="Colorful List Accent 1" w:semiHidden="0" w:uiPriority="72" w:unhideWhenUsed="0"/>
-    <w:lsdException w:name="Colorful Grid Accent 1" w:semiHidden="0" w:uiPriority="73" w:unhideWhenUsed="0"/>
-    <w:lsdException w:name="Light Shading Accent 2" w:semiHidden="0" w:uiPriority="60" w:unhideWhenUsed="0"/>
-    <w:lsdException w:name="Light List Accent 2" w:semiHidden="0" w:uiPriority="61" w:unhideWhenUsed="0"/>
-    <w:lsdException w:name="Light Grid Accent 2" w:semiHidden="0" w:uiPriority="62" w:unhideWhenUsed="0"/>
-    <w:lsdException w:name="Medium Shading 1 Accent 2" w:semiHidden="0" w:uiPriority="63" w:unhideWhenUsed="0"/>
-    <w:lsdException w:name="Medium Shading 2 Accent 2" w:semiHidden="0" w:uiPriority="64" w:unhideWhenUsed="0"/>
-    <w:lsdException w:name="Medium List 1 Accent 2" w:semiHidden="0" w:uiPriority="65" w:unhideWhenUsed="0"/>
-    <w:lsdException w:name="Medium List 2 Accent 2" w:semiHidden="0" w:uiPriority="66" w:unhideWhenUsed="0"/>
-    <w:lsdException w:name="Medium Grid 1 Accent 2" w:semiHidden="0" w:uiPriority="67" w:unhideWhenUsed="0"/>
-    <w:lsdException w:name="Medium Grid 2 Accent 2" w:semiHidden="0" w:uiPriority="68" w:unhideWhenUsed="0"/>
-    <w:lsdException w:name="Medium Grid 3 Accent 2" w:semiHidden="0" w:uiPriority="69" w:unhideWhenUsed="0"/>
-    <w:lsdException w:name="Dark List Accent 2" w:semiHidden="0" w:uiPriority="70" w:unhideWhenUsed="0"/>
-    <w:lsdException w:name="Colorful Shading Accent 2" w:semiHidden="0" w:uiPriority="71" w:unhideWhenUsed="0"/>
-    <w:lsdException w:name="Colorful List Accent 2" w:semiHidden="0" w:uiPriority="72" w:unhideWhenUsed="0"/>
-    <w:lsdException w:name="Colorful Grid Accent 2" w:semiHidden="0" w:uiPriority="73" w:unhideWhenUsed="0"/>
-    <w:lsdException w:name="Light Shading Accent 3" w:semiHidden="0" w:uiPriority="60" w:unhideWhenUsed="0"/>
-    <w:lsdException w:name="Light List Accent 3" w:semiHidden="0" w:uiPriority="61" w:unhideWhenUsed="0"/>
-    <w:lsdException w:name="Light Grid Accent 3" w:semiHidden="0" w:uiPriority="62" w:unhideWhenUsed="0"/>
-    <w:lsdException w:name="Medium Shading 1 Accent 3" w:semiHidden="0" w:uiPriority="63" w:unhideWhenUsed="0"/>
-    <w:lsdException w:name="Medium Shading 2 Accent 3" w:semiHidden="0" w:uiPriority="64" w:unhideWhenUsed="0"/>
-    <w:lsdException w:name="Medium List 1 Accent 3" w:semiHidden="0" w:uiPriority="65" w:unhideWhenUsed="0"/>
-    <w:lsdException w:name="Medium List 2 Accent 3" w:semiHidden="0" w:uiPriority="66" w:unhideWhenUsed="0"/>
-    <w:lsdException w:name="Medium Grid 1 Accent 3" w:semiHidden="0" w:uiPriority="67" w:unhideWhenUsed="0"/>
-    <w:lsdException w:name="Medium Grid 2 Accent 3" w:semiHidden="0" w:uiPriority="68" w:unhideWhenUsed="0"/>
-    <w:lsdException w:name="Medium Grid 3 Accent 3" w:semiHidden="0" w:uiPriority="69" w:unhideWhenUsed="0"/>
-    <w:lsdException w:name="Dark List Accent 3" w:semiHidden="0" w:uiPriority="70" w:unhideWhenUsed="0"/>
-    <w:lsdException w:name="Colorful Shading Accent 3" w:semiHidden="0" w:uiPriority="71" w:unhideWhenUsed="0"/>
-    <w:lsdException w:name="Colorful List Accent 3" w:semiHidden="0" w:uiPriority="72" w:unhideWhenUsed="0"/>
-    <w:lsdException w:name="Colorful Grid Accent 3" w:semiHidden="0" w:uiPriority="73" w:unhideWhenUsed="0"/>
-    <w:lsdException w:name="Light Shading Accent 4" w:semiHidden="0" w:uiPriority="60" w:unhideWhenUsed="0"/>
-    <w:lsdException w:name="Light List Accent 4" w:semiHidden="0" w:uiPriority="61" w:unhideWhenUsed="0"/>
-    <w:lsdException w:name="Light Grid Accent 4" w:semiHidden="0" w:uiPriority="62" w:unhideWhenUsed="0"/>
-    <w:lsdException w:name="Medium Shading 1 Accent 4" w:semiHidden="0" w:uiPriority="63" w:unhideWhenUsed="0"/>
-    <w:lsdException w:name="Medium Shading 2 Accent 4" w:semiHidden="0" w:uiPriority="64" w:unhideWhenUsed="0"/>
-    <w:lsdException w:name="Medium List 1 Accent 4" w:semiHidden="0" w:uiPriority="65" w:unhideWhenUsed="0"/>
-    <w:lsdException w:name="Medium List 2 Accent 4" w:semiHidden="0" w:uiPriority="66" w:unhideWhenUsed="0"/>
-    <w:lsdException w:name="Medium Grid 1 Accent 4" w:semiHidden="0" w:uiPriority="67" w:unhideWhenUsed="0"/>
-    <w:lsdException w:name="Medium Grid 2 Accent 4" w:semiHidden="0" w:uiPriority="68" w:unhideWhenUsed="0"/>
-    <w:lsdException w:name="Medium Grid 3 Accent 4" w:semiHidden="0" w:uiPriority="69" w:unhideWhenUsed="0"/>
-    <w:lsdException w:name="Dark List Accent 4" w:semiHidden="0" w:uiPriority="70" w:unhideWhenUsed="0"/>
-    <w:lsdException w:name="Colorful Shading Accent 4" w:semiHidden="0" w:uiPriority="71" w:unhideWhenUsed="0"/>
-    <w:lsdException w:name="Colorful List Accent 4" w:semiHidden="0" w:uiPriority="72" w:unhideWhenUsed="0"/>
-    <w:lsdException w:name="Colorful Grid Accent 4" w:semiHidden="0" w:uiPriority="73" w:unhideWhenUsed="0"/>
-    <w:lsdException w:name="Light Shading Accent 5" w:semiHidden="0" w:uiPriority="60" w:unhideWhenUsed="0"/>
-    <w:lsdException w:name="Light List Accent 5" w:semiHidden="0" w:uiPriority="61" w:unhideWhenUsed="0"/>
-    <w:lsdException w:name="Light Grid Accent 5" w:semiHidden="0" w:uiPriority="62" w:unhideWhenUsed="0"/>
-    <w:lsdException w:name="Medium Shading 1 Accent 5" w:semiHidden="0" w:uiPriority="63" w:unhideWhenUsed="0"/>
-    <w:lsdException w:name="Medium Shading 2 Accent 5" w:semiHidden="0" w:uiPriority="64" w:unhideWhenUsed="0"/>
-    <w:lsdException w:name="Medium List 1 Accent 5" w:semiHidden="0" w:uiPriority="65" w:unhideWhenUsed="0"/>
-    <w:lsdException w:name="Medium List 2 Accent 5" w:semiHidden="0" w:uiPriority="66" w:unhideWhenUsed="0"/>
-    <w:lsdException w:name="Medium Grid 1 Accent 5" w:semiHidden="0" w:uiPriority="67" w:unhideWhenUsed="0"/>
-    <w:lsdException w:name="Medium Grid 2 Accent 5" w:semiHidden="0" w:uiPriority="68" w:unhideWhenUsed="0"/>
-    <w:lsdException w:name="Medium Grid 3 Accent 5" w:semiHidden="0" w:uiPriority="69" w:unhideWhenUsed="0"/>
-    <w:lsdException w:name="Dark List Accent 5" w:semiHidden="0" w:uiPriority="70" w:unhideWhenUsed="0"/>
-    <w:lsdException w:name="Colorful Shading Accent 5" w:semiHidden="0" w:uiPriority="71" w:unhideWhenUsed="0"/>
-    <w:lsdException w:name="Colorful List Accent 5" w:semiHidden="0" w:uiPriority="72" w:unhideWhenUsed="0"/>
-    <w:lsdException w:name="Colorful Grid Accent 5" w:semiHidden="0" w:uiPriority="73" w:unhideWhenUsed="0"/>
-    <w:lsdException w:name="Light Shading Accent 6" w:semiHidden="0" w:uiPriority="60" w:unhideWhenUsed="0"/>
-    <w:lsdException w:name="Light List Accent 6" w:semiHidden="0" w:uiPriority="61" w:unhideWhenUsed="0"/>
-    <w:lsdException w:name="Light Grid Accent 6" w:semiHidden="0" w:uiPriority="62" w:unhideWhenUsed="0"/>
-    <w:lsdException w:name="Medium Shading 1 Accent 6" w:semiHidden="0" w:uiPriority="63" w:unhideWhenUsed="0"/>
-    <w:lsdException w:name="Medium Shading 2 Accent 6" w:semiHidden="0" w:uiPriority="64" w:unhideWhenUsed="0"/>
-    <w:lsdException w:name="Medium List 1 Accent 6" w:semiHidden="0" w:uiPriority="65" w:unhideWhenUsed="0"/>
-    <w:lsdException w:name="Medium List 2 Accent 6" w:semiHidden="0" w:uiPriority="66" w:unhideWhenUsed="0"/>
-    <w:lsdException w:name="Medium Grid 1 Accent 6" w:semiHidden="0" w:uiPriority="67" w:unhideWhenUsed="0"/>
-    <w:lsdException w:name="Medium Grid 2 Accent 6" w:semiHidden="0" w:uiPriority="68" w:unhideWhenUsed="0"/>
-    <w:lsdException w:name="Medium Grid 3 Accent 6" w:semiHidden="0" w:uiPriority="69" w:unhideWhenUsed="0"/>
-    <w:lsdException w:name="Dark List Accent 6" w:semiHidden="0" w:uiPriority="70" w:unhideWhenUsed="0"/>
-    <w:lsdException w:name="Colorful Shading Accent 6" w:semiHidden="0" w:uiPriority="71" w:unhideWhenUsed="0"/>
-    <w:lsdException w:name="Colorful List Accent 6" w:semiHidden="0" w:uiPriority="72" w:unhideWhenUsed="0"/>
-    <w:lsdException w:name="Colorful Grid Accent 6" w:semiHidden="0" w:uiPriority="73" w:unhideWhenUsed="0"/>
-    <w:lsdException w:name="Subtle Emphasis" w:semiHidden="0" w:uiPriority="19" w:unhideWhenUsed="0" w:qFormat="1"/>
-    <w:lsdException w:name="Intense Emphasis" w:semiHidden="0" w:uiPriority="21" w:unhideWhenUsed="0" w:qFormat="1"/>
-    <w:lsdException w:name="Subtle Reference" w:semiHidden="0" w:uiPriority="31" w:unhideWhenUsed="0" w:qFormat="1"/>
-    <w:lsdException w:name="Intense Reference" w:semiHidden="0" w:uiPriority="32" w:unhideWhenUsed="0" w:qFormat="1"/>
-    <w:lsdException w:name="Book Title" w:semiHidden="0" w:uiPriority="33" w:unhideWhenUsed="0" w:qFormat="1"/>
-    <w:lsdException w:name="Bibliography" w:uiPriority="37"/>
-    <w:lsdException w:name="TOC Heading" w:uiPriority="39" w:qFormat="1"/>
+  <w:latentStyles w:defLockedState="0" w:defUIPriority="99" w:defSemiHidden="0" w:defUnhideWhenUsed="0" w:defQFormat="0" w:count="374">
+    <w:lsdException w:name="Normal" w:uiPriority="0" w:qFormat="1"/>
+    <w:lsdException w:name="heading 1" w:uiPriority="9" w:qFormat="1"/>
+    <w:lsdException w:name="heading 2" w:semiHidden="1" w:uiPriority="9" w:unhideWhenUsed="1" w:qFormat="1"/>
+    <w:lsdException w:name="heading 3" w:semiHidden="1" w:uiPriority="9" w:unhideWhenUsed="1" w:qFormat="1"/>
+    <w:lsdException w:name="heading 4" w:semiHidden="1" w:uiPriority="9" w:unhideWhenUsed="1" w:qFormat="1"/>
+    <w:lsdException w:name="heading 5" w:semiHidden="1" w:uiPriority="9" w:unhideWhenUsed="1" w:qFormat="1"/>
+    <w:lsdException w:name="heading 6" w:semiHidden="1" w:uiPriority="9" w:unhideWhenUsed="1" w:qFormat="1"/>
+    <w:lsdException w:name="heading 7" w:semiHidden="1" w:uiPriority="9" w:unhideWhenUsed="1" w:qFormat="1"/>
+    <w:lsdException w:name="heading 8" w:semiHidden="1" w:uiPriority="9" w:unhideWhenUsed="1" w:qFormat="1"/>
+    <w:lsdException w:name="heading 9" w:semiHidden="1" w:uiPriority="9" w:unhideWhenUsed="1" w:qFormat="1"/>
+    <w:lsdException w:name="index 1" w:semiHidden="1" w:unhideWhenUsed="1"/>
+    <w:lsdException w:name="index 2" w:semiHidden="1" w:unhideWhenUsed="1"/>
+    <w:lsdException w:name="index 3" w:semiHidden="1" w:unhideWhenUsed="1"/>
+    <w:lsdException w:name="index 4" w:semiHidden="1" w:unhideWhenUsed="1"/>
+    <w:lsdException w:name="index 5" w:semiHidden="1" w:unhideWhenUsed="1"/>
+    <w:lsdException w:name="index 6" w:semiHidden="1" w:unhideWhenUsed="1"/>
+    <w:lsdException w:name="index 7" w:semiHidden="1" w:unhideWhenUsed="1"/>
+    <w:lsdException w:name="index 8" w:semiHidden="1" w:unhideWhenUsed="1"/>
+    <w:lsdException w:name="index 9" w:semiHidden="1" w:unhideWhenUsed="1"/>
+    <w:lsdException w:name="toc 1" w:semiHidden="1" w:uiPriority="39" w:unhideWhenUsed="1"/>
+    <w:lsdException w:name="toc 2" w:semiHidden="1" w:uiPriority="39" w:unhideWhenUsed="1"/>
+    <w:lsdException w:name="toc 3" w:semiHidden="1" w:uiPriority="39" w:unhideWhenUsed="1"/>
+    <w:lsdException w:name="toc 4" w:semiHidden="1" w:uiPriority="39" w:unhideWhenUsed="1"/>
+    <w:lsdException w:name="toc 5" w:semiHidden="1" w:uiPriority="39" w:unhideWhenUsed="1"/>
+    <w:lsdException w:name="toc 6" w:semiHidden="1" w:uiPriority="39" w:unhideWhenUsed="1"/>
+    <w:lsdException w:name="toc 7" w:semiHidden="1" w:uiPriority="39" w:unhideWhenUsed="1"/>
+    <w:lsdException w:name="toc 8" w:semiHidden="1" w:uiPriority="39" w:unhideWhenUsed="1"/>
+    <w:lsdException w:name="toc 9" w:semiHidden="1" w:uiPriority="39" w:unhideWhenUsed="1"/>
+    <w:lsdException w:name="Normal Indent" w:semiHidden="1" w:unhideWhenUsed="1"/>
+    <w:lsdException w:name="footnote text" w:semiHidden="1" w:unhideWhenUsed="1"/>
+    <w:lsdException w:name="annotation text" w:semiHidden="1" w:unhideWhenUsed="1"/>
+    <w:lsdException w:name="header" w:semiHidden="1" w:unhideWhenUsed="1"/>
+    <w:lsdException w:name="footer" w:semiHidden="1" w:unhideWhenUsed="1"/>
+    <w:lsdException w:name="index heading" w:semiHidden="1" w:unhideWhenUsed="1"/>
+    <w:lsdException w:name="caption" w:semiHidden="1" w:uiPriority="35" w:unhideWhenUsed="1" w:qFormat="1"/>
+    <w:lsdException w:name="table of figures" w:semiHidden="1" w:unhideWhenUsed="1"/>
+    <w:lsdException w:name="envelope address" w:semiHidden="1" w:unhideWhenUsed="1"/>
+    <w:lsdException w:name="envelope return" w:semiHidden="1" w:unhideWhenUsed="1"/>
+    <w:lsdException w:name="footnote reference" w:semiHidden="1" w:unhideWhenUsed="1"/>
+    <w:lsdException w:name="annotation reference" w:semiHidden="1" w:unhideWhenUsed="1"/>
+    <w:lsdException w:name="line number" w:semiHidden="1" w:unhideWhenUsed="1"/>
+    <w:lsdException w:name="page number" w:semiHidden="1" w:unhideWhenUsed="1"/>
+    <w:lsdException w:name="endnote reference" w:semiHidden="1" w:unhideWhenUsed="1"/>
+    <w:lsdException w:name="endnote text" w:semiHidden="1" w:unhideWhenUsed="1"/>
+    <w:lsdException w:name="table of authorities" w:semiHidden="1" w:unhideWhenUsed="1"/>
+    <w:lsdException w:name="macro" w:semiHidden="1" w:unhideWhenUsed="1"/>
+    <w:lsdException w:name="toa heading" w:semiHidden="1" w:unhideWhenUsed="1"/>
+    <w:lsdException w:name="List" w:semiHidden="1" w:unhideWhenUsed="1"/>
+    <w:lsdException w:name="List Bullet" w:semiHidden="1" w:unhideWhenUsed="1"/>
+    <w:lsdException w:name="List Number" w:semiHidden="1" w:unhideWhenUsed="1"/>
+    <w:lsdException w:name="List 2" w:semiHidden="1" w:unhideWhenUsed="1"/>
+    <w:lsdException w:name="List 3" w:semiHidden="1" w:unhideWhenUsed="1"/>
+    <w:lsdException w:name="List 4" w:semiHidden="1" w:unhideWhenUsed="1"/>
+    <w:lsdException w:name="List 5" w:semiHidden="1" w:unhideWhenUsed="1"/>
+    <w:lsdException w:name="List Bullet 2" w:semiHidden="1" w:unhideWhenUsed="1"/>
+    <w:lsdException w:name="List Bullet 3" w:semiHidden="1" w:unhideWhenUsed="1"/>
+    <w:lsdException w:name="List Bullet 4" w:semiHidden="1" w:unhideWhenUsed="1"/>
+    <w:lsdException w:name="List Bullet 5" w:semiHidden="1" w:unhideWhenUsed="1"/>
+    <w:lsdException w:name="List Number 2" w:semiHidden="1" w:unhideWhenUsed="1"/>
+    <w:lsdException w:name="List Number 3" w:semiHidden="1" w:unhideWhenUsed="1"/>
+    <w:lsdException w:name="List Number 4" w:semiHidden="1" w:unhideWhenUsed="1"/>
+    <w:lsdException w:name="List Number 5" w:semiHidden="1" w:unhideWhenUsed="1"/>
+    <w:lsdException w:name="Title" w:uiPriority="10" w:qFormat="1"/>
+    <w:lsdException w:name="Closing" w:semiHidden="1" w:unhideWhenUsed="1"/>
+    <w:lsdException w:name="Signature" w:semiHidden="1" w:unhideWhenUsed="1"/>
+    <w:lsdException w:name="Default Paragraph Font" w:semiHidden="1" w:uiPriority="1" w:unhideWhenUsed="1"/>
+    <w:lsdException w:name="Body Text" w:semiHidden="1" w:unhideWhenUsed="1"/>
+    <w:lsdException w:name="Body Text Indent" w:semiHidden="1" w:unhideWhenUsed="1"/>
+    <w:lsdException w:name="List Continue" w:semiHidden="1" w:unhideWhenUsed="1"/>
+    <w:lsdException w:name="List Continue 2" w:semiHidden="1" w:unhideWhenUsed="1"/>
+    <w:lsdException w:name="List Continue 3" w:semiHidden="1" w:unhideWhenUsed="1"/>
+    <w:lsdException w:name="List Continue 4" w:semiHidden="1" w:unhideWhenUsed="1"/>
+    <w:lsdException w:name="List Continue 5" w:semiHidden="1" w:unhideWhenUsed="1"/>
+    <w:lsdException w:name="Message Header" w:semiHidden="1" w:unhideWhenUsed="1"/>
+    <w:lsdException w:name="Subtitle" w:uiPriority="11" w:qFormat="1"/>
+    <w:lsdException w:name="Salutation" w:semiHidden="1" w:unhideWhenUsed="1"/>
+    <w:lsdException w:name="Date" w:semiHidden="1" w:unhideWhenUsed="1"/>
+    <w:lsdException w:name="Body Text First Indent" w:semiHidden="1" w:unhideWhenUsed="1"/>
+    <w:lsdException w:name="Body Text First Indent 2" w:semiHidden="1" w:unhideWhenUsed="1"/>
+    <w:lsdException w:name="Note Heading" w:semiHidden="1" w:unhideWhenUsed="1"/>
+    <w:lsdException w:name="Body Text 2" w:semiHidden="1" w:unhideWhenUsed="1"/>
+    <w:lsdException w:name="Body Text 3" w:semiHidden="1" w:unhideWhenUsed="1"/>
+    <w:lsdException w:name="Body Text Indent 2" w:semiHidden="1" w:unhideWhenUsed="1"/>
+    <w:lsdException w:name="Body Text Indent 3" w:semiHidden="1" w:unhideWhenUsed="1"/>
+    <w:lsdException w:name="Block Text" w:semiHidden="1" w:unhideWhenUsed="1"/>
+    <w:lsdException w:name="Hyperlink" w:semiHidden="1" w:unhideWhenUsed="1"/>
+    <w:lsdException w:name="FollowedHyperlink" w:semiHidden="1" w:unhideWhenUsed="1"/>
+    <w:lsdException w:name="Strong" w:uiPriority="22" w:qFormat="1"/>
+    <w:lsdException w:name="Emphasis" w:uiPriority="20" w:qFormat="1"/>
+    <w:lsdException w:name="Document Map" w:semiHidden="1" w:unhideWhenUsed="1"/>
+    <w:lsdException w:name="Plain Text" w:semiHidden="1" w:unhideWhenUsed="1"/>
+    <w:lsdException w:name="E-mail Signature" w:semiHidden="1" w:unhideWhenUsed="1"/>
+    <w:lsdException w:name="HTML Top of Form" w:semiHidden="1" w:unhideWhenUsed="1"/>
+    <w:lsdException w:name="HTML Bottom of Form" w:semiHidden="1" w:unhideWhenUsed="1"/>
+    <w:lsdException w:name="Normal (Web)" w:semiHidden="1" w:unhideWhenUsed="1"/>
+    <w:lsdException w:name="HTML Acronym" w:semiHidden="1" w:unhideWhenUsed="1"/>
+    <w:lsdException w:name="HTML Address" w:semiHidden="1" w:unhideWhenUsed="1"/>
+    <w:lsdException w:name="HTML Cite" w:semiHidden="1" w:unhideWhenUsed="1"/>
+    <w:lsdException w:name="HTML Code" w:semiHidden="1" w:unhideWhenUsed="1"/>
+    <w:lsdException w:name="HTML Definition" w:semiHidden="1" w:unhideWhenUsed="1"/>
+    <w:lsdException w:name="HTML Keyboard" w:semiHidden="1" w:unhideWhenUsed="1"/>
+    <w:lsdException w:name="HTML Preformatted" w:semiHidden="1" w:unhideWhenUsed="1"/>
+    <w:lsdException w:name="HTML Sample" w:semiHidden="1" w:unhideWhenUsed="1"/>
+    <w:lsdException w:name="HTML Typewriter" w:semiHidden="1" w:unhideWhenUsed="1"/>
+    <w:lsdException w:name="HTML Variable" w:semiHidden="1" w:unhideWhenUsed="1"/>
+    <w:lsdException w:name="Normal Table" w:semiHidden="1" w:unhideWhenUsed="1"/>
+    <w:lsdException w:name="annotation subject" w:semiHidden="1" w:unhideWhenUsed="1"/>
+    <w:lsdException w:name="No List" w:semiHidden="1" w:unhideWhenUsed="1"/>
+    <w:lsdException w:name="Outline List 1" w:semiHidden="1" w:unhideWhenUsed="1"/>
+    <w:lsdException w:name="Outline List 2" w:semiHidden="1" w:unhideWhenUsed="1"/>
+    <w:lsdException w:name="Outline List 3" w:semiHidden="1" w:unhideWhenUsed="1"/>
+    <w:lsdException w:name="Table Simple 1" w:semiHidden="1" w:unhideWhenUsed="1"/>
+    <w:lsdException w:name="Table Simple 2" w:semiHidden="1" w:unhideWhenUsed="1"/>
+    <w:lsdException w:name="Table Simple 3" w:semiHidden="1" w:unhideWhenUsed="1"/>
+    <w:lsdException w:name="Table Classic 1" w:semiHidden="1" w:unhideWhenUsed="1"/>
+    <w:lsdException w:name="Table Classic 2" w:semiHidden="1" w:unhideWhenUsed="1"/>
+    <w:lsdException w:name="Table Classic 3" w:semiHidden="1" w:unhideWhenUsed="1"/>
+    <w:lsdException w:name="Table Classic 4" w:semiHidden="1" w:unhideWhenUsed="1"/>
+    <w:lsdException w:name="Table Colorful 1" w:semiHidden="1" w:unhideWhenUsed="1"/>
+    <w:lsdException w:name="Table Colorful 2" w:semiHidden="1" w:unhideWhenUsed="1"/>
+    <w:lsdException w:name="Table Colorful 3" w:semiHidden="1" w:unhideWhenUsed="1"/>
+    <w:lsdException w:name="Table Columns 1" w:semiHidden="1" w:unhideWhenUsed="1"/>
+    <w:lsdException w:name="Table Columns 2" w:semiHidden="1" w:unhideWhenUsed="1"/>
+    <w:lsdException w:name="Table Columns 3" w:semiHidden="1" w:unhideWhenUsed="1"/>
+    <w:lsdException w:name="Table Columns 4" w:semiHidden="1" w:unhideWhenUsed="1"/>
+    <w:lsdException w:name="Table Columns 5" w:semiHidden="1" w:unhideWhenUsed="1"/>
+    <w:lsdException w:name="Table Grid 1" w:semiHidden="1" w:unhideWhenUsed="1"/>
+    <w:lsdException w:name="Table Grid 2" w:semiHidden="1" w:unhideWhenUsed="1"/>
+    <w:lsdException w:name="Table Grid 3" w:semiHidden="1" w:unhideWhenUsed="1"/>
+    <w:lsdException w:name="Table Grid 4" w:semiHidden="1" w:unhideWhenUsed="1"/>
+    <w:lsdException w:name="Table Grid 5" w:semiHidden="1" w:unhideWhenUsed="1"/>
+    <w:lsdException w:name="Table Grid 6" w:semiHidden="1" w:unhideWhenUsed="1"/>
+    <w:lsdException w:name="Table Grid 7" w:semiHidden="1" w:unhideWhenUsed="1"/>
+    <w:lsdException w:name="Table Grid 8" w:semiHidden="1" w:unhideWhenUsed="1"/>
+    <w:lsdException w:name="Table List 1" w:semiHidden="1" w:unhideWhenUsed="1"/>
+    <w:lsdException w:name="Table List 2" w:semiHidden="1" w:unhideWhenUsed="1"/>
+    <w:lsdException w:name="Table List 3" w:semiHidden="1" w:unhideWhenUsed="1"/>
+    <w:lsdException w:name="Table List 4" w:semiHidden="1" w:unhideWhenUsed="1"/>
+    <w:lsdException w:name="Table List 5" w:semiHidden="1" w:unhideWhenUsed="1"/>
+    <w:lsdException w:name="Table List 6" w:semiHidden="1" w:unhideWhenUsed="1"/>
+    <w:lsdException w:name="Table List 7" w:semiHidden="1" w:unhideWhenUsed="1"/>
+    <w:lsdException w:name="Table List 8" w:semiHidden="1" w:unhideWhenUsed="1"/>
+    <w:lsdException w:name="Table 3D effects 1" w:semiHidden="1" w:unhideWhenUsed="1"/>
+    <w:lsdException w:name="Table 3D effects 2" w:semiHidden="1" w:unhideWhenUsed="1"/>
+    <w:lsdException w:name="Table 3D effects 3" w:semiHidden="1" w:unhideWhenUsed="1"/>
+    <w:lsdException w:name="Table Contemporary" w:semiHidden="1" w:unhideWhenUsed="1"/>
+    <w:lsdException w:name="Table Elegant" w:semiHidden="1" w:unhideWhenUsed="1"/>
+    <w:lsdException w:name="Table Professional" w:semiHidden="1" w:unhideWhenUsed="1"/>
+    <w:lsdException w:name="Table Subtle 1" w:semiHidden="1" w:unhideWhenUsed="1"/>
+    <w:lsdException w:name="Table Subtle 2" w:semiHidden="1" w:unhideWhenUsed="1"/>
+    <w:lsdException w:name="Table Web 1" w:semiHidden="1" w:unhideWhenUsed="1"/>
+    <w:lsdException w:name="Table Web 2" w:semiHidden="1" w:unhideWhenUsed="1"/>
+    <w:lsdException w:name="Table Web 3" w:semiHidden="1" w:unhideWhenUsed="1"/>
+    <w:lsdException w:name="Balloon Text" w:semiHidden="1" w:unhideWhenUsed="1"/>
+    <w:lsdException w:name="Table Grid" w:semiHidden="1" w:uiPriority="39" w:unhideWhenUsed="1"/>
+    <w:lsdException w:name="Table Theme" w:semiHidden="1" w:unhideWhenUsed="1"/>
+    <w:lsdException w:name="Placeholder Text" w:semiHidden="1"/>
+    <w:lsdException w:name="No Spacing" w:uiPriority="1" w:qFormat="1"/>
+    <w:lsdException w:name="Light Shading" w:uiPriority="60"/>
+    <w:lsdException w:name="Light List" w:uiPriority="61"/>
+    <w:lsdException w:name="Light Grid" w:uiPriority="62"/>
+    <w:lsdException w:name="Medium Shading 1" w:uiPriority="63"/>
+    <w:lsdException w:name="Medium Shading 2" w:uiPriority="64"/>
+    <w:lsdException w:name="Medium List 1" w:uiPriority="65"/>
+    <w:lsdException w:name="Medium List 2" w:uiPriority="66"/>
+    <w:lsdException w:name="Medium Grid 1" w:uiPriority="67"/>
+    <w:lsdException w:name="Medium Grid 2" w:uiPriority="68"/>
+    <w:lsdException w:name="Medium Grid 3" w:uiPriority="69"/>
+    <w:lsdException w:name="Dark List" w:uiPriority="70"/>
+    <w:lsdException w:name="Colorful Shading" w:uiPriority="71"/>
+    <w:lsdException w:name="Colorful List" w:uiPriority="72"/>
+    <w:lsdException w:name="Colorful Grid" w:uiPriority="73"/>
+    <w:lsdException w:name="Light Shading Accent 1" w:uiPriority="60"/>
+    <w:lsdException w:name="Light List Accent 1" w:uiPriority="61"/>
+    <w:lsdException w:name="Light Grid Accent 1" w:uiPriority="62"/>
+    <w:lsdException w:name="Medium Shading 1 Accent 1" w:uiPriority="63"/>
+    <w:lsdException w:name="Medium Shading 2 Accent 1" w:uiPriority="64"/>
+    <w:lsdException w:name="Medium List 1 Accent 1" w:uiPriority="65"/>
+    <w:lsdException w:name="Revision" w:semiHidden="1"/>
+    <w:lsdException w:name="List Paragraph" w:uiPriority="34" w:qFormat="1"/>
+    <w:lsdException w:name="Quote" w:uiPriority="29" w:qFormat="1"/>
+    <w:lsdException w:name="Intense Quote" w:uiPriority="30" w:qFormat="1"/>
+    <w:lsdException w:name="Medium List 2 Accent 1" w:uiPriority="66"/>
+    <w:lsdException w:name="Medium Grid 1 Accent 1" w:uiPriority="67"/>
+    <w:lsdException w:name="Medium Grid 2 Accent 1" w:uiPriority="68"/>
+    <w:lsdException w:name="Medium Grid 3 Accent 1" w:uiPriority="69"/>
+    <w:lsdException w:name="Dark List Accent 1" w:uiPriority="70"/>
+    <w:lsdException w:name="Colorful Shading Accent 1" w:uiPriority="71"/>
+    <w:lsdException w:name="Colorful List Accent 1" w:uiPriority="72"/>
+    <w:lsdException w:name="Colorful Grid Accent 1" w:uiPriority="73"/>
+    <w:lsdException w:name="Light Shading Accent 2" w:uiPriority="60"/>
+    <w:lsdException w:name="Light List Accent 2" w:uiPriority="61"/>
+    <w:lsdException w:name="Light Grid Accent 2" w:uiPriority="62"/>
+    <w:lsdException w:name="Medium Shading 1 Accent 2" w:uiPriority="63"/>
+    <w:lsdException w:name="Medium Shading 2 Accent 2" w:uiPriority="64"/>
+    <w:lsdException w:name="Medium List 1 Accent 2" w:uiPriority="65"/>
+    <w:lsdException w:name="Medium List 2 Accent 2" w:uiPriority="66"/>
+    <w:lsdException w:name="Medium Grid 1 Accent 2" w:uiPriority="67"/>
+    <w:lsdException w:name="Medium Grid 2 Accent 2" w:uiPriority="68"/>
+    <w:lsdException w:name="Medium Grid 3 Accent 2" w:uiPriority="69"/>
+    <w:lsdException w:name="Dark List Accent 2" w:uiPriority="70"/>
+    <w:lsdException w:name="Colorful Shading Accent 2" w:uiPriority="71"/>
+    <w:lsdException w:name="Colorful List Accent 2" w:uiPriority="72"/>
+    <w:lsdException w:name="Colorful Grid Accent 2" w:uiPriority="73"/>
+    <w:lsdException w:name="Light Shading Accent 3" w:uiPriority="60"/>
+    <w:lsdException w:name="Light List Accent 3" w:uiPriority="61"/>
+    <w:lsdException w:name="Light Grid Accent 3" w:uiPriority="62"/>
+    <w:lsdException w:name="Medium Shading 1 Accent 3" w:uiPriority="63"/>
+    <w:lsdException w:name="Medium Shading 2 Accent 3" w:uiPriority="64"/>
+    <w:lsdException w:name="Medium List 1 Accent 3" w:uiPriority="65"/>
+    <w:lsdException w:name="Medium List 2 Accent 3" w:uiPriority="66"/>
+    <w:lsdException w:name="Medium Grid 1 Accent 3" w:uiPriority="67"/>
+    <w:lsdException w:name="Medium Grid 2 Accent 3" w:uiPriority="68"/>
+    <w:lsdException w:name="Medium Grid 3 Accent 3" w:uiPriority="69"/>
+    <w:lsdException w:name="Dark List Accent 3" w:uiPriority="70"/>
+    <w:lsdException w:name="Colorful Shading Accent 3" w:uiPriority="71"/>
+    <w:lsdException w:name="Colorful List Accent 3" w:uiPriority="72"/>
+    <w:lsdException w:name="Colorful Grid Accent 3" w:uiPriority="73"/>
+    <w:lsdException w:name="Light Shading Accent 4" w:uiPriority="60"/>
+    <w:lsdException w:name="Light List Accent 4" w:uiPriority="61"/>
+    <w:lsdException w:name="Light Grid Accent 4" w:uiPriority="62"/>
+    <w:lsdException w:name="Medium Shading 1 Accent 4" w:uiPriority="63"/>
+    <w:lsdException w:name="Medium Shading 2 Accent 4" w:uiPriority="64"/>
+    <w:lsdException w:name="Medium List 1 Accent 4" w:uiPriority="65"/>
+    <w:lsdException w:name="Medium List 2 Accent 4" w:uiPriority="66"/>
+    <w:lsdException w:name="Medium Grid 1 Accent 4" w:uiPriority="67"/>
+    <w:lsdException w:name="Medium Grid 2 Accent 4" w:uiPriority="68"/>
+    <w:lsdException w:name="Medium Grid 3 Accent 4" w:uiPriority="69"/>
+    <w:lsdException w:name="Dark List Accent 4" w:uiPriority="70"/>
+    <w:lsdException w:name="Colorful Shading Accent 4" w:uiPriority="71"/>
+    <w:lsdException w:name="Colorful List Accent 4" w:uiPriority="72"/>
+    <w:lsdException w:name="Colorful Grid Accent 4" w:uiPriority="73"/>
+    <w:lsdException w:name="Light Shading Accent 5" w:uiPriority="60"/>
+    <w:lsdException w:name="Light List Accent 5" w:uiPriority="61"/>
+    <w:lsdException w:name="Light Grid Accent 5" w:uiPriority="62"/>
+    <w:lsdException w:name="Medium Shading 1 Accent 5" w:uiPriority="63"/>
+    <w:lsdException w:name="Medium Shading 2 Accent 5" w:uiPriority="64"/>
+    <w:lsdException w:name="Medium List 1 Accent 5" w:uiPriority="65"/>
+    <w:lsdException w:name="Medium List 2 Accent 5" w:uiPriority="66"/>
+    <w:lsdException w:name="Medium Grid 1 Accent 5" w:uiPriority="67"/>
+    <w:lsdException w:name="Medium Grid 2 Accent 5" w:uiPriority="68"/>
+    <w:lsdException w:name="Medium Grid 3 Accent 5" w:uiPriority="69"/>
+    <w:lsdException w:name="Dark List Accent 5" w:uiPriority="70"/>
+    <w:lsdException w:name="Colorful Shading Accent 5" w:uiPriority="71"/>
+    <w:lsdException w:name="Colorful List Accent 5" w:uiPriority="72"/>
+    <w:lsdException w:name="Colorful Grid Accent 5" w:uiPriority="73"/>
+    <w:lsdException w:name="Light Shading Accent 6" w:uiPriority="60"/>
+    <w:lsdException w:name="Light List Accent 6" w:uiPriority="61"/>
+    <w:lsdException w:name="Light Grid Accent 6" w:uiPriority="62"/>
+    <w:lsdException w:name="Medium Shading 1 Accent 6" w:uiPriority="63"/>
+    <w:lsdException w:name="Medium Shading 2 Accent 6" w:uiPriority="64"/>
+    <w:lsdException w:name="Medium List 1 Accent 6" w:uiPriority="65"/>
+    <w:lsdException w:name="Medium List 2 Accent 6" w:uiPriority="66"/>
+    <w:lsdException w:name="Medium Grid 1 Accent 6" w:uiPriority="67"/>
+    <w:lsdException w:name="Medium Grid 2 Accent 6" w:uiPriority="68"/>
+    <w:lsdException w:name="Medium Grid 3 Accent 6" w:uiPriority="69"/>
+    <w:lsdException w:name="Dark List Accent 6" w:uiPriority="70"/>
+    <w:lsdException w:name="Colorful Shading Accent 6" w:uiPriority="71"/>
+    <w:lsdException w:name="Colorful List Accent 6" w:uiPriority="72"/>
+    <w:lsdException w:name="Colorful Grid Accent 6" w:uiPriority="73"/>
+    <w:lsdException w:name="Subtle Emphasis" w:uiPriority="19" w:qFormat="1"/>
+    <w:lsdException w:name="Intense Emphasis" w:uiPriority="21" w:qFormat="1"/>
+    <w:lsdException w:name="Subtle Reference" w:uiPriority="31" w:qFormat="1"/>
+    <w:lsdException w:name="Intense Reference" w:uiPriority="32" w:qFormat="1"/>
+    <w:lsdException w:name="Book Title" w:uiPriority="33" w:qFormat="1"/>
+    <w:lsdException w:name="Bibliography" w:semiHidden="1" w:uiPriority="37" w:unhideWhenUsed="1"/>
+    <w:lsdException w:name="TOC Heading" w:semiHidden="1" w:uiPriority="39" w:unhideWhenUsed="1" w:qFormat="1"/>
+    <w:lsdException w:name="Plain Table 1" w:uiPriority="41"/>
+    <w:lsdException w:name="Plain Table 2" w:uiPriority="42"/>
+    <w:lsdException w:name="Plain Table 3" w:uiPriority="43"/>
+    <w:lsdException w:name="Plain Table 4" w:uiPriority="44"/>
+    <w:lsdException w:name="Plain Table 5" w:uiPriority="45"/>
+    <w:lsdException w:name="Grid Table Light" w:uiPriority="40"/>
+    <w:lsdException w:name="Grid Table 1 Light" w:uiPriority="46"/>
+    <w:lsdException w:name="Grid Table 2" w:uiPriority="47"/>
+    <w:lsdException w:name="Grid Table 3" w:uiPriority="48"/>
+    <w:lsdException w:name="Grid Table 4" w:uiPriority="49"/>
+    <w:lsdException w:name="Grid Table 5 Dark" w:uiPriority="50"/>
+    <w:lsdException w:name="Grid Table 6 Colorful" w:uiPriority="51"/>
+    <w:lsdException w:name="Grid Table 7 Colorful" w:uiPriority="52"/>
+    <w:lsdException w:name="Grid Table 1 Light Accent 1" w:uiPriority="46"/>
+    <w:lsdException w:name="Grid Table 2 Accent 1" w:uiPriority="47"/>
+    <w:lsdException w:name="Grid Table 3 Accent 1" w:uiPriority="48"/>
+    <w:lsdException w:name="Grid Table 4 Accent 1" w:uiPriority="49"/>
+    <w:lsdException w:name="Grid Table 5 Dark Accent 1" w:uiPriority="50"/>
+    <w:lsdException w:name="Grid Table 6 Colorful Accent 1" w:uiPriority="51"/>
+    <w:lsdException w:name="Grid Table 7 Colorful Accent 1" w:uiPriority="52"/>
+    <w:lsdException w:name="Grid Table 1 Light Accent 2" w:uiPriority="46"/>
+    <w:lsdException w:name="Grid Table 2 Accent 2" w:uiPriority="47"/>
+    <w:lsdException w:name="Grid Table 3 Accent 2" w:uiPriority="48"/>
+    <w:lsdException w:name="Grid Table 4 Accent 2" w:uiPriority="49"/>
+    <w:lsdException w:name="Grid Table 5 Dark Accent 2" w:uiPriority="50"/>
+    <w:lsdException w:name="Grid Table 6 Colorful Accent 2" w:uiPriority="51"/>
+    <w:lsdException w:name="Grid Table 7 Colorful Accent 2" w:uiPriority="52"/>
+    <w:lsdException w:name="Grid Table 1 Light Accent 3" w:uiPriority="46"/>
+    <w:lsdException w:name="Grid Table 2 Accent 3" w:uiPriority="47"/>
+    <w:lsdException w:name="Grid Table 3 Accent 3" w:uiPriority="48"/>
+    <w:lsdException w:name="Grid Table 4 Accent 3" w:uiPriority="49"/>
+    <w:lsdException w:name="Grid Table 5 Dark Accent 3" w:uiPriority="50"/>
+    <w:lsdException w:name="Grid Table 6 Colorful Accent 3" w:uiPriority="51"/>
+    <w:lsdException w:name="Grid Table 7 Colorful Accent 3" w:uiPriority="52"/>
+    <w:lsdException w:name="Grid Table 1 Light Accent 4" w:uiPriority="46"/>
+    <w:lsdException w:name="Grid Table 2 Accent 4" w:uiPriority="47"/>
+    <w:lsdException w:name="Grid Table 3 Accent 4" w:uiPriority="48"/>
+    <w:lsdException w:name="Grid Table 4 Accent 4" w:uiPriority="49"/>
+    <w:lsdException w:name="Grid Table 5 Dark Accent 4" w:uiPriority="50"/>
+    <w:lsdException w:name="Grid Table 6 Colorful Accent 4" w:uiPriority="51"/>
+    <w:lsdException w:name="Grid Table 7 Colorful Accent 4" w:uiPriority="52"/>
+    <w:lsdException w:name="Grid Table 1 Light Accent 5" w:uiPriority="46"/>
+    <w:lsdException w:name="Grid Table 2 Accent 5" w:uiPriority="47"/>
+    <w:lsdException w:name="Grid Table 3 Accent 5" w:uiPriority="48"/>
+    <w:lsdException w:name="Grid Table 4 Accent 5" w:uiPriority="49"/>
+    <w:lsdException w:name="Grid Table 5 Dark Accent 5" w:uiPriority="50"/>
+    <w:lsdException w:name="Grid Table 6 Colorful Accent 5" w:uiPriority="51"/>
+    <w:lsdException w:name="Grid Table 7 Colorful Accent 5" w:uiPriority="52"/>
+    <w:lsdException w:name="Grid Table 1 Light Accent 6" w:uiPriority="46"/>
+    <w:lsdException w:name="Grid Table 2 Accent 6" w:uiPriority="47"/>
+    <w:lsdException w:name="Grid Table 3 Accent 6" w:uiPriority="48"/>
+    <w:lsdException w:name="Grid Table 4 Accent 6" w:uiPriority="49"/>
+    <w:lsdException w:name="Grid Table 5 Dark Accent 6" w:uiPriority="50"/>
+    <w:lsdException w:name="Grid Table 6 Colorful Accent 6" w:uiPriority="51"/>
+    <w:lsdException w:name="Grid Table 7 Colorful Accent 6" w:uiPriority="52"/>
+    <w:lsdException w:name="List Table 1 Light" w:uiPriority="46"/>
+    <w:lsdException w:name="List Table 2" w:uiPriority="47"/>
+    <w:lsdException w:name="List Table 3" w:uiPriority="48"/>
+    <w:lsdException w:name="List Table 4" w:uiPriority="49"/>
+    <w:lsdException w:name="List Table 5 Dark" w:uiPriority="50"/>
+    <w:lsdException w:name="List Table 6 Colorful" w:uiPriority="51"/>
+    <w:lsdException w:name="List Table 7 Colorful" w:uiPriority="52"/>
+    <w:lsdException w:name="List Table 1 Light Accent 1" w:uiPriority="46"/>
+    <w:lsdException w:name="List Table 2 Accent 1" w:uiPriority="47"/>
+    <w:lsdException w:name="List Table 3 Accent 1" w:uiPriority="48"/>
+    <w:lsdException w:name="List Table 4 Accent 1" w:uiPriority="49"/>
+    <w:lsdException w:name="List Table 5 Dark Accent 1" w:uiPriority="50"/>
+    <w:lsdException w:name="List Table 6 Colorful Accent 1" w:uiPriority="51"/>
+    <w:lsdException w:name="List Table 7 Colorful Accent 1" w:uiPriority="52"/>
+    <w:lsdException w:name="List Table 1 Light Accent 2" w:uiPriority="46"/>
+    <w:lsdException w:name="List Table 2 Accent 2" w:uiPriority="47"/>
+    <w:lsdException w:name="List Table 3 Accent 2" w:uiPriority="48"/>
+    <w:lsdException w:name="List Table 4 Accent 2" w:uiPriority="49"/>
+    <w:lsdException w:name="List Table 5 Dark Accent 2" w:uiPriority="50"/>
+    <w:lsdException w:name="List Table 6 Colorful Accent 2" w:uiPriority="51"/>
+    <w:lsdException w:name="List Table 7 Colorful Accent 2" w:uiPriority="52"/>
+    <w:lsdException w:name="List Table 1 Light Accent 3" w:uiPriority="46"/>
+    <w:lsdException w:name="List Table 2 Accent 3" w:uiPriority="47"/>
+    <w:lsdException w:name="List Table 3 Accent 3" w:uiPriority="48"/>
+    <w:lsdException w:name="List Table 4 Accent 3" w:uiPriority="49"/>
+    <w:lsdException w:name="List Table 5 Dark Accent 3" w:uiPriority="50"/>
+    <w:lsdException w:name="List Table 6 Colorful Accent 3" w:uiPriority="51"/>
+    <w:lsdException w:name="List Table 7 Colorful Accent 3" w:uiPriority="52"/>
+    <w:lsdException w:name="List Table 1 Light Accent 4" w:uiPriority="46"/>
+    <w:lsdException w:name="List Table 2 Accent 4" w:uiPriority="47"/>
+    <w:lsdException w:name="List Table 3 Accent 4" w:uiPriority="48"/>
+    <w:lsdException w:name="List Table 4 Accent 4" w:uiPriority="49"/>
+    <w:lsdException w:name="List Table 5 Dark Accent 4" w:uiPriority="50"/>
+    <w:lsdException w:name="List Table 6 Colorful Accent 4" w:uiPriority="51"/>
+    <w:lsdException w:name="List Table 7 Colorful Accent 4" w:uiPriority="52"/>
+    <w:lsdException w:name="List Table 1 Light Accent 5" w:uiPriority="46"/>
+    <w:lsdException w:name="List Table 2 Accent 5" w:uiPriority="47"/>
+    <w:lsdException w:name="List Table 3 Accent 5" w:uiPriority="48"/>
+    <w:lsdException w:name="List Table 4 Accent 5" w:uiPriority="49"/>
+    <w:lsdException w:name="List Table 5 Dark Accent 5" w:uiPriority="50"/>
+    <w:lsdException w:name="List Table 6 Colorful Accent 5" w:uiPriority="51"/>
+    <w:lsdException w:name="List Table 7 Colorful Accent 5" w:uiPriority="52"/>
+    <w:lsdException w:name="List Table 1 Light Accent 6" w:uiPriority="46"/>
+    <w:lsdException w:name="List Table 2 Accent 6" w:uiPriority="47"/>
+    <w:lsdException w:name="List Table 3 Accent 6" w:uiPriority="48"/>
+    <w:lsdException w:name="List Table 4 Accent 6" w:uiPriority="49"/>
+    <w:lsdException w:name="List Table 5 Dark Accent 6" w:uiPriority="50"/>
+    <w:lsdException w:name="List Table 6 Colorful Accent 6" w:uiPriority="51"/>
+    <w:lsdException w:name="List Table 7 Colorful Accent 6" w:uiPriority="52"/>
+    <w:lsdException w:name="Mention" w:semiHidden="1" w:unhideWhenUsed="1"/>
+    <w:lsdException w:name="Smart Hyperlink" w:semiHidden="1" w:unhideWhenUsed="1"/>
+    <w:lsdException w:name="Hashtag" w:semiHidden="1" w:unhideWhenUsed="1"/>
   </w:latentStyles>
   <w:style w:type="paragraph" w:default="1" w:styleId="Normal">
     <w:name w:val="Normal"/>
@@ -5295,7 +5480,6 @@
     <w:uiPriority w:val="99"/>
     <w:semiHidden/>
     <w:unhideWhenUsed/>
-    <w:qFormat/>
     <w:tblPr>
       <w:tblInd w:w="0" w:type="dxa"/>
       <w:tblCellMar>
@@ -5374,7 +5558,6 @@
       <w:lang w:eastAsia="en-US"/>
     </w:rPr>
     <w:tblPr>
-      <w:tblInd w:w="0" w:type="dxa"/>
       <w:tblBorders>
         <w:top w:val="single" w:sz="4" w:space="0" w:color="auto"/>
         <w:left w:val="single" w:sz="4" w:space="0" w:color="auto"/>
@@ -5383,12 +5566,6 @@
         <w:insideH w:val="single" w:sz="4" w:space="0" w:color="auto"/>
         <w:insideV w:val="single" w:sz="4" w:space="0" w:color="auto"/>
       </w:tblBorders>
-      <w:tblCellMar>
-        <w:top w:w="0" w:type="dxa"/>
-        <w:left w:w="108" w:type="dxa"/>
-        <w:bottom w:w="0" w:type="dxa"/>
-        <w:right w:w="108" w:type="dxa"/>
-      </w:tblCellMar>
     </w:tblPr>
   </w:style>
 </w:styles>
@@ -5683,7 +5860,7 @@
   <a:extraClrSchemeLst/>
   <a:extLst>
     <a:ext uri="{05A4C25C-085E-4340-85A3-A5531E510DB2}">
-      <thm15:themeFamily xmlns:thm15="http://schemas.microsoft.com/office/thememl/2012/main" xmlns="" name="Office Theme" id="{62F939B6-93AF-4DB8-9C6B-D6C7DFDC589F}" vid="{4A3C46E8-61CC-4603-A589-7422A47A8E4A}"/>
+      <thm15:themeFamily xmlns:thm15="http://schemas.microsoft.com/office/thememl/2012/main" name="Office Theme" id="{62F939B6-93AF-4DB8-9C6B-D6C7DFDC589F}" vid="{4A3C46E8-61CC-4603-A589-7422A47A8E4A}"/>
     </a:ext>
   </a:extLst>
 </a:theme>

</xml_diff>